<commit_message>
HW1 - dry part "gimel" 5,6,7,8
</commit_message>
<xml_diff>
--- a/HW1_dry/hw1-dryBina.docx
+++ b/HW1_dry/hw1-dryBina.docx
@@ -1,6 +1,6 @@
 
 <file path=word/document.xml><?xml version="1.0" encoding="utf-8"?>
-<w:document xmlns:wpc="http://schemas.microsoft.com/office/word/2010/wordprocessingCanvas" xmlns:mc="http://schemas.openxmlformats.org/markup-compatibility/2006" xmlns:o="urn:schemas-microsoft-com:office:office" xmlns:r="http://schemas.openxmlformats.org/officeDocument/2006/relationships" xmlns:m="http://schemas.openxmlformats.org/officeDocument/2006/math" xmlns:v="urn:schemas-microsoft-com:vml" xmlns:wp14="http://schemas.microsoft.com/office/word/2010/wordprocessingDrawing" xmlns:wp="http://schemas.openxmlformats.org/drawingml/2006/wordprocessingDrawing" xmlns:w10="urn:schemas-microsoft-com:office:word" xmlns:w="http://schemas.openxmlformats.org/wordprocessingml/2006/main" xmlns:w14="http://schemas.microsoft.com/office/word/2010/wordml" xmlns:w15="http://schemas.microsoft.com/office/word/2012/wordml" xmlns:wpg="http://schemas.microsoft.com/office/word/2010/wordprocessingGroup" xmlns:wpi="http://schemas.microsoft.com/office/word/2010/wordprocessingInk" xmlns:wne="http://schemas.microsoft.com/office/word/2006/wordml" xmlns:wps="http://schemas.microsoft.com/office/word/2010/wordprocessingShape" mc:Ignorable="w14 w15 wp14">
+<w:document xmlns:wpc="http://schemas.microsoft.com/office/word/2010/wordprocessingCanvas" xmlns:cx="http://schemas.microsoft.com/office/drawing/2014/chartex" xmlns:cx1="http://schemas.microsoft.com/office/drawing/2015/9/8/chartex" xmlns:cx2="http://schemas.microsoft.com/office/drawing/2015/10/21/chartex" xmlns:cx3="http://schemas.microsoft.com/office/drawing/2016/5/9/chartex" xmlns:cx4="http://schemas.microsoft.com/office/drawing/2016/5/10/chartex" xmlns:cx5="http://schemas.microsoft.com/office/drawing/2016/5/11/chartex" xmlns:cx6="http://schemas.microsoft.com/office/drawing/2016/5/12/chartex" xmlns:cx7="http://schemas.microsoft.com/office/drawing/2016/5/13/chartex" xmlns:cx8="http://schemas.microsoft.com/office/drawing/2016/5/14/chartex" xmlns:mc="http://schemas.openxmlformats.org/markup-compatibility/2006" xmlns:aink="http://schemas.microsoft.com/office/drawing/2016/ink" xmlns:am3d="http://schemas.microsoft.com/office/drawing/2017/model3d" xmlns:o="urn:schemas-microsoft-com:office:office" xmlns:r="http://schemas.openxmlformats.org/officeDocument/2006/relationships" xmlns:m="http://schemas.openxmlformats.org/officeDocument/2006/math" xmlns:v="urn:schemas-microsoft-com:vml" xmlns:wp14="http://schemas.microsoft.com/office/word/2010/wordprocessingDrawing" xmlns:wp="http://schemas.openxmlformats.org/drawingml/2006/wordprocessingDrawing" xmlns:w10="urn:schemas-microsoft-com:office:word" xmlns:w="http://schemas.openxmlformats.org/wordprocessingml/2006/main" xmlns:w14="http://schemas.microsoft.com/office/word/2010/wordml" xmlns:w15="http://schemas.microsoft.com/office/word/2012/wordml" xmlns:w16cex="http://schemas.microsoft.com/office/word/2018/wordml/cex" xmlns:w16cid="http://schemas.microsoft.com/office/word/2016/wordml/cid" xmlns:w16="http://schemas.microsoft.com/office/word/2018/wordml" xmlns:w16se="http://schemas.microsoft.com/office/word/2015/wordml/symex" xmlns:wpg="http://schemas.microsoft.com/office/word/2010/wordprocessingGroup" xmlns:wpi="http://schemas.microsoft.com/office/word/2010/wordprocessingInk" xmlns:wne="http://schemas.microsoft.com/office/word/2006/wordml" xmlns:wps="http://schemas.microsoft.com/office/word/2010/wordprocessingShape" mc:Ignorable="w14 w15 w16se w16cid w16 w16cex wp14">
   <w:body>
     <w:p>
       <w:pPr>
@@ -489,7 +489,7 @@
         <w:bidi/>
         <w:ind w:left="720"/>
         <w:rPr>
-          <w:rFonts w:cstheme="minorHAnsi" w:hint="cs"/>
+          <w:rFonts w:cstheme="minorHAnsi"/>
           <w:sz w:val="24"/>
           <w:szCs w:val="24"/>
         </w:rPr>
@@ -505,6 +505,9 @@
       </w:r>
       <m:oMath>
         <m:r>
+          <m:rPr>
+            <m:sty m:val="p"/>
+          </m:rPr>
           <w:rPr>
             <w:rFonts w:ascii="Cambria Math" w:hAnsi="Cambria Math" w:cstheme="minorHAnsi"/>
             <w:sz w:val="24"/>
@@ -1458,7 +1461,6 @@
             <w:pPr>
               <w:jc w:val="both"/>
               <w:rPr>
-                <w:rFonts w:hint="cs"/>
                 <w:rtl/>
               </w:rPr>
             </w:pPr>
@@ -1466,10 +1468,7 @@
               <w:t>~</w:t>
             </w:r>
             <w:r>
-              <w:t xml:space="preserve"> </w:t>
-            </w:r>
-            <w:r>
-              <w:t>5.022696e+14</w:t>
+              <w:t xml:space="preserve"> 5.022696e+14</w:t>
             </w:r>
           </w:p>
         </w:tc>
@@ -2050,7 +2049,7 @@
         <w:bidi/>
         <w:spacing w:after="0"/>
         <w:rPr>
-          <w:rFonts w:cstheme="minorHAnsi" w:hint="cs"/>
+          <w:rFonts w:cstheme="minorHAnsi"/>
           <w:sz w:val="24"/>
           <w:szCs w:val="24"/>
           <w:rtl/>
@@ -2208,10 +2207,8 @@
           <w:highlight w:val="yellow"/>
           <w:rtl/>
         </w:rPr>
-        <w:t>לא ייתכנ</w:t>
-      </w:r>
-      <w:bookmarkStart w:id="0" w:name="_GoBack"/>
-      <w:bookmarkEnd w:id="0"/>
+        <w:t>לא ייתכנו מעגלים, לפי ההגדרה בכל דירה ניתן לבקר בדיוק פעם אחת ולכן לו היה מעגל אז היה ביקור בדירה יותר מפעם אחת. ולכן על מנת ליצור מעגל זה יהיה מעגל רק של מעבדות אבל גם שם אני בבעיה, אם המעגל שלי מורכב רק ממעבדות אני אבקר באותה מעבדה פעמיים מבלי שביקרתי בדירה, ולכן לפי ההגדרה אני יכול לבקר במעבדה בה אין מטושים(לקחתי אותם בפעם הראשונה שביקרתי בדירה) או שיש לי בדיוק להביא ואין לי בדיקות כי</w:t>
+      </w:r>
       <w:r>
         <w:rPr>
           <w:rFonts w:cstheme="minorHAnsi" w:hint="cs"/>
@@ -2220,7 +2217,7 @@
           <w:highlight w:val="yellow"/>
           <w:rtl/>
         </w:rPr>
-        <w:t>ו מעגלים, לפי ההגדרה בכל דירה ניתן לבקר בדיוק פעם אחת ולכן לו היה מעגל אז היה ביקור בדירה יותר מפעם אחת. ולכן על מנת ליצור מעגל זה יהיה מעגל רק של מעבדות אבל גם שם אני בבעיה, אם המעגל שלי מורכב רק ממעבדות אני אבקר באותה מעבדה פעמיים מבלי שביקרתי בדירה, ולכן לפי ההגדרה אני יכול לבקר במעבדה בה אין מטושים(לקחתי אותם בפעם הראשונה שביקרתי בדירה) או שיש לי בדיוק להביא ואין לי בדיקות כי</w:t>
+        <w:t xml:space="preserve"> </w:t>
       </w:r>
       <w:r>
         <w:rPr>
@@ -2230,18 +2227,179 @@
           <w:highlight w:val="yellow"/>
           <w:rtl/>
         </w:rPr>
+        <w:t>אני לא מבקר בדירות ומכאן אין מעגלים במרחב.</w:t>
+      </w:r>
+      <w:r>
+        <w:rPr>
+          <w:rFonts w:cstheme="minorHAnsi" w:hint="cs"/>
+          <w:sz w:val="24"/>
+          <w:szCs w:val="24"/>
+          <w:rtl/>
+        </w:rPr>
         <w:t xml:space="preserve"> </w:t>
       </w:r>
-      <w:r>
-        <w:rPr>
-          <w:rFonts w:cstheme="minorHAnsi" w:hint="cs"/>
-          <w:sz w:val="24"/>
-          <w:szCs w:val="24"/>
-          <w:highlight w:val="yellow"/>
-          <w:rtl/>
-        </w:rPr>
-        <w:t>אני לא מבקר בדירות ומכאן אין מעגלים במרחב.</w:t>
-      </w:r>
+    </w:p>
+    <w:p>
+      <w:pPr>
+        <w:bidi/>
+        <w:rPr>
+          <w:rFonts w:cstheme="minorHAnsi"/>
+        </w:rPr>
+      </w:pPr>
+      <w:r>
+        <w:rPr>
+          <w:rFonts w:cstheme="minorHAnsi"/>
+          <w:sz w:val="24"/>
+          <w:szCs w:val="24"/>
+          <w:u w:val="single"/>
+          <w:rtl/>
+        </w:rPr>
+        <w:t>שאלה 6:</w:t>
+      </w:r>
+      <w:r>
+        <w:rPr>
+          <w:rFonts w:cstheme="minorHAnsi"/>
+          <w:rtl/>
+        </w:rPr>
+        <w:t xml:space="preserve"> יבש (1 נק׳): כמה מצבים יש במרחב זה (כפי שהוגדר)? האם כולם </w:t>
+      </w:r>
+      <w:proofErr w:type="spellStart"/>
+      <w:r>
+        <w:rPr>
+          <w:rFonts w:cstheme="minorHAnsi"/>
+          <w:rtl/>
+        </w:rPr>
+        <w:t>ישיגים</w:t>
+      </w:r>
+      <w:proofErr w:type="spellEnd"/>
+      <w:r>
+        <w:rPr>
+          <w:rFonts w:cstheme="minorHAnsi"/>
+          <w:rtl/>
+        </w:rPr>
+        <w:t xml:space="preserve"> (ציינו כן/לא)? נמקו (עד 3 שורות).</w:t>
+      </w:r>
+    </w:p>
+    <w:p>
+      <w:pPr>
+        <w:bidi/>
+        <w:rPr>
+          <w:rFonts w:cstheme="minorHAnsi"/>
+          <w:sz w:val="24"/>
+          <w:szCs w:val="24"/>
+          <w:rtl/>
+        </w:rPr>
+      </w:pPr>
+      <w:r>
+        <w:rPr>
+          <w:rFonts w:cstheme="minorHAnsi" w:hint="cs"/>
+          <w:sz w:val="24"/>
+          <w:szCs w:val="24"/>
+          <w:u w:val="single"/>
+          <w:rtl/>
+        </w:rPr>
+        <w:t>תשובה:</w:t>
+      </w:r>
+      <w:r>
+        <w:rPr>
+          <w:rFonts w:cstheme="minorHAnsi" w:hint="cs"/>
+          <w:sz w:val="24"/>
+          <w:szCs w:val="24"/>
+          <w:rtl/>
+        </w:rPr>
+        <w:t xml:space="preserve"> במרחב החיפוש ישנם אינסוף מצבים ולא כולם </w:t>
+      </w:r>
+      <w:proofErr w:type="spellStart"/>
+      <w:r>
+        <w:rPr>
+          <w:rFonts w:cstheme="minorHAnsi" w:hint="cs"/>
+          <w:sz w:val="24"/>
+          <w:szCs w:val="24"/>
+          <w:rtl/>
+        </w:rPr>
+        <w:t>ישיגים</w:t>
+      </w:r>
+      <w:proofErr w:type="spellEnd"/>
+      <w:r>
+        <w:rPr>
+          <w:rFonts w:cstheme="minorHAnsi" w:hint="cs"/>
+          <w:sz w:val="24"/>
+          <w:szCs w:val="24"/>
+          <w:rtl/>
+        </w:rPr>
+        <w:t xml:space="preserve">, מכיוון שישנם אינסוף מצבים במרחב המצבים ולא כולם </w:t>
+      </w:r>
+      <w:proofErr w:type="spellStart"/>
+      <w:r>
+        <w:rPr>
+          <w:rFonts w:cstheme="minorHAnsi" w:hint="cs"/>
+          <w:sz w:val="24"/>
+          <w:szCs w:val="24"/>
+          <w:rtl/>
+        </w:rPr>
+        <w:t>ישיגים</w:t>
+      </w:r>
+      <w:proofErr w:type="spellEnd"/>
+      <w:r>
+        <w:rPr>
+          <w:rFonts w:cstheme="minorHAnsi" w:hint="cs"/>
+          <w:sz w:val="24"/>
+          <w:szCs w:val="24"/>
+          <w:rtl/>
+        </w:rPr>
+        <w:t>.</w:t>
+      </w:r>
+    </w:p>
+    <w:p>
+      <w:pPr>
+        <w:bidi/>
+        <w:rPr>
+          <w:rFonts w:cstheme="minorHAnsi"/>
+          <w:sz w:val="24"/>
+          <w:szCs w:val="24"/>
+          <w:rtl/>
+        </w:rPr>
+      </w:pPr>
+      <w:r>
+        <w:rPr>
+          <w:rFonts w:cstheme="minorHAnsi" w:hint="cs"/>
+          <w:sz w:val="24"/>
+          <w:szCs w:val="24"/>
+          <w:rtl/>
+        </w:rPr>
+        <w:t>כעת, נסביר מדוע ישנם אינסוף מצבים במרחב המצבים:</w:t>
+      </w:r>
+    </w:p>
+    <w:p>
+      <w:pPr>
+        <w:bidi/>
+        <w:rPr>
+          <w:rFonts w:eastAsiaTheme="minorEastAsia" w:cstheme="minorHAnsi"/>
+          <w:sz w:val="24"/>
+          <w:szCs w:val="24"/>
+          <w:rtl/>
+        </w:rPr>
+      </w:pPr>
+      <w:r>
+        <w:rPr>
+          <w:rFonts w:cstheme="minorHAnsi" w:hint="cs"/>
+          <w:sz w:val="24"/>
+          <w:szCs w:val="24"/>
+          <w:rtl/>
+        </w:rPr>
+        <w:t xml:space="preserve">מספר </w:t>
+      </w:r>
+      <w:proofErr w:type="spellStart"/>
+      <w:r>
+        <w:rPr>
+          <w:rFonts w:cstheme="minorHAnsi" w:hint="cs"/>
+          <w:sz w:val="24"/>
+          <w:szCs w:val="24"/>
+          <w:rtl/>
+        </w:rPr>
+        <w:t>המטושים</w:t>
+      </w:r>
+      <w:proofErr w:type="spellEnd"/>
       <w:r>
         <w:rPr>
           <w:rFonts w:cstheme="minorHAnsi" w:hint="cs"/>
@@ -2251,15 +2409,189 @@
         </w:rPr>
         <w:t xml:space="preserve"> </w:t>
       </w:r>
-    </w:p>
-    <w:p>
-      <w:pPr>
-        <w:bidi/>
-        <w:rPr>
-          <w:rFonts w:cstheme="minorHAnsi"/>
-        </w:rPr>
-      </w:pPr>
-      <w:r>
+      <m:oMath>
+        <m:r>
+          <w:rPr>
+            <w:rFonts w:ascii="Cambria Math" w:hAnsi="Cambria Math" w:cstheme="minorHAnsi"/>
+            <w:sz w:val="24"/>
+            <w:szCs w:val="24"/>
+          </w:rPr>
+          <m:t>Matoshim∈</m:t>
+        </m:r>
+        <m:r>
+          <m:rPr>
+            <m:scr m:val="double-struck"/>
+          </m:rPr>
+          <w:rPr>
+            <w:rFonts w:ascii="Cambria Math" w:hAnsi="Cambria Math" w:cstheme="minorHAnsi"/>
+            <w:sz w:val="24"/>
+            <w:szCs w:val="24"/>
+          </w:rPr>
+          <m:t>N</m:t>
+        </m:r>
+      </m:oMath>
+      <w:r>
+        <w:rPr>
+          <w:rFonts w:eastAsiaTheme="minorEastAsia" w:cstheme="minorHAnsi" w:hint="cs"/>
+          <w:sz w:val="24"/>
+          <w:szCs w:val="24"/>
+          <w:rtl/>
+        </w:rPr>
+        <w:t xml:space="preserve"> ולכן יכול להיות כל מספר טבעי, מכאן שקיימים אינסוף מצבים.</w:t>
+      </w:r>
+    </w:p>
+    <w:p>
+      <w:pPr>
+        <w:bidi/>
+        <w:rPr>
+          <w:rFonts w:cstheme="minorHAnsi"/>
+          <w:sz w:val="24"/>
+          <w:szCs w:val="24"/>
+          <w:rtl/>
+        </w:rPr>
+      </w:pPr>
+      <w:r>
+        <w:rPr>
+          <w:rFonts w:cstheme="minorHAnsi" w:hint="cs"/>
+          <w:sz w:val="24"/>
+          <w:szCs w:val="24"/>
+          <w:rtl/>
+        </w:rPr>
+        <w:t xml:space="preserve">נסביר מדוע לא כל המצבים </w:t>
+      </w:r>
+      <w:proofErr w:type="spellStart"/>
+      <w:r>
+        <w:rPr>
+          <w:rFonts w:cstheme="minorHAnsi" w:hint="cs"/>
+          <w:sz w:val="24"/>
+          <w:szCs w:val="24"/>
+          <w:rtl/>
+        </w:rPr>
+        <w:t>ישיגים</w:t>
+      </w:r>
+      <w:proofErr w:type="spellEnd"/>
+      <w:r>
+        <w:rPr>
+          <w:rFonts w:cstheme="minorHAnsi" w:hint="cs"/>
+          <w:sz w:val="24"/>
+          <w:szCs w:val="24"/>
+          <w:rtl/>
+        </w:rPr>
+        <w:t>:</w:t>
+      </w:r>
+    </w:p>
+    <w:p>
+      <w:pPr>
+        <w:bidi/>
+        <w:rPr>
+          <w:rFonts w:cstheme="minorHAnsi" w:hint="cs"/>
+          <w:sz w:val="24"/>
+          <w:szCs w:val="24"/>
+          <w:rtl/>
+        </w:rPr>
+      </w:pPr>
+      <w:r>
+        <w:rPr>
+          <w:rFonts w:cstheme="minorHAnsi" w:hint="cs"/>
+          <w:sz w:val="24"/>
+          <w:szCs w:val="24"/>
+          <w:rtl/>
+        </w:rPr>
+        <w:t xml:space="preserve">מספר </w:t>
+      </w:r>
+      <w:proofErr w:type="spellStart"/>
+      <w:r>
+        <w:rPr>
+          <w:rFonts w:cstheme="minorHAnsi" w:hint="cs"/>
+          <w:sz w:val="24"/>
+          <w:szCs w:val="24"/>
+          <w:rtl/>
+        </w:rPr>
+        <w:t>המטושים</w:t>
+      </w:r>
+      <w:proofErr w:type="spellEnd"/>
+      <w:r>
+        <w:rPr>
+          <w:rFonts w:cstheme="minorHAnsi" w:hint="cs"/>
+          <w:sz w:val="24"/>
+          <w:szCs w:val="24"/>
+          <w:rtl/>
+        </w:rPr>
+        <w:t xml:space="preserve"> ההתחלתי + סכום </w:t>
+      </w:r>
+      <w:proofErr w:type="spellStart"/>
+      <w:r>
+        <w:rPr>
+          <w:rFonts w:cstheme="minorHAnsi" w:hint="cs"/>
+          <w:sz w:val="24"/>
+          <w:szCs w:val="24"/>
+          <w:rtl/>
+        </w:rPr>
+        <w:t>המטושים</w:t>
+      </w:r>
+      <w:proofErr w:type="spellEnd"/>
+      <w:r>
+        <w:rPr>
+          <w:rFonts w:cstheme="minorHAnsi" w:hint="cs"/>
+          <w:sz w:val="24"/>
+          <w:szCs w:val="24"/>
+          <w:rtl/>
+        </w:rPr>
+        <w:t xml:space="preserve"> במעבדות הוא </w:t>
+      </w:r>
+      <w:r>
+        <w:rPr>
+          <w:rFonts w:cstheme="minorHAnsi" w:hint="cs"/>
+          <w:b/>
+          <w:bCs/>
+          <w:sz w:val="24"/>
+          <w:szCs w:val="24"/>
+          <w:rtl/>
+        </w:rPr>
+        <w:t>מספר סופי</w:t>
+      </w:r>
+      <w:r>
+        <w:rPr>
+          <w:rFonts w:cstheme="minorHAnsi" w:hint="cs"/>
+          <w:sz w:val="24"/>
+          <w:szCs w:val="24"/>
+          <w:rtl/>
+        </w:rPr>
+        <w:t>, ולכן קיימים אינסוף מצבים</w:t>
+      </w:r>
+      <w:r>
+        <w:rPr>
+          <w:rFonts w:cstheme="minorHAnsi" w:hint="cs"/>
+          <w:sz w:val="24"/>
+          <w:szCs w:val="24"/>
+          <w:rtl/>
+        </w:rPr>
+        <w:t xml:space="preserve"> עם מספר מטושים גדול יותר שעבורם ניתן להגדיר </w:t>
+      </w:r>
+      <w:r>
+        <w:rPr>
+          <w:rFonts w:cstheme="minorHAnsi" w:hint="cs"/>
+          <w:b/>
+          <w:bCs/>
+          <w:sz w:val="24"/>
+          <w:szCs w:val="24"/>
+          <w:rtl/>
+        </w:rPr>
+        <w:t>מצב חוקי</w:t>
+      </w:r>
+      <w:r>
+        <w:rPr>
+          <w:rFonts w:cstheme="minorHAnsi" w:hint="cs"/>
+          <w:sz w:val="24"/>
+          <w:szCs w:val="24"/>
+          <w:rtl/>
+        </w:rPr>
+        <w:t xml:space="preserve"> אך המצב אינו ישיג כי זה יהיה מספר מטושים שהאמבולנס לא יכול לאסוף.</w:t>
+      </w:r>
+    </w:p>
+    <w:p>
+      <w:pPr>
+        <w:bidi/>
         <w:rPr>
           <w:rFonts w:cstheme="minorHAnsi"/>
           <w:sz w:val="24"/>
@@ -2267,37 +2599,503 @@
           <w:u w:val="single"/>
           <w:rtl/>
         </w:rPr>
-        <w:t>שאלה 6:</w:t>
-      </w:r>
-      <w:r>
-        <w:rPr>
-          <w:rFonts w:cstheme="minorHAnsi"/>
+      </w:pPr>
+    </w:p>
+    <w:p>
+      <w:pPr>
+        <w:bidi/>
+        <w:rPr>
+          <w:rFonts w:cstheme="minorHAnsi"/>
+          <w:rtl/>
+        </w:rPr>
+      </w:pPr>
+      <w:r>
+        <w:rPr>
+          <w:rFonts w:cstheme="minorHAnsi"/>
+          <w:sz w:val="24"/>
+          <w:szCs w:val="24"/>
+          <w:u w:val="single"/>
+          <w:rtl/>
+        </w:rPr>
+        <w:t>שאלה 7:</w:t>
+      </w:r>
+      <w:r>
+        <w:rPr>
+          <w:rFonts w:cstheme="minorHAnsi"/>
+          <w:rtl/>
+        </w:rPr>
+        <w:t xml:space="preserve"> יבש (1 נק׳): האם ייתכנו בורות </w:t>
+      </w:r>
+      <w:proofErr w:type="spellStart"/>
+      <w:r>
+        <w:rPr>
+          <w:rFonts w:cstheme="minorHAnsi"/>
+          <w:rtl/>
+        </w:rPr>
+        <w:t>ישיגים</w:t>
+      </w:r>
+      <w:proofErr w:type="spellEnd"/>
+      <w:r>
+        <w:rPr>
+          <w:rFonts w:cstheme="minorHAnsi"/>
+          <w:rtl/>
+        </w:rPr>
+        <w:t xml:space="preserve"> מהמצב ההתחלתי שאינם מצבי מטרה במרחב החיפוש</w:t>
+      </w:r>
+      <w:r>
+        <w:rPr>
+          <w:rFonts w:cstheme="minorHAnsi"/>
+        </w:rPr>
+        <w:t>?</w:t>
+      </w:r>
+      <w:r>
+        <w:rPr>
+          <w:rFonts w:cstheme="minorHAnsi"/>
+          <w:rtl/>
+        </w:rPr>
+        <w:t xml:space="preserve"> אם כן – איך זה ייתכן? אם לא – למה? (נימוק לכל היותר שורה אחת)</w:t>
+      </w:r>
+    </w:p>
+    <w:p>
+      <w:pPr>
+        <w:bidi/>
+        <w:rPr>
+          <w:rFonts w:cstheme="minorHAnsi"/>
+          <w:sz w:val="24"/>
+          <w:szCs w:val="24"/>
+          <w:rtl/>
+        </w:rPr>
+      </w:pPr>
+      <w:r>
+        <w:rPr>
+          <w:rFonts w:cstheme="minorHAnsi" w:hint="cs"/>
+          <w:sz w:val="24"/>
+          <w:szCs w:val="24"/>
+          <w:u w:val="single"/>
+          <w:rtl/>
+        </w:rPr>
+        <w:t>תשובה:</w:t>
+      </w:r>
+      <w:r>
+        <w:rPr>
+          <w:rFonts w:cstheme="minorHAnsi" w:hint="cs"/>
+          <w:sz w:val="24"/>
+          <w:szCs w:val="24"/>
+          <w:rtl/>
+        </w:rPr>
+        <w:t xml:space="preserve"> ייתכנו בורות </w:t>
+      </w:r>
+      <w:proofErr w:type="spellStart"/>
+      <w:r>
+        <w:rPr>
+          <w:rFonts w:cstheme="minorHAnsi" w:hint="cs"/>
+          <w:sz w:val="24"/>
+          <w:szCs w:val="24"/>
+          <w:rtl/>
+        </w:rPr>
+        <w:t>ישיגים</w:t>
+      </w:r>
+      <w:proofErr w:type="spellEnd"/>
+      <w:r>
+        <w:rPr>
+          <w:rFonts w:cstheme="minorHAnsi" w:hint="cs"/>
+          <w:sz w:val="24"/>
+          <w:szCs w:val="24"/>
+          <w:rtl/>
+        </w:rPr>
+        <w:t xml:space="preserve"> מהמצב ההתחלתי שאינם מצבי מטרה במידה ומתקיים</w:t>
+      </w:r>
+      <w:r>
+        <w:rPr>
+          <w:rFonts w:cstheme="minorHAnsi" w:hint="cs"/>
+          <w:sz w:val="24"/>
+          <w:szCs w:val="24"/>
+          <w:rtl/>
+        </w:rPr>
+        <w:t xml:space="preserve"> שאין מספיק מטושים</w:t>
+      </w:r>
+      <w:r>
+        <w:rPr>
+          <w:rFonts w:cstheme="minorHAnsi" w:hint="cs"/>
+          <w:sz w:val="24"/>
+          <w:szCs w:val="24"/>
+          <w:rtl/>
+        </w:rPr>
+        <w:t>:</w:t>
+      </w:r>
+    </w:p>
+    <w:p>
+      <w:pPr>
+        <w:bidi/>
+        <w:rPr>
+          <w:rFonts w:cstheme="minorHAnsi"/>
+          <w:sz w:val="24"/>
+          <w:szCs w:val="24"/>
+          <w:rtl/>
+        </w:rPr>
+      </w:pPr>
+      <m:oMathPara>
+        <m:oMath>
+          <m:nary>
+            <m:naryPr>
+              <m:chr m:val="∑"/>
+              <m:limLoc m:val="undOvr"/>
+              <m:ctrlPr>
+                <w:rPr>
+                  <w:rFonts w:ascii="Cambria Math" w:hAnsi="Cambria Math" w:cstheme="minorHAnsi"/>
+                  <w:i/>
+                  <w:sz w:val="24"/>
+                  <w:szCs w:val="24"/>
+                </w:rPr>
+              </m:ctrlPr>
+            </m:naryPr>
+            <m:sub>
+              <m:r>
+                <w:rPr>
+                  <w:rFonts w:ascii="Cambria Math" w:hAnsi="Cambria Math" w:cstheme="minorHAnsi"/>
+                  <w:sz w:val="24"/>
+                  <w:szCs w:val="24"/>
+                </w:rPr>
+                <m:t>i=1</m:t>
+              </m:r>
+            </m:sub>
+            <m:sup>
+              <m:r>
+                <w:rPr>
+                  <w:rFonts w:ascii="Cambria Math" w:hAnsi="Cambria Math" w:cstheme="minorHAnsi"/>
+                  <w:sz w:val="24"/>
+                  <w:szCs w:val="24"/>
+                </w:rPr>
+                <m:t>m</m:t>
+              </m:r>
+            </m:sup>
+            <m:e>
+              <m:sSub>
+                <m:sSubPr>
+                  <m:ctrlPr>
+                    <w:rPr>
+                      <w:rFonts w:ascii="Cambria Math" w:hAnsi="Cambria Math" w:cstheme="minorHAnsi"/>
+                      <w:i/>
+                      <w:sz w:val="24"/>
+                      <w:szCs w:val="24"/>
+                    </w:rPr>
+                  </m:ctrlPr>
+                </m:sSubPr>
+                <m:e>
+                  <m:r>
+                    <w:rPr>
+                      <w:rFonts w:ascii="Cambria Math" w:hAnsi="Cambria Math" w:cstheme="minorHAnsi"/>
+                      <w:sz w:val="24"/>
+                      <w:szCs w:val="24"/>
+                    </w:rPr>
+                    <m:t>l</m:t>
+                  </m:r>
+                </m:e>
+                <m:sub>
+                  <m:r>
+                    <w:rPr>
+                      <w:rFonts w:ascii="Cambria Math" w:hAnsi="Cambria Math" w:cstheme="minorHAnsi"/>
+                      <w:sz w:val="24"/>
+                      <w:szCs w:val="24"/>
+                    </w:rPr>
+                    <m:t>i</m:t>
+                  </m:r>
+                </m:sub>
+              </m:sSub>
+              <m:r>
+                <w:rPr>
+                  <w:rFonts w:ascii="Cambria Math" w:hAnsi="Cambria Math" w:cstheme="minorHAnsi"/>
+                  <w:sz w:val="24"/>
+                  <w:szCs w:val="24"/>
+                </w:rPr>
+                <m:t xml:space="preserve">.matoshim+InitialNrMathoshimAmb&lt; </m:t>
+              </m:r>
+              <m:nary>
+                <m:naryPr>
+                  <m:chr m:val="∑"/>
+                  <m:limLoc m:val="undOvr"/>
+                  <m:ctrlPr>
+                    <w:rPr>
+                      <w:rFonts w:ascii="Cambria Math" w:hAnsi="Cambria Math" w:cstheme="minorHAnsi"/>
+                      <w:i/>
+                      <w:sz w:val="24"/>
+                      <w:szCs w:val="24"/>
+                    </w:rPr>
+                  </m:ctrlPr>
+                </m:naryPr>
+                <m:sub>
+                  <m:r>
+                    <w:rPr>
+                      <w:rFonts w:ascii="Cambria Math" w:hAnsi="Cambria Math" w:cstheme="minorHAnsi"/>
+                      <w:sz w:val="24"/>
+                      <w:szCs w:val="24"/>
+                    </w:rPr>
+                    <m:t>i=1</m:t>
+                  </m:r>
+                </m:sub>
+                <m:sup>
+                  <m:r>
+                    <w:rPr>
+                      <w:rFonts w:ascii="Cambria Math" w:hAnsi="Cambria Math" w:cstheme="minorHAnsi"/>
+                      <w:sz w:val="24"/>
+                      <w:szCs w:val="24"/>
+                    </w:rPr>
+                    <m:t>k</m:t>
+                  </m:r>
+                </m:sup>
+                <m:e>
+                  <m:sSub>
+                    <m:sSubPr>
+                      <m:ctrlPr>
+                        <w:rPr>
+                          <w:rFonts w:ascii="Cambria Math" w:hAnsi="Cambria Math" w:cstheme="minorHAnsi"/>
+                          <w:i/>
+                          <w:sz w:val="24"/>
+                          <w:szCs w:val="24"/>
+                        </w:rPr>
+                      </m:ctrlPr>
+                    </m:sSubPr>
+                    <m:e>
+                      <m:r>
+                        <w:rPr>
+                          <w:rFonts w:ascii="Cambria Math" w:hAnsi="Cambria Math" w:cstheme="minorHAnsi"/>
+                          <w:sz w:val="24"/>
+                          <w:szCs w:val="24"/>
+                        </w:rPr>
+                        <m:t>d</m:t>
+                      </m:r>
+                    </m:e>
+                    <m:sub>
+                      <m:r>
+                        <w:rPr>
+                          <w:rFonts w:ascii="Cambria Math" w:hAnsi="Cambria Math" w:cstheme="minorHAnsi"/>
+                          <w:sz w:val="24"/>
+                          <w:szCs w:val="24"/>
+                        </w:rPr>
+                        <m:t>i</m:t>
+                      </m:r>
+                    </m:sub>
+                  </m:sSub>
+                  <m:r>
+                    <w:rPr>
+                      <w:rFonts w:ascii="Cambria Math" w:hAnsi="Cambria Math" w:cstheme="minorHAnsi"/>
+                      <w:sz w:val="24"/>
+                      <w:szCs w:val="24"/>
+                    </w:rPr>
+                    <m:t>roomates</m:t>
+                  </m:r>
+                </m:e>
+              </m:nary>
+            </m:e>
+          </m:nary>
+        </m:oMath>
+      </m:oMathPara>
+    </w:p>
+    <w:p>
+      <w:pPr>
+        <w:bidi/>
+        <w:rPr>
+          <w:rFonts w:cstheme="minorHAnsi"/>
+          <w:sz w:val="24"/>
+          <w:szCs w:val="24"/>
+          <w:u w:val="single"/>
+        </w:rPr>
+      </w:pPr>
+    </w:p>
+    <w:p>
+      <w:pPr>
+        <w:bidi/>
+        <w:rPr>
+          <w:rFonts w:cstheme="minorHAnsi"/>
+        </w:rPr>
+      </w:pPr>
+      <w:r>
+        <w:rPr>
+          <w:rFonts w:cstheme="minorHAnsi"/>
+          <w:sz w:val="24"/>
+          <w:szCs w:val="24"/>
+          <w:u w:val="single"/>
+          <w:rtl/>
+        </w:rPr>
+        <w:t>שאלה 8:</w:t>
+      </w:r>
+      <w:r>
+        <w:rPr>
+          <w:rFonts w:cstheme="minorHAnsi"/>
+          <w:rtl/>
+        </w:rPr>
+        <w:t xml:space="preserve"> יבש (1 נק׳): מהו טווח האורכים האפשריים של מסלולים במרחב ממצב התחלתי אל מצב סופי? (אורך מסלול = מס׳ הקשתות) (לכל היותר 7 שורות סה"כ).</w:t>
+      </w:r>
+    </w:p>
+    <w:p>
+      <w:pPr>
+        <w:bidi/>
+        <w:rPr>
+          <w:rFonts w:cstheme="minorHAnsi"/>
+          <w:i/>
+          <w:sz w:val="24"/>
+          <w:szCs w:val="24"/>
+          <w:rtl/>
+        </w:rPr>
+      </w:pPr>
+      <w:r>
+        <w:rPr>
+          <w:rFonts w:cstheme="minorHAnsi" w:hint="cs"/>
+          <w:sz w:val="24"/>
+          <w:szCs w:val="24"/>
+          <w:u w:val="single"/>
+          <w:rtl/>
+        </w:rPr>
+        <w:lastRenderedPageBreak/>
+        <w:t>תשובה:</w:t>
+      </w:r>
+      <w:r>
+        <w:rPr>
+          <w:rFonts w:cstheme="minorHAnsi" w:hint="cs"/>
+          <w:sz w:val="24"/>
+          <w:szCs w:val="24"/>
           <w:rtl/>
         </w:rPr>
         <w:t xml:space="preserve"> </w:t>
       </w:r>
       <w:r>
         <w:rPr>
-          <w:rFonts w:cstheme="minorHAnsi"/>
-          <w:rtl/>
-        </w:rPr>
-        <w:t xml:space="preserve">יבש (1 נק׳): כמה מצבים יש במרחב זה (כפי שהוגדר)? האם כולם </w:t>
-      </w:r>
-      <w:proofErr w:type="spellStart"/>
-      <w:r>
-        <w:rPr>
-          <w:rFonts w:cstheme="minorHAnsi"/>
-          <w:rtl/>
-        </w:rPr>
-        <w:t>ישיגים</w:t>
-      </w:r>
-      <w:proofErr w:type="spellEnd"/>
-      <w:r>
-        <w:rPr>
-          <w:rFonts w:cstheme="minorHAnsi"/>
-          <w:rtl/>
-        </w:rPr>
-        <w:t xml:space="preserve"> (ציינו כן/לא)? נמקו (עד 3 שורות).</w:t>
+          <w:rFonts w:cstheme="minorHAnsi" w:hint="cs"/>
+          <w:sz w:val="24"/>
+          <w:szCs w:val="24"/>
+          <w:rtl/>
+        </w:rPr>
+        <w:t xml:space="preserve">מינימלי </w:t>
+      </w:r>
+      <w:r>
+        <w:rPr>
+          <w:rFonts w:cstheme="minorHAnsi"/>
+          <w:sz w:val="24"/>
+          <w:szCs w:val="24"/>
+          <w:rtl/>
+        </w:rPr>
+        <w:t>–</w:t>
+      </w:r>
+      <w:r>
+        <w:rPr>
+          <w:rFonts w:cstheme="minorHAnsi" w:hint="cs"/>
+          <w:sz w:val="24"/>
+          <w:szCs w:val="24"/>
+          <w:rtl/>
+        </w:rPr>
+        <w:t xml:space="preserve"> המקרה שבו יש מספיק מטושים באמבולנס ומספיק מקום לאחסן את כולם, ולכן מעבר על כל הדירות והגעה למעבדה </w:t>
+      </w:r>
+      <w:r>
+        <w:rPr>
+          <w:rFonts w:cstheme="minorHAnsi"/>
+          <w:sz w:val="24"/>
+          <w:szCs w:val="24"/>
+          <w:rtl/>
+        </w:rPr>
+        <w:t>–</w:t>
+      </w:r>
+      <w:r>
+        <w:rPr>
+          <w:rFonts w:cstheme="minorHAnsi" w:hint="cs"/>
+          <w:sz w:val="24"/>
+          <w:szCs w:val="24"/>
+          <w:rtl/>
+        </w:rPr>
+        <w:t xml:space="preserve"> מסלול באורך </w:t>
+      </w:r>
+      <m:oMath>
+        <m:r>
+          <w:rPr>
+            <w:rFonts w:ascii="Cambria Math" w:hAnsi="Cambria Math" w:cstheme="minorHAnsi"/>
+            <w:sz w:val="24"/>
+            <w:szCs w:val="24"/>
+          </w:rPr>
+          <m:t>k+1</m:t>
+        </m:r>
+      </m:oMath>
+      <w:r>
+        <w:rPr>
+          <w:rFonts w:eastAsiaTheme="minorEastAsia" w:cstheme="minorHAnsi" w:hint="cs"/>
+          <w:sz w:val="24"/>
+          <w:szCs w:val="24"/>
+          <w:rtl/>
+        </w:rPr>
+        <w:t>.</w:t>
+      </w:r>
+    </w:p>
+    <w:p>
+      <w:pPr>
+        <w:bidi/>
+        <w:rPr>
+          <w:rFonts w:cstheme="minorHAnsi" w:hint="cs"/>
+          <w:sz w:val="24"/>
+          <w:szCs w:val="24"/>
+          <w:rtl/>
+        </w:rPr>
+      </w:pPr>
+      <w:r>
+        <w:rPr>
+          <w:rFonts w:cstheme="minorHAnsi" w:hint="cs"/>
+          <w:sz w:val="24"/>
+          <w:szCs w:val="24"/>
+          <w:rtl/>
+        </w:rPr>
+        <w:t xml:space="preserve">מקסימלי </w:t>
+      </w:r>
+      <w:r>
+        <w:rPr>
+          <w:rFonts w:cstheme="minorHAnsi"/>
+          <w:sz w:val="24"/>
+          <w:szCs w:val="24"/>
+          <w:rtl/>
+        </w:rPr>
+        <w:t>–</w:t>
+      </w:r>
+      <w:r>
+        <w:rPr>
+          <w:rFonts w:cstheme="minorHAnsi" w:hint="cs"/>
+          <w:sz w:val="24"/>
+          <w:szCs w:val="24"/>
+          <w:rtl/>
+        </w:rPr>
+        <w:t xml:space="preserve"> כאשר נדרש לעבור בכל מעבדה פעמיים, פעם ראשונה עבור איסוף מטושים ובפעם השנייה עבור מסירת בדיקות </w:t>
+      </w:r>
+      <w:r>
+        <w:rPr>
+          <w:rFonts w:cstheme="minorHAnsi"/>
+          <w:sz w:val="24"/>
+          <w:szCs w:val="24"/>
+          <w:rtl/>
+        </w:rPr>
+        <w:t>–</w:t>
+      </w:r>
+      <w:r>
+        <w:rPr>
+          <w:rFonts w:cstheme="minorHAnsi" w:hint="cs"/>
+          <w:sz w:val="24"/>
+          <w:szCs w:val="24"/>
+          <w:rtl/>
+        </w:rPr>
+        <w:t xml:space="preserve"> מסלול באורך </w:t>
+      </w:r>
+      <m:oMath>
+        <m:r>
+          <w:rPr>
+            <w:rFonts w:ascii="Cambria Math" w:hAnsi="Cambria Math" w:cstheme="minorHAnsi"/>
+            <w:sz w:val="24"/>
+            <w:szCs w:val="24"/>
+          </w:rPr>
+          <m:t>k+2m</m:t>
+        </m:r>
+      </m:oMath>
+      <w:r>
+        <w:rPr>
+          <w:rFonts w:eastAsiaTheme="minorEastAsia" w:cstheme="minorHAnsi" w:hint="cs"/>
+          <w:sz w:val="24"/>
+          <w:szCs w:val="24"/>
+          <w:rtl/>
+        </w:rPr>
+        <w:t>.</w:t>
       </w:r>
     </w:p>
     <w:p>
@@ -2311,206 +3109,22 @@
           <w:rtl/>
         </w:rPr>
       </w:pPr>
-      <w:r>
-        <w:rPr>
-          <w:rFonts w:cstheme="minorHAnsi" w:hint="cs"/>
+    </w:p>
+    <w:p>
+      <w:pPr>
+        <w:bidi/>
+        <w:rPr>
+          <w:rFonts w:cstheme="minorHAnsi"/>
+        </w:rPr>
+      </w:pPr>
+      <w:r>
+        <w:rPr>
+          <w:rFonts w:cstheme="minorHAnsi"/>
           <w:sz w:val="24"/>
           <w:szCs w:val="24"/>
           <w:u w:val="single"/>
           <w:rtl/>
         </w:rPr>
-        <w:t>תשובה:</w:t>
-      </w:r>
-    </w:p>
-    <w:p>
-      <w:pPr>
-        <w:bidi/>
-        <w:rPr>
-          <w:rFonts w:cstheme="minorHAnsi"/>
-          <w:sz w:val="24"/>
-          <w:szCs w:val="24"/>
-          <w:u w:val="single"/>
-          <w:rtl/>
-        </w:rPr>
-      </w:pPr>
-    </w:p>
-    <w:p>
-      <w:pPr>
-        <w:bidi/>
-        <w:rPr>
-          <w:rFonts w:cstheme="minorHAnsi"/>
-          <w:rtl/>
-        </w:rPr>
-      </w:pPr>
-      <w:r>
-        <w:rPr>
-          <w:rFonts w:cstheme="minorHAnsi"/>
-          <w:sz w:val="24"/>
-          <w:szCs w:val="24"/>
-          <w:u w:val="single"/>
-          <w:rtl/>
-        </w:rPr>
-        <w:t>שאלה 7:</w:t>
-      </w:r>
-      <w:r>
-        <w:rPr>
-          <w:rFonts w:cstheme="minorHAnsi"/>
-          <w:rtl/>
-        </w:rPr>
-        <w:t xml:space="preserve"> </w:t>
-      </w:r>
-      <w:r>
-        <w:rPr>
-          <w:rFonts w:cstheme="minorHAnsi"/>
-          <w:rtl/>
-        </w:rPr>
-        <w:t xml:space="preserve">יבש (1 נק׳): האם ייתכנו בורות </w:t>
-      </w:r>
-      <w:proofErr w:type="spellStart"/>
-      <w:r>
-        <w:rPr>
-          <w:rFonts w:cstheme="minorHAnsi"/>
-          <w:rtl/>
-        </w:rPr>
-        <w:t>ישיגים</w:t>
-      </w:r>
-      <w:proofErr w:type="spellEnd"/>
-      <w:r>
-        <w:rPr>
-          <w:rFonts w:cstheme="minorHAnsi"/>
-          <w:rtl/>
-        </w:rPr>
-        <w:t xml:space="preserve"> מהמצב ההתחלתי שאינם מצבי מטרה במרחב החיפוש</w:t>
-      </w:r>
-      <w:r>
-        <w:rPr>
-          <w:rFonts w:cstheme="minorHAnsi"/>
-        </w:rPr>
-        <w:t>?</w:t>
-      </w:r>
-      <w:r>
-        <w:rPr>
-          <w:rFonts w:cstheme="minorHAnsi"/>
-          <w:rtl/>
-        </w:rPr>
-        <w:t xml:space="preserve"> אם כן – איך זה ייתכן? אם לא – למה? (נימוק לכל היותר שורה אחת)</w:t>
-      </w:r>
-    </w:p>
-    <w:p>
-      <w:pPr>
-        <w:bidi/>
-        <w:rPr>
-          <w:rFonts w:cstheme="minorHAnsi"/>
-          <w:sz w:val="24"/>
-          <w:szCs w:val="24"/>
-          <w:u w:val="single"/>
-          <w:rtl/>
-        </w:rPr>
-      </w:pPr>
-      <w:r>
-        <w:rPr>
-          <w:rFonts w:cstheme="minorHAnsi" w:hint="cs"/>
-          <w:sz w:val="24"/>
-          <w:szCs w:val="24"/>
-          <w:u w:val="single"/>
-          <w:rtl/>
-        </w:rPr>
-        <w:t>תשובה:</w:t>
-      </w:r>
-    </w:p>
-    <w:p>
-      <w:pPr>
-        <w:bidi/>
-        <w:rPr>
-          <w:rFonts w:cstheme="minorHAnsi"/>
-          <w:sz w:val="24"/>
-          <w:szCs w:val="24"/>
-          <w:u w:val="single"/>
-          <w:rtl/>
-        </w:rPr>
-      </w:pPr>
-    </w:p>
-    <w:p>
-      <w:pPr>
-        <w:bidi/>
-        <w:rPr>
-          <w:rFonts w:cstheme="minorHAnsi"/>
-        </w:rPr>
-      </w:pPr>
-      <w:r>
-        <w:rPr>
-          <w:rFonts w:cstheme="minorHAnsi"/>
-          <w:sz w:val="24"/>
-          <w:szCs w:val="24"/>
-          <w:u w:val="single"/>
-          <w:rtl/>
-        </w:rPr>
-        <w:t>שאלה 8:</w:t>
-      </w:r>
-      <w:r>
-        <w:rPr>
-          <w:rFonts w:cstheme="minorHAnsi"/>
-          <w:rtl/>
-        </w:rPr>
-        <w:t xml:space="preserve"> </w:t>
-      </w:r>
-      <w:r>
-        <w:rPr>
-          <w:rFonts w:cstheme="minorHAnsi"/>
-          <w:rtl/>
-        </w:rPr>
-        <w:t>יבש (1 נק׳): מהו טווח האורכים האפשריים של מסלולים במרחב ממצב התחלתי אל מצב סופי? (אורך מסלול = מס׳ הקשתות) (לכל היותר 7 שורות סה"כ).</w:t>
-      </w:r>
-    </w:p>
-    <w:p>
-      <w:pPr>
-        <w:bidi/>
-        <w:rPr>
-          <w:rFonts w:cstheme="minorHAnsi"/>
-          <w:sz w:val="24"/>
-          <w:szCs w:val="24"/>
-          <w:u w:val="single"/>
-          <w:rtl/>
-        </w:rPr>
-      </w:pPr>
-      <w:r>
-        <w:rPr>
-          <w:rFonts w:cstheme="minorHAnsi" w:hint="cs"/>
-          <w:sz w:val="24"/>
-          <w:szCs w:val="24"/>
-          <w:u w:val="single"/>
-          <w:rtl/>
-        </w:rPr>
-        <w:t>תשובה:</w:t>
-      </w:r>
-    </w:p>
-    <w:p>
-      <w:pPr>
-        <w:bidi/>
-        <w:rPr>
-          <w:rFonts w:cstheme="minorHAnsi"/>
-          <w:sz w:val="24"/>
-          <w:szCs w:val="24"/>
-          <w:u w:val="single"/>
-          <w:rtl/>
-        </w:rPr>
-      </w:pPr>
-    </w:p>
-    <w:p>
-      <w:pPr>
-        <w:bidi/>
-        <w:rPr>
-          <w:rFonts w:cstheme="minorHAnsi"/>
-        </w:rPr>
-      </w:pPr>
-      <w:r>
-        <w:rPr>
-          <w:rFonts w:cstheme="minorHAnsi"/>
-          <w:sz w:val="24"/>
-          <w:szCs w:val="24"/>
-          <w:u w:val="single"/>
-          <w:rtl/>
-        </w:rPr>
         <w:t>שאלה 9:</w:t>
       </w:r>
       <w:r>
@@ -2518,14 +3132,7 @@
           <w:rFonts w:cstheme="minorHAnsi"/>
           <w:rtl/>
         </w:rPr>
-        <w:t xml:space="preserve"> </w:t>
-      </w:r>
-      <w:r>
-        <w:rPr>
-          <w:rFonts w:cstheme="minorHAnsi"/>
-          <w:rtl/>
-        </w:rPr>
-        <w:t xml:space="preserve">יבש (1 נק׳): הגדירו פורמלית ובצורה ישירה את פונקציית העוקב </w:t>
+        <w:t xml:space="preserve"> יבש (1 נק׳): הגדירו פורמלית ובצורה ישירה את פונקציית העוקב </w:t>
       </w:r>
       <m:oMath>
         <m:r>
@@ -3035,7 +3642,7 @@
           <w:rtl/>
         </w:rPr>
         <w:drawing>
-          <wp:inline distT="0" distB="0" distL="0" distR="0" wp14:anchorId="74B0F5A9" wp14:editId="43CD4769">
+          <wp:inline distT="0" distB="0" distL="0" distR="0" wp14:anchorId="35666AB5" wp14:editId="35186B7C">
             <wp:extent cx="5943600" cy="268605"/>
             <wp:effectExtent l="0" t="0" r="0" b="0"/>
             <wp:docPr id="1" name="תמונה 1"/>
@@ -3088,8 +3695,9 @@
           <w:szCs w:val="24"/>
           <w:rtl/>
         </w:rPr>
+        <w:lastRenderedPageBreak/>
         <w:drawing>
-          <wp:inline distT="0" distB="0" distL="0" distR="0" wp14:anchorId="0E00EDCC" wp14:editId="45D533D0">
+          <wp:inline distT="0" distB="0" distL="0" distR="0" wp14:anchorId="04E043B3" wp14:editId="2A91E0BA">
             <wp:extent cx="4831499" cy="3673158"/>
             <wp:effectExtent l="0" t="0" r="7620" b="3810"/>
             <wp:docPr id="3" name="תמונה 3"/>
@@ -3285,7 +3893,6 @@
           <w:szCs w:val="24"/>
           <w:rtl/>
         </w:rPr>
-        <w:lastRenderedPageBreak/>
         <w:t xml:space="preserve">ע"פ העקומה הכחולה, ניתן לראות שככל שניתן משקל גבוה יותר לפונקציה </w:t>
       </w:r>
       <w:proofErr w:type="spellStart"/>
@@ -3332,7 +3939,6 @@
         </w:rPr>
         <w:t xml:space="preserve"> ל</w:t>
       </w:r>
-      <w:proofErr w:type="spellStart"/>
       <w:r>
         <w:rPr>
           <w:rFonts w:eastAsiaTheme="minorEastAsia"/>
@@ -3342,7 +3948,6 @@
         </w:rPr>
         <w:t>UC</w:t>
       </w:r>
-      <w:proofErr w:type="spellEnd"/>
       <w:r>
         <w:rPr>
           <w:rFonts w:eastAsiaTheme="minorEastAsia"/>
@@ -3497,8 +4102,9 @@
           <w:szCs w:val="24"/>
           <w:rtl/>
         </w:rPr>
+        <w:lastRenderedPageBreak/>
         <w:drawing>
-          <wp:inline distT="0" distB="0" distL="0" distR="0" wp14:anchorId="23BD3188" wp14:editId="5170AE96">
+          <wp:inline distT="0" distB="0" distL="0" distR="0" wp14:anchorId="396709FA" wp14:editId="40F67D75">
             <wp:extent cx="4054191" cy="1028789"/>
             <wp:effectExtent l="0" t="0" r="3810" b="0"/>
             <wp:docPr id="4" name="תמונה 4"/>
@@ -3691,7 +4297,7 @@
           <w:rtl/>
         </w:rPr>
         <w:drawing>
-          <wp:inline distT="0" distB="0" distL="0" distR="0" wp14:anchorId="31DE7CD9" wp14:editId="0AA33E53">
+          <wp:inline distT="0" distB="0" distL="0" distR="0" wp14:anchorId="4B37CFD7" wp14:editId="372D38E2">
             <wp:extent cx="5380186" cy="830652"/>
             <wp:effectExtent l="0" t="0" r="0" b="7620"/>
             <wp:docPr id="6" name="תמונה 6"/>
@@ -3836,7 +4442,6 @@
         </w:rPr>
       </w:pPr>
       <w:proofErr w:type="spellStart"/>
-      <w:proofErr w:type="gramStart"/>
       <w:r>
         <w:rPr>
           <w:rFonts w:cstheme="minorHAnsi"/>
@@ -3846,7 +4451,6 @@
         <w:t>expand_state_with_costs</w:t>
       </w:r>
       <w:proofErr w:type="spellEnd"/>
-      <w:proofErr w:type="gramEnd"/>
       <w:r>
         <w:rPr>
           <w:rFonts w:cstheme="minorHAnsi" w:hint="cs"/>
@@ -4038,7 +4642,6 @@
           <w:u w:val="single"/>
           <w:rtl/>
         </w:rPr>
-        <w:lastRenderedPageBreak/>
         <w:t>דוגמא:</w:t>
       </w:r>
       <w:r>
@@ -4103,7 +4706,7 @@
           <w:rtl/>
         </w:rPr>
         <w:drawing>
-          <wp:inline distT="0" distB="0" distL="0" distR="0" wp14:anchorId="37D0BA08" wp14:editId="5AAE4C51">
+          <wp:inline distT="0" distB="0" distL="0" distR="0" wp14:anchorId="5CEBFE68" wp14:editId="648BC07C">
             <wp:extent cx="5943600" cy="215900"/>
             <wp:effectExtent l="0" t="0" r="0" b="0"/>
             <wp:docPr id="10" name="תמונה 10"/>
@@ -4281,6 +4884,7 @@
           <w:u w:val="single"/>
           <w:rtl/>
         </w:rPr>
+        <w:lastRenderedPageBreak/>
         <w:t>שאלה 23:</w:t>
       </w:r>
     </w:p>
@@ -4400,7 +5004,7 @@
         <w:bidi/>
         <w:spacing w:after="0"/>
         <w:rPr>
-          <w:rFonts w:cstheme="minorHAnsi" w:hint="cs"/>
+          <w:rFonts w:cstheme="minorHAnsi"/>
           <w:sz w:val="24"/>
           <w:szCs w:val="24"/>
           <w:rtl/>
@@ -4513,7 +5117,7 @@
         <w:bidi/>
         <w:spacing w:after="0"/>
         <w:rPr>
-          <w:rFonts w:cstheme="minorHAnsi" w:hint="cs"/>
+          <w:rFonts w:cstheme="minorHAnsi"/>
           <w:sz w:val="24"/>
           <w:szCs w:val="24"/>
           <w:rtl/>
@@ -4645,27 +5249,7 @@
           <w:szCs w:val="24"/>
           <w:rtl/>
         </w:rPr>
-        <w:t xml:space="preserve">. אם כן, נניח </w:t>
-      </w:r>
-      <w:proofErr w:type="spellStart"/>
-      <w:r>
-        <w:rPr>
-          <w:rFonts w:cstheme="minorHAnsi" w:hint="cs"/>
-          <w:sz w:val="24"/>
-          <w:szCs w:val="24"/>
-          <w:rtl/>
-        </w:rPr>
-        <w:t>בה"כ</w:t>
-      </w:r>
-      <w:proofErr w:type="spellEnd"/>
-      <w:r>
-        <w:rPr>
-          <w:rFonts w:cstheme="minorHAnsi" w:hint="cs"/>
-          <w:sz w:val="24"/>
-          <w:szCs w:val="24"/>
-          <w:rtl/>
-        </w:rPr>
-        <w:t xml:space="preserve"> כי האמבולנס עובר תחילה בדירה </w:t>
+        <w:t xml:space="preserve">. אם כן, נניח בה"כ כי האמבולנס עובר תחילה בדירה </w:t>
       </w:r>
       <w:r>
         <w:rPr>
@@ -4930,7 +5514,7 @@
         <mc:AlternateContent>
           <mc:Choice Requires="wps">
             <w:drawing>
-              <wp:anchor distT="0" distB="0" distL="114300" distR="114300" simplePos="0" relativeHeight="251659264" behindDoc="0" locked="0" layoutInCell="1" allowOverlap="1" wp14:anchorId="535C960E" wp14:editId="21F56A42">
+              <wp:anchor distT="0" distB="0" distL="114300" distR="114300" simplePos="0" relativeHeight="251659264" behindDoc="0" locked="0" layoutInCell="1" allowOverlap="1" wp14:anchorId="606433AE" wp14:editId="7F1F83DB">
                 <wp:simplePos x="0" y="0"/>
                 <wp:positionH relativeFrom="column">
                   <wp:posOffset>3192780</wp:posOffset>
@@ -4978,7 +5562,6 @@
                             <w:pPr>
                               <w:jc w:val="center"/>
                               <w:rPr>
-                                <w:rFonts w:hint="cs"/>
                                 <w:b/>
                                 <w:bCs/>
                                 <w:rtl/>
@@ -5009,7 +5592,7 @@
           </mc:Choice>
           <mc:Fallback>
             <w:pict>
-              <v:oval w14:anchorId="535C960E" id="אליפסה 8" o:spid="_x0000_s1026" style="position:absolute;left:0;text-align:left;margin-left:251.4pt;margin-top:9.4pt;width:46.8pt;height:48pt;z-index:251659264;visibility:visible;mso-wrap-style:square;mso-wrap-distance-left:9pt;mso-wrap-distance-top:0;mso-wrap-distance-right:9pt;mso-wrap-distance-bottom:0;mso-position-horizontal:absolute;mso-position-horizontal-relative:text;mso-position-vertical:absolute;mso-position-vertical-relative:text;v-text-anchor:middle" o:gfxdata="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" fillcolor="#ffc000 [3207]" strokecolor="#7f5f00 [1607]" strokeweight="1pt">
+              <v:oval w14:anchorId="606433AE" id="אליפסה 8" o:spid="_x0000_s1026" style="position:absolute;left:0;text-align:left;margin-left:251.4pt;margin-top:9.4pt;width:46.8pt;height:48pt;z-index:251659264;visibility:visible;mso-wrap-style:square;mso-wrap-distance-left:9pt;mso-wrap-distance-top:0;mso-wrap-distance-right:9pt;mso-wrap-distance-bottom:0;mso-position-horizontal:absolute;mso-position-horizontal-relative:text;mso-position-vertical:absolute;mso-position-vertical-relative:text;v-text-anchor:middle" o:gfxdata="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" fillcolor="#ffc000 [3207]" strokecolor="#7f5f00 [1607]" strokeweight="1pt">
                 <v:stroke joinstyle="miter"/>
                 <v:textbox>
                   <w:txbxContent>
@@ -5017,7 +5600,6 @@
                       <w:pPr>
                         <w:jc w:val="center"/>
                         <w:rPr>
-                          <w:rFonts w:hint="cs"/>
                           <w:b/>
                           <w:bCs/>
                           <w:rtl/>
@@ -5063,7 +5645,7 @@
         <mc:AlternateContent>
           <mc:Choice Requires="wps">
             <w:drawing>
-              <wp:anchor distT="0" distB="0" distL="114300" distR="114300" simplePos="0" relativeHeight="251665408" behindDoc="0" locked="0" layoutInCell="1" allowOverlap="1" wp14:anchorId="656C7EE6" wp14:editId="0E4D227D">
+              <wp:anchor distT="0" distB="0" distL="114300" distR="114300" simplePos="0" relativeHeight="251665408" behindDoc="0" locked="0" layoutInCell="1" allowOverlap="1" wp14:anchorId="77126D1B" wp14:editId="18F08B17">
                 <wp:simplePos x="0" y="0"/>
                 <wp:positionH relativeFrom="column">
                   <wp:posOffset>3787140</wp:posOffset>
@@ -5137,7 +5719,7 @@
         <mc:AlternateContent>
           <mc:Choice Requires="wps">
             <w:drawing>
-              <wp:anchor distT="0" distB="0" distL="114300" distR="114300" simplePos="0" relativeHeight="251666432" behindDoc="0" locked="0" layoutInCell="1" allowOverlap="1" wp14:anchorId="4030BC39" wp14:editId="28B1B3FF">
+              <wp:anchor distT="0" distB="0" distL="114300" distR="114300" simplePos="0" relativeHeight="251666432" behindDoc="0" locked="0" layoutInCell="1" allowOverlap="1" wp14:anchorId="5F14A295" wp14:editId="35AE14EE">
                 <wp:simplePos x="0" y="0"/>
                 <wp:positionH relativeFrom="column">
                   <wp:posOffset>2270760</wp:posOffset>
@@ -5223,7 +5805,7 @@
         <mc:AlternateContent>
           <mc:Choice Requires="wps">
             <w:drawing>
-              <wp:anchor distT="0" distB="0" distL="114300" distR="114300" simplePos="0" relativeHeight="251670528" behindDoc="0" locked="0" layoutInCell="1" allowOverlap="1" wp14:anchorId="641FEC0B" wp14:editId="37AF5829">
+              <wp:anchor distT="0" distB="0" distL="114300" distR="114300" simplePos="0" relativeHeight="251670528" behindDoc="0" locked="0" layoutInCell="1" allowOverlap="1" wp14:anchorId="7265D064" wp14:editId="46F875AD">
                 <wp:simplePos x="0" y="0"/>
                 <wp:positionH relativeFrom="column">
                   <wp:posOffset>3505200</wp:posOffset>
@@ -5309,7 +5891,7 @@
         <mc:AlternateContent>
           <mc:Choice Requires="wps">
             <w:drawing>
-              <wp:anchor distT="45720" distB="45720" distL="114300" distR="114300" simplePos="0" relativeHeight="251682816" behindDoc="0" locked="0" layoutInCell="1" allowOverlap="1" wp14:anchorId="1E528A66" wp14:editId="5F941D41">
+              <wp:anchor distT="45720" distB="45720" distL="114300" distR="114300" simplePos="0" relativeHeight="251682816" behindDoc="0" locked="0" layoutInCell="1" allowOverlap="1" wp14:anchorId="44C756AC" wp14:editId="2E54E2BF">
                 <wp:simplePos x="0" y="0"/>
                 <wp:positionH relativeFrom="column">
                   <wp:posOffset>4343400</wp:posOffset>
@@ -5382,7 +5964,7 @@
           </mc:Choice>
           <mc:Fallback>
             <w:pict>
-              <v:shapetype w14:anchorId="1E528A66" id="_x0000_t202" coordsize="21600,21600" o:spt="202" path="m,l,21600r21600,l21600,xe">
+              <v:shapetype w14:anchorId="44C756AC" id="_x0000_t202" coordsize="21600,21600" o:spt="202" path="m,l,21600r21600,l21600,xe">
                 <v:stroke joinstyle="miter"/>
                 <v:path gradientshapeok="t" o:connecttype="rect"/>
               </v:shapetype>
@@ -5420,7 +6002,7 @@
         <mc:AlternateContent>
           <mc:Choice Requires="wps">
             <w:drawing>
-              <wp:anchor distT="45720" distB="45720" distL="114300" distR="114300" simplePos="0" relativeHeight="251674624" behindDoc="0" locked="0" layoutInCell="1" allowOverlap="1" wp14:anchorId="7DC2330A" wp14:editId="1E2D0C15">
+              <wp:anchor distT="45720" distB="45720" distL="114300" distR="114300" simplePos="0" relativeHeight="251674624" behindDoc="0" locked="0" layoutInCell="1" allowOverlap="1" wp14:anchorId="098B8033" wp14:editId="47C1CA97">
                 <wp:simplePos x="0" y="0"/>
                 <wp:positionH relativeFrom="column">
                   <wp:posOffset>2164080</wp:posOffset>
@@ -5493,7 +6075,7 @@
           </mc:Choice>
           <mc:Fallback>
             <w:pict>
-              <v:shape w14:anchorId="7DC2330A" id="_x0000_s1028" type="#_x0000_t202" style="position:absolute;left:0;text-align:left;margin-left:170.4pt;margin-top:.4pt;width:37.8pt;height:19.95pt;flip:x;z-index:251674624;visibility:visible;mso-wrap-style:square;mso-width-percent:0;mso-height-percent:0;mso-wrap-distance-left:9pt;mso-wrap-distance-top:3.6pt;mso-wrap-distance-right:9pt;mso-wrap-distance-bottom:3.6pt;mso-position-horizontal:absolute;mso-position-horizontal-relative:text;mso-position-vertical:absolute;mso-position-vertical-relative:text;mso-width-percent:0;mso-height-percent:0;mso-width-relative:margin;mso-height-relative:margin;v-text-anchor:top" o:gfxdata="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">
+              <v:shape w14:anchorId="098B8033" id="_x0000_s1028" type="#_x0000_t202" style="position:absolute;left:0;text-align:left;margin-left:170.4pt;margin-top:.4pt;width:37.8pt;height:19.95pt;flip:x;z-index:251674624;visibility:visible;mso-wrap-style:square;mso-width-percent:0;mso-height-percent:0;mso-wrap-distance-left:9pt;mso-wrap-distance-top:3.6pt;mso-wrap-distance-right:9pt;mso-wrap-distance-bottom:3.6pt;mso-position-horizontal:absolute;mso-position-horizontal-relative:text;mso-position-vertical:absolute;mso-position-vertical-relative:text;mso-width-percent:0;mso-height-percent:0;mso-width-relative:margin;mso-height-relative:margin;v-text-anchor:top" o:gfxdata="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">
                 <v:textbox>
                   <w:txbxContent>
                     <w:p>
@@ -5527,7 +6109,7 @@
         <mc:AlternateContent>
           <mc:Choice Requires="wps">
             <w:drawing>
-              <wp:anchor distT="45720" distB="45720" distL="114300" distR="114300" simplePos="0" relativeHeight="251676672" behindDoc="0" locked="0" layoutInCell="1" allowOverlap="1" wp14:anchorId="41354870" wp14:editId="3428BD1E">
+              <wp:anchor distT="45720" distB="45720" distL="114300" distR="114300" simplePos="0" relativeHeight="251676672" behindDoc="0" locked="0" layoutInCell="1" allowOverlap="1" wp14:anchorId="7085E72F" wp14:editId="5C02D83B">
                 <wp:simplePos x="0" y="0"/>
                 <wp:positionH relativeFrom="column">
                   <wp:posOffset>3566160</wp:posOffset>
@@ -5604,7 +6186,7 @@
           </mc:Choice>
           <mc:Fallback>
             <w:pict>
-              <v:shape w14:anchorId="41354870" id="_x0000_s1029" type="#_x0000_t202" style="position:absolute;left:0;text-align:left;margin-left:280.8pt;margin-top:.4pt;width:37.8pt;height:19.95pt;flip:x;z-index:251676672;visibility:visible;mso-wrap-style:square;mso-width-percent:0;mso-height-percent:0;mso-wrap-distance-left:9pt;mso-wrap-distance-top:3.6pt;mso-wrap-distance-right:9pt;mso-wrap-distance-bottom:3.6pt;mso-position-horizontal:absolute;mso-position-horizontal-relative:text;mso-position-vertical:absolute;mso-position-vertical-relative:text;mso-width-percent:0;mso-height-percent:0;mso-width-relative:margin;mso-height-relative:margin;v-text-anchor:top" o:gfxdata="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">
+              <v:shape w14:anchorId="7085E72F" id="_x0000_s1029" type="#_x0000_t202" style="position:absolute;left:0;text-align:left;margin-left:280.8pt;margin-top:.4pt;width:37.8pt;height:19.95pt;flip:x;z-index:251676672;visibility:visible;mso-wrap-style:square;mso-width-percent:0;mso-height-percent:0;mso-wrap-distance-left:9pt;mso-wrap-distance-top:3.6pt;mso-wrap-distance-right:9pt;mso-wrap-distance-bottom:3.6pt;mso-position-horizontal:absolute;mso-position-horizontal-relative:text;mso-position-vertical:absolute;mso-position-vertical-relative:text;mso-width-percent:0;mso-height-percent:0;mso-width-relative:margin;mso-height-relative:margin;v-text-anchor:top" o:gfxdata="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">
                 <v:textbox>
                   <w:txbxContent>
                     <w:p>
@@ -5663,11 +6245,10 @@
           <w:u w:val="single"/>
           <w:rtl/>
         </w:rPr>
-        <w:lastRenderedPageBreak/>
         <mc:AlternateContent>
           <mc:Choice Requires="wps">
             <w:drawing>
-              <wp:anchor distT="0" distB="0" distL="114300" distR="114300" simplePos="0" relativeHeight="251669504" behindDoc="0" locked="0" layoutInCell="1" allowOverlap="1" wp14:anchorId="50B54FB1" wp14:editId="56BF245F">
+              <wp:anchor distT="0" distB="0" distL="114300" distR="114300" simplePos="0" relativeHeight="251669504" behindDoc="0" locked="0" layoutInCell="1" allowOverlap="1" wp14:anchorId="742E2779" wp14:editId="29AD3735">
                 <wp:simplePos x="0" y="0"/>
                 <wp:positionH relativeFrom="column">
                   <wp:posOffset>3840480</wp:posOffset>
@@ -5741,7 +6322,7 @@
         <mc:AlternateContent>
           <mc:Choice Requires="wps">
             <w:drawing>
-              <wp:anchor distT="0" distB="0" distL="114300" distR="114300" simplePos="0" relativeHeight="251662336" behindDoc="0" locked="0" layoutInCell="1" allowOverlap="1" wp14:anchorId="7DE34000" wp14:editId="121B4AFF">
+              <wp:anchor distT="0" distB="0" distL="114300" distR="114300" simplePos="0" relativeHeight="251662336" behindDoc="0" locked="0" layoutInCell="1" allowOverlap="1" wp14:anchorId="752BB59B" wp14:editId="28E2F4D8">
                 <wp:simplePos x="0" y="0"/>
                 <wp:positionH relativeFrom="column">
                   <wp:posOffset>4503420</wp:posOffset>
@@ -5817,7 +6398,7 @@
           </mc:Choice>
           <mc:Fallback>
             <w:pict>
-              <v:rect w14:anchorId="7DE34000" id="מלבן 11" o:spid="_x0000_s1030" style="position:absolute;left:0;text-align:left;margin-left:354.6pt;margin-top:6.35pt;width:49.8pt;height:29.4pt;z-index:251662336;visibility:visible;mso-wrap-style:square;mso-wrap-distance-left:9pt;mso-wrap-distance-top:0;mso-wrap-distance-right:9pt;mso-wrap-distance-bottom:0;mso-position-horizontal:absolute;mso-position-horizontal-relative:text;mso-position-vertical:absolute;mso-position-vertical-relative:text;v-text-anchor:middle" o:gfxdata="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" fillcolor="#5b9bd5 [3204]" strokecolor="#1f4d78 [1604]" strokeweight="1pt">
+              <v:rect w14:anchorId="752BB59B" id="מלבן 11" o:spid="_x0000_s1030" style="position:absolute;left:0;text-align:left;margin-left:354.6pt;margin-top:6.35pt;width:49.8pt;height:29.4pt;z-index:251662336;visibility:visible;mso-wrap-style:square;mso-wrap-distance-left:9pt;mso-wrap-distance-top:0;mso-wrap-distance-right:9pt;mso-wrap-distance-bottom:0;mso-position-horizontal:absolute;mso-position-horizontal-relative:text;mso-position-vertical:absolute;mso-position-vertical-relative:text;v-text-anchor:middle" o:gfxdata="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" fillcolor="#5b9bd5 [3204]" strokecolor="#1f4d78 [1604]" strokeweight="1pt">
                 <v:textbox>
                   <w:txbxContent>
                     <w:p>
@@ -5855,7 +6436,7 @@
         <mc:AlternateContent>
           <mc:Choice Requires="wps">
             <w:drawing>
-              <wp:anchor distT="0" distB="0" distL="114300" distR="114300" simplePos="0" relativeHeight="251667456" behindDoc="0" locked="0" layoutInCell="1" allowOverlap="1" wp14:anchorId="3C18CA04" wp14:editId="1E0AC9D5">
+              <wp:anchor distT="0" distB="0" distL="114300" distR="114300" simplePos="0" relativeHeight="251667456" behindDoc="0" locked="0" layoutInCell="1" allowOverlap="1" wp14:anchorId="25D7CDEC" wp14:editId="6303AD33">
                 <wp:simplePos x="0" y="0"/>
                 <wp:positionH relativeFrom="column">
                   <wp:posOffset>2598420</wp:posOffset>
@@ -5923,7 +6504,7 @@
         <mc:AlternateContent>
           <mc:Choice Requires="wps">
             <w:drawing>
-              <wp:anchor distT="0" distB="0" distL="114300" distR="114300" simplePos="0" relativeHeight="251664384" behindDoc="0" locked="0" layoutInCell="1" allowOverlap="1" wp14:anchorId="1EEDA3B5" wp14:editId="1DAE1A7E">
+              <wp:anchor distT="0" distB="0" distL="114300" distR="114300" simplePos="0" relativeHeight="251664384" behindDoc="0" locked="0" layoutInCell="1" allowOverlap="1" wp14:anchorId="1F186EE5" wp14:editId="07631A37">
                 <wp:simplePos x="0" y="0"/>
                 <wp:positionH relativeFrom="column">
                   <wp:posOffset>1950720</wp:posOffset>
@@ -5999,7 +6580,7 @@
           </mc:Choice>
           <mc:Fallback>
             <w:pict>
-              <v:rect w14:anchorId="1EEDA3B5" id="מלבן 12" o:spid="_x0000_s1031" style="position:absolute;left:0;text-align:left;margin-left:153.6pt;margin-top:7.95pt;width:49.8pt;height:29.4pt;z-index:251664384;visibility:visible;mso-wrap-style:square;mso-wrap-distance-left:9pt;mso-wrap-distance-top:0;mso-wrap-distance-right:9pt;mso-wrap-distance-bottom:0;mso-position-horizontal:absolute;mso-position-horizontal-relative:text;mso-position-vertical:absolute;mso-position-vertical-relative:text;v-text-anchor:middle" o:gfxdata="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" fillcolor="#5b9bd5 [3204]" strokecolor="#1f4d78 [1604]" strokeweight="1pt">
+              <v:rect w14:anchorId="1F186EE5" id="מלבן 12" o:spid="_x0000_s1031" style="position:absolute;left:0;text-align:left;margin-left:153.6pt;margin-top:7.95pt;width:49.8pt;height:29.4pt;z-index:251664384;visibility:visible;mso-wrap-style:square;mso-wrap-distance-left:9pt;mso-wrap-distance-top:0;mso-wrap-distance-right:9pt;mso-wrap-distance-bottom:0;mso-position-horizontal:absolute;mso-position-horizontal-relative:text;mso-position-vertical:absolute;mso-position-vertical-relative:text;v-text-anchor:middle" o:gfxdata="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" fillcolor="#5b9bd5 [3204]" strokecolor="#1f4d78 [1604]" strokeweight="1pt">
                 <v:textbox>
                   <w:txbxContent>
                     <w:p>
@@ -6037,7 +6618,7 @@
         <mc:AlternateContent>
           <mc:Choice Requires="wps">
             <w:drawing>
-              <wp:anchor distT="0" distB="0" distL="114300" distR="114300" simplePos="0" relativeHeight="251660288" behindDoc="0" locked="0" layoutInCell="1" allowOverlap="1" wp14:anchorId="3B3B0F0B" wp14:editId="63BCE678">
+              <wp:anchor distT="0" distB="0" distL="114300" distR="114300" simplePos="0" relativeHeight="251660288" behindDoc="0" locked="0" layoutInCell="1" allowOverlap="1" wp14:anchorId="7FF16D58" wp14:editId="6BFCC01A">
                 <wp:simplePos x="0" y="0"/>
                 <wp:positionH relativeFrom="column">
                   <wp:posOffset>3208020</wp:posOffset>
@@ -6113,7 +6694,7 @@
           </mc:Choice>
           <mc:Fallback>
             <w:pict>
-              <v:rect w14:anchorId="3B3B0F0B" id="מלבן 9" o:spid="_x0000_s1032" style="position:absolute;left:0;text-align:left;margin-left:252.6pt;margin-top:6.8pt;width:49.8pt;height:29.4pt;z-index:251660288;visibility:visible;mso-wrap-style:square;mso-wrap-distance-left:9pt;mso-wrap-distance-top:0;mso-wrap-distance-right:9pt;mso-wrap-distance-bottom:0;mso-position-horizontal:absolute;mso-position-horizontal-relative:text;mso-position-vertical:absolute;mso-position-vertical-relative:text;v-text-anchor:middle" o:gfxdata="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" fillcolor="#5b9bd5 [3204]" strokecolor="#1f4d78 [1604]" strokeweight="1pt">
+              <v:rect w14:anchorId="7FF16D58" id="מלבן 9" o:spid="_x0000_s1032" style="position:absolute;left:0;text-align:left;margin-left:252.6pt;margin-top:6.8pt;width:49.8pt;height:29.4pt;z-index:251660288;visibility:visible;mso-wrap-style:square;mso-wrap-distance-left:9pt;mso-wrap-distance-top:0;mso-wrap-distance-right:9pt;mso-wrap-distance-bottom:0;mso-position-horizontal:absolute;mso-position-horizontal-relative:text;mso-position-vertical:absolute;mso-position-vertical-relative:text;v-text-anchor:middle" o:gfxdata="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" fillcolor="#5b9bd5 [3204]" strokecolor="#1f4d78 [1604]" strokeweight="1pt">
                 <v:textbox>
                   <w:txbxContent>
                     <w:p>
@@ -6163,7 +6744,7 @@
         <mc:AlternateContent>
           <mc:Choice Requires="wps">
             <w:drawing>
-              <wp:anchor distT="45720" distB="45720" distL="114300" distR="114300" simplePos="0" relativeHeight="251678720" behindDoc="0" locked="0" layoutInCell="1" allowOverlap="1" wp14:anchorId="333C1D8D" wp14:editId="244682F1">
+              <wp:anchor distT="45720" distB="45720" distL="114300" distR="114300" simplePos="0" relativeHeight="251678720" behindDoc="0" locked="0" layoutInCell="1" allowOverlap="1" wp14:anchorId="5A629E74" wp14:editId="1465AF78">
                 <wp:simplePos x="0" y="0"/>
                 <wp:positionH relativeFrom="column">
                   <wp:posOffset>2644140</wp:posOffset>
@@ -6236,7 +6817,7 @@
           </mc:Choice>
           <mc:Fallback>
             <w:pict>
-              <v:shape w14:anchorId="333C1D8D" id="_x0000_s1033" type="#_x0000_t202" style="position:absolute;left:0;text-align:left;margin-left:208.2pt;margin-top:6.35pt;width:37.8pt;height:19.95pt;flip:x;z-index:251678720;visibility:visible;mso-wrap-style:square;mso-width-percent:0;mso-height-percent:0;mso-wrap-distance-left:9pt;mso-wrap-distance-top:3.6pt;mso-wrap-distance-right:9pt;mso-wrap-distance-bottom:3.6pt;mso-position-horizontal:absolute;mso-position-horizontal-relative:text;mso-position-vertical:absolute;mso-position-vertical-relative:text;mso-width-percent:0;mso-height-percent:0;mso-width-relative:margin;mso-height-relative:margin;v-text-anchor:top" o:gfxdata="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">
+              <v:shape w14:anchorId="5A629E74" id="_x0000_s1033" type="#_x0000_t202" style="position:absolute;left:0;text-align:left;margin-left:208.2pt;margin-top:6.35pt;width:37.8pt;height:19.95pt;flip:x;z-index:251678720;visibility:visible;mso-wrap-style:square;mso-width-percent:0;mso-height-percent:0;mso-wrap-distance-left:9pt;mso-wrap-distance-top:3.6pt;mso-wrap-distance-right:9pt;mso-wrap-distance-bottom:3.6pt;mso-position-horizontal:absolute;mso-position-horizontal-relative:text;mso-position-vertical:absolute;mso-position-vertical-relative:text;mso-width-percent:0;mso-height-percent:0;mso-width-relative:margin;mso-height-relative:margin;v-text-anchor:top" o:gfxdata="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">
                 <v:textbox>
                   <w:txbxContent>
                     <w:p>
@@ -6270,7 +6851,7 @@
         <mc:AlternateContent>
           <mc:Choice Requires="wps">
             <w:drawing>
-              <wp:anchor distT="45720" distB="45720" distL="114300" distR="114300" simplePos="0" relativeHeight="251680768" behindDoc="0" locked="0" layoutInCell="1" allowOverlap="1" wp14:anchorId="6B1B094D" wp14:editId="0740B4BB">
+              <wp:anchor distT="45720" distB="45720" distL="114300" distR="114300" simplePos="0" relativeHeight="251680768" behindDoc="0" locked="0" layoutInCell="1" allowOverlap="1" wp14:anchorId="1C095494" wp14:editId="2CFE7E45">
                 <wp:simplePos x="0" y="0"/>
                 <wp:positionH relativeFrom="column">
                   <wp:posOffset>3947160</wp:posOffset>
@@ -6343,7 +6924,7 @@
           </mc:Choice>
           <mc:Fallback>
             <w:pict>
-              <v:shape w14:anchorId="6B1B094D" id="_x0000_s1034" type="#_x0000_t202" style="position:absolute;left:0;text-align:left;margin-left:310.8pt;margin-top:5.75pt;width:37.8pt;height:19.95pt;flip:x;z-index:251680768;visibility:visible;mso-wrap-style:square;mso-width-percent:0;mso-height-percent:0;mso-wrap-distance-left:9pt;mso-wrap-distance-top:3.6pt;mso-wrap-distance-right:9pt;mso-wrap-distance-bottom:3.6pt;mso-position-horizontal:absolute;mso-position-horizontal-relative:text;mso-position-vertical:absolute;mso-position-vertical-relative:text;mso-width-percent:0;mso-height-percent:0;mso-width-relative:margin;mso-height-relative:margin;v-text-anchor:top" o:gfxdata="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">
+              <v:shape w14:anchorId="1C095494" id="_x0000_s1034" type="#_x0000_t202" style="position:absolute;left:0;text-align:left;margin-left:310.8pt;margin-top:5.75pt;width:37.8pt;height:19.95pt;flip:x;z-index:251680768;visibility:visible;mso-wrap-style:square;mso-width-percent:0;mso-height-percent:0;mso-wrap-distance-left:9pt;mso-wrap-distance-top:3.6pt;mso-wrap-distance-right:9pt;mso-wrap-distance-bottom:3.6pt;mso-position-horizontal:absolute;mso-position-horizontal-relative:text;mso-position-vertical:absolute;mso-position-vertical-relative:text;mso-width-percent:0;mso-height-percent:0;mso-width-relative:margin;mso-height-relative:margin;v-text-anchor:top" o:gfxdata="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">
                 <v:textbox>
                   <w:txbxContent>
                     <w:p>
@@ -6408,7 +6989,7 @@
           <w:numId w:val="8"/>
         </w:numPr>
         <w:rPr>
-          <w:rFonts w:cstheme="minorHAnsi" w:hint="cs"/>
+          <w:rFonts w:cstheme="minorHAnsi"/>
           <w:sz w:val="24"/>
           <w:szCs w:val="24"/>
           <w:u w:val="single"/>
@@ -6464,14 +7045,67 @@
           <w:u w:val="single"/>
         </w:rPr>
       </w:pPr>
+      <w:r>
+        <w:rPr>
+          <w:rFonts w:cstheme="minorHAnsi"/>
+          <w:sz w:val="24"/>
+          <w:szCs w:val="24"/>
+        </w:rPr>
+        <w:t>A,B,C</w:t>
+      </w:r>
+      <w:r>
+        <w:rPr>
+          <w:rFonts w:cstheme="minorHAnsi" w:hint="cs"/>
+          <w:sz w:val="24"/>
+          <w:szCs w:val="24"/>
+          <w:rtl/>
+        </w:rPr>
+        <w:t xml:space="preserve"> </w:t>
+      </w:r>
+      <w:r>
+        <w:rPr>
+          <w:rFonts w:cstheme="minorHAnsi"/>
+          <w:sz w:val="24"/>
+          <w:szCs w:val="24"/>
+          <w:rtl/>
+        </w:rPr>
+        <w:t>–</w:t>
+      </w:r>
+      <w:r>
+        <w:rPr>
+          <w:rFonts w:cstheme="minorHAnsi" w:hint="cs"/>
+          <w:sz w:val="24"/>
+          <w:szCs w:val="24"/>
+          <w:rtl/>
+        </w:rPr>
+        <w:t xml:space="preserve"> הדירות שהאמבולנס צריך לעבור בהן</w:t>
+      </w:r>
+    </w:p>
+    <w:p>
+      <w:pPr>
+        <w:bidi/>
+        <w:rPr>
+          <w:rFonts w:cstheme="minorHAnsi"/>
+          <w:sz w:val="24"/>
+          <w:szCs w:val="24"/>
+          <w:rtl/>
+        </w:rPr>
+      </w:pPr>
+      <w:r>
+        <w:rPr>
+          <w:rFonts w:cstheme="minorHAnsi" w:hint="cs"/>
+          <w:sz w:val="24"/>
+          <w:szCs w:val="24"/>
+          <w:rtl/>
+        </w:rPr>
+        <w:t xml:space="preserve">נניח כי בכל דירה יש דייר אחד וכי האמבולנס אסף מספיק מטושים במעבדה כאשר יש מספיק מקום לכולם באמבולנס. לפי היוריסטיקה </w:t>
+      </w:r>
       <w:proofErr w:type="spellStart"/>
       <w:r>
         <w:rPr>
           <w:rFonts w:cstheme="minorHAnsi"/>
-          <w:sz w:val="24"/>
-          <w:szCs w:val="24"/>
-        </w:rPr>
-        <w:t>A,B,C</w:t>
+        </w:rPr>
+        <w:t>MDASumAirDistHeuristic</w:t>
       </w:r>
       <w:proofErr w:type="spellEnd"/>
       <w:r>
@@ -6481,61 +7115,6 @@
           <w:szCs w:val="24"/>
           <w:rtl/>
         </w:rPr>
-        <w:t xml:space="preserve"> </w:t>
-      </w:r>
-      <w:r>
-        <w:rPr>
-          <w:rFonts w:cstheme="minorHAnsi"/>
-          <w:sz w:val="24"/>
-          <w:szCs w:val="24"/>
-          <w:rtl/>
-        </w:rPr>
-        <w:t>–</w:t>
-      </w:r>
-      <w:r>
-        <w:rPr>
-          <w:rFonts w:cstheme="minorHAnsi" w:hint="cs"/>
-          <w:sz w:val="24"/>
-          <w:szCs w:val="24"/>
-          <w:rtl/>
-        </w:rPr>
-        <w:t xml:space="preserve"> הדירות שהאמבולנס צריך לעבור בהן</w:t>
-      </w:r>
-    </w:p>
-    <w:p>
-      <w:pPr>
-        <w:bidi/>
-        <w:rPr>
-          <w:rFonts w:cstheme="minorHAnsi"/>
-          <w:sz w:val="24"/>
-          <w:szCs w:val="24"/>
-          <w:rtl/>
-        </w:rPr>
-      </w:pPr>
-      <w:r>
-        <w:rPr>
-          <w:rFonts w:cstheme="minorHAnsi" w:hint="cs"/>
-          <w:sz w:val="24"/>
-          <w:szCs w:val="24"/>
-          <w:rtl/>
-        </w:rPr>
-        <w:t xml:space="preserve">נניח כי בכל דירה יש דייר אחד וכי האמבולנס אסף מספיק מטושים במעבדה כאשר יש מספיק מקום לכולם באמבולנס. לפי היוריסטיקה </w:t>
-      </w:r>
-      <w:proofErr w:type="spellStart"/>
-      <w:r>
-        <w:rPr>
-          <w:rFonts w:cstheme="minorHAnsi"/>
-        </w:rPr>
-        <w:t>MDASumAirDistHeuristic</w:t>
-      </w:r>
-      <w:proofErr w:type="spellEnd"/>
-      <w:r>
-        <w:rPr>
-          <w:rFonts w:cstheme="minorHAnsi" w:hint="cs"/>
-          <w:sz w:val="24"/>
-          <w:szCs w:val="24"/>
-          <w:rtl/>
-        </w:rPr>
         <w:t xml:space="preserve"> האמבולנס ייבחר במסלול האוויר הבא:</w:t>
       </w:r>
     </w:p>
@@ -6543,7 +7122,7 @@
       <w:pPr>
         <w:bidi/>
         <w:rPr>
-          <w:rFonts w:cstheme="minorHAnsi" w:hint="cs"/>
+          <w:rFonts w:cstheme="minorHAnsi"/>
           <w:sz w:val="24"/>
           <w:szCs w:val="24"/>
           <w:rtl/>
@@ -6637,7 +7216,7 @@
       <w:pPr>
         <w:bidi/>
         <w:rPr>
-          <w:rFonts w:cstheme="minorHAnsi" w:hint="cs"/>
+          <w:rFonts w:cstheme="minorHAnsi"/>
           <w:sz w:val="24"/>
           <w:szCs w:val="24"/>
           <w:rtl/>
@@ -6650,6 +7229,7 @@
           <w:szCs w:val="24"/>
           <w:rtl/>
         </w:rPr>
+        <w:lastRenderedPageBreak/>
         <w:t xml:space="preserve">נשים לב כי קיים מסלול קצר יותר והוא: </w:t>
       </w:r>
       <m:oMath>
@@ -6775,15 +7355,7 @@
             <w:sz w:val="24"/>
             <w:szCs w:val="24"/>
           </w:rPr>
-          <m:t>=</m:t>
-        </m:r>
-        <m:r>
-          <w:rPr>
-            <w:rFonts w:ascii="Cambria Math" w:hAnsi="Cambria Math" w:cstheme="minorHAnsi"/>
-            <w:sz w:val="24"/>
-            <w:szCs w:val="24"/>
-          </w:rPr>
-          <m:t>5+4+4=13</m:t>
+          <m:t>=5+4+4=13</m:t>
         </m:r>
       </m:oMath>
     </w:p>
@@ -6791,7 +7363,7 @@
       <w:pPr>
         <w:bidi/>
         <w:rPr>
-          <w:rFonts w:cstheme="minorHAnsi" w:hint="cs"/>
+          <w:rFonts w:cstheme="minorHAnsi"/>
           <w:sz w:val="24"/>
           <w:szCs w:val="24"/>
           <w:rtl/>
@@ -7089,9 +7661,8 @@
           <w:szCs w:val="24"/>
           <w:rtl/>
         </w:rPr>
-        <w:lastRenderedPageBreak/>
         <w:drawing>
-          <wp:inline distT="0" distB="0" distL="0" distR="0" wp14:anchorId="48022398" wp14:editId="48E06B45">
+          <wp:inline distT="0" distB="0" distL="0" distR="0" wp14:anchorId="3A3EE200" wp14:editId="1970F80A">
             <wp:extent cx="4778154" cy="3551228"/>
             <wp:effectExtent l="0" t="0" r="3810" b="0"/>
             <wp:docPr id="2" name="תמונה 2"/>
@@ -7163,8 +7734,9 @@
           <w:szCs w:val="24"/>
           <w:rtl/>
         </w:rPr>
+        <w:lastRenderedPageBreak/>
         <w:drawing>
-          <wp:inline distT="0" distB="0" distL="0" distR="0" wp14:anchorId="20B9008D" wp14:editId="35C37577">
+          <wp:inline distT="0" distB="0" distL="0" distR="0" wp14:anchorId="1DE8498A" wp14:editId="7359E58F">
             <wp:extent cx="4336156" cy="3307367"/>
             <wp:effectExtent l="0" t="0" r="7620" b="7620"/>
             <wp:docPr id="5" name="תמונה 5"/>
@@ -7756,7 +8328,7 @@
           <w:rtl/>
         </w:rPr>
         <w:drawing>
-          <wp:inline distT="0" distB="0" distL="0" distR="0" wp14:anchorId="6F4D139F" wp14:editId="32FAFED7">
+          <wp:inline distT="0" distB="0" distL="0" distR="0" wp14:anchorId="5AC88227" wp14:editId="5935FEE3">
             <wp:extent cx="5943600" cy="2378075"/>
             <wp:effectExtent l="0" t="0" r="0" b="3175"/>
             <wp:docPr id="7" name="תמונה 7"/>
@@ -7809,6 +8381,7 @@
           <w:szCs w:val="24"/>
           <w:rtl/>
         </w:rPr>
+        <w:lastRenderedPageBreak/>
         <w:t>הרצה ראשונה - פלט</w:t>
       </w:r>
     </w:p>
@@ -7867,7 +8440,6 @@
           <w:rtl/>
         </w:rPr>
       </w:pPr>
-      <w:proofErr w:type="gramStart"/>
       <w:r>
         <w:rPr>
           <w:rFonts w:cstheme="minorHAnsi"/>
@@ -7877,7 +8449,6 @@
         <w:t>MDA(</w:t>
       </w:r>
       <w:proofErr w:type="spellStart"/>
-      <w:proofErr w:type="gramEnd"/>
       <w:r>
         <w:rPr>
           <w:rFonts w:cstheme="minorHAnsi"/>
@@ -7911,7 +8482,7 @@
           <w:sz w:val="24"/>
           <w:szCs w:val="24"/>
         </w:rPr>
-        <w:t xml:space="preserve">                   time:  32.11   #</w:t>
+        <w:t xml:space="preserve">                   time:  32.11   #dev: 1024    |space|: 1714     </w:t>
       </w:r>
       <w:proofErr w:type="spellStart"/>
       <w:r>
@@ -7920,7 +8491,7 @@
           <w:sz w:val="24"/>
           <w:szCs w:val="24"/>
         </w:rPr>
-        <w:t>dev</w:t>
+        <w:t>total_g_cost</w:t>
       </w:r>
       <w:proofErr w:type="spellEnd"/>
       <w:r>
@@ -7929,7 +8500,7 @@
           <w:sz w:val="24"/>
           <w:szCs w:val="24"/>
         </w:rPr>
-        <w:t xml:space="preserve">: 1024    |space|: 1714     </w:t>
+        <w:t xml:space="preserve">: 31528.65909   </w:t>
       </w:r>
       <w:proofErr w:type="spellStart"/>
       <w:r>
@@ -7938,6 +8509,180 @@
           <w:sz w:val="24"/>
           <w:szCs w:val="24"/>
         </w:rPr>
+        <w:t>total_cost</w:t>
+      </w:r>
+      <w:proofErr w:type="spellEnd"/>
+      <w:r>
+        <w:rPr>
+          <w:rFonts w:cstheme="minorHAnsi"/>
+          <w:sz w:val="24"/>
+          <w:szCs w:val="24"/>
+        </w:rPr>
+        <w:t xml:space="preserve">: </w:t>
+      </w:r>
+      <w:proofErr w:type="spellStart"/>
+      <w:r>
+        <w:rPr>
+          <w:rFonts w:cstheme="minorHAnsi"/>
+          <w:sz w:val="24"/>
+          <w:szCs w:val="24"/>
+        </w:rPr>
+        <w:t>MDACost</w:t>
+      </w:r>
+      <w:proofErr w:type="spellEnd"/>
+      <w:r>
+        <w:rPr>
+          <w:rFonts w:cstheme="minorHAnsi"/>
+          <w:sz w:val="24"/>
+          <w:szCs w:val="24"/>
+        </w:rPr>
+        <w:t>(</w:t>
+      </w:r>
+      <w:proofErr w:type="spellStart"/>
+      <w:r>
+        <w:rPr>
+          <w:rFonts w:cstheme="minorHAnsi"/>
+          <w:sz w:val="24"/>
+          <w:szCs w:val="24"/>
+        </w:rPr>
+        <w:t>dist</w:t>
+      </w:r>
+      <w:proofErr w:type="spellEnd"/>
+      <w:r>
+        <w:rPr>
+          <w:rFonts w:cstheme="minorHAnsi"/>
+          <w:sz w:val="24"/>
+          <w:szCs w:val="24"/>
+        </w:rPr>
+        <w:t>=  31528.659m, money=     29.383NIS, tests-travel=  80489.336m)</w:t>
+      </w:r>
+    </w:p>
+    <w:p>
+      <w:pPr>
+        <w:bidi/>
+        <w:rPr>
+          <w:rFonts w:cstheme="minorHAnsi"/>
+          <w:sz w:val="24"/>
+          <w:szCs w:val="24"/>
+          <w:rtl/>
+        </w:rPr>
+      </w:pPr>
+      <w:r>
+        <w:rPr>
+          <w:rFonts w:cstheme="minorHAnsi" w:hint="cs"/>
+          <w:sz w:val="24"/>
+          <w:szCs w:val="24"/>
+          <w:rtl/>
+        </w:rPr>
+        <w:t xml:space="preserve">הרצה שנייה </w:t>
+      </w:r>
+      <w:r>
+        <w:rPr>
+          <w:rFonts w:cstheme="minorHAnsi"/>
+          <w:sz w:val="24"/>
+          <w:szCs w:val="24"/>
+          <w:rtl/>
+        </w:rPr>
+        <w:t>–</w:t>
+      </w:r>
+      <w:r>
+        <w:rPr>
+          <w:rFonts w:cstheme="minorHAnsi" w:hint="cs"/>
+          <w:sz w:val="24"/>
+          <w:szCs w:val="24"/>
+          <w:rtl/>
+        </w:rPr>
+        <w:t xml:space="preserve"> פלט</w:t>
+      </w:r>
+    </w:p>
+    <w:p>
+      <w:pPr>
+        <w:bidi/>
+        <w:rPr>
+          <w:rFonts w:cstheme="minorHAnsi"/>
+          <w:sz w:val="24"/>
+          <w:szCs w:val="24"/>
+        </w:rPr>
+      </w:pPr>
+      <w:r>
+        <w:rPr>
+          <w:rFonts w:cstheme="minorHAnsi"/>
+          <w:sz w:val="24"/>
+          <w:szCs w:val="24"/>
+        </w:rPr>
+        <w:t>Solve the MDA problem (monetary objectives)</w:t>
+      </w:r>
+      <w:r>
+        <w:rPr>
+          <w:rFonts w:cs="Calibri"/>
+          <w:sz w:val="24"/>
+          <w:szCs w:val="24"/>
+          <w:rtl/>
+        </w:rPr>
+        <w:t>.</w:t>
+      </w:r>
+    </w:p>
+    <w:p>
+      <w:pPr>
+        <w:bidi/>
+        <w:rPr>
+          <w:rFonts w:cstheme="minorHAnsi"/>
+          <w:sz w:val="24"/>
+          <w:szCs w:val="24"/>
+          <w:rtl/>
+        </w:rPr>
+      </w:pPr>
+      <w:r>
+        <w:rPr>
+          <w:rFonts w:cstheme="minorHAnsi"/>
+          <w:sz w:val="24"/>
+          <w:szCs w:val="24"/>
+        </w:rPr>
+        <w:t>MDA(</w:t>
+      </w:r>
+      <w:proofErr w:type="spellStart"/>
+      <w:r>
+        <w:rPr>
+          <w:rFonts w:cstheme="minorHAnsi"/>
+          <w:sz w:val="24"/>
+          <w:szCs w:val="24"/>
+        </w:rPr>
+        <w:t>small_MDA</w:t>
+      </w:r>
+      <w:proofErr w:type="spellEnd"/>
+      <w:r>
+        <w:rPr>
+          <w:rFonts w:cstheme="minorHAnsi"/>
+          <w:sz w:val="24"/>
+          <w:szCs w:val="24"/>
+        </w:rPr>
+        <w:t xml:space="preserve">(5):Monetary)            </w:t>
+      </w:r>
+      <w:proofErr w:type="spellStart"/>
+      <w:r>
+        <w:rPr>
+          <w:rFonts w:cstheme="minorHAnsi"/>
+          <w:sz w:val="24"/>
+          <w:szCs w:val="24"/>
+        </w:rPr>
+        <w:t>UniformCost</w:t>
+      </w:r>
+      <w:proofErr w:type="spellEnd"/>
+      <w:r>
+        <w:rPr>
+          <w:rFonts w:cstheme="minorHAnsi"/>
+          <w:sz w:val="24"/>
+          <w:szCs w:val="24"/>
+        </w:rPr>
+        <w:t xml:space="preserve">                   time:  25.98   #dev: 928     |space|: 1796     </w:t>
+      </w:r>
+      <w:proofErr w:type="spellStart"/>
+      <w:r>
+        <w:rPr>
+          <w:rFonts w:cstheme="minorHAnsi"/>
+          <w:sz w:val="24"/>
+          <w:szCs w:val="24"/>
+        </w:rPr>
         <w:t>total_g_cost</w:t>
       </w:r>
       <w:proofErr w:type="spellEnd"/>
@@ -7947,7 +8692,7 @@
           <w:sz w:val="24"/>
           <w:szCs w:val="24"/>
         </w:rPr>
-        <w:t xml:space="preserve">: 31528.65909   </w:t>
+        <w:t xml:space="preserve">:    21.73235   </w:t>
       </w:r>
       <w:proofErr w:type="spellStart"/>
       <w:r>
@@ -8001,85 +8746,30 @@
           <w:sz w:val="24"/>
           <w:szCs w:val="24"/>
         </w:rPr>
-        <w:t>=  31528.659m, money=     29.383NIS, tests-travel=  80489.336m)</w:t>
-      </w:r>
-    </w:p>
-    <w:p>
-      <w:pPr>
-        <w:bidi/>
-        <w:rPr>
-          <w:rFonts w:cstheme="minorHAnsi"/>
-          <w:sz w:val="24"/>
-          <w:szCs w:val="24"/>
-          <w:rtl/>
-        </w:rPr>
-      </w:pPr>
-      <w:r>
-        <w:rPr>
-          <w:rFonts w:cstheme="minorHAnsi" w:hint="cs"/>
-          <w:sz w:val="24"/>
-          <w:szCs w:val="24"/>
-          <w:rtl/>
-        </w:rPr>
-        <w:t xml:space="preserve">הרצה שנייה </w:t>
-      </w:r>
-      <w:r>
-        <w:rPr>
-          <w:rFonts w:cstheme="minorHAnsi"/>
-          <w:sz w:val="24"/>
-          <w:szCs w:val="24"/>
-          <w:rtl/>
-        </w:rPr>
-        <w:t>–</w:t>
-      </w:r>
-      <w:r>
-        <w:rPr>
-          <w:rFonts w:cstheme="minorHAnsi" w:hint="cs"/>
-          <w:sz w:val="24"/>
-          <w:szCs w:val="24"/>
-          <w:rtl/>
-        </w:rPr>
-        <w:t xml:space="preserve"> פלט</w:t>
-      </w:r>
-    </w:p>
-    <w:p>
-      <w:pPr>
-        <w:bidi/>
-        <w:rPr>
-          <w:rFonts w:cstheme="minorHAnsi"/>
-          <w:sz w:val="24"/>
-          <w:szCs w:val="24"/>
-        </w:rPr>
-      </w:pPr>
-      <w:r>
-        <w:rPr>
-          <w:rFonts w:cstheme="minorHAnsi"/>
-          <w:sz w:val="24"/>
-          <w:szCs w:val="24"/>
-        </w:rPr>
-        <w:t>Solve the MDA problem (monetary objectives)</w:t>
-      </w:r>
-      <w:r>
-        <w:rPr>
-          <w:rFonts w:cs="Calibri"/>
-          <w:sz w:val="24"/>
-          <w:szCs w:val="24"/>
-          <w:rtl/>
-        </w:rPr>
-        <w:t>.</w:t>
-      </w:r>
-    </w:p>
-    <w:p>
-      <w:pPr>
-        <w:bidi/>
-        <w:rPr>
-          <w:rFonts w:cstheme="minorHAnsi"/>
-          <w:sz w:val="24"/>
-          <w:szCs w:val="24"/>
-          <w:rtl/>
-        </w:rPr>
-      </w:pPr>
-      <w:proofErr w:type="gramStart"/>
+        <w:t>=  33619.871m, money=     21.732NIS, tests-travel=  45007.432m)</w:t>
+      </w:r>
+    </w:p>
+    <w:p>
+      <w:pPr>
+        <w:bidi/>
+        <w:rPr>
+          <w:rFonts w:cstheme="minorHAnsi"/>
+          <w:sz w:val="24"/>
+          <w:szCs w:val="24"/>
+          <w:rtl/>
+        </w:rPr>
+      </w:pPr>
+    </w:p>
+    <w:p>
+      <w:pPr>
+        <w:bidi/>
+        <w:rPr>
+          <w:rFonts w:cstheme="minorHAnsi"/>
+          <w:sz w:val="24"/>
+          <w:szCs w:val="24"/>
+          <w:rtl/>
+        </w:rPr>
+      </w:pPr>
       <w:r>
         <w:rPr>
           <w:rFonts w:cstheme="minorHAnsi"/>
@@ -8089,14 +8779,13 @@
         <w:t>MDA(</w:t>
       </w:r>
       <w:proofErr w:type="spellStart"/>
-      <w:proofErr w:type="gramEnd"/>
-      <w:r>
-        <w:rPr>
-          <w:rFonts w:cstheme="minorHAnsi"/>
-          <w:sz w:val="24"/>
-          <w:szCs w:val="24"/>
-        </w:rPr>
-        <w:t>small_MDA</w:t>
+      <w:r>
+        <w:rPr>
+          <w:rFonts w:cstheme="minorHAnsi"/>
+          <w:sz w:val="24"/>
+          <w:szCs w:val="24"/>
+        </w:rPr>
+        <w:t>moderate_MDA</w:t>
       </w:r>
       <w:proofErr w:type="spellEnd"/>
       <w:r>
@@ -8105,7 +8794,7 @@
           <w:sz w:val="24"/>
           <w:szCs w:val="24"/>
         </w:rPr>
-        <w:t xml:space="preserve">(5):Monetary)            </w:t>
+        <w:t xml:space="preserve">(8):Monetary)         </w:t>
       </w:r>
       <w:proofErr w:type="spellStart"/>
       <w:r>
@@ -8123,7 +8812,7 @@
           <w:sz w:val="24"/>
           <w:szCs w:val="24"/>
         </w:rPr>
-        <w:t xml:space="preserve">                   time:  25.98   #</w:t>
+        <w:t xml:space="preserve">                   time: 142.34   #dev: 64318   |space|: 92624    </w:t>
       </w:r>
       <w:proofErr w:type="spellStart"/>
       <w:r>
@@ -8132,7 +8821,7 @@
           <w:sz w:val="24"/>
           <w:szCs w:val="24"/>
         </w:rPr>
-        <w:t>dev</w:t>
+        <w:t>total_g_cost</w:t>
       </w:r>
       <w:proofErr w:type="spellEnd"/>
       <w:r>
@@ -8141,7 +8830,7 @@
           <w:sz w:val="24"/>
           <w:szCs w:val="24"/>
         </w:rPr>
-        <w:t xml:space="preserve">: 928     |space|: 1796     </w:t>
+        <w:t xml:space="preserve">:    40.75955   </w:t>
       </w:r>
       <w:proofErr w:type="spellStart"/>
       <w:r>
@@ -8150,7 +8839,7 @@
           <w:sz w:val="24"/>
           <w:szCs w:val="24"/>
         </w:rPr>
-        <w:t>total_g_cost</w:t>
+        <w:t>total_cost</w:t>
       </w:r>
       <w:proofErr w:type="spellEnd"/>
       <w:r>
@@ -8159,7 +8848,7 @@
           <w:sz w:val="24"/>
           <w:szCs w:val="24"/>
         </w:rPr>
-        <w:t xml:space="preserve">:    21.73235   </w:t>
+        <w:t xml:space="preserve">: </w:t>
       </w:r>
       <w:proofErr w:type="spellStart"/>
       <w:r>
@@ -8168,7 +8857,7 @@
           <w:sz w:val="24"/>
           <w:szCs w:val="24"/>
         </w:rPr>
-        <w:t>total_cost</w:t>
+        <w:t>MDACost</w:t>
       </w:r>
       <w:proofErr w:type="spellEnd"/>
       <w:r>
@@ -8177,7 +8866,7 @@
           <w:sz w:val="24"/>
           <w:szCs w:val="24"/>
         </w:rPr>
-        <w:t xml:space="preserve">: </w:t>
+        <w:t>(</w:t>
       </w:r>
       <w:proofErr w:type="spellStart"/>
       <w:r>
@@ -8186,7 +8875,7 @@
           <w:sz w:val="24"/>
           <w:szCs w:val="24"/>
         </w:rPr>
-        <w:t>MDACost</w:t>
+        <w:t>dist</w:t>
       </w:r>
       <w:proofErr w:type="spellEnd"/>
       <w:r>
@@ -8195,182 +8884,6 @@
           <w:sz w:val="24"/>
           <w:szCs w:val="24"/>
         </w:rPr>
-        <w:t>(</w:t>
-      </w:r>
-      <w:proofErr w:type="spellStart"/>
-      <w:r>
-        <w:rPr>
-          <w:rFonts w:cstheme="minorHAnsi"/>
-          <w:sz w:val="24"/>
-          <w:szCs w:val="24"/>
-        </w:rPr>
-        <w:t>dist</w:t>
-      </w:r>
-      <w:proofErr w:type="spellEnd"/>
-      <w:r>
-        <w:rPr>
-          <w:rFonts w:cstheme="minorHAnsi"/>
-          <w:sz w:val="24"/>
-          <w:szCs w:val="24"/>
-        </w:rPr>
-        <w:t>=  33619.871m, money=     21.732NIS, tests-travel=  45007.432m)</w:t>
-      </w:r>
-    </w:p>
-    <w:p>
-      <w:pPr>
-        <w:bidi/>
-        <w:rPr>
-          <w:rFonts w:cstheme="minorHAnsi"/>
-          <w:sz w:val="24"/>
-          <w:szCs w:val="24"/>
-          <w:rtl/>
-        </w:rPr>
-      </w:pPr>
-    </w:p>
-    <w:p>
-      <w:pPr>
-        <w:bidi/>
-        <w:rPr>
-          <w:rFonts w:cstheme="minorHAnsi"/>
-          <w:sz w:val="24"/>
-          <w:szCs w:val="24"/>
-          <w:rtl/>
-        </w:rPr>
-      </w:pPr>
-      <w:proofErr w:type="gramStart"/>
-      <w:r>
-        <w:rPr>
-          <w:rFonts w:cstheme="minorHAnsi"/>
-          <w:sz w:val="24"/>
-          <w:szCs w:val="24"/>
-        </w:rPr>
-        <w:t>MDA(</w:t>
-      </w:r>
-      <w:proofErr w:type="spellStart"/>
-      <w:proofErr w:type="gramEnd"/>
-      <w:r>
-        <w:rPr>
-          <w:rFonts w:cstheme="minorHAnsi"/>
-          <w:sz w:val="24"/>
-          <w:szCs w:val="24"/>
-        </w:rPr>
-        <w:t>moderate_MDA</w:t>
-      </w:r>
-      <w:proofErr w:type="spellEnd"/>
-      <w:r>
-        <w:rPr>
-          <w:rFonts w:cstheme="minorHAnsi"/>
-          <w:sz w:val="24"/>
-          <w:szCs w:val="24"/>
-        </w:rPr>
-        <w:t xml:space="preserve">(8):Monetary)         </w:t>
-      </w:r>
-      <w:proofErr w:type="spellStart"/>
-      <w:r>
-        <w:rPr>
-          <w:rFonts w:cstheme="minorHAnsi"/>
-          <w:sz w:val="24"/>
-          <w:szCs w:val="24"/>
-        </w:rPr>
-        <w:t>UniformCost</w:t>
-      </w:r>
-      <w:proofErr w:type="spellEnd"/>
-      <w:r>
-        <w:rPr>
-          <w:rFonts w:cstheme="minorHAnsi"/>
-          <w:sz w:val="24"/>
-          <w:szCs w:val="24"/>
-        </w:rPr>
-        <w:t xml:space="preserve">                   time: 142.34   #</w:t>
-      </w:r>
-      <w:proofErr w:type="spellStart"/>
-      <w:r>
-        <w:rPr>
-          <w:rFonts w:cstheme="minorHAnsi"/>
-          <w:sz w:val="24"/>
-          <w:szCs w:val="24"/>
-        </w:rPr>
-        <w:t>dev</w:t>
-      </w:r>
-      <w:proofErr w:type="spellEnd"/>
-      <w:r>
-        <w:rPr>
-          <w:rFonts w:cstheme="minorHAnsi"/>
-          <w:sz w:val="24"/>
-          <w:szCs w:val="24"/>
-        </w:rPr>
-        <w:t xml:space="preserve">: 64318   |space|: 92624    </w:t>
-      </w:r>
-      <w:proofErr w:type="spellStart"/>
-      <w:r>
-        <w:rPr>
-          <w:rFonts w:cstheme="minorHAnsi"/>
-          <w:sz w:val="24"/>
-          <w:szCs w:val="24"/>
-        </w:rPr>
-        <w:t>total_g_cost</w:t>
-      </w:r>
-      <w:proofErr w:type="spellEnd"/>
-      <w:r>
-        <w:rPr>
-          <w:rFonts w:cstheme="minorHAnsi"/>
-          <w:sz w:val="24"/>
-          <w:szCs w:val="24"/>
-        </w:rPr>
-        <w:t xml:space="preserve">:    40.75955   </w:t>
-      </w:r>
-      <w:proofErr w:type="spellStart"/>
-      <w:r>
-        <w:rPr>
-          <w:rFonts w:cstheme="minorHAnsi"/>
-          <w:sz w:val="24"/>
-          <w:szCs w:val="24"/>
-        </w:rPr>
-        <w:t>total_cost</w:t>
-      </w:r>
-      <w:proofErr w:type="spellEnd"/>
-      <w:r>
-        <w:rPr>
-          <w:rFonts w:cstheme="minorHAnsi"/>
-          <w:sz w:val="24"/>
-          <w:szCs w:val="24"/>
-        </w:rPr>
-        <w:t xml:space="preserve">: </w:t>
-      </w:r>
-      <w:proofErr w:type="spellStart"/>
-      <w:r>
-        <w:rPr>
-          <w:rFonts w:cstheme="minorHAnsi"/>
-          <w:sz w:val="24"/>
-          <w:szCs w:val="24"/>
-        </w:rPr>
-        <w:t>MDACost</w:t>
-      </w:r>
-      <w:proofErr w:type="spellEnd"/>
-      <w:r>
-        <w:rPr>
-          <w:rFonts w:cstheme="minorHAnsi"/>
-          <w:sz w:val="24"/>
-          <w:szCs w:val="24"/>
-        </w:rPr>
-        <w:t>(</w:t>
-      </w:r>
-      <w:proofErr w:type="spellStart"/>
-      <w:r>
-        <w:rPr>
-          <w:rFonts w:cstheme="minorHAnsi"/>
-          <w:sz w:val="24"/>
-          <w:szCs w:val="24"/>
-        </w:rPr>
-        <w:t>dist</w:t>
-      </w:r>
-      <w:proofErr w:type="spellEnd"/>
-      <w:r>
-        <w:rPr>
-          <w:rFonts w:cstheme="minorHAnsi"/>
-          <w:sz w:val="24"/>
-          <w:szCs w:val="24"/>
-        </w:rPr>
         <w:t>=  49451.380m, money=     40.760NIS, tests-travel=  96588.378m)</w:t>
       </w:r>
     </w:p>
@@ -8413,7 +8926,6 @@
           <w:szCs w:val="24"/>
           <w:rtl/>
         </w:rPr>
-        <w:lastRenderedPageBreak/>
         <w:t xml:space="preserve">הוכח/הפרך: ההיוריסטיקה </w:t>
       </w:r>
       <w:proofErr w:type="spellStart"/>
@@ -9444,8 +9956,8 @@
 </file>
 
 <file path=word/numbering.xml><?xml version="1.0" encoding="utf-8"?>
-<w:numbering xmlns:wpc="http://schemas.microsoft.com/office/word/2010/wordprocessingCanvas" xmlns:mc="http://schemas.openxmlformats.org/markup-compatibility/2006" xmlns:o="urn:schemas-microsoft-com:office:office" xmlns:r="http://schemas.openxmlformats.org/officeDocument/2006/relationships" xmlns:m="http://schemas.openxmlformats.org/officeDocument/2006/math" xmlns:v="urn:schemas-microsoft-com:vml" xmlns:wp14="http://schemas.microsoft.com/office/word/2010/wordprocessingDrawing" xmlns:wp="http://schemas.openxmlformats.org/drawingml/2006/wordprocessingDrawing" xmlns:w10="urn:schemas-microsoft-com:office:word" xmlns:w="http://schemas.openxmlformats.org/wordprocessingml/2006/main" xmlns:w14="http://schemas.microsoft.com/office/word/2010/wordml" xmlns:w15="http://schemas.microsoft.com/office/word/2012/wordml" xmlns:wpg="http://schemas.microsoft.com/office/word/2010/wordprocessingGroup" xmlns:wpi="http://schemas.microsoft.com/office/word/2010/wordprocessingInk" xmlns:wne="http://schemas.microsoft.com/office/word/2006/wordml" xmlns:wps="http://schemas.microsoft.com/office/word/2010/wordprocessingShape" mc:Ignorable="w14 w15 wp14">
-  <w:abstractNum w:abstractNumId="0">
+<w:numbering xmlns:wpc="http://schemas.microsoft.com/office/word/2010/wordprocessingCanvas" xmlns:cx="http://schemas.microsoft.com/office/drawing/2014/chartex" xmlns:cx1="http://schemas.microsoft.com/office/drawing/2015/9/8/chartex" xmlns:cx2="http://schemas.microsoft.com/office/drawing/2015/10/21/chartex" xmlns:cx3="http://schemas.microsoft.com/office/drawing/2016/5/9/chartex" xmlns:cx4="http://schemas.microsoft.com/office/drawing/2016/5/10/chartex" xmlns:cx5="http://schemas.microsoft.com/office/drawing/2016/5/11/chartex" xmlns:cx6="http://schemas.microsoft.com/office/drawing/2016/5/12/chartex" xmlns:cx7="http://schemas.microsoft.com/office/drawing/2016/5/13/chartex" xmlns:cx8="http://schemas.microsoft.com/office/drawing/2016/5/14/chartex" xmlns:mc="http://schemas.openxmlformats.org/markup-compatibility/2006" xmlns:aink="http://schemas.microsoft.com/office/drawing/2016/ink" xmlns:am3d="http://schemas.microsoft.com/office/drawing/2017/model3d" xmlns:o="urn:schemas-microsoft-com:office:office" xmlns:r="http://schemas.openxmlformats.org/officeDocument/2006/relationships" xmlns:m="http://schemas.openxmlformats.org/officeDocument/2006/math" xmlns:v="urn:schemas-microsoft-com:vml" xmlns:wp14="http://schemas.microsoft.com/office/word/2010/wordprocessingDrawing" xmlns:wp="http://schemas.openxmlformats.org/drawingml/2006/wordprocessingDrawing" xmlns:w10="urn:schemas-microsoft-com:office:word" xmlns:w="http://schemas.openxmlformats.org/wordprocessingml/2006/main" xmlns:w14="http://schemas.microsoft.com/office/word/2010/wordml" xmlns:w15="http://schemas.microsoft.com/office/word/2012/wordml" xmlns:w16cex="http://schemas.microsoft.com/office/word/2018/wordml/cex" xmlns:w16cid="http://schemas.microsoft.com/office/word/2016/wordml/cid" xmlns:w16="http://schemas.microsoft.com/office/word/2018/wordml" xmlns:w16se="http://schemas.microsoft.com/office/word/2015/wordml/symex" xmlns:wpg="http://schemas.microsoft.com/office/word/2010/wordprocessingGroup" xmlns:wpi="http://schemas.microsoft.com/office/word/2010/wordprocessingInk" xmlns:wne="http://schemas.microsoft.com/office/word/2006/wordml" xmlns:wps="http://schemas.microsoft.com/office/word/2010/wordprocessingShape" mc:Ignorable="w14 w15 w16se w16cid w16 w16cex wp14">
+  <w:abstractNum w:abstractNumId="0" w15:restartNumberingAfterBreak="0">
     <w:nsid w:val="128C284F"/>
     <w:multiLevelType w:val="hybridMultilevel"/>
     <w:tmpl w:val="3E662B74"/>
@@ -9534,7 +10046,7 @@
       </w:pPr>
     </w:lvl>
   </w:abstractNum>
-  <w:abstractNum w:abstractNumId="1">
+  <w:abstractNum w:abstractNumId="1" w15:restartNumberingAfterBreak="0">
     <w:nsid w:val="189419EF"/>
     <w:multiLevelType w:val="hybridMultilevel"/>
     <w:tmpl w:val="5B9847BA"/>
@@ -9623,7 +10135,7 @@
       </w:pPr>
     </w:lvl>
   </w:abstractNum>
-  <w:abstractNum w:abstractNumId="2">
+  <w:abstractNum w:abstractNumId="2" w15:restartNumberingAfterBreak="0">
     <w:nsid w:val="28601933"/>
     <w:multiLevelType w:val="hybridMultilevel"/>
     <w:tmpl w:val="58D692C2"/>
@@ -9736,7 +10248,7 @@
       </w:rPr>
     </w:lvl>
   </w:abstractNum>
-  <w:abstractNum w:abstractNumId="3">
+  <w:abstractNum w:abstractNumId="3" w15:restartNumberingAfterBreak="0">
     <w:nsid w:val="2E8A11C1"/>
     <w:multiLevelType w:val="hybridMultilevel"/>
     <w:tmpl w:val="3142FC5A"/>
@@ -9849,7 +10361,7 @@
       </w:rPr>
     </w:lvl>
   </w:abstractNum>
-  <w:abstractNum w:abstractNumId="4">
+  <w:abstractNum w:abstractNumId="4" w15:restartNumberingAfterBreak="0">
     <w:nsid w:val="41FD5A7E"/>
     <w:multiLevelType w:val="hybridMultilevel"/>
     <w:tmpl w:val="5B9847BA"/>
@@ -9938,7 +10450,7 @@
       </w:pPr>
     </w:lvl>
   </w:abstractNum>
-  <w:abstractNum w:abstractNumId="5">
+  <w:abstractNum w:abstractNumId="5" w15:restartNumberingAfterBreak="0">
     <w:nsid w:val="46137964"/>
     <w:multiLevelType w:val="hybridMultilevel"/>
     <w:tmpl w:val="70247266"/>
@@ -10027,7 +10539,7 @@
       </w:pPr>
     </w:lvl>
   </w:abstractNum>
-  <w:abstractNum w:abstractNumId="6">
+  <w:abstractNum w:abstractNumId="6" w15:restartNumberingAfterBreak="0">
     <w:nsid w:val="6F6C5E27"/>
     <w:multiLevelType w:val="hybridMultilevel"/>
     <w:tmpl w:val="5B9847BA"/>
@@ -10171,7 +10683,7 @@
 </file>
 
 <file path=word/styles.xml><?xml version="1.0" encoding="utf-8"?>
-<w:styles xmlns:mc="http://schemas.openxmlformats.org/markup-compatibility/2006" xmlns:r="http://schemas.openxmlformats.org/officeDocument/2006/relationships" xmlns:w="http://schemas.openxmlformats.org/wordprocessingml/2006/main" xmlns:w14="http://schemas.microsoft.com/office/word/2010/wordml" xmlns:w15="http://schemas.microsoft.com/office/word/2012/wordml" mc:Ignorable="w14 w15">
+<w:styles xmlns:mc="http://schemas.openxmlformats.org/markup-compatibility/2006" xmlns:r="http://schemas.openxmlformats.org/officeDocument/2006/relationships" xmlns:w="http://schemas.openxmlformats.org/wordprocessingml/2006/main" xmlns:w14="http://schemas.microsoft.com/office/word/2010/wordml" xmlns:w15="http://schemas.microsoft.com/office/word/2012/wordml" xmlns:w16cex="http://schemas.microsoft.com/office/word/2018/wordml/cex" xmlns:w16cid="http://schemas.microsoft.com/office/word/2016/wordml/cid" xmlns:w16="http://schemas.microsoft.com/office/word/2018/wordml" xmlns:w16se="http://schemas.microsoft.com/office/word/2015/wordml/symex" mc:Ignorable="w14 w15 w16se w16cid w16 w16cex">
   <w:docDefaults>
     <w:rPrDefault>
       <w:rPr>
@@ -10187,7 +10699,7 @@
       </w:pPr>
     </w:pPrDefault>
   </w:docDefaults>
-  <w:latentStyles w:defLockedState="0" w:defUIPriority="99" w:defSemiHidden="0" w:defUnhideWhenUsed="0" w:defQFormat="0" w:count="371">
+  <w:latentStyles w:defLockedState="0" w:defUIPriority="99" w:defSemiHidden="0" w:defUnhideWhenUsed="0" w:defQFormat="0" w:count="376">
     <w:lsdException w:name="Normal" w:uiPriority="0" w:qFormat="1"/>
     <w:lsdException w:name="heading 1" w:uiPriority="9" w:qFormat="1"/>
     <w:lsdException w:name="heading 2" w:semiHidden="1" w:uiPriority="9" w:unhideWhenUsed="1" w:qFormat="1"/>
@@ -10293,7 +10805,6 @@
     <w:lsdException w:name="HTML Sample" w:semiHidden="1" w:unhideWhenUsed="1"/>
     <w:lsdException w:name="HTML Typewriter" w:semiHidden="1" w:unhideWhenUsed="1"/>
     <w:lsdException w:name="HTML Variable" w:semiHidden="1" w:unhideWhenUsed="1"/>
-    <w:lsdException w:name="Normal Table" w:semiHidden="1" w:unhideWhenUsed="1"/>
     <w:lsdException w:name="annotation subject" w:semiHidden="1" w:unhideWhenUsed="1"/>
     <w:lsdException w:name="No List" w:semiHidden="1" w:unhideWhenUsed="1"/>
     <w:lsdException w:name="Outline List 1" w:semiHidden="1" w:unhideWhenUsed="1"/>
@@ -10336,11 +10847,8 @@
     <w:lsdException w:name="Table Contemporary" w:semiHidden="1" w:unhideWhenUsed="1"/>
     <w:lsdException w:name="Table Elegant" w:semiHidden="1" w:unhideWhenUsed="1"/>
     <w:lsdException w:name="Table Professional" w:semiHidden="1" w:unhideWhenUsed="1"/>
-    <w:lsdException w:name="Table Subtle 1" w:semiHidden="1" w:unhideWhenUsed="1"/>
     <w:lsdException w:name="Table Subtle 2" w:semiHidden="1" w:unhideWhenUsed="1"/>
     <w:lsdException w:name="Table Web 1" w:semiHidden="1" w:unhideWhenUsed="1"/>
-    <w:lsdException w:name="Table Web 2" w:semiHidden="1" w:unhideWhenUsed="1"/>
-    <w:lsdException w:name="Table Web 3" w:semiHidden="1" w:unhideWhenUsed="1"/>
     <w:lsdException w:name="Balloon Text" w:semiHidden="1" w:unhideWhenUsed="1"/>
     <w:lsdException w:name="Table Grid" w:uiPriority="39"/>
     <w:lsdException w:name="Table Theme" w:semiHidden="1" w:unhideWhenUsed="1"/>
@@ -10559,6 +11067,11 @@
     <w:lsdException w:name="List Table 5 Dark Accent 6" w:uiPriority="50"/>
     <w:lsdException w:name="List Table 6 Colorful Accent 6" w:uiPriority="51"/>
     <w:lsdException w:name="List Table 7 Colorful Accent 6" w:uiPriority="52"/>
+    <w:lsdException w:name="Mention" w:semiHidden="1" w:unhideWhenUsed="1"/>
+    <w:lsdException w:name="Smart Hyperlink" w:semiHidden="1" w:unhideWhenUsed="1"/>
+    <w:lsdException w:name="Hashtag" w:semiHidden="1" w:unhideWhenUsed="1"/>
+    <w:lsdException w:name="Unresolved Mention" w:semiHidden="1" w:unhideWhenUsed="1"/>
+    <w:lsdException w:name="Smart Link" w:semiHidden="1" w:unhideWhenUsed="1"/>
   </w:latentStyles>
   <w:style w:type="paragraph" w:default="1" w:styleId="a">
     <w:name w:val="Normal"/>
@@ -10600,7 +11113,6 @@
       <w:spacing w:after="0" w:line="240" w:lineRule="auto"/>
     </w:pPr>
     <w:tblPr>
-      <w:tblInd w:w="0" w:type="dxa"/>
       <w:tblBorders>
         <w:top w:val="single" w:sz="4" w:space="0" w:color="auto"/>
         <w:left w:val="single" w:sz="4" w:space="0" w:color="auto"/>
@@ -10609,12 +11121,6 @@
         <w:insideH w:val="single" w:sz="4" w:space="0" w:color="auto"/>
         <w:insideV w:val="single" w:sz="4" w:space="0" w:color="auto"/>
       </w:tblBorders>
-      <w:tblCellMar>
-        <w:top w:w="0" w:type="dxa"/>
-        <w:left w:w="108" w:type="dxa"/>
-        <w:bottom w:w="0" w:type="dxa"/>
-        <w:right w:w="108" w:type="dxa"/>
-      </w:tblCellMar>
     </w:tblPr>
   </w:style>
   <w:style w:type="table" w:customStyle="1" w:styleId="1">
@@ -10626,10 +11132,9 @@
       <w:spacing w:after="0" w:line="240" w:lineRule="auto"/>
     </w:pPr>
     <w:rPr>
-      <w:lang w:val="aa-ET"/>
+      <w:lang/>
     </w:rPr>
     <w:tblPr>
-      <w:tblInd w:w="0" w:type="dxa"/>
       <w:tblBorders>
         <w:top w:val="single" w:sz="4" w:space="0" w:color="auto"/>
         <w:left w:val="single" w:sz="4" w:space="0" w:color="auto"/>
@@ -10638,12 +11143,6 @@
         <w:insideH w:val="single" w:sz="4" w:space="0" w:color="auto"/>
         <w:insideV w:val="single" w:sz="4" w:space="0" w:color="auto"/>
       </w:tblBorders>
-      <w:tblCellMar>
-        <w:top w:w="0" w:type="dxa"/>
-        <w:left w:w="108" w:type="dxa"/>
-        <w:bottom w:w="0" w:type="dxa"/>
-        <w:right w:w="108" w:type="dxa"/>
-      </w:tblCellMar>
     </w:tblPr>
   </w:style>
   <w:style w:type="paragraph" w:styleId="a4">

</xml_diff>

<commit_message>
dry SHANI - EX 24
</commit_message>
<xml_diff>
--- a/HW1_dry/hw1-dryBina.docx
+++ b/HW1_dry/hw1-dryBina.docx
@@ -200,7 +200,7 @@
     </w:p>
     <w:p>
       <w:pPr>
-        <w:pStyle w:val="a4"/>
+        <w:pStyle w:val="ListParagraph"/>
         <w:numPr>
           <w:ilvl w:val="0"/>
           <w:numId w:val="4"/>
@@ -429,7 +429,7 @@
     </w:p>
     <w:p>
       <w:pPr>
-        <w:pStyle w:val="a4"/>
+        <w:pStyle w:val="ListParagraph"/>
         <w:numPr>
           <w:ilvl w:val="0"/>
           <w:numId w:val="4"/>
@@ -1973,23 +1973,7 @@
           <w:rFonts w:cstheme="minorHAnsi"/>
           <w:rtl/>
         </w:rPr>
-        <w:t xml:space="preserve">יבש (1 נק׳): מהם ערכי הקיצון (המקסימלי והמינימלי) האפשריים של דרגת היציאה במרחב החיפוש? ספקו ביטוי מתמטי </w:t>
-      </w:r>
-      <w:proofErr w:type="spellStart"/>
-      <w:r>
-        <w:rPr>
-          <w:rFonts w:cstheme="minorHAnsi"/>
-          <w:rtl/>
-        </w:rPr>
-        <w:t>כפונק</w:t>
-      </w:r>
-      <w:proofErr w:type="spellEnd"/>
-      <w:r>
-        <w:rPr>
-          <w:rFonts w:cstheme="minorHAnsi"/>
-          <w:rtl/>
-        </w:rPr>
-        <w:t xml:space="preserve">' של הפרמטרים </w:t>
+        <w:t xml:space="preserve">יבש (1 נק׳): מהם ערכי הקיצון (המקסימלי והמינימלי) האפשריים של דרגת היציאה במרחב החיפוש? ספקו ביטוי מתמטי כפונק' של הפרמטרים </w:t>
       </w:r>
       <m:oMath>
         <m:r>
@@ -2163,11 +2147,11 @@
     <w:p>
       <w:pPr>
         <w:bidi/>
-        <w:rPr>
-          <w:rFonts w:cstheme="minorHAnsi"/>
-          <w:sz w:val="24"/>
-          <w:szCs w:val="24"/>
-          <w:rtl/>
+        <w:spacing w:after="0"/>
+        <w:rPr>
+          <w:rFonts w:cstheme="minorHAnsi"/>
+          <w:sz w:val="24"/>
+          <w:szCs w:val="24"/>
         </w:rPr>
       </w:pPr>
       <w:r>
@@ -2201,52 +2185,127 @@
       </w:r>
       <w:r>
         <w:rPr>
-          <w:rFonts w:cstheme="minorHAnsi" w:hint="cs"/>
-          <w:sz w:val="24"/>
-          <w:szCs w:val="24"/>
-          <w:highlight w:val="yellow"/>
-          <w:rtl/>
-        </w:rPr>
-        <w:t>לא ייתכנו מעגלים, לפי ההגדרה בכל דירה ניתן לבקר בדיוק פעם אחת ולכן לו היה מעגל אז היה ביקור בדירה יותר מפעם אחת. ולכן על מנת ליצור מעגל זה יהיה מעגל רק של מעבדות אבל גם שם אני בבעיה, אם המעגל שלי מורכב רק ממעבדות אני אבקר באותה מעבדה פעמיים מבלי שביקרתי בדירה, ולכן לפי ההגדרה אני יכול לבקר במעבדה בה אין מטושים(לקחתי אותם בפעם הראשונה שביקרתי בדירה) או שיש לי בדיוק להביא ואין לי בדיקות כי</w:t>
-      </w:r>
-      <w:r>
-        <w:rPr>
-          <w:rFonts w:cstheme="minorHAnsi" w:hint="cs"/>
-          <w:sz w:val="24"/>
-          <w:szCs w:val="24"/>
-          <w:highlight w:val="yellow"/>
-          <w:rtl/>
-        </w:rPr>
-        <w:t xml:space="preserve"> </w:t>
-      </w:r>
-      <w:r>
-        <w:rPr>
-          <w:rFonts w:cstheme="minorHAnsi" w:hint="cs"/>
-          <w:sz w:val="24"/>
-          <w:szCs w:val="24"/>
-          <w:highlight w:val="yellow"/>
-          <w:rtl/>
-        </w:rPr>
-        <w:t>אני לא מבקר בדירות ומכאן אין מעגלים במרחב.</w:t>
-      </w:r>
-      <w:r>
-        <w:rPr>
-          <w:rFonts w:cstheme="minorHAnsi" w:hint="cs"/>
-          <w:sz w:val="24"/>
-          <w:szCs w:val="24"/>
-          <w:rtl/>
-        </w:rPr>
-        <w:t xml:space="preserve"> </w:t>
-      </w:r>
-    </w:p>
-    <w:p>
-      <w:pPr>
-        <w:bidi/>
-        <w:rPr>
-          <w:rFonts w:cstheme="minorHAnsi"/>
-        </w:rPr>
-      </w:pPr>
-      <w:r>
+          <w:rFonts w:cs="Calibri"/>
+          <w:sz w:val="24"/>
+          <w:szCs w:val="24"/>
+          <w:rtl/>
+        </w:rPr>
+        <w:t>לא ייתכנו מעגלים במרחב החיפוש מכיוון שלא ייתכנו מעגלים במרחב המצבים.</w:t>
+      </w:r>
+    </w:p>
+    <w:p>
+      <w:pPr>
+        <w:bidi/>
+        <w:spacing w:after="0"/>
+        <w:rPr>
+          <w:rFonts w:cstheme="minorHAnsi"/>
+          <w:sz w:val="24"/>
+          <w:szCs w:val="24"/>
+        </w:rPr>
+      </w:pPr>
+      <w:r>
+        <w:rPr>
+          <w:rFonts w:cs="Calibri" w:hint="cs"/>
+          <w:sz w:val="24"/>
+          <w:szCs w:val="24"/>
+          <w:rtl/>
+        </w:rPr>
+        <w:t xml:space="preserve">כעת, </w:t>
+      </w:r>
+      <w:r>
+        <w:rPr>
+          <w:rFonts w:cs="Calibri"/>
+          <w:sz w:val="24"/>
+          <w:szCs w:val="24"/>
+          <w:rtl/>
+        </w:rPr>
+        <w:t>נראה כי לא ייתכנו מעגלים במרחב המצבים:</w:t>
+      </w:r>
+    </w:p>
+    <w:p>
+      <w:pPr>
+        <w:bidi/>
+        <w:spacing w:after="0"/>
+        <w:rPr>
+          <w:rFonts w:cstheme="minorHAnsi"/>
+          <w:sz w:val="24"/>
+          <w:szCs w:val="24"/>
+        </w:rPr>
+      </w:pPr>
+      <w:r>
+        <w:rPr>
+          <w:rFonts w:cs="Calibri"/>
+          <w:sz w:val="24"/>
+          <w:szCs w:val="24"/>
+          <w:rtl/>
+        </w:rPr>
+        <w:t>נניח בשלילה כי קיים מעגל במרחב המצבים, אזי אם במעגל קיימות דירות אז ביקרנו באותה דירה פעמיים בסתירה לאופרטור ביקור בדירה.</w:t>
+      </w:r>
+    </w:p>
+    <w:p>
+      <w:pPr>
+        <w:bidi/>
+        <w:spacing w:after="0"/>
+        <w:rPr>
+          <w:rFonts w:cstheme="minorHAnsi"/>
+          <w:sz w:val="24"/>
+          <w:szCs w:val="24"/>
+          <w:rtl/>
+        </w:rPr>
+      </w:pPr>
+      <w:r>
+        <w:rPr>
+          <w:rFonts w:cs="Calibri"/>
+          <w:sz w:val="24"/>
+          <w:szCs w:val="24"/>
+          <w:rtl/>
+        </w:rPr>
+        <w:t xml:space="preserve">לכן במעגל </w:t>
+      </w:r>
+      <w:r>
+        <w:rPr>
+          <w:rFonts w:cs="Calibri"/>
+          <w:b/>
+          <w:bCs/>
+          <w:sz w:val="24"/>
+          <w:szCs w:val="24"/>
+          <w:rtl/>
+        </w:rPr>
+        <w:t>אין דירות</w:t>
+      </w:r>
+      <w:r>
+        <w:rPr>
+          <w:rFonts w:cs="Calibri"/>
+          <w:sz w:val="24"/>
+          <w:szCs w:val="24"/>
+          <w:rtl/>
+        </w:rPr>
+        <w:t xml:space="preserve"> והוא מכיל מעבדות בלבד, אך זה מוביל לכך שביקרנו במעבדה ולאחר מכן ביקרנו בה שוב למרות שאין בה מטושים אז הסיבה היחידה לביקור בה היא שיש לנו בדיקות במקרר - אך אין לנו בדיקות במקרר מכיוון </w:t>
+      </w:r>
+      <w:r>
+        <w:rPr>
+          <w:rFonts w:cs="Calibri"/>
+          <w:b/>
+          <w:bCs/>
+          <w:sz w:val="24"/>
+          <w:szCs w:val="24"/>
+          <w:rtl/>
+        </w:rPr>
+        <w:t>שלא ביקרנו בדירות בין המעבדות במעגל</w:t>
+      </w:r>
+      <w:r>
+        <w:rPr>
+          <w:rFonts w:cs="Calibri"/>
+          <w:sz w:val="24"/>
+          <w:szCs w:val="24"/>
+          <w:rtl/>
+        </w:rPr>
+        <w:t xml:space="preserve"> - בסתירה לאופרטור ביקור מעבדה.</w:t>
+      </w:r>
+    </w:p>
+    <w:p>
+      <w:pPr>
+        <w:bidi/>
         <w:rPr>
           <w:rFonts w:cstheme="minorHAnsi"/>
           <w:sz w:val="24"/>
@@ -2254,6 +2313,23 @@
           <w:u w:val="single"/>
           <w:rtl/>
         </w:rPr>
+      </w:pPr>
+    </w:p>
+    <w:p>
+      <w:pPr>
+        <w:bidi/>
+        <w:rPr>
+          <w:rFonts w:cstheme="minorHAnsi"/>
+        </w:rPr>
+      </w:pPr>
+      <w:r>
+        <w:rPr>
+          <w:rFonts w:cstheme="minorHAnsi"/>
+          <w:sz w:val="24"/>
+          <w:szCs w:val="24"/>
+          <w:u w:val="single"/>
+          <w:rtl/>
+        </w:rPr>
         <w:t>שאלה 6:</w:t>
       </w:r>
       <w:r>
@@ -2261,23 +2337,7 @@
           <w:rFonts w:cstheme="minorHAnsi"/>
           <w:rtl/>
         </w:rPr>
-        <w:t xml:space="preserve"> יבש (1 נק׳): כמה מצבים יש במרחב זה (כפי שהוגדר)? האם כולם </w:t>
-      </w:r>
-      <w:proofErr w:type="spellStart"/>
-      <w:r>
-        <w:rPr>
-          <w:rFonts w:cstheme="minorHAnsi"/>
-          <w:rtl/>
-        </w:rPr>
-        <w:t>ישיגים</w:t>
-      </w:r>
-      <w:proofErr w:type="spellEnd"/>
-      <w:r>
-        <w:rPr>
-          <w:rFonts w:cstheme="minorHAnsi"/>
-          <w:rtl/>
-        </w:rPr>
-        <w:t xml:space="preserve"> (ציינו כן/לא)? נמקו (עד 3 שורות).</w:t>
+        <w:t xml:space="preserve"> יבש (1 נק׳): כמה מצבים יש במרחב זה (כפי שהוגדר)? האם כולם ישיגים (ציינו כן/לא)? נמקו (עד 3 שורות).</w:t>
       </w:r>
     </w:p>
     <w:p>
@@ -2307,47 +2367,7 @@
           <w:szCs w:val="24"/>
           <w:rtl/>
         </w:rPr>
-        <w:t xml:space="preserve"> במרחב החיפוש ישנם אינסוף מצבים ולא כולם </w:t>
-      </w:r>
-      <w:proofErr w:type="spellStart"/>
-      <w:r>
-        <w:rPr>
-          <w:rFonts w:cstheme="minorHAnsi" w:hint="cs"/>
-          <w:sz w:val="24"/>
-          <w:szCs w:val="24"/>
-          <w:rtl/>
-        </w:rPr>
-        <w:t>ישיגים</w:t>
-      </w:r>
-      <w:proofErr w:type="spellEnd"/>
-      <w:r>
-        <w:rPr>
-          <w:rFonts w:cstheme="minorHAnsi" w:hint="cs"/>
-          <w:sz w:val="24"/>
-          <w:szCs w:val="24"/>
-          <w:rtl/>
-        </w:rPr>
-        <w:t xml:space="preserve">, מכיוון שישנם אינסוף מצבים במרחב המצבים ולא כולם </w:t>
-      </w:r>
-      <w:proofErr w:type="spellStart"/>
-      <w:r>
-        <w:rPr>
-          <w:rFonts w:cstheme="minorHAnsi" w:hint="cs"/>
-          <w:sz w:val="24"/>
-          <w:szCs w:val="24"/>
-          <w:rtl/>
-        </w:rPr>
-        <w:t>ישיגים</w:t>
-      </w:r>
-      <w:proofErr w:type="spellEnd"/>
-      <w:r>
-        <w:rPr>
-          <w:rFonts w:cstheme="minorHAnsi" w:hint="cs"/>
-          <w:sz w:val="24"/>
-          <w:szCs w:val="24"/>
-          <w:rtl/>
-        </w:rPr>
-        <w:t>.</w:t>
+        <w:t xml:space="preserve"> במרחב החיפוש ישנם אינסוף מצבים ולא כולם ישיגים, מכיוון שישנם אינסוף מצבים במרחב המצבים ולא כולם ישיגים.</w:t>
       </w:r>
     </w:p>
     <w:p>
@@ -2387,27 +2407,7 @@
           <w:szCs w:val="24"/>
           <w:rtl/>
         </w:rPr>
-        <w:t xml:space="preserve">מספר </w:t>
-      </w:r>
-      <w:proofErr w:type="spellStart"/>
-      <w:r>
-        <w:rPr>
-          <w:rFonts w:cstheme="minorHAnsi" w:hint="cs"/>
-          <w:sz w:val="24"/>
-          <w:szCs w:val="24"/>
-          <w:rtl/>
-        </w:rPr>
-        <w:t>המטושים</w:t>
-      </w:r>
-      <w:proofErr w:type="spellEnd"/>
-      <w:r>
-        <w:rPr>
-          <w:rFonts w:cstheme="minorHAnsi" w:hint="cs"/>
-          <w:sz w:val="24"/>
-          <w:szCs w:val="24"/>
-          <w:rtl/>
-        </w:rPr>
-        <w:t xml:space="preserve"> </w:t>
+        <w:t xml:space="preserve">מספר המטושים </w:t>
       </w:r>
       <m:oMath>
         <m:r>
@@ -2416,7 +2416,7 @@
             <w:sz w:val="24"/>
             <w:szCs w:val="24"/>
           </w:rPr>
-          <m:t>Matoshim∈</m:t>
+          <m:t>Matoshim</m:t>
         </m:r>
         <m:r>
           <m:rPr>
@@ -2427,7 +2427,7 @@
             <w:sz w:val="24"/>
             <w:szCs w:val="24"/>
           </w:rPr>
-          <m:t>N</m:t>
+          <m:t>∈N</m:t>
         </m:r>
       </m:oMath>
       <w:r>
@@ -2457,87 +2457,27 @@
           <w:szCs w:val="24"/>
           <w:rtl/>
         </w:rPr>
-        <w:t xml:space="preserve">נסביר מדוע לא כל המצבים </w:t>
-      </w:r>
-      <w:proofErr w:type="spellStart"/>
-      <w:r>
-        <w:rPr>
-          <w:rFonts w:cstheme="minorHAnsi" w:hint="cs"/>
-          <w:sz w:val="24"/>
-          <w:szCs w:val="24"/>
-          <w:rtl/>
-        </w:rPr>
-        <w:t>ישיגים</w:t>
-      </w:r>
-      <w:proofErr w:type="spellEnd"/>
-      <w:r>
-        <w:rPr>
-          <w:rFonts w:cstheme="minorHAnsi" w:hint="cs"/>
-          <w:sz w:val="24"/>
-          <w:szCs w:val="24"/>
-          <w:rtl/>
-        </w:rPr>
-        <w:t>:</w:t>
-      </w:r>
-    </w:p>
-    <w:p>
-      <w:pPr>
-        <w:bidi/>
-        <w:rPr>
-          <w:rFonts w:cstheme="minorHAnsi" w:hint="cs"/>
-          <w:sz w:val="24"/>
-          <w:szCs w:val="24"/>
-          <w:rtl/>
-        </w:rPr>
-      </w:pPr>
-      <w:r>
-        <w:rPr>
-          <w:rFonts w:cstheme="minorHAnsi" w:hint="cs"/>
-          <w:sz w:val="24"/>
-          <w:szCs w:val="24"/>
-          <w:rtl/>
-        </w:rPr>
-        <w:t xml:space="preserve">מספר </w:t>
-      </w:r>
-      <w:proofErr w:type="spellStart"/>
-      <w:r>
-        <w:rPr>
-          <w:rFonts w:cstheme="minorHAnsi" w:hint="cs"/>
-          <w:sz w:val="24"/>
-          <w:szCs w:val="24"/>
-          <w:rtl/>
-        </w:rPr>
-        <w:t>המטושים</w:t>
-      </w:r>
-      <w:proofErr w:type="spellEnd"/>
-      <w:r>
-        <w:rPr>
-          <w:rFonts w:cstheme="minorHAnsi" w:hint="cs"/>
-          <w:sz w:val="24"/>
-          <w:szCs w:val="24"/>
-          <w:rtl/>
-        </w:rPr>
-        <w:t xml:space="preserve"> ההתחלתי + סכום </w:t>
-      </w:r>
-      <w:proofErr w:type="spellStart"/>
-      <w:r>
-        <w:rPr>
-          <w:rFonts w:cstheme="minorHAnsi" w:hint="cs"/>
-          <w:sz w:val="24"/>
-          <w:szCs w:val="24"/>
-          <w:rtl/>
-        </w:rPr>
-        <w:t>המטושים</w:t>
-      </w:r>
-      <w:proofErr w:type="spellEnd"/>
-      <w:r>
-        <w:rPr>
-          <w:rFonts w:cstheme="minorHAnsi" w:hint="cs"/>
-          <w:sz w:val="24"/>
-          <w:szCs w:val="24"/>
-          <w:rtl/>
-        </w:rPr>
-        <w:t xml:space="preserve"> במעבדות הוא </w:t>
+        <w:t>נסביר מדוע לא כל המצבים ישיגים:</w:t>
+      </w:r>
+    </w:p>
+    <w:p>
+      <w:pPr>
+        <w:bidi/>
+        <w:rPr>
+          <w:rFonts w:cstheme="minorHAnsi"/>
+          <w:sz w:val="24"/>
+          <w:szCs w:val="24"/>
+          <w:rtl/>
+        </w:rPr>
+      </w:pPr>
+      <w:r>
+        <w:rPr>
+          <w:rFonts w:cstheme="minorHAnsi" w:hint="cs"/>
+          <w:sz w:val="24"/>
+          <w:szCs w:val="24"/>
+          <w:rtl/>
+        </w:rPr>
+        <w:t xml:space="preserve">מספר המטושים ההתחלתי + סכום המטושים במעבדות הוא </w:t>
       </w:r>
       <w:r>
         <w:rPr>
@@ -2624,23 +2564,7 @@
           <w:rFonts w:cstheme="minorHAnsi"/>
           <w:rtl/>
         </w:rPr>
-        <w:t xml:space="preserve"> יבש (1 נק׳): האם ייתכנו בורות </w:t>
-      </w:r>
-      <w:proofErr w:type="spellStart"/>
-      <w:r>
-        <w:rPr>
-          <w:rFonts w:cstheme="minorHAnsi"/>
-          <w:rtl/>
-        </w:rPr>
-        <w:t>ישיגים</w:t>
-      </w:r>
-      <w:proofErr w:type="spellEnd"/>
-      <w:r>
-        <w:rPr>
-          <w:rFonts w:cstheme="minorHAnsi"/>
-          <w:rtl/>
-        </w:rPr>
-        <w:t xml:space="preserve"> מהמצב ההתחלתי שאינם מצבי מטרה במרחב החיפוש</w:t>
+        <w:t xml:space="preserve"> יבש (1 נק׳): האם ייתכנו בורות ישיגים מהמצב ההתחלתי שאינם מצבי מטרה במרחב החיפוש</w:t>
       </w:r>
       <w:r>
         <w:rPr>
@@ -2683,27 +2607,7 @@
           <w:szCs w:val="24"/>
           <w:rtl/>
         </w:rPr>
-        <w:t xml:space="preserve"> ייתכנו בורות </w:t>
-      </w:r>
-      <w:proofErr w:type="spellStart"/>
-      <w:r>
-        <w:rPr>
-          <w:rFonts w:cstheme="minorHAnsi" w:hint="cs"/>
-          <w:sz w:val="24"/>
-          <w:szCs w:val="24"/>
-          <w:rtl/>
-        </w:rPr>
-        <w:t>ישיגים</w:t>
-      </w:r>
-      <w:proofErr w:type="spellEnd"/>
-      <w:r>
-        <w:rPr>
-          <w:rFonts w:cstheme="minorHAnsi" w:hint="cs"/>
-          <w:sz w:val="24"/>
-          <w:szCs w:val="24"/>
-          <w:rtl/>
-        </w:rPr>
-        <w:t xml:space="preserve"> מהמצב ההתחלתי שאינם מצבי מטרה במידה ומתקיים</w:t>
+        <w:t xml:space="preserve"> ייתכנו בורות ישיגים מהמצב ההתחלתי שאינם מצבי מטרה במידה ומתקיים</w:t>
       </w:r>
       <w:r>
         <w:rPr>
@@ -2946,7 +2850,6 @@
           <w:u w:val="single"/>
           <w:rtl/>
         </w:rPr>
-        <w:lastRenderedPageBreak/>
         <w:t>תשובה:</w:t>
       </w:r>
       <w:r>
@@ -3027,7 +2930,7 @@
       <w:pPr>
         <w:bidi/>
         <w:rPr>
-          <w:rFonts w:cstheme="minorHAnsi" w:hint="cs"/>
+          <w:rFonts w:cstheme="minorHAnsi"/>
           <w:sz w:val="24"/>
           <w:szCs w:val="24"/>
           <w:rtl/>
@@ -3449,6 +3352,493 @@
           <w:rtl/>
         </w:rPr>
       </w:pPr>
+      <m:oMathPara>
+        <m:oMath>
+          <m:r>
+            <w:rPr>
+              <w:rFonts w:ascii="Cambria Math" w:hAnsi="Cambria Math" w:cstheme="minorHAnsi"/>
+              <w:sz w:val="24"/>
+              <w:szCs w:val="24"/>
+            </w:rPr>
+            <m:t>Suc</m:t>
+          </m:r>
+          <m:sSub>
+            <m:sSubPr>
+              <m:ctrlPr>
+                <w:rPr>
+                  <w:rFonts w:ascii="Cambria Math" w:hAnsi="Cambria Math" w:cstheme="minorHAnsi"/>
+                  <w:i/>
+                  <w:sz w:val="24"/>
+                  <w:szCs w:val="24"/>
+                </w:rPr>
+              </m:ctrlPr>
+            </m:sSubPr>
+            <m:e>
+              <m:r>
+                <w:rPr>
+                  <w:rFonts w:ascii="Cambria Math" w:hAnsi="Cambria Math" w:cstheme="minorHAnsi"/>
+                  <w:sz w:val="24"/>
+                  <w:szCs w:val="24"/>
+                </w:rPr>
+                <m:t>c</m:t>
+              </m:r>
+            </m:e>
+            <m:sub>
+              <m:r>
+                <w:rPr>
+                  <w:rFonts w:ascii="Cambria Math" w:hAnsi="Cambria Math" w:cstheme="minorHAnsi"/>
+                  <w:sz w:val="24"/>
+                  <w:szCs w:val="24"/>
+                </w:rPr>
+                <m:t>MDA</m:t>
+              </m:r>
+            </m:sub>
+          </m:sSub>
+          <m:d>
+            <m:dPr>
+              <m:ctrlPr>
+                <w:rPr>
+                  <w:rFonts w:ascii="Cambria Math" w:hAnsi="Cambria Math" w:cstheme="minorHAnsi"/>
+                  <w:i/>
+                  <w:sz w:val="24"/>
+                  <w:szCs w:val="24"/>
+                </w:rPr>
+              </m:ctrlPr>
+            </m:dPr>
+            <m:e>
+              <m:r>
+                <w:rPr>
+                  <w:rFonts w:ascii="Cambria Math" w:hAnsi="Cambria Math" w:cstheme="minorHAnsi"/>
+                  <w:sz w:val="24"/>
+                  <w:szCs w:val="24"/>
+                </w:rPr>
+                <m:t>s</m:t>
+              </m:r>
+            </m:e>
+          </m:d>
+          <m:r>
+            <w:rPr>
+              <w:rFonts w:ascii="Cambria Math" w:hAnsi="Cambria Math" w:cstheme="minorHAnsi"/>
+              <w:sz w:val="24"/>
+              <w:szCs w:val="24"/>
+            </w:rPr>
+            <m:t>=</m:t>
+          </m:r>
+          <m:d>
+            <m:dPr>
+              <m:begChr m:val="{"/>
+              <m:endChr m:val="|"/>
+              <m:ctrlPr>
+                <w:rPr>
+                  <w:rFonts w:ascii="Cambria Math" w:hAnsi="Cambria Math" w:cstheme="minorHAnsi"/>
+                  <w:i/>
+                  <w:sz w:val="24"/>
+                  <w:szCs w:val="24"/>
+                </w:rPr>
+              </m:ctrlPr>
+            </m:dPr>
+            <m:e>
+              <m:d>
+                <m:dPr>
+                  <m:ctrlPr>
+                    <w:rPr>
+                      <w:rFonts w:ascii="Cambria Math" w:hAnsi="Cambria Math" w:cstheme="minorHAnsi"/>
+                      <w:i/>
+                      <w:sz w:val="24"/>
+                      <w:szCs w:val="24"/>
+                    </w:rPr>
+                  </m:ctrlPr>
+                </m:dPr>
+                <m:e>
+                  <m:r>
+                    <w:rPr>
+                      <w:rFonts w:ascii="Cambria Math" w:hAnsi="Cambria Math" w:cstheme="minorHAnsi"/>
+                      <w:sz w:val="24"/>
+                      <w:szCs w:val="24"/>
+                    </w:rPr>
+                    <m:t>di.loc,Taken∪</m:t>
+                  </m:r>
+                  <m:d>
+                    <m:dPr>
+                      <m:begChr m:val="{"/>
+                      <m:endChr m:val="}"/>
+                      <m:ctrlPr>
+                        <w:rPr>
+                          <w:rFonts w:ascii="Cambria Math" w:hAnsi="Cambria Math" w:cstheme="minorHAnsi"/>
+                          <w:i/>
+                          <w:sz w:val="24"/>
+                          <w:szCs w:val="24"/>
+                        </w:rPr>
+                      </m:ctrlPr>
+                    </m:dPr>
+                    <m:e>
+                      <m:sSub>
+                        <m:sSubPr>
+                          <m:ctrlPr>
+                            <w:rPr>
+                              <w:rFonts w:ascii="Cambria Math" w:hAnsi="Cambria Math" w:cstheme="minorHAnsi"/>
+                              <w:i/>
+                              <w:sz w:val="24"/>
+                              <w:szCs w:val="24"/>
+                            </w:rPr>
+                          </m:ctrlPr>
+                        </m:sSubPr>
+                        <m:e>
+                          <m:r>
+                            <w:rPr>
+                              <w:rFonts w:ascii="Cambria Math" w:hAnsi="Cambria Math" w:cstheme="minorHAnsi"/>
+                              <w:sz w:val="24"/>
+                              <w:szCs w:val="24"/>
+                            </w:rPr>
+                            <m:t>d</m:t>
+                          </m:r>
+                        </m:e>
+                        <m:sub>
+                          <m:r>
+                            <w:rPr>
+                              <w:rFonts w:ascii="Cambria Math" w:hAnsi="Cambria Math" w:cstheme="minorHAnsi"/>
+                              <w:sz w:val="24"/>
+                              <w:szCs w:val="24"/>
+                            </w:rPr>
+                            <m:t>i</m:t>
+                          </m:r>
+                        </m:sub>
+                      </m:sSub>
+                    </m:e>
+                  </m:d>
+                  <m:r>
+                    <w:rPr>
+                      <w:rFonts w:ascii="Cambria Math" w:hAnsi="Cambria Math" w:cstheme="minorHAnsi"/>
+                      <w:sz w:val="24"/>
+                      <w:szCs w:val="24"/>
+                    </w:rPr>
+                    <m:t>,s.Transferred,s.Matoshim-di.rommates,s.visitedLabs</m:t>
+                  </m:r>
+                </m:e>
+              </m:d>
+              <m:r>
+                <w:rPr>
+                  <w:rFonts w:ascii="Cambria Math" w:hAnsi="Cambria Math" w:cstheme="minorHAnsi"/>
+                  <w:sz w:val="24"/>
+                  <w:szCs w:val="24"/>
+                </w:rPr>
+                <m:t xml:space="preserve"> </m:t>
+              </m:r>
+            </m:e>
+          </m:d>
+          <m:r>
+            <w:rPr>
+              <w:rFonts w:ascii="Cambria Math" w:hAnsi="Cambria Math" w:cstheme="minorHAnsi"/>
+              <w:sz w:val="24"/>
+              <w:szCs w:val="24"/>
+            </w:rPr>
+            <m:t>di∉Taken∪Transferred,di.roomates≤AmbulanceTestsCapacity-</m:t>
+          </m:r>
+          <m:nary>
+            <m:naryPr>
+              <m:chr m:val="∑"/>
+              <m:limLoc m:val="subSup"/>
+              <m:supHide m:val="1"/>
+              <m:ctrlPr>
+                <w:rPr>
+                  <w:rFonts w:ascii="Cambria Math" w:hAnsi="Cambria Math" w:cstheme="minorHAnsi"/>
+                  <w:i/>
+                  <w:sz w:val="24"/>
+                  <w:szCs w:val="24"/>
+                </w:rPr>
+              </m:ctrlPr>
+            </m:naryPr>
+            <m:sub>
+              <m:r>
+                <w:rPr>
+                  <w:rFonts w:ascii="Cambria Math" w:hAnsi="Cambria Math" w:cstheme="minorHAnsi"/>
+                  <w:sz w:val="24"/>
+                  <w:szCs w:val="24"/>
+                </w:rPr>
+                <m:t>d∈s.Taken</m:t>
+              </m:r>
+            </m:sub>
+            <m:sup/>
+            <m:e>
+              <m:r>
+                <w:rPr>
+                  <w:rFonts w:ascii="Cambria Math" w:hAnsi="Cambria Math" w:cstheme="minorHAnsi"/>
+                  <w:sz w:val="24"/>
+                  <w:szCs w:val="24"/>
+                </w:rPr>
+                <m:t xml:space="preserve">d.roommates, </m:t>
+              </m:r>
+              <m:sSub>
+                <m:sSubPr>
+                  <m:ctrlPr>
+                    <w:rPr>
+                      <w:rFonts w:ascii="Cambria Math" w:hAnsi="Cambria Math" w:cstheme="minorHAnsi"/>
+                      <w:i/>
+                      <w:sz w:val="24"/>
+                      <w:szCs w:val="24"/>
+                    </w:rPr>
+                  </m:ctrlPr>
+                </m:sSubPr>
+                <m:e>
+                  <m:r>
+                    <w:rPr>
+                      <w:rFonts w:ascii="Cambria Math" w:hAnsi="Cambria Math" w:cstheme="minorHAnsi"/>
+                      <w:sz w:val="24"/>
+                      <w:szCs w:val="24"/>
+                    </w:rPr>
+                    <m:t>d</m:t>
+                  </m:r>
+                </m:e>
+                <m:sub>
+                  <m:r>
+                    <w:rPr>
+                      <w:rFonts w:ascii="Cambria Math" w:hAnsi="Cambria Math" w:cstheme="minorHAnsi"/>
+                      <w:sz w:val="24"/>
+                      <w:szCs w:val="24"/>
+                    </w:rPr>
+                    <m:t>i</m:t>
+                  </m:r>
+                </m:sub>
+              </m:sSub>
+              <m:r>
+                <w:rPr>
+                  <w:rFonts w:ascii="Cambria Math" w:hAnsi="Cambria Math" w:cstheme="minorHAnsi"/>
+                  <w:sz w:val="24"/>
+                  <w:szCs w:val="24"/>
+                </w:rPr>
+                <m:t>.roommates≤s.Matoshim∪{(</m:t>
+              </m:r>
+              <m:sSub>
+                <m:sSubPr>
+                  <m:ctrlPr>
+                    <w:rPr>
+                      <w:rFonts w:ascii="Cambria Math" w:hAnsi="Cambria Math" w:cstheme="minorHAnsi"/>
+                      <w:i/>
+                      <w:sz w:val="24"/>
+                      <w:szCs w:val="24"/>
+                    </w:rPr>
+                  </m:ctrlPr>
+                </m:sSubPr>
+                <m:e>
+                  <m:r>
+                    <w:rPr>
+                      <w:rFonts w:ascii="Cambria Math" w:hAnsi="Cambria Math" w:cstheme="minorHAnsi"/>
+                      <w:sz w:val="24"/>
+                      <w:szCs w:val="24"/>
+                    </w:rPr>
+                    <m:t>l</m:t>
+                  </m:r>
+                </m:e>
+                <m:sub>
+                  <m:r>
+                    <w:rPr>
+                      <w:rFonts w:ascii="Cambria Math" w:hAnsi="Cambria Math" w:cstheme="minorHAnsi"/>
+                      <w:sz w:val="24"/>
+                      <w:szCs w:val="24"/>
+                    </w:rPr>
+                    <m:t>i</m:t>
+                  </m:r>
+                </m:sub>
+              </m:sSub>
+              <m:r>
+                <w:rPr>
+                  <w:rFonts w:ascii="Cambria Math" w:hAnsi="Cambria Math" w:cstheme="minorHAnsi"/>
+                  <w:sz w:val="24"/>
+                  <w:szCs w:val="24"/>
+                </w:rPr>
+                <m:t>.loc,ϕ,s.Transferred∪s.Taken,s.Matoshim+</m:t>
+              </m:r>
+              <m:sSub>
+                <m:sSubPr>
+                  <m:ctrlPr>
+                    <w:rPr>
+                      <w:rFonts w:ascii="Cambria Math" w:hAnsi="Cambria Math" w:cstheme="minorHAnsi"/>
+                      <w:i/>
+                      <w:sz w:val="24"/>
+                      <w:szCs w:val="24"/>
+                    </w:rPr>
+                  </m:ctrlPr>
+                </m:sSubPr>
+                <m:e>
+                  <m:r>
+                    <w:rPr>
+                      <w:rFonts w:ascii="Cambria Math" w:hAnsi="Cambria Math" w:cstheme="minorHAnsi"/>
+                      <w:sz w:val="24"/>
+                      <w:szCs w:val="24"/>
+                    </w:rPr>
+                    <m:t>l</m:t>
+                  </m:r>
+                </m:e>
+                <m:sub>
+                  <m:r>
+                    <w:rPr>
+                      <w:rFonts w:ascii="Cambria Math" w:hAnsi="Cambria Math" w:cstheme="minorHAnsi"/>
+                      <w:sz w:val="24"/>
+                      <w:szCs w:val="24"/>
+                    </w:rPr>
+                    <m:t>i</m:t>
+                  </m:r>
+                </m:sub>
+              </m:sSub>
+              <m:r>
+                <w:rPr>
+                  <w:rFonts w:ascii="Cambria Math" w:hAnsi="Cambria Math" w:cstheme="minorHAnsi"/>
+                  <w:sz w:val="24"/>
+                  <w:szCs w:val="24"/>
+                </w:rPr>
+                <m:t>.Matoshim, s.visitedLabs∪{</m:t>
+              </m:r>
+              <m:sSub>
+                <m:sSubPr>
+                  <m:ctrlPr>
+                    <w:rPr>
+                      <w:rFonts w:ascii="Cambria Math" w:hAnsi="Cambria Math" w:cstheme="minorHAnsi"/>
+                      <w:i/>
+                      <w:sz w:val="24"/>
+                      <w:szCs w:val="24"/>
+                    </w:rPr>
+                  </m:ctrlPr>
+                </m:sSubPr>
+                <m:e>
+                  <m:r>
+                    <w:rPr>
+                      <w:rFonts w:ascii="Cambria Math" w:hAnsi="Cambria Math" w:cstheme="minorHAnsi"/>
+                      <w:sz w:val="24"/>
+                      <w:szCs w:val="24"/>
+                    </w:rPr>
+                    <m:t>l</m:t>
+                  </m:r>
+                </m:e>
+                <m:sub>
+                  <m:r>
+                    <w:rPr>
+                      <w:rFonts w:ascii="Cambria Math" w:hAnsi="Cambria Math" w:cstheme="minorHAnsi"/>
+                      <w:sz w:val="24"/>
+                      <w:szCs w:val="24"/>
+                    </w:rPr>
+                    <m:t>i</m:t>
+                  </m:r>
+                </m:sub>
+              </m:sSub>
+              <m:r>
+                <w:rPr>
+                  <w:rFonts w:ascii="Cambria Math" w:hAnsi="Cambria Math" w:cstheme="minorHAnsi"/>
+                  <w:sz w:val="24"/>
+                  <w:szCs w:val="24"/>
+                </w:rPr>
+                <m:t>}|</m:t>
+              </m:r>
+              <m:sSub>
+                <m:sSubPr>
+                  <m:ctrlPr>
+                    <w:rPr>
+                      <w:rFonts w:ascii="Cambria Math" w:hAnsi="Cambria Math" w:cstheme="minorHAnsi"/>
+                      <w:i/>
+                      <w:sz w:val="24"/>
+                      <w:szCs w:val="24"/>
+                    </w:rPr>
+                  </m:ctrlPr>
+                </m:sSubPr>
+                <m:e>
+                  <m:r>
+                    <w:rPr>
+                      <w:rFonts w:ascii="Cambria Math" w:hAnsi="Cambria Math" w:cstheme="minorHAnsi"/>
+                      <w:sz w:val="24"/>
+                      <w:szCs w:val="24"/>
+                    </w:rPr>
+                    <m:t>l</m:t>
+                  </m:r>
+                </m:e>
+                <m:sub>
+                  <m:r>
+                    <w:rPr>
+                      <w:rFonts w:ascii="Cambria Math" w:hAnsi="Cambria Math" w:cstheme="minorHAnsi"/>
+                      <w:sz w:val="24"/>
+                      <w:szCs w:val="24"/>
+                    </w:rPr>
+                    <m:t>i</m:t>
+                  </m:r>
+                </m:sub>
+              </m:sSub>
+              <m:r>
+                <w:rPr>
+                  <w:rFonts w:ascii="Cambria Math" w:hAnsi="Cambria Math" w:cstheme="minorHAnsi"/>
+                  <w:sz w:val="24"/>
+                  <w:szCs w:val="24"/>
+                </w:rPr>
+                <m:t>∉</m:t>
+              </m:r>
+            </m:e>
+          </m:nary>
+          <m:r>
+            <w:rPr>
+              <w:rFonts w:ascii="Cambria Math" w:hAnsi="Cambria Math" w:cstheme="minorHAnsi"/>
+              <w:sz w:val="24"/>
+              <w:szCs w:val="24"/>
+            </w:rPr>
+            <m:t>s.VisitedLabs∨s.Taken≠</m:t>
+          </m:r>
+          <m:r>
+            <m:rPr>
+              <m:sty m:val="p"/>
+            </m:rPr>
+            <w:rPr>
+              <w:rFonts w:ascii="Cambria Math" w:hAnsi="Cambria Math" w:cstheme="minorHAnsi"/>
+              <w:sz w:val="24"/>
+              <w:szCs w:val="24"/>
+            </w:rPr>
+            <m:t>Φ</m:t>
+          </m:r>
+          <m:r>
+            <w:rPr>
+              <w:rFonts w:ascii="Cambria Math" w:hAnsi="Cambria Math" w:cstheme="minorHAnsi"/>
+              <w:sz w:val="24"/>
+              <w:szCs w:val="24"/>
+            </w:rPr>
+            <m:t>∨</m:t>
+          </m:r>
+          <m:sSub>
+            <m:sSubPr>
+              <m:ctrlPr>
+                <w:rPr>
+                  <w:rFonts w:ascii="Cambria Math" w:hAnsi="Cambria Math" w:cstheme="minorHAnsi"/>
+                  <w:i/>
+                  <w:sz w:val="24"/>
+                  <w:szCs w:val="24"/>
+                </w:rPr>
+              </m:ctrlPr>
+            </m:sSubPr>
+            <m:e>
+              <m:r>
+                <w:rPr>
+                  <w:rFonts w:ascii="Cambria Math" w:hAnsi="Cambria Math" w:cstheme="minorHAnsi"/>
+                  <w:sz w:val="24"/>
+                  <w:szCs w:val="24"/>
+                </w:rPr>
+                <m:t>l</m:t>
+              </m:r>
+            </m:e>
+            <m:sub>
+              <m:r>
+                <w:rPr>
+                  <w:rFonts w:ascii="Cambria Math" w:hAnsi="Cambria Math" w:cstheme="minorHAnsi"/>
+                  <w:sz w:val="24"/>
+                  <w:szCs w:val="24"/>
+                </w:rPr>
+                <m:t>i</m:t>
+              </m:r>
+            </m:sub>
+          </m:sSub>
+          <m:r>
+            <w:rPr>
+              <w:rFonts w:ascii="Cambria Math" w:hAnsi="Cambria Math" w:cstheme="minorHAnsi"/>
+              <w:sz w:val="24"/>
+              <w:szCs w:val="24"/>
+            </w:rPr>
+            <m:t>.Matoshim&gt;0}</m:t>
+          </m:r>
+        </m:oMath>
+      </m:oMathPara>
     </w:p>
     <w:p>
       <w:pPr>
@@ -3576,17 +3966,50 @@
           <w:rFonts w:cstheme="minorHAnsi"/>
           <w:sz w:val="24"/>
           <w:szCs w:val="24"/>
-          <w:rtl/>
-        </w:rPr>
-      </w:pPr>
-      <w:r>
-        <w:rPr>
-          <w:rFonts w:cstheme="minorHAnsi"/>
-          <w:sz w:val="24"/>
-          <w:szCs w:val="24"/>
-          <w:rtl/>
-        </w:rPr>
-        <w:t xml:space="preserve">14. בסעיף 12 היו לנו 17354  פיתוחים וכעת לאחר שימוש </w:t>
+          <w:u w:val="single"/>
+          <w:rtl/>
+        </w:rPr>
+      </w:pPr>
+      <w:r>
+        <w:rPr>
+          <w:rFonts w:cstheme="minorHAnsi" w:hint="cs"/>
+          <w:sz w:val="24"/>
+          <w:szCs w:val="24"/>
+          <w:u w:val="single"/>
+          <w:rtl/>
+        </w:rPr>
+        <w:t>שאלה 14:</w:t>
+      </w:r>
+    </w:p>
+    <w:p>
+      <w:pPr>
+        <w:bidi/>
+        <w:rPr>
+          <w:rFonts w:cstheme="minorHAnsi"/>
+          <w:sz w:val="24"/>
+          <w:szCs w:val="24"/>
+          <w:rtl/>
+        </w:rPr>
+      </w:pPr>
+    </w:p>
+    <w:p>
+      <w:pPr>
+        <w:bidi/>
+        <w:rPr>
+          <w:rFonts w:cstheme="minorHAnsi"/>
+          <w:sz w:val="24"/>
+          <w:szCs w:val="24"/>
+          <w:rtl/>
+        </w:rPr>
+      </w:pPr>
+      <w:r>
+        <w:rPr>
+          <w:rFonts w:cstheme="minorHAnsi"/>
+          <w:sz w:val="24"/>
+          <w:szCs w:val="24"/>
+          <w:rtl/>
+        </w:rPr>
+        <w:t xml:space="preserve"> בסעיף 12 היו לנו 17354  פיתוחים וכעת לאחר שימוש </w:t>
       </w:r>
       <w:r>
         <w:rPr>
@@ -3631,6 +4054,7 @@
           <w:rFonts w:cstheme="minorHAnsi"/>
           <w:sz w:val="24"/>
           <w:szCs w:val="24"/>
+          <w:rtl/>
         </w:rPr>
       </w:pPr>
       <w:r>
@@ -3685,6 +4109,59 @@
           <w:rFonts w:cstheme="minorHAnsi"/>
           <w:sz w:val="24"/>
           <w:szCs w:val="24"/>
+          <w:rtl/>
+        </w:rPr>
+      </w:pPr>
+    </w:p>
+    <w:p>
+      <w:pPr>
+        <w:bidi/>
+        <w:rPr>
+          <w:rFonts w:cstheme="minorHAnsi"/>
+          <w:sz w:val="24"/>
+          <w:szCs w:val="24"/>
+          <w:u w:val="single"/>
+        </w:rPr>
+      </w:pPr>
+      <w:r>
+        <w:rPr>
+          <w:rFonts w:cstheme="minorHAnsi" w:hint="cs"/>
+          <w:sz w:val="24"/>
+          <w:szCs w:val="24"/>
+          <w:u w:val="single"/>
+          <w:rtl/>
+        </w:rPr>
+        <w:t>שאלה 16:</w:t>
+      </w:r>
+    </w:p>
+    <w:p>
+      <w:pPr>
+        <w:bidi/>
+        <w:rPr>
+          <w:rFonts w:cstheme="minorHAnsi"/>
+          <w:sz w:val="24"/>
+          <w:szCs w:val="24"/>
+          <w:rtl/>
+        </w:rPr>
+      </w:pPr>
+    </w:p>
+    <w:p>
+      <w:pPr>
+        <w:bidi/>
+        <w:rPr>
+          <w:rFonts w:cstheme="minorHAnsi"/>
+          <w:sz w:val="24"/>
+          <w:szCs w:val="24"/>
+        </w:rPr>
+      </w:pPr>
+    </w:p>
+    <w:p>
+      <w:pPr>
+        <w:bidi/>
+        <w:rPr>
+          <w:rFonts w:cstheme="minorHAnsi"/>
+          <w:sz w:val="24"/>
+          <w:szCs w:val="24"/>
         </w:rPr>
       </w:pPr>
       <w:r>
@@ -3695,7 +4172,6 @@
           <w:szCs w:val="24"/>
           <w:rtl/>
         </w:rPr>
-        <w:lastRenderedPageBreak/>
         <w:drawing>
           <wp:inline distT="0" distB="0" distL="0" distR="0" wp14:anchorId="04E043B3" wp14:editId="2A91E0BA">
             <wp:extent cx="4831499" cy="3673158"/>
@@ -3761,10 +4237,12 @@
           <w:szCs w:val="24"/>
           <w:rtl/>
         </w:rPr>
-        <w:t xml:space="preserve">ע"פ העקומה האדומה, ניתן לראות שככל שניתן משקל גבוה יותר לפונקציה </w:t>
-      </w:r>
-      <w:proofErr w:type="spellStart"/>
-      <w:r>
+        <w:t>ע"פ העקומה האדומה, ניתן לראות שככל שניתן משקל גבוה יותר לפונקציה ההיורסטית, נפתח פחות מצבים. זאת מכיוון שהפונקציה ההיורסטית מתווה "כיוון" מסוים לחיפוש. (ספציפית באלג' שלנו הפונקציה מוגדרת כמרחק אווירי). ניתן להסביר זאת ע"י כך שבעת שימוש עדיף בפונקציה ההיוריסטית, אלגוריתם החיפוש יפתח פחות מצבים ו"יחזור" אחורה, אלא ילך עם ההיורסיטקה לכיוון הפתרון.</w:t>
+      </w:r>
+    </w:p>
+    <w:p>
+      <w:pPr>
+        <w:bidi/>
         <w:rPr>
           <w:rFonts w:eastAsiaTheme="minorEastAsia"/>
           <w:i/>
@@ -3772,9 +4250,7 @@
           <w:szCs w:val="24"/>
           <w:rtl/>
         </w:rPr>
-        <w:t>ההיורסטית</w:t>
-      </w:r>
-      <w:proofErr w:type="spellEnd"/>
+      </w:pPr>
       <w:r>
         <w:rPr>
           <w:rFonts w:eastAsiaTheme="minorEastAsia"/>
@@ -3783,20 +4259,17 @@
           <w:szCs w:val="24"/>
           <w:rtl/>
         </w:rPr>
-        <w:t xml:space="preserve">, נפתח פחות מצבים. זאת מכיוון שהפונקציה </w:t>
-      </w:r>
-      <w:proofErr w:type="spellStart"/>
+        <w:t>ע"פ העקומה הכחולה, ניתן לראות שככל שניתן משקל גבוה יותר לפונקציה ההיורסטית, איכות הפתרון תקטן (כלומר העלות תעלה). ניתן להסביר זאת מכיוון שכאשר המשקל מאוזן בין הפונקציה ההיורסטית ל</w:t>
+      </w:r>
       <w:r>
         <w:rPr>
           <w:rFonts w:eastAsiaTheme="minorEastAsia"/>
           <w:i/>
           <w:sz w:val="24"/>
           <w:szCs w:val="24"/>
-          <w:rtl/>
-        </w:rPr>
-        <w:t>ההיורסטית</w:t>
-      </w:r>
-      <w:proofErr w:type="spellEnd"/>
+        </w:rPr>
+        <w:t>UC</w:t>
+      </w:r>
       <w:r>
         <w:rPr>
           <w:rFonts w:eastAsiaTheme="minorEastAsia"/>
@@ -3805,10 +4278,12 @@
           <w:szCs w:val="24"/>
           <w:rtl/>
         </w:rPr>
-        <w:t xml:space="preserve"> מתווה "כיוון" מסוים לחיפוש. (ספציפית </w:t>
-      </w:r>
-      <w:proofErr w:type="spellStart"/>
-      <w:r>
+        <w:t>, אז החישוב יותר מדויק ואלגוריתם החיפוש יבחר במצבים שיובילו לפתרון טוב יותר. מצד שני, כשניתן יחס עדיף לפונקציה היורסטית נקבל אי דיוקים ולכן גם נקבל פתרונות פחות איכותיים.</w:t>
+      </w:r>
+    </w:p>
+    <w:p>
+      <w:pPr>
+        <w:bidi/>
         <w:rPr>
           <w:rFonts w:eastAsiaTheme="minorEastAsia"/>
           <w:i/>
@@ -3816,9 +4291,7 @@
           <w:szCs w:val="24"/>
           <w:rtl/>
         </w:rPr>
-        <w:t>באלג</w:t>
-      </w:r>
-      <w:proofErr w:type="spellEnd"/>
+      </w:pPr>
       <w:r>
         <w:rPr>
           <w:rFonts w:eastAsiaTheme="minorEastAsia"/>
@@ -3827,20 +4300,17 @@
           <w:szCs w:val="24"/>
           <w:rtl/>
         </w:rPr>
-        <w:t xml:space="preserve">' שלנו הפונקציה מוגדרת כמרחק אווירי). ניתן להסביר זאת ע"י כך שבעת שימוש עדיף בפונקציה </w:t>
-      </w:r>
-      <w:proofErr w:type="spellStart"/>
+        <w:t xml:space="preserve">ע"פ הגרף המתואר, נרצה למצוא את הנקודה בה נפתח כמה שפחות צמתים, ומצד שני גם נקבל פתרון איכותי. ניתן לראות בגרף שבנק' החיתוך נקבל את המשקל בו מתקבל איזון בין 2 הדרישות. לכן נבחר את </w:t>
+      </w:r>
       <w:r>
         <w:rPr>
           <w:rFonts w:eastAsiaTheme="minorEastAsia"/>
           <w:i/>
           <w:sz w:val="24"/>
           <w:szCs w:val="24"/>
-          <w:rtl/>
-        </w:rPr>
-        <w:t>ההיוריסטית</w:t>
-      </w:r>
-      <w:proofErr w:type="spellEnd"/>
+        </w:rPr>
+        <w:t>w</w:t>
+      </w:r>
       <w:r>
         <w:rPr>
           <w:rFonts w:eastAsiaTheme="minorEastAsia"/>
@@ -3849,10 +4319,12 @@
           <w:szCs w:val="24"/>
           <w:rtl/>
         </w:rPr>
-        <w:t xml:space="preserve">, אלגוריתם החיפוש יפתח פחות מצבים ו"יחזור" אחורה, אלא ילך עם </w:t>
-      </w:r>
-      <w:proofErr w:type="spellStart"/>
-      <w:r>
+        <w:t xml:space="preserve"> שיהיה קצת לפני 0.6.</w:t>
+      </w:r>
+    </w:p>
+    <w:p>
+      <w:pPr>
+        <w:bidi/>
         <w:rPr>
           <w:rFonts w:eastAsiaTheme="minorEastAsia"/>
           <w:i/>
@@ -3860,9 +4332,7 @@
           <w:szCs w:val="24"/>
           <w:rtl/>
         </w:rPr>
-        <w:t>ההיורסיטקה</w:t>
-      </w:r>
-      <w:proofErr w:type="spellEnd"/>
+      </w:pPr>
       <w:r>
         <w:rPr>
           <w:rFonts w:eastAsiaTheme="minorEastAsia"/>
@@ -3871,20 +4341,17 @@
           <w:szCs w:val="24"/>
           <w:rtl/>
         </w:rPr>
-        <w:t xml:space="preserve"> לכיוון הפתרון.</w:t>
-      </w:r>
-    </w:p>
-    <w:p>
-      <w:pPr>
-        <w:bidi/>
+        <w:t>כלל האצבע שהוצג בכיתה מוסבר ב2 הפסקאות הראשונות של ההסבר, ככל ש</w:t>
+      </w:r>
+      <w:r>
         <w:rPr>
           <w:rFonts w:eastAsiaTheme="minorEastAsia"/>
           <w:i/>
           <w:sz w:val="24"/>
           <w:szCs w:val="24"/>
-          <w:rtl/>
-        </w:rPr>
-      </w:pPr>
+        </w:rPr>
+        <w:t>W</w:t>
+      </w:r>
       <w:r>
         <w:rPr>
           <w:rFonts w:eastAsiaTheme="minorEastAsia"/>
@@ -3893,10 +4360,12 @@
           <w:szCs w:val="24"/>
           <w:rtl/>
         </w:rPr>
-        <w:t xml:space="preserve">ע"פ העקומה הכחולה, ניתן לראות שככל שניתן משקל גבוה יותר לפונקציה </w:t>
-      </w:r>
-      <w:proofErr w:type="spellStart"/>
-      <w:r>
+        <w:t xml:space="preserve"> קטן יותר, נקבל פתרון איכותי יותר (הגרף הכחול) ונפתח יותר מצבים (הגרף האדום).</w:t>
+      </w:r>
+    </w:p>
+    <w:p>
+      <w:pPr>
+        <w:bidi/>
         <w:rPr>
           <w:rFonts w:eastAsiaTheme="minorEastAsia"/>
           <w:i/>
@@ -3904,9 +4373,7 @@
           <w:szCs w:val="24"/>
           <w:rtl/>
         </w:rPr>
-        <w:t>ההיורסטית</w:t>
-      </w:r>
-      <w:proofErr w:type="spellEnd"/>
+      </w:pPr>
       <w:r>
         <w:rPr>
           <w:rFonts w:eastAsiaTheme="minorEastAsia"/>
@@ -3915,173 +4382,6 @@
           <w:szCs w:val="24"/>
           <w:rtl/>
         </w:rPr>
-        <w:t xml:space="preserve">, איכות הפתרון תקטן (כלומר העלות תעלה). ניתן להסביר זאת מכיוון שכאשר המשקל מאוזן בין הפונקציה </w:t>
-      </w:r>
-      <w:proofErr w:type="spellStart"/>
-      <w:r>
-        <w:rPr>
-          <w:rFonts w:eastAsiaTheme="minorEastAsia"/>
-          <w:i/>
-          <w:sz w:val="24"/>
-          <w:szCs w:val="24"/>
-          <w:rtl/>
-        </w:rPr>
-        <w:t>ההיורסטית</w:t>
-      </w:r>
-      <w:proofErr w:type="spellEnd"/>
-      <w:r>
-        <w:rPr>
-          <w:rFonts w:eastAsiaTheme="minorEastAsia"/>
-          <w:i/>
-          <w:sz w:val="24"/>
-          <w:szCs w:val="24"/>
-          <w:rtl/>
-        </w:rPr>
-        <w:t xml:space="preserve"> ל</w:t>
-      </w:r>
-      <w:r>
-        <w:rPr>
-          <w:rFonts w:eastAsiaTheme="minorEastAsia"/>
-          <w:i/>
-          <w:sz w:val="24"/>
-          <w:szCs w:val="24"/>
-        </w:rPr>
-        <w:t>UC</w:t>
-      </w:r>
-      <w:r>
-        <w:rPr>
-          <w:rFonts w:eastAsiaTheme="minorEastAsia"/>
-          <w:i/>
-          <w:sz w:val="24"/>
-          <w:szCs w:val="24"/>
-          <w:rtl/>
-        </w:rPr>
-        <w:t xml:space="preserve">, אז החישוב יותר מדויק ואלגוריתם החיפוש יבחר במצבים שיובילו לפתרון טוב יותר. מצד שני, כשניתן יחס עדיף לפונקציה </w:t>
-      </w:r>
-      <w:proofErr w:type="spellStart"/>
-      <w:r>
-        <w:rPr>
-          <w:rFonts w:eastAsiaTheme="minorEastAsia"/>
-          <w:i/>
-          <w:sz w:val="24"/>
-          <w:szCs w:val="24"/>
-          <w:rtl/>
-        </w:rPr>
-        <w:t>היורסטית</w:t>
-      </w:r>
-      <w:proofErr w:type="spellEnd"/>
-      <w:r>
-        <w:rPr>
-          <w:rFonts w:eastAsiaTheme="minorEastAsia"/>
-          <w:i/>
-          <w:sz w:val="24"/>
-          <w:szCs w:val="24"/>
-          <w:rtl/>
-        </w:rPr>
-        <w:t xml:space="preserve"> נקבל אי דיוקים ולכן גם נקבל פתרונות פחות איכותיים.</w:t>
-      </w:r>
-    </w:p>
-    <w:p>
-      <w:pPr>
-        <w:bidi/>
-        <w:rPr>
-          <w:rFonts w:eastAsiaTheme="minorEastAsia"/>
-          <w:i/>
-          <w:sz w:val="24"/>
-          <w:szCs w:val="24"/>
-          <w:rtl/>
-        </w:rPr>
-      </w:pPr>
-      <w:r>
-        <w:rPr>
-          <w:rFonts w:eastAsiaTheme="minorEastAsia"/>
-          <w:i/>
-          <w:sz w:val="24"/>
-          <w:szCs w:val="24"/>
-          <w:rtl/>
-        </w:rPr>
-        <w:t xml:space="preserve">ע"פ הגרף המתואר, נרצה למצוא את הנקודה בה נפתח כמה שפחות צמתים, ומצד שני גם נקבל פתרון איכותי. ניתן לראות בגרף שבנק' החיתוך נקבל את המשקל בו מתקבל איזון בין 2 הדרישות. לכן נבחר את </w:t>
-      </w:r>
-      <w:r>
-        <w:rPr>
-          <w:rFonts w:eastAsiaTheme="minorEastAsia"/>
-          <w:i/>
-          <w:sz w:val="24"/>
-          <w:szCs w:val="24"/>
-        </w:rPr>
-        <w:t>w</w:t>
-      </w:r>
-      <w:r>
-        <w:rPr>
-          <w:rFonts w:eastAsiaTheme="minorEastAsia"/>
-          <w:i/>
-          <w:sz w:val="24"/>
-          <w:szCs w:val="24"/>
-          <w:rtl/>
-        </w:rPr>
-        <w:t xml:space="preserve"> שיהיה קצת לפני 0.6.</w:t>
-      </w:r>
-    </w:p>
-    <w:p>
-      <w:pPr>
-        <w:bidi/>
-        <w:rPr>
-          <w:rFonts w:eastAsiaTheme="minorEastAsia"/>
-          <w:i/>
-          <w:sz w:val="24"/>
-          <w:szCs w:val="24"/>
-          <w:rtl/>
-        </w:rPr>
-      </w:pPr>
-      <w:r>
-        <w:rPr>
-          <w:rFonts w:eastAsiaTheme="minorEastAsia"/>
-          <w:i/>
-          <w:sz w:val="24"/>
-          <w:szCs w:val="24"/>
-          <w:rtl/>
-        </w:rPr>
-        <w:t>כלל האצבע שהוצג בכיתה מוסבר ב2 הפסקאות הראשונות של ההסבר, ככל ש</w:t>
-      </w:r>
-      <w:r>
-        <w:rPr>
-          <w:rFonts w:eastAsiaTheme="minorEastAsia"/>
-          <w:i/>
-          <w:sz w:val="24"/>
-          <w:szCs w:val="24"/>
-        </w:rPr>
-        <w:t>W</w:t>
-      </w:r>
-      <w:r>
-        <w:rPr>
-          <w:rFonts w:eastAsiaTheme="minorEastAsia"/>
-          <w:i/>
-          <w:sz w:val="24"/>
-          <w:szCs w:val="24"/>
-          <w:rtl/>
-        </w:rPr>
-        <w:t xml:space="preserve"> קטן יותר, נקבל פתרון איכותי יותר (הגרף הכחול) ונפתח יותר מצבים (הגרף האדום).</w:t>
-      </w:r>
-    </w:p>
-    <w:p>
-      <w:pPr>
-        <w:bidi/>
-        <w:rPr>
-          <w:rFonts w:eastAsiaTheme="minorEastAsia"/>
-          <w:i/>
-          <w:sz w:val="24"/>
-          <w:szCs w:val="24"/>
-          <w:rtl/>
-        </w:rPr>
-      </w:pPr>
-      <w:r>
-        <w:rPr>
-          <w:rFonts w:eastAsiaTheme="minorEastAsia"/>
-          <w:i/>
-          <w:sz w:val="24"/>
-          <w:szCs w:val="24"/>
-          <w:rtl/>
-        </w:rPr>
         <w:t>את הדגש המוצע בשאלה ניתן לראות בגרף באזור של משקל 0.7: ניתן לראות ירידה חדה בגרף, על אף שהמשקל השמאלי קטן יותר מהמשקל הימני בסוף הירידה, עדיין איכות הפתרון בסוף הירידה בצד ימין טובה יותר מהמשקל השמאלי.</w:t>
       </w:r>
     </w:p>
@@ -4102,7 +4402,6 @@
           <w:szCs w:val="24"/>
           <w:rtl/>
         </w:rPr>
-        <w:lastRenderedPageBreak/>
         <w:drawing>
           <wp:inline distT="0" distB="0" distL="0" distR="0" wp14:anchorId="396709FA" wp14:editId="40F67D75">
             <wp:extent cx="4054191" cy="1028789"/>
@@ -4238,7 +4537,7 @@
     </w:p>
     <w:p>
       <w:pPr>
-        <w:pStyle w:val="a4"/>
+        <w:pStyle w:val="ListParagraph"/>
         <w:numPr>
           <w:ilvl w:val="0"/>
           <w:numId w:val="2"/>
@@ -4280,7 +4579,7 @@
     </w:p>
     <w:p>
       <w:pPr>
-        <w:pStyle w:val="a4"/>
+        <w:pStyle w:val="ListParagraph"/>
         <w:ind w:left="1080"/>
         <w:rPr>
           <w:rFonts w:cstheme="minorHAnsi"/>
@@ -4335,7 +4634,7 @@
     </w:p>
     <w:p>
       <w:pPr>
-        <w:pStyle w:val="a4"/>
+        <w:pStyle w:val="ListParagraph"/>
         <w:ind w:left="1080"/>
         <w:rPr>
           <w:rFonts w:cstheme="minorHAnsi"/>
@@ -4373,7 +4672,7 @@
     </w:p>
     <w:p>
       <w:pPr>
-        <w:pStyle w:val="a4"/>
+        <w:pStyle w:val="ListParagraph"/>
         <w:numPr>
           <w:ilvl w:val="0"/>
           <w:numId w:val="2"/>
@@ -4432,7 +4731,7 @@
     </w:p>
     <w:p>
       <w:pPr>
-        <w:pStyle w:val="a4"/>
+        <w:pStyle w:val="ListParagraph"/>
         <w:ind w:left="1080"/>
         <w:rPr>
           <w:rFonts w:cstheme="minorHAnsi"/>
@@ -4625,7 +4924,7 @@
     </w:p>
     <w:p>
       <w:pPr>
-        <w:pStyle w:val="a4"/>
+        <w:pStyle w:val="ListParagraph"/>
         <w:ind w:left="1080"/>
         <w:rPr>
           <w:rFonts w:cstheme="minorHAnsi"/>
@@ -4675,7 +4974,7 @@
     </w:p>
     <w:p>
       <w:pPr>
-        <w:pStyle w:val="a4"/>
+        <w:pStyle w:val="ListParagraph"/>
         <w:tabs>
           <w:tab w:val="center" w:pos="5220"/>
           <w:tab w:val="right" w:pos="9360"/>
@@ -4753,7 +5052,7 @@
     </w:p>
     <w:p>
       <w:pPr>
-        <w:pStyle w:val="a4"/>
+        <w:pStyle w:val="ListParagraph"/>
         <w:ind w:left="1080"/>
         <w:rPr>
           <w:rFonts w:cstheme="minorHAnsi"/>
@@ -4884,7 +5183,6 @@
           <w:u w:val="single"/>
           <w:rtl/>
         </w:rPr>
-        <w:lastRenderedPageBreak/>
         <w:t>שאלה 23:</w:t>
       </w:r>
     </w:p>
@@ -6983,7 +7281,7 @@
     </w:p>
     <w:p>
       <w:pPr>
-        <w:pStyle w:val="a4"/>
+        <w:pStyle w:val="ListParagraph"/>
         <w:numPr>
           <w:ilvl w:val="0"/>
           <w:numId w:val="8"/>
@@ -7033,7 +7331,7 @@
     </w:p>
     <w:p>
       <w:pPr>
-        <w:pStyle w:val="a4"/>
+        <w:pStyle w:val="ListParagraph"/>
         <w:numPr>
           <w:ilvl w:val="0"/>
           <w:numId w:val="8"/>
@@ -7045,13 +7343,23 @@
           <w:u w:val="single"/>
         </w:rPr>
       </w:pPr>
-      <w:r>
-        <w:rPr>
-          <w:rFonts w:cstheme="minorHAnsi"/>
-          <w:sz w:val="24"/>
-          <w:szCs w:val="24"/>
-        </w:rPr>
-        <w:t>A,B,C</w:t>
+      <w:proofErr w:type="gramStart"/>
+      <w:r>
+        <w:rPr>
+          <w:rFonts w:cstheme="minorHAnsi"/>
+          <w:sz w:val="24"/>
+          <w:szCs w:val="24"/>
+        </w:rPr>
+        <w:t>A,B</w:t>
+      </w:r>
+      <w:proofErr w:type="gramEnd"/>
+      <w:r>
+        <w:rPr>
+          <w:rFonts w:cstheme="minorHAnsi"/>
+          <w:sz w:val="24"/>
+          <w:szCs w:val="24"/>
+        </w:rPr>
+        <w:t>,C</w:t>
       </w:r>
       <w:r>
         <w:rPr>
@@ -7229,7 +7537,6 @@
           <w:szCs w:val="24"/>
           <w:rtl/>
         </w:rPr>
-        <w:lastRenderedPageBreak/>
         <w:t xml:space="preserve">נשים לב כי קיים מסלול קצר יותר והוא: </w:t>
       </w:r>
       <m:oMath>
@@ -7464,16 +7771,85 @@
       <w:pPr>
         <w:bidi/>
         <w:rPr>
-          <w:rFonts w:cstheme="minorHAnsi"/>
+          <w:rtl/>
+        </w:rPr>
+      </w:pPr>
+      <w:r>
+        <w:rPr>
+          <w:rFonts w:cstheme="minorHAnsi" w:hint="cs"/>
           <w:sz w:val="24"/>
           <w:szCs w:val="24"/>
           <w:u w:val="single"/>
           <w:rtl/>
         </w:rPr>
-      </w:pPr>
-    </w:p>
-    <w:p>
-      <w:pPr>
+        <w:t xml:space="preserve">הערה: </w:t>
+      </w:r>
+      <w:r>
+        <w:rPr>
+          <w:rFonts w:cstheme="minorHAnsi" w:hint="cs"/>
+          <w:sz w:val="24"/>
+          <w:szCs w:val="24"/>
+          <w:rtl/>
+        </w:rPr>
+        <w:t xml:space="preserve"> במקרה שבו היוריסטיקה מחושבת עד לצומת סיום נקבל תוצאה זהה, וזאת מאחר שבשני המסלולים </w:t>
+      </w:r>
+      <w:r>
+        <w:rPr>
+          <w:rFonts w:cstheme="minorHAnsi" w:hint="cs"/>
+          <w:sz w:val="24"/>
+          <w:szCs w:val="24"/>
+        </w:rPr>
+        <w:t>P</w:t>
+      </w:r>
+      <w:r>
+        <w:rPr>
+          <w:rFonts w:cstheme="minorHAnsi" w:hint="cs"/>
+          <w:sz w:val="24"/>
+          <w:szCs w:val="24"/>
+          <w:rtl/>
+        </w:rPr>
+        <w:t xml:space="preserve"> ו-</w:t>
+      </w:r>
+      <w:r>
+        <w:rPr>
+          <w:rFonts w:cstheme="minorHAnsi"/>
+          <w:sz w:val="24"/>
+          <w:szCs w:val="24"/>
+        </w:rPr>
+        <w:t>P’</w:t>
+      </w:r>
+      <w:r>
+        <w:rPr>
+          <w:rFonts w:cstheme="minorHAnsi" w:hint="cs"/>
+          <w:sz w:val="24"/>
+          <w:szCs w:val="24"/>
+          <w:rtl/>
+        </w:rPr>
+        <w:t xml:space="preserve"> יש לנסוע מצומת </w:t>
+      </w:r>
+      <w:r>
+        <w:rPr>
+          <w:rFonts w:cstheme="minorHAnsi" w:hint="cs"/>
+          <w:sz w:val="24"/>
+          <w:szCs w:val="24"/>
+        </w:rPr>
+        <w:t>C</w:t>
+      </w:r>
+      <w:r>
+        <w:rPr>
+          <w:rFonts w:cstheme="minorHAnsi" w:hint="cs"/>
+          <w:sz w:val="24"/>
+          <w:szCs w:val="24"/>
+          <w:rtl/>
+        </w:rPr>
+        <w:t xml:space="preserve"> למעבדה ולכן נוסיף מרחק של 5 לכל אחד מהמסלולים והיחס עדיין יישאר כפי שהצגנו.</w:t>
+      </w:r>
+    </w:p>
+    <w:p>
+      <w:pPr>
+        <w:tabs>
+          <w:tab w:val="left" w:pos="900"/>
+        </w:tabs>
         <w:bidi/>
         <w:rPr>
           <w:rFonts w:cstheme="minorHAnsi"/>
@@ -7483,7 +7859,10 @@
           <w:rtl/>
         </w:rPr>
       </w:pPr>
-      <w:r>
+    </w:p>
+    <w:p>
+      <w:pPr>
+        <w:bidi/>
         <w:rPr>
           <w:rFonts w:cstheme="minorHAnsi"/>
           <w:sz w:val="24"/>
@@ -7491,6 +7870,15 @@
           <w:u w:val="single"/>
           <w:rtl/>
         </w:rPr>
+      </w:pPr>
+      <w:r>
+        <w:rPr>
+          <w:rFonts w:cstheme="minorHAnsi"/>
+          <w:sz w:val="24"/>
+          <w:szCs w:val="24"/>
+          <w:u w:val="single"/>
+          <w:rtl/>
+        </w:rPr>
         <w:t>שאלה 29:</w:t>
       </w:r>
     </w:p>
@@ -7499,6 +7887,7 @@
         <w:bidi/>
         <w:rPr>
           <w:rFonts w:cstheme="minorHAnsi"/>
+          <w:rtl/>
         </w:rPr>
       </w:pPr>
       <w:r>
@@ -7585,6 +7974,1156 @@
     <w:p>
       <w:pPr>
         <w:bidi/>
+        <w:spacing w:after="0"/>
+        <w:rPr>
+          <w:rFonts w:cstheme="minorHAnsi"/>
+          <w:sz w:val="24"/>
+          <w:szCs w:val="24"/>
+          <w:rtl/>
+        </w:rPr>
+      </w:pPr>
+      <w:r>
+        <w:rPr>
+          <w:rFonts w:cstheme="minorHAnsi" w:hint="cs"/>
+          <w:sz w:val="24"/>
+          <w:szCs w:val="24"/>
+          <w:highlight w:val="magenta"/>
+          <w:u w:val="single"/>
+          <w:rtl/>
+        </w:rPr>
+        <w:t>תשובה:</w:t>
+      </w:r>
+      <w:r>
+        <w:rPr>
+          <w:rFonts w:cstheme="minorHAnsi" w:hint="cs"/>
+          <w:sz w:val="24"/>
+          <w:szCs w:val="24"/>
+          <w:rtl/>
+        </w:rPr>
+        <w:t xml:space="preserve"> </w:t>
+      </w:r>
+    </w:p>
+    <w:p>
+      <w:pPr>
+        <w:bidi/>
+        <w:rPr>
+          <w:rFonts w:cstheme="minorHAnsi"/>
+          <w:sz w:val="20"/>
+          <w:szCs w:val="20"/>
+          <w:rtl/>
+        </w:rPr>
+      </w:pPr>
+      <w:r>
+        <w:rPr>
+          <w:rFonts w:cstheme="minorHAnsi" w:hint="cs"/>
+          <w:sz w:val="20"/>
+          <w:szCs w:val="20"/>
+          <w:u w:val="single"/>
+          <w:rtl/>
+        </w:rPr>
+        <w:t>סימונים</w:t>
+      </w:r>
+      <w:r>
+        <w:rPr>
+          <w:rFonts w:cstheme="minorHAnsi" w:hint="cs"/>
+          <w:sz w:val="20"/>
+          <w:szCs w:val="20"/>
+          <w:rtl/>
+        </w:rPr>
+        <w:t>:</w:t>
+      </w:r>
+    </w:p>
+    <w:p>
+      <w:pPr>
+        <w:bidi/>
+        <w:spacing w:after="0"/>
+        <w:rPr>
+          <w:rFonts w:cstheme="minorHAnsi"/>
+          <w:sz w:val="20"/>
+          <w:szCs w:val="20"/>
+          <w:rtl/>
+        </w:rPr>
+      </w:pPr>
+      <w:r>
+        <w:rPr>
+          <w:rFonts w:cstheme="minorHAnsi"/>
+          <w:sz w:val="20"/>
+          <w:szCs w:val="20"/>
+        </w:rPr>
+        <w:t>h*(s)</w:t>
+      </w:r>
+      <w:r>
+        <w:rPr>
+          <w:rFonts w:cstheme="minorHAnsi" w:hint="cs"/>
+          <w:sz w:val="20"/>
+          <w:szCs w:val="20"/>
+          <w:rtl/>
+        </w:rPr>
+        <w:t xml:space="preserve"> - המחיר של המסלול המינימלי מ-</w:t>
+      </w:r>
+      <w:r>
+        <w:rPr>
+          <w:rFonts w:cstheme="minorHAnsi"/>
+          <w:sz w:val="20"/>
+          <w:szCs w:val="20"/>
+        </w:rPr>
+        <w:t>s</w:t>
+      </w:r>
+      <w:r>
+        <w:rPr>
+          <w:rFonts w:cstheme="minorHAnsi" w:hint="cs"/>
+          <w:sz w:val="20"/>
+          <w:szCs w:val="20"/>
+          <w:rtl/>
+        </w:rPr>
+        <w:t xml:space="preserve"> לצומת הסיום.</w:t>
+      </w:r>
+    </w:p>
+    <w:p>
+      <w:pPr>
+        <w:bidi/>
+        <w:spacing w:after="0"/>
+        <w:rPr>
+          <w:rFonts w:cstheme="minorHAnsi"/>
+          <w:sz w:val="20"/>
+          <w:szCs w:val="20"/>
+          <w:rtl/>
+        </w:rPr>
+      </w:pPr>
+      <w:r>
+        <w:rPr>
+          <w:rFonts w:cstheme="minorHAnsi"/>
+          <w:sz w:val="20"/>
+          <w:szCs w:val="20"/>
+        </w:rPr>
+        <w:t>h(s)</w:t>
+      </w:r>
+      <w:r>
+        <w:rPr>
+          <w:rFonts w:cstheme="minorHAnsi" w:hint="cs"/>
+          <w:sz w:val="20"/>
+          <w:szCs w:val="20"/>
+          <w:rtl/>
+        </w:rPr>
+        <w:t xml:space="preserve"> </w:t>
+      </w:r>
+      <w:r>
+        <w:rPr>
+          <w:rFonts w:cstheme="minorHAnsi"/>
+          <w:sz w:val="20"/>
+          <w:szCs w:val="20"/>
+          <w:rtl/>
+        </w:rPr>
+        <w:t>–</w:t>
+      </w:r>
+      <w:r>
+        <w:rPr>
+          <w:rFonts w:cstheme="minorHAnsi" w:hint="cs"/>
+          <w:sz w:val="20"/>
+          <w:szCs w:val="20"/>
+          <w:rtl/>
+        </w:rPr>
+        <w:t xml:space="preserve"> הערך היוריסטי של הצומת </w:t>
+      </w:r>
+      <w:r>
+        <w:rPr>
+          <w:rFonts w:cstheme="minorHAnsi"/>
+          <w:sz w:val="20"/>
+          <w:szCs w:val="20"/>
+        </w:rPr>
+        <w:t>s</w:t>
+      </w:r>
+      <w:r>
+        <w:rPr>
+          <w:rFonts w:cstheme="minorHAnsi" w:hint="cs"/>
+          <w:sz w:val="20"/>
+          <w:szCs w:val="20"/>
+          <w:rtl/>
+        </w:rPr>
+        <w:t xml:space="preserve"> עבור היוריסטיקה הנ"ל.</w:t>
+      </w:r>
+    </w:p>
+    <w:p>
+      <w:pPr>
+        <w:bidi/>
+        <w:rPr>
+          <w:rFonts w:cstheme="minorHAnsi"/>
+          <w:sz w:val="2"/>
+          <w:szCs w:val="2"/>
+          <w:u w:val="single"/>
+          <w:rtl/>
+        </w:rPr>
+      </w:pPr>
+    </w:p>
+    <w:p>
+      <w:pPr>
+        <w:bidi/>
+        <w:spacing w:after="0"/>
+        <w:rPr>
+          <w:sz w:val="18"/>
+          <w:szCs w:val="18"/>
+          <w:rtl/>
+        </w:rPr>
+      </w:pPr>
+      <w:r>
+        <w:rPr>
+          <w:rFonts w:cstheme="minorHAnsi" w:hint="cs"/>
+          <w:sz w:val="20"/>
+          <w:szCs w:val="20"/>
+          <w:u w:val="single"/>
+          <w:rtl/>
+        </w:rPr>
+        <w:t xml:space="preserve">הוכחה: </w:t>
+      </w:r>
+      <w:r>
+        <w:rPr>
+          <w:rFonts w:cstheme="minorHAnsi" w:hint="cs"/>
+          <w:sz w:val="20"/>
+          <w:szCs w:val="20"/>
+          <w:rtl/>
+        </w:rPr>
+        <w:t xml:space="preserve">נניח בשלילה כי קיים צומת </w:t>
+      </w:r>
+      <w:r>
+        <w:rPr>
+          <w:rFonts w:cstheme="minorHAnsi"/>
+          <w:sz w:val="20"/>
+          <w:szCs w:val="20"/>
+        </w:rPr>
+        <w:t>v</w:t>
+      </w:r>
+      <w:r>
+        <w:rPr>
+          <w:rFonts w:cstheme="minorHAnsi" w:hint="cs"/>
+          <w:sz w:val="20"/>
+          <w:szCs w:val="20"/>
+          <w:rtl/>
+        </w:rPr>
+        <w:t xml:space="preserve"> כך ש- </w:t>
+      </w:r>
+      <m:oMath>
+        <m:r>
+          <w:rPr>
+            <w:rFonts w:ascii="Cambria Math" w:hAnsi="Cambria Math" w:cstheme="minorHAnsi"/>
+            <w:sz w:val="20"/>
+            <w:szCs w:val="20"/>
+          </w:rPr>
+          <m:t>h</m:t>
+        </m:r>
+        <m:d>
+          <m:dPr>
+            <m:ctrlPr>
+              <w:rPr>
+                <w:rFonts w:ascii="Cambria Math" w:hAnsi="Cambria Math" w:cstheme="minorHAnsi"/>
+                <w:i/>
+                <w:sz w:val="20"/>
+                <w:szCs w:val="20"/>
+              </w:rPr>
+            </m:ctrlPr>
+          </m:dPr>
+          <m:e>
+            <m:r>
+              <w:rPr>
+                <w:rFonts w:ascii="Cambria Math" w:hAnsi="Cambria Math" w:cstheme="minorHAnsi"/>
+                <w:sz w:val="20"/>
+                <w:szCs w:val="20"/>
+              </w:rPr>
+              <m:t>v</m:t>
+            </m:r>
+          </m:e>
+        </m:d>
+        <m:r>
+          <w:rPr>
+            <w:rFonts w:ascii="Cambria Math" w:hAnsi="Cambria Math" w:cstheme="minorHAnsi"/>
+            <w:sz w:val="20"/>
+            <w:szCs w:val="20"/>
+          </w:rPr>
+          <m:t>&gt;</m:t>
+        </m:r>
+        <m:sSup>
+          <m:sSupPr>
+            <m:ctrlPr>
+              <w:rPr>
+                <w:rFonts w:ascii="Cambria Math" w:hAnsi="Cambria Math" w:cstheme="minorHAnsi"/>
+                <w:i/>
+                <w:sz w:val="20"/>
+                <w:szCs w:val="20"/>
+              </w:rPr>
+            </m:ctrlPr>
+          </m:sSupPr>
+          <m:e>
+            <m:r>
+              <w:rPr>
+                <w:rFonts w:ascii="Cambria Math" w:hAnsi="Cambria Math" w:cstheme="minorHAnsi"/>
+                <w:sz w:val="20"/>
+                <w:szCs w:val="20"/>
+              </w:rPr>
+              <m:t>h</m:t>
+            </m:r>
+          </m:e>
+          <m:sup>
+            <m:r>
+              <w:rPr>
+                <w:rFonts w:ascii="Cambria Math" w:hAnsi="Cambria Math" w:cstheme="minorHAnsi"/>
+                <w:sz w:val="20"/>
+                <w:szCs w:val="20"/>
+              </w:rPr>
+              <m:t>*</m:t>
+            </m:r>
+          </m:sup>
+        </m:sSup>
+        <m:r>
+          <w:rPr>
+            <w:rFonts w:ascii="Cambria Math" w:hAnsi="Cambria Math" w:cstheme="minorHAnsi"/>
+            <w:sz w:val="20"/>
+            <w:szCs w:val="20"/>
+          </w:rPr>
+          <m:t>(v)</m:t>
+        </m:r>
+      </m:oMath>
+      <w:r>
+        <w:rPr>
+          <w:rFonts w:eastAsiaTheme="minorEastAsia" w:cstheme="minorHAnsi" w:hint="cs"/>
+          <w:sz w:val="20"/>
+          <w:szCs w:val="20"/>
+          <w:rtl/>
+        </w:rPr>
+        <w:t xml:space="preserve">. יהי </w:t>
+      </w:r>
+      <w:r>
+        <w:rPr>
+          <w:rFonts w:eastAsiaTheme="minorEastAsia" w:cstheme="minorHAnsi" w:hint="cs"/>
+          <w:sz w:val="20"/>
+          <w:szCs w:val="20"/>
+        </w:rPr>
+        <w:t>P</w:t>
+      </w:r>
+      <w:r>
+        <w:rPr>
+          <w:rFonts w:eastAsiaTheme="minorEastAsia" w:cstheme="minorHAnsi" w:hint="cs"/>
+          <w:sz w:val="20"/>
+          <w:szCs w:val="20"/>
+          <w:rtl/>
+        </w:rPr>
+        <w:t xml:space="preserve"> המסלול מ-</w:t>
+      </w:r>
+      <w:r>
+        <w:rPr>
+          <w:rFonts w:eastAsiaTheme="minorEastAsia" w:cstheme="minorHAnsi"/>
+          <w:sz w:val="20"/>
+          <w:szCs w:val="20"/>
+        </w:rPr>
+        <w:t>v</w:t>
+      </w:r>
+      <w:r>
+        <w:rPr>
+          <w:rFonts w:eastAsiaTheme="minorEastAsia" w:cstheme="minorHAnsi" w:hint="cs"/>
+          <w:sz w:val="20"/>
+          <w:szCs w:val="20"/>
+        </w:rPr>
+        <w:t xml:space="preserve"> </w:t>
+      </w:r>
+      <w:r>
+        <w:rPr>
+          <w:rFonts w:eastAsiaTheme="minorEastAsia" w:cstheme="minorHAnsi" w:hint="cs"/>
+          <w:sz w:val="20"/>
+          <w:szCs w:val="20"/>
+          <w:rtl/>
+        </w:rPr>
+        <w:t xml:space="preserve"> לצומת הסיום שמשקלו </w:t>
+      </w:r>
+      <m:oMath>
+        <m:sSup>
+          <m:sSupPr>
+            <m:ctrlPr>
+              <w:rPr>
+                <w:rFonts w:ascii="Cambria Math" w:hAnsi="Cambria Math" w:cstheme="minorHAnsi"/>
+                <w:i/>
+                <w:sz w:val="20"/>
+                <w:szCs w:val="20"/>
+              </w:rPr>
+            </m:ctrlPr>
+          </m:sSupPr>
+          <m:e>
+            <m:r>
+              <w:rPr>
+                <w:rFonts w:ascii="Cambria Math" w:hAnsi="Cambria Math" w:cstheme="minorHAnsi"/>
+                <w:sz w:val="20"/>
+                <w:szCs w:val="20"/>
+              </w:rPr>
+              <m:t>h</m:t>
+            </m:r>
+          </m:e>
+          <m:sup>
+            <m:r>
+              <w:rPr>
+                <w:rFonts w:ascii="Cambria Math" w:hAnsi="Cambria Math" w:cstheme="minorHAnsi"/>
+                <w:sz w:val="20"/>
+                <w:szCs w:val="20"/>
+              </w:rPr>
+              <m:t>*</m:t>
+            </m:r>
+          </m:sup>
+        </m:sSup>
+        <m:r>
+          <w:rPr>
+            <w:rFonts w:ascii="Cambria Math" w:hAnsi="Cambria Math" w:cstheme="minorHAnsi"/>
+            <w:sz w:val="20"/>
+            <w:szCs w:val="20"/>
+          </w:rPr>
+          <m:t>(v)</m:t>
+        </m:r>
+      </m:oMath>
+      <w:r>
+        <w:rPr>
+          <w:rFonts w:eastAsiaTheme="minorEastAsia" w:cstheme="minorHAnsi" w:hint="cs"/>
+          <w:sz w:val="20"/>
+          <w:szCs w:val="20"/>
+          <w:rtl/>
+        </w:rPr>
+        <w:t xml:space="preserve"> כך ש-</w:t>
+      </w:r>
+      <m:oMath>
+        <m:r>
+          <m:rPr>
+            <m:sty m:val="p"/>
+          </m:rPr>
+          <w:rPr>
+            <w:rFonts w:ascii="Cambria Math" w:eastAsiaTheme="minorEastAsia" w:hAnsi="Cambria Math" w:cstheme="minorHAnsi"/>
+            <w:sz w:val="20"/>
+            <w:szCs w:val="20"/>
+          </w:rPr>
+          <m:t>P=</m:t>
+        </m:r>
+        <m:r>
+          <w:rPr>
+            <w:rFonts w:ascii="Cambria Math" w:eastAsiaTheme="minorEastAsia" w:hAnsi="Cambria Math" w:cstheme="minorHAnsi"/>
+            <w:sz w:val="20"/>
+            <w:szCs w:val="20"/>
+          </w:rPr>
+          <m:t>v→</m:t>
+        </m:r>
+        <m:sSub>
+          <m:sSubPr>
+            <m:ctrlPr>
+              <w:rPr>
+                <w:rFonts w:ascii="Cambria Math" w:eastAsiaTheme="minorEastAsia" w:hAnsi="Cambria Math" w:cstheme="minorHAnsi"/>
+                <w:i/>
+                <w:sz w:val="20"/>
+                <w:szCs w:val="20"/>
+              </w:rPr>
+            </m:ctrlPr>
+          </m:sSubPr>
+          <m:e>
+            <m:r>
+              <w:rPr>
+                <w:rFonts w:ascii="Cambria Math" w:eastAsiaTheme="minorEastAsia" w:hAnsi="Cambria Math" w:cstheme="minorHAnsi"/>
+                <w:sz w:val="20"/>
+                <w:szCs w:val="20"/>
+              </w:rPr>
+              <m:t>v</m:t>
+            </m:r>
+          </m:e>
+          <m:sub>
+            <m:r>
+              <w:rPr>
+                <w:rFonts w:ascii="Cambria Math" w:eastAsiaTheme="minorEastAsia" w:hAnsi="Cambria Math" w:cstheme="minorHAnsi"/>
+                <w:sz w:val="20"/>
+                <w:szCs w:val="20"/>
+              </w:rPr>
+              <m:t>0</m:t>
+            </m:r>
+          </m:sub>
+        </m:sSub>
+        <m:r>
+          <w:rPr>
+            <w:rFonts w:ascii="Cambria Math" w:eastAsiaTheme="minorEastAsia" w:hAnsi="Cambria Math" w:cstheme="minorHAnsi"/>
+            <w:sz w:val="20"/>
+            <w:szCs w:val="20"/>
+          </w:rPr>
+          <m:t>→</m:t>
+        </m:r>
+        <m:sSub>
+          <m:sSubPr>
+            <m:ctrlPr>
+              <w:rPr>
+                <w:rFonts w:ascii="Cambria Math" w:eastAsiaTheme="minorEastAsia" w:hAnsi="Cambria Math" w:cstheme="minorHAnsi"/>
+                <w:i/>
+                <w:sz w:val="20"/>
+                <w:szCs w:val="20"/>
+              </w:rPr>
+            </m:ctrlPr>
+          </m:sSubPr>
+          <m:e>
+            <m:r>
+              <w:rPr>
+                <w:rFonts w:ascii="Cambria Math" w:eastAsiaTheme="minorEastAsia" w:hAnsi="Cambria Math" w:cstheme="minorHAnsi"/>
+                <w:sz w:val="20"/>
+                <w:szCs w:val="20"/>
+              </w:rPr>
+              <m:t>v</m:t>
+            </m:r>
+          </m:e>
+          <m:sub>
+            <m:r>
+              <w:rPr>
+                <w:rFonts w:ascii="Cambria Math" w:eastAsiaTheme="minorEastAsia" w:hAnsi="Cambria Math" w:cstheme="minorHAnsi"/>
+                <w:sz w:val="20"/>
+                <w:szCs w:val="20"/>
+              </w:rPr>
+              <m:t>1</m:t>
+            </m:r>
+          </m:sub>
+        </m:sSub>
+        <m:r>
+          <w:rPr>
+            <w:rFonts w:ascii="Cambria Math" w:eastAsiaTheme="minorEastAsia" w:hAnsi="Cambria Math" w:cstheme="minorHAnsi"/>
+            <w:sz w:val="20"/>
+            <w:szCs w:val="20"/>
+          </w:rPr>
+          <m:t>→…→</m:t>
+        </m:r>
+        <m:sSub>
+          <m:sSubPr>
+            <m:ctrlPr>
+              <w:rPr>
+                <w:rFonts w:ascii="Cambria Math" w:eastAsiaTheme="minorEastAsia" w:hAnsi="Cambria Math" w:cstheme="minorHAnsi"/>
+                <w:i/>
+                <w:sz w:val="20"/>
+                <w:szCs w:val="20"/>
+              </w:rPr>
+            </m:ctrlPr>
+          </m:sSubPr>
+          <m:e>
+            <m:r>
+              <w:rPr>
+                <w:rFonts w:ascii="Cambria Math" w:eastAsiaTheme="minorEastAsia" w:hAnsi="Cambria Math" w:cstheme="minorHAnsi"/>
+                <w:sz w:val="20"/>
+                <w:szCs w:val="20"/>
+              </w:rPr>
+              <m:t>v</m:t>
+            </m:r>
+          </m:e>
+          <m:sub>
+            <m:r>
+              <w:rPr>
+                <w:rFonts w:ascii="Cambria Math" w:eastAsiaTheme="minorEastAsia" w:hAnsi="Cambria Math" w:cstheme="minorHAnsi"/>
+                <w:sz w:val="20"/>
+                <w:szCs w:val="20"/>
+              </w:rPr>
+              <m:t>n</m:t>
+            </m:r>
+          </m:sub>
+        </m:sSub>
+      </m:oMath>
+      <w:r>
+        <w:rPr>
+          <w:rFonts w:eastAsiaTheme="minorEastAsia" w:cstheme="minorHAnsi" w:hint="cs"/>
+          <w:sz w:val="20"/>
+          <w:szCs w:val="20"/>
+          <w:rtl/>
+        </w:rPr>
+        <w:t xml:space="preserve"> כאשר </w:t>
+      </w:r>
+      <m:oMath>
+        <m:sSub>
+          <m:sSubPr>
+            <m:ctrlPr>
+              <w:rPr>
+                <w:rFonts w:ascii="Cambria Math" w:eastAsiaTheme="minorEastAsia" w:hAnsi="Cambria Math" w:cstheme="minorHAnsi"/>
+                <w:i/>
+                <w:sz w:val="20"/>
+                <w:szCs w:val="20"/>
+              </w:rPr>
+            </m:ctrlPr>
+          </m:sSubPr>
+          <m:e>
+            <m:r>
+              <w:rPr>
+                <w:rFonts w:ascii="Cambria Math" w:eastAsiaTheme="minorEastAsia" w:hAnsi="Cambria Math" w:cstheme="minorHAnsi"/>
+                <w:sz w:val="20"/>
+                <w:szCs w:val="20"/>
+              </w:rPr>
+              <m:t>v</m:t>
+            </m:r>
+          </m:e>
+          <m:sub>
+            <m:r>
+              <w:rPr>
+                <w:rFonts w:ascii="Cambria Math" w:eastAsiaTheme="minorEastAsia" w:hAnsi="Cambria Math" w:cstheme="minorHAnsi"/>
+                <w:sz w:val="20"/>
+                <w:szCs w:val="20"/>
+              </w:rPr>
+              <m:t>n</m:t>
+            </m:r>
+          </m:sub>
+        </m:sSub>
+      </m:oMath>
+      <w:r>
+        <w:rPr>
+          <w:rFonts w:eastAsiaTheme="minorEastAsia" w:cstheme="minorHAnsi" w:hint="cs"/>
+          <w:sz w:val="20"/>
+          <w:szCs w:val="20"/>
+          <w:rtl/>
+        </w:rPr>
+        <w:t xml:space="preserve"> הוא צומת מטרה. לפי הגדרת מסלול, </w:t>
+      </w:r>
+      <w:r>
+        <w:rPr>
+          <w:rFonts w:eastAsiaTheme="minorEastAsia" w:cstheme="minorHAnsi" w:hint="cs"/>
+          <w:sz w:val="20"/>
+          <w:szCs w:val="20"/>
+        </w:rPr>
+        <w:t>P</w:t>
+      </w:r>
+      <w:r>
+        <w:rPr>
+          <w:rFonts w:eastAsiaTheme="minorEastAsia" w:cstheme="minorHAnsi" w:hint="cs"/>
+          <w:sz w:val="20"/>
+          <w:szCs w:val="20"/>
+          <w:rtl/>
+        </w:rPr>
+        <w:t xml:space="preserve"> בהכרח עובר בכל הדירות שבהן אנו צריכים לבקר. יהי עפ"מ </w:t>
+      </w:r>
+      <w:r>
+        <w:rPr>
+          <w:rFonts w:eastAsiaTheme="minorEastAsia" w:cstheme="minorHAnsi" w:hint="cs"/>
+          <w:sz w:val="20"/>
+          <w:szCs w:val="20"/>
+        </w:rPr>
+        <w:t>T</w:t>
+      </w:r>
+      <w:r>
+        <w:rPr>
+          <w:rFonts w:eastAsiaTheme="minorEastAsia" w:cstheme="minorHAnsi" w:hint="cs"/>
+          <w:sz w:val="20"/>
+          <w:szCs w:val="20"/>
+          <w:rtl/>
+        </w:rPr>
+        <w:t xml:space="preserve"> על המסלול </w:t>
+      </w:r>
+      <w:r>
+        <w:rPr>
+          <w:rFonts w:eastAsiaTheme="minorEastAsia" w:cstheme="minorHAnsi" w:hint="cs"/>
+          <w:sz w:val="20"/>
+          <w:szCs w:val="20"/>
+        </w:rPr>
+        <w:t>P</w:t>
+      </w:r>
+      <w:r>
+        <w:rPr>
+          <w:rFonts w:eastAsiaTheme="minorEastAsia" w:cstheme="minorHAnsi" w:hint="cs"/>
+          <w:sz w:val="20"/>
+          <w:szCs w:val="20"/>
+          <w:rtl/>
+        </w:rPr>
+        <w:t xml:space="preserve">. מאחר ומסלול זה עובר דרך כל הדירות, </w:t>
+      </w:r>
+      <w:r>
+        <w:rPr>
+          <w:rFonts w:eastAsiaTheme="minorEastAsia" w:cstheme="minorHAnsi" w:hint="cs"/>
+          <w:sz w:val="20"/>
+          <w:szCs w:val="20"/>
+        </w:rPr>
+        <w:t>T</w:t>
+      </w:r>
+      <w:r>
+        <w:rPr>
+          <w:rFonts w:eastAsiaTheme="minorEastAsia" w:cstheme="minorHAnsi" w:hint="cs"/>
+          <w:sz w:val="20"/>
+          <w:szCs w:val="20"/>
+          <w:rtl/>
+        </w:rPr>
+        <w:t xml:space="preserve"> הוא עפ"מ גם עבור הבעיה המקורית ולכן מתקיים </w:t>
+      </w:r>
+      <m:oMath>
+        <m:r>
+          <w:rPr>
+            <w:rFonts w:ascii="Cambria Math" w:eastAsiaTheme="minorEastAsia" w:hAnsi="Cambria Math" w:cstheme="minorHAnsi"/>
+            <w:sz w:val="20"/>
+            <w:szCs w:val="20"/>
+          </w:rPr>
+          <m:t>W</m:t>
+        </m:r>
+        <m:d>
+          <m:dPr>
+            <m:ctrlPr>
+              <w:rPr>
+                <w:rFonts w:ascii="Cambria Math" w:eastAsiaTheme="minorEastAsia" w:hAnsi="Cambria Math" w:cstheme="minorHAnsi"/>
+                <w:i/>
+                <w:sz w:val="20"/>
+                <w:szCs w:val="20"/>
+              </w:rPr>
+            </m:ctrlPr>
+          </m:dPr>
+          <m:e>
+            <m:r>
+              <w:rPr>
+                <w:rFonts w:ascii="Cambria Math" w:eastAsiaTheme="minorEastAsia" w:hAnsi="Cambria Math" w:cstheme="minorHAnsi"/>
+                <w:sz w:val="20"/>
+                <w:szCs w:val="20"/>
+              </w:rPr>
+              <m:t>T</m:t>
+            </m:r>
+          </m:e>
+        </m:d>
+        <m:r>
+          <w:rPr>
+            <w:rFonts w:ascii="Cambria Math" w:eastAsiaTheme="minorEastAsia" w:hAnsi="Cambria Math" w:cstheme="minorHAnsi"/>
+            <w:sz w:val="20"/>
+            <w:szCs w:val="20"/>
+          </w:rPr>
+          <m:t>=h(v)</m:t>
+        </m:r>
+      </m:oMath>
+      <w:r>
+        <w:rPr>
+          <w:rFonts w:eastAsiaTheme="minorEastAsia" w:cstheme="minorHAnsi" w:hint="cs"/>
+          <w:sz w:val="20"/>
+          <w:szCs w:val="20"/>
+          <w:rtl/>
+        </w:rPr>
+        <w:t xml:space="preserve">. אולם, </w:t>
+      </w:r>
+      <m:oMath>
+        <m:r>
+          <w:rPr>
+            <w:rFonts w:ascii="Cambria Math" w:eastAsiaTheme="minorEastAsia" w:hAnsi="Cambria Math" w:cstheme="minorHAnsi"/>
+            <w:sz w:val="20"/>
+            <w:szCs w:val="20"/>
+          </w:rPr>
+          <m:t>h</m:t>
+        </m:r>
+        <m:d>
+          <m:dPr>
+            <m:ctrlPr>
+              <w:rPr>
+                <w:rFonts w:ascii="Cambria Math" w:eastAsiaTheme="minorEastAsia" w:hAnsi="Cambria Math" w:cstheme="minorHAnsi"/>
+                <w:i/>
+                <w:sz w:val="20"/>
+                <w:szCs w:val="20"/>
+              </w:rPr>
+            </m:ctrlPr>
+          </m:dPr>
+          <m:e>
+            <m:r>
+              <w:rPr>
+                <w:rFonts w:ascii="Cambria Math" w:eastAsiaTheme="minorEastAsia" w:hAnsi="Cambria Math" w:cstheme="minorHAnsi"/>
+                <w:sz w:val="20"/>
+                <w:szCs w:val="20"/>
+              </w:rPr>
+              <m:t>v</m:t>
+            </m:r>
+          </m:e>
+        </m:d>
+      </m:oMath>
+      <w:r>
+        <w:rPr>
+          <w:rFonts w:eastAsiaTheme="minorEastAsia" w:cstheme="minorHAnsi" w:hint="cs"/>
+          <w:sz w:val="20"/>
+          <w:szCs w:val="20"/>
+          <w:rtl/>
+        </w:rPr>
+        <w:t xml:space="preserve"> הוא משקל העפ"מ בגרף של כל הדירות שעוד לא עברנו בהן. בנוסף, מאחר שכל הקשתות במסלול </w:t>
+      </w:r>
+      <w:r>
+        <w:rPr>
+          <w:rFonts w:eastAsiaTheme="minorEastAsia" w:cstheme="minorHAnsi" w:hint="cs"/>
+          <w:sz w:val="20"/>
+          <w:szCs w:val="20"/>
+        </w:rPr>
+        <w:t>P</w:t>
+      </w:r>
+      <w:r>
+        <w:rPr>
+          <w:rFonts w:eastAsiaTheme="minorEastAsia" w:cstheme="minorHAnsi" w:hint="cs"/>
+          <w:sz w:val="20"/>
+          <w:szCs w:val="20"/>
+          <w:rtl/>
+        </w:rPr>
+        <w:t xml:space="preserve"> אי שליליות, מתקיים </w:t>
+      </w:r>
+      <m:oMath>
+        <m:r>
+          <w:rPr>
+            <w:rFonts w:ascii="Cambria Math" w:eastAsiaTheme="minorEastAsia" w:hAnsi="Cambria Math" w:cstheme="minorHAnsi"/>
+            <w:sz w:val="20"/>
+            <w:szCs w:val="20"/>
+          </w:rPr>
+          <m:t>W</m:t>
+        </m:r>
+        <m:d>
+          <m:dPr>
+            <m:ctrlPr>
+              <w:rPr>
+                <w:rFonts w:ascii="Cambria Math" w:eastAsiaTheme="minorEastAsia" w:hAnsi="Cambria Math" w:cstheme="minorHAnsi"/>
+                <w:i/>
+                <w:sz w:val="20"/>
+                <w:szCs w:val="20"/>
+              </w:rPr>
+            </m:ctrlPr>
+          </m:dPr>
+          <m:e>
+            <m:r>
+              <w:rPr>
+                <w:rFonts w:ascii="Cambria Math" w:eastAsiaTheme="minorEastAsia" w:hAnsi="Cambria Math" w:cstheme="minorHAnsi"/>
+                <w:sz w:val="20"/>
+                <w:szCs w:val="20"/>
+              </w:rPr>
+              <m:t>T</m:t>
+            </m:r>
+          </m:e>
+        </m:d>
+        <m:r>
+          <w:rPr>
+            <w:rFonts w:ascii="Cambria Math" w:eastAsiaTheme="minorEastAsia" w:hAnsi="Cambria Math" w:cstheme="minorHAnsi"/>
+            <w:sz w:val="20"/>
+            <w:szCs w:val="20"/>
+          </w:rPr>
+          <m:t>≤W(P)</m:t>
+        </m:r>
+      </m:oMath>
+      <w:r>
+        <w:rPr>
+          <w:rFonts w:hint="cs"/>
+          <w:sz w:val="18"/>
+          <w:szCs w:val="18"/>
+          <w:rtl/>
+        </w:rPr>
+        <w:t xml:space="preserve"> </w:t>
+      </w:r>
+      <w:r>
+        <w:rPr>
+          <w:rFonts w:cstheme="minorHAnsi" w:hint="cs"/>
+          <w:sz w:val="20"/>
+          <w:szCs w:val="20"/>
+          <w:rtl/>
+        </w:rPr>
+        <w:t xml:space="preserve">ולכן מתקיים: </w:t>
+      </w:r>
+      <m:oMath>
+        <m:r>
+          <w:rPr>
+            <w:rFonts w:ascii="Cambria Math" w:hAnsi="Cambria Math" w:cstheme="minorHAnsi"/>
+            <w:sz w:val="20"/>
+            <w:szCs w:val="20"/>
+          </w:rPr>
+          <m:t>h</m:t>
+        </m:r>
+        <m:d>
+          <m:dPr>
+            <m:ctrlPr>
+              <w:rPr>
+                <w:rFonts w:ascii="Cambria Math" w:hAnsi="Cambria Math" w:cstheme="minorHAnsi"/>
+                <w:i/>
+                <w:sz w:val="20"/>
+                <w:szCs w:val="20"/>
+              </w:rPr>
+            </m:ctrlPr>
+          </m:dPr>
+          <m:e>
+            <m:r>
+              <w:rPr>
+                <w:rFonts w:ascii="Cambria Math" w:hAnsi="Cambria Math" w:cstheme="minorHAnsi"/>
+                <w:sz w:val="20"/>
+                <w:szCs w:val="20"/>
+              </w:rPr>
+              <m:t>v</m:t>
+            </m:r>
+          </m:e>
+        </m:d>
+        <m:r>
+          <w:rPr>
+            <w:rFonts w:ascii="Cambria Math" w:hAnsi="Cambria Math" w:cstheme="minorHAnsi"/>
+            <w:sz w:val="20"/>
+            <w:szCs w:val="20"/>
+          </w:rPr>
+          <m:t>≤W</m:t>
+        </m:r>
+        <m:d>
+          <m:dPr>
+            <m:ctrlPr>
+              <w:rPr>
+                <w:rFonts w:ascii="Cambria Math" w:hAnsi="Cambria Math" w:cstheme="minorHAnsi"/>
+                <w:i/>
+                <w:sz w:val="20"/>
+                <w:szCs w:val="20"/>
+              </w:rPr>
+            </m:ctrlPr>
+          </m:dPr>
+          <m:e>
+            <m:r>
+              <w:rPr>
+                <w:rFonts w:ascii="Cambria Math" w:hAnsi="Cambria Math" w:cstheme="minorHAnsi"/>
+                <w:sz w:val="20"/>
+                <w:szCs w:val="20"/>
+              </w:rPr>
+              <m:t>P</m:t>
+            </m:r>
+          </m:e>
+        </m:d>
+        <m:r>
+          <w:rPr>
+            <w:rFonts w:ascii="Cambria Math" w:hAnsi="Cambria Math" w:cstheme="minorHAnsi"/>
+            <w:sz w:val="20"/>
+            <w:szCs w:val="20"/>
+          </w:rPr>
+          <m:t>=</m:t>
+        </m:r>
+        <m:sSup>
+          <m:sSupPr>
+            <m:ctrlPr>
+              <w:rPr>
+                <w:rFonts w:ascii="Cambria Math" w:hAnsi="Cambria Math" w:cstheme="minorHAnsi"/>
+                <w:i/>
+                <w:sz w:val="20"/>
+                <w:szCs w:val="20"/>
+              </w:rPr>
+            </m:ctrlPr>
+          </m:sSupPr>
+          <m:e>
+            <m:r>
+              <w:rPr>
+                <w:rFonts w:ascii="Cambria Math" w:hAnsi="Cambria Math" w:cstheme="minorHAnsi"/>
+                <w:sz w:val="20"/>
+                <w:szCs w:val="20"/>
+              </w:rPr>
+              <m:t>h</m:t>
+            </m:r>
+          </m:e>
+          <m:sup>
+            <m:r>
+              <w:rPr>
+                <w:rFonts w:ascii="Cambria Math" w:hAnsi="Cambria Math" w:cstheme="minorHAnsi"/>
+                <w:sz w:val="20"/>
+                <w:szCs w:val="20"/>
+              </w:rPr>
+              <m:t>*</m:t>
+            </m:r>
+          </m:sup>
+        </m:sSup>
+        <m:r>
+          <w:rPr>
+            <w:rFonts w:ascii="Cambria Math" w:hAnsi="Cambria Math" w:cstheme="minorHAnsi"/>
+            <w:sz w:val="20"/>
+            <w:szCs w:val="20"/>
+          </w:rPr>
+          <m:t>(v)</m:t>
+        </m:r>
+      </m:oMath>
+      <w:r>
+        <w:rPr>
+          <w:rFonts w:eastAsiaTheme="minorEastAsia" w:cstheme="minorHAnsi" w:hint="cs"/>
+          <w:sz w:val="20"/>
+          <w:szCs w:val="20"/>
+          <w:rtl/>
+        </w:rPr>
+        <w:t>, וזו סתירה לכך ש-</w:t>
+      </w:r>
+      <m:oMath>
+        <m:r>
+          <w:rPr>
+            <w:rFonts w:ascii="Cambria Math" w:hAnsi="Cambria Math" w:cstheme="minorHAnsi"/>
+            <w:sz w:val="20"/>
+            <w:szCs w:val="20"/>
+          </w:rPr>
+          <m:t xml:space="preserve"> h</m:t>
+        </m:r>
+        <m:d>
+          <m:dPr>
+            <m:ctrlPr>
+              <w:rPr>
+                <w:rFonts w:ascii="Cambria Math" w:hAnsi="Cambria Math" w:cstheme="minorHAnsi"/>
+                <w:i/>
+                <w:sz w:val="20"/>
+                <w:szCs w:val="20"/>
+              </w:rPr>
+            </m:ctrlPr>
+          </m:dPr>
+          <m:e>
+            <m:r>
+              <w:rPr>
+                <w:rFonts w:ascii="Cambria Math" w:hAnsi="Cambria Math" w:cstheme="minorHAnsi"/>
+                <w:sz w:val="20"/>
+                <w:szCs w:val="20"/>
+              </w:rPr>
+              <m:t>v</m:t>
+            </m:r>
+          </m:e>
+        </m:d>
+        <m:r>
+          <w:rPr>
+            <w:rFonts w:ascii="Cambria Math" w:hAnsi="Cambria Math" w:cstheme="minorHAnsi"/>
+            <w:sz w:val="20"/>
+            <w:szCs w:val="20"/>
+          </w:rPr>
+          <m:t>&gt;</m:t>
+        </m:r>
+        <m:sSup>
+          <m:sSupPr>
+            <m:ctrlPr>
+              <w:rPr>
+                <w:rFonts w:ascii="Cambria Math" w:hAnsi="Cambria Math" w:cstheme="minorHAnsi"/>
+                <w:i/>
+                <w:sz w:val="20"/>
+                <w:szCs w:val="20"/>
+              </w:rPr>
+            </m:ctrlPr>
+          </m:sSupPr>
+          <m:e>
+            <m:r>
+              <w:rPr>
+                <w:rFonts w:ascii="Cambria Math" w:hAnsi="Cambria Math" w:cstheme="minorHAnsi"/>
+                <w:sz w:val="20"/>
+                <w:szCs w:val="20"/>
+              </w:rPr>
+              <m:t>h</m:t>
+            </m:r>
+          </m:e>
+          <m:sup>
+            <m:r>
+              <w:rPr>
+                <w:rFonts w:ascii="Cambria Math" w:hAnsi="Cambria Math" w:cstheme="minorHAnsi"/>
+                <w:sz w:val="20"/>
+                <w:szCs w:val="20"/>
+              </w:rPr>
+              <m:t>*</m:t>
+            </m:r>
+          </m:sup>
+        </m:sSup>
+        <m:r>
+          <w:rPr>
+            <w:rFonts w:ascii="Cambria Math" w:hAnsi="Cambria Math" w:cstheme="minorHAnsi"/>
+            <w:sz w:val="20"/>
+            <w:szCs w:val="20"/>
+          </w:rPr>
+          <m:t>(v)</m:t>
+        </m:r>
+      </m:oMath>
+      <w:r>
+        <w:rPr>
+          <w:rFonts w:eastAsiaTheme="minorEastAsia" w:cstheme="minorHAnsi" w:hint="cs"/>
+          <w:sz w:val="20"/>
+          <w:szCs w:val="20"/>
+        </w:rPr>
+        <w:t xml:space="preserve"> </w:t>
+      </w:r>
+      <w:r>
+        <w:rPr>
+          <w:rFonts w:eastAsiaTheme="minorEastAsia" w:cstheme="minorHAnsi" w:hint="cs"/>
+          <w:sz w:val="20"/>
+          <w:szCs w:val="20"/>
+          <w:rtl/>
+        </w:rPr>
+        <w:t xml:space="preserve"> ולכן בהכרח מתקיים </w:t>
+      </w:r>
+    </w:p>
+    <w:p>
+      <w:pPr>
+        <w:bidi/>
+        <w:spacing w:after="0"/>
+        <w:rPr>
+          <w:rFonts w:cstheme="minorHAnsi"/>
+          <w:sz w:val="20"/>
+          <w:szCs w:val="20"/>
+          <w:rtl/>
+        </w:rPr>
+      </w:pPr>
+      <m:oMath>
+        <m:sSup>
+          <m:sSupPr>
+            <m:ctrlPr>
+              <w:rPr>
+                <w:rFonts w:ascii="Cambria Math" w:hAnsi="Cambria Math" w:cstheme="minorHAnsi"/>
+                <w:i/>
+                <w:sz w:val="20"/>
+                <w:szCs w:val="20"/>
+              </w:rPr>
+            </m:ctrlPr>
+          </m:sSupPr>
+          <m:e>
+            <m:r>
+              <w:rPr>
+                <w:rFonts w:ascii="Cambria Math" w:hAnsi="Cambria Math" w:cstheme="minorHAnsi"/>
+                <w:sz w:val="20"/>
+                <w:szCs w:val="20"/>
+              </w:rPr>
+              <m:t>h</m:t>
+            </m:r>
+          </m:e>
+          <m:sup>
+            <m:r>
+              <w:rPr>
+                <w:rFonts w:ascii="Cambria Math" w:hAnsi="Cambria Math" w:cstheme="minorHAnsi"/>
+                <w:sz w:val="20"/>
+                <w:szCs w:val="20"/>
+              </w:rPr>
+              <m:t>*</m:t>
+            </m:r>
+          </m:sup>
+        </m:sSup>
+        <m:d>
+          <m:dPr>
+            <m:ctrlPr>
+              <w:rPr>
+                <w:rFonts w:ascii="Cambria Math" w:hAnsi="Cambria Math" w:cstheme="minorHAnsi"/>
+                <w:i/>
+                <w:sz w:val="20"/>
+                <w:szCs w:val="20"/>
+              </w:rPr>
+            </m:ctrlPr>
+          </m:dPr>
+          <m:e>
+            <m:r>
+              <w:rPr>
+                <w:rFonts w:ascii="Cambria Math" w:hAnsi="Cambria Math" w:cstheme="minorHAnsi"/>
+                <w:sz w:val="20"/>
+                <w:szCs w:val="20"/>
+              </w:rPr>
+              <m:t>s</m:t>
+            </m:r>
+          </m:e>
+        </m:d>
+        <m:r>
+          <w:rPr>
+            <w:rFonts w:ascii="Cambria Math" w:hAnsi="Cambria Math" w:cstheme="minorHAnsi"/>
+            <w:sz w:val="20"/>
+            <w:szCs w:val="20"/>
+          </w:rPr>
+          <m:t>≤h(v)</m:t>
+        </m:r>
+      </m:oMath>
+      <w:r>
+        <w:rPr>
+          <w:rFonts w:eastAsiaTheme="minorEastAsia" w:cstheme="minorHAnsi" w:hint="cs"/>
+          <w:sz w:val="20"/>
+          <w:szCs w:val="20"/>
+          <w:rtl/>
+        </w:rPr>
+        <w:t xml:space="preserve"> לכל מצב </w:t>
+      </w:r>
+      <w:r>
+        <w:rPr>
+          <w:rFonts w:eastAsiaTheme="minorEastAsia" w:cstheme="minorHAnsi"/>
+          <w:sz w:val="20"/>
+          <w:szCs w:val="20"/>
+        </w:rPr>
+        <w:t>s</w:t>
+      </w:r>
+      <w:r>
+        <w:rPr>
+          <w:rFonts w:eastAsiaTheme="minorEastAsia" w:cstheme="minorHAnsi" w:hint="cs"/>
+          <w:sz w:val="20"/>
+          <w:szCs w:val="20"/>
+          <w:rtl/>
+        </w:rPr>
+        <w:t>.</w:t>
+      </w:r>
+    </w:p>
+    <w:p>
+      <w:pPr>
+        <w:bidi/>
+        <w:ind w:firstLine="720"/>
         <w:rPr>
           <w:rFonts w:cstheme="minorHAnsi"/>
           <w:sz w:val="24"/>
@@ -7734,7 +9273,6 @@
           <w:szCs w:val="24"/>
           <w:rtl/>
         </w:rPr>
-        <w:lastRenderedPageBreak/>
         <w:drawing>
           <wp:inline distT="0" distB="0" distL="0" distR="0" wp14:anchorId="1DE8498A" wp14:editId="7359E58F">
             <wp:extent cx="4336156" cy="3307367"/>
@@ -8381,7 +9919,6 @@
           <w:szCs w:val="24"/>
           <w:rtl/>
         </w:rPr>
-        <w:lastRenderedPageBreak/>
         <w:t>הרצה ראשונה - פלט</w:t>
       </w:r>
     </w:p>
@@ -9352,23 +10889,7 @@
           <w:rFonts w:eastAsiaTheme="minorEastAsia" w:cstheme="minorHAnsi" w:hint="cs"/>
           <w:rtl/>
         </w:rPr>
-        <w:t xml:space="preserve"> המסלול </w:t>
-      </w:r>
-      <w:proofErr w:type="spellStart"/>
-      <w:r>
-        <w:rPr>
-          <w:rFonts w:eastAsiaTheme="minorEastAsia" w:cstheme="minorHAnsi" w:hint="cs"/>
-          <w:rtl/>
-        </w:rPr>
-        <w:t>האופ</w:t>
-      </w:r>
-      <w:proofErr w:type="spellEnd"/>
-      <w:r>
-        <w:rPr>
-          <w:rFonts w:eastAsiaTheme="minorEastAsia" w:cstheme="minorHAnsi" w:hint="cs"/>
-          <w:rtl/>
-        </w:rPr>
-        <w:t xml:space="preserve">' עבור </w:t>
+        <w:t xml:space="preserve"> המסלול האופ' עבור </w:t>
       </w:r>
       <w:r>
         <w:rPr>
@@ -9889,27 +11410,7 @@
           <w:szCs w:val="24"/>
           <w:rtl/>
         </w:rPr>
-        <w:t xml:space="preserve">הראו בדו"ח איך רואים בתוצאות שהפתרון המתקבל אכן ממזער את המדד הרלוונטי בהתאם </w:t>
-      </w:r>
-      <w:proofErr w:type="spellStart"/>
-      <w:r>
-        <w:rPr>
-          <w:rFonts w:cstheme="minorHAnsi"/>
-          <w:sz w:val="24"/>
-          <w:szCs w:val="24"/>
-          <w:rtl/>
-        </w:rPr>
-        <w:t>לפונק</w:t>
-      </w:r>
-      <w:proofErr w:type="spellEnd"/>
-      <w:r>
-        <w:rPr>
-          <w:rFonts w:cstheme="minorHAnsi"/>
-          <w:sz w:val="24"/>
-          <w:szCs w:val="24"/>
-          <w:rtl/>
-        </w:rPr>
-        <w:t>׳ העלות שהופעלה (אין צורך לצרף את כל הפלט עם המסלול, רק את העלויות).</w:t>
+        <w:t>הראו בדו"ח איך רואים בתוצאות שהפתרון המתקבל אכן ממזער את המדד הרלוונטי בהתאם לפונק׳ העלות שהופעלה (אין צורך לצרף את כל הפלט עם המסלול, רק את העלויות).</w:t>
       </w:r>
     </w:p>
     <w:p>
@@ -10805,6 +12306,7 @@
     <w:lsdException w:name="HTML Sample" w:semiHidden="1" w:unhideWhenUsed="1"/>
     <w:lsdException w:name="HTML Typewriter" w:semiHidden="1" w:unhideWhenUsed="1"/>
     <w:lsdException w:name="HTML Variable" w:semiHidden="1" w:unhideWhenUsed="1"/>
+    <w:lsdException w:name="Normal Table" w:semiHidden="1" w:unhideWhenUsed="1"/>
     <w:lsdException w:name="annotation subject" w:semiHidden="1" w:unhideWhenUsed="1"/>
     <w:lsdException w:name="No List" w:semiHidden="1" w:unhideWhenUsed="1"/>
     <w:lsdException w:name="Outline List 1" w:semiHidden="1" w:unhideWhenUsed="1"/>
@@ -10847,8 +12349,11 @@
     <w:lsdException w:name="Table Contemporary" w:semiHidden="1" w:unhideWhenUsed="1"/>
     <w:lsdException w:name="Table Elegant" w:semiHidden="1" w:unhideWhenUsed="1"/>
     <w:lsdException w:name="Table Professional" w:semiHidden="1" w:unhideWhenUsed="1"/>
+    <w:lsdException w:name="Table Subtle 1" w:semiHidden="1" w:unhideWhenUsed="1"/>
     <w:lsdException w:name="Table Subtle 2" w:semiHidden="1" w:unhideWhenUsed="1"/>
     <w:lsdException w:name="Table Web 1" w:semiHidden="1" w:unhideWhenUsed="1"/>
+    <w:lsdException w:name="Table Web 2" w:semiHidden="1" w:unhideWhenUsed="1"/>
+    <w:lsdException w:name="Table Web 3" w:semiHidden="1" w:unhideWhenUsed="1"/>
     <w:lsdException w:name="Balloon Text" w:semiHidden="1" w:unhideWhenUsed="1"/>
     <w:lsdException w:name="Table Grid" w:uiPriority="39"/>
     <w:lsdException w:name="Table Theme" w:semiHidden="1" w:unhideWhenUsed="1"/>
@@ -11073,17 +12578,17 @@
     <w:lsdException w:name="Unresolved Mention" w:semiHidden="1" w:unhideWhenUsed="1"/>
     <w:lsdException w:name="Smart Link" w:semiHidden="1" w:unhideWhenUsed="1"/>
   </w:latentStyles>
-  <w:style w:type="paragraph" w:default="1" w:styleId="a">
+  <w:style w:type="paragraph" w:default="1" w:styleId="Normal">
     <w:name w:val="Normal"/>
     <w:qFormat/>
   </w:style>
-  <w:style w:type="character" w:default="1" w:styleId="a0">
+  <w:style w:type="character" w:default="1" w:styleId="DefaultParagraphFont">
     <w:name w:val="Default Paragraph Font"/>
     <w:uiPriority w:val="1"/>
     <w:semiHidden/>
     <w:unhideWhenUsed/>
   </w:style>
-  <w:style w:type="table" w:default="1" w:styleId="a1">
+  <w:style w:type="table" w:default="1" w:styleId="TableNormal">
     <w:name w:val="Normal Table"/>
     <w:uiPriority w:val="99"/>
     <w:semiHidden/>
@@ -11098,15 +12603,15 @@
       </w:tblCellMar>
     </w:tblPr>
   </w:style>
-  <w:style w:type="numbering" w:default="1" w:styleId="a2">
+  <w:style w:type="numbering" w:default="1" w:styleId="NoList">
     <w:name w:val="No List"/>
     <w:uiPriority w:val="99"/>
     <w:semiHidden/>
     <w:unhideWhenUsed/>
   </w:style>
-  <w:style w:type="table" w:styleId="a3">
+  <w:style w:type="table" w:styleId="TableGrid">
     <w:name w:val="Table Grid"/>
-    <w:basedOn w:val="a1"/>
+    <w:basedOn w:val="TableNormal"/>
     <w:uiPriority w:val="39"/>
     <w:rsid w:val="00DA585A"/>
     <w:pPr>
@@ -11125,15 +12630,12 @@
   </w:style>
   <w:style w:type="table" w:customStyle="1" w:styleId="1">
     <w:name w:val="רשת טבלה1"/>
-    <w:basedOn w:val="a1"/>
+    <w:basedOn w:val="TableNormal"/>
     <w:uiPriority w:val="39"/>
     <w:rsid w:val="00DA585A"/>
     <w:pPr>
       <w:spacing w:after="0" w:line="240" w:lineRule="auto"/>
     </w:pPr>
-    <w:rPr>
-      <w:lang/>
-    </w:rPr>
     <w:tblPr>
       <w:tblBorders>
         <w:top w:val="single" w:sz="4" w:space="0" w:color="auto"/>
@@ -11145,9 +12647,9 @@
       </w:tblBorders>
     </w:tblPr>
   </w:style>
-  <w:style w:type="paragraph" w:styleId="a4">
+  <w:style w:type="paragraph" w:styleId="ListParagraph">
     <w:name w:val="List Paragraph"/>
-    <w:basedOn w:val="a"/>
+    <w:basedOn w:val="Normal"/>
     <w:uiPriority w:val="34"/>
     <w:qFormat/>
     <w:rsid w:val="0030533F"/>
@@ -11163,9 +12665,9 @@
       <w:szCs w:val="18"/>
     </w:rPr>
   </w:style>
-  <w:style w:type="character" w:styleId="a5">
+  <w:style w:type="character" w:styleId="PlaceholderText">
     <w:name w:val="Placeholder Text"/>
-    <w:basedOn w:val="a0"/>
+    <w:basedOn w:val="DefaultParagraphFont"/>
     <w:uiPriority w:val="99"/>
     <w:semiHidden/>
     <w:rsid w:val="007D1C59"/>

</xml_diff>

<commit_message>
DRY - finish 29
</commit_message>
<xml_diff>
--- a/HW1_dry/hw1-dryBina.docx
+++ b/HW1_dry/hw1-dryBina.docx
@@ -1,6 +1,6 @@
 
 <file path=word/document.xml><?xml version="1.0" encoding="utf-8"?>
-<w:document xmlns:wpc="http://schemas.microsoft.com/office/word/2010/wordprocessingCanvas" xmlns:cx="http://schemas.microsoft.com/office/drawing/2014/chartex" xmlns:cx1="http://schemas.microsoft.com/office/drawing/2015/9/8/chartex" xmlns:cx2="http://schemas.microsoft.com/office/drawing/2015/10/21/chartex" xmlns:cx3="http://schemas.microsoft.com/office/drawing/2016/5/9/chartex" xmlns:cx4="http://schemas.microsoft.com/office/drawing/2016/5/10/chartex" xmlns:cx5="http://schemas.microsoft.com/office/drawing/2016/5/11/chartex" xmlns:cx6="http://schemas.microsoft.com/office/drawing/2016/5/12/chartex" xmlns:cx7="http://schemas.microsoft.com/office/drawing/2016/5/13/chartex" xmlns:cx8="http://schemas.microsoft.com/office/drawing/2016/5/14/chartex" xmlns:mc="http://schemas.openxmlformats.org/markup-compatibility/2006" xmlns:aink="http://schemas.microsoft.com/office/drawing/2016/ink" xmlns:am3d="http://schemas.microsoft.com/office/drawing/2017/model3d" xmlns:o="urn:schemas-microsoft-com:office:office" xmlns:r="http://schemas.openxmlformats.org/officeDocument/2006/relationships" xmlns:m="http://schemas.openxmlformats.org/officeDocument/2006/math" xmlns:v="urn:schemas-microsoft-com:vml" xmlns:wp14="http://schemas.microsoft.com/office/word/2010/wordprocessingDrawing" xmlns:wp="http://schemas.openxmlformats.org/drawingml/2006/wordprocessingDrawing" xmlns:w10="urn:schemas-microsoft-com:office:word" xmlns:w="http://schemas.openxmlformats.org/wordprocessingml/2006/main" xmlns:w14="http://schemas.microsoft.com/office/word/2010/wordml" xmlns:w15="http://schemas.microsoft.com/office/word/2012/wordml" xmlns:w16cex="http://schemas.microsoft.com/office/word/2018/wordml/cex" xmlns:w16cid="http://schemas.microsoft.com/office/word/2016/wordml/cid" xmlns:w16="http://schemas.microsoft.com/office/word/2018/wordml" xmlns:w16se="http://schemas.microsoft.com/office/word/2015/wordml/symex" xmlns:wpg="http://schemas.microsoft.com/office/word/2010/wordprocessingGroup" xmlns:wpi="http://schemas.microsoft.com/office/word/2010/wordprocessingInk" xmlns:wne="http://schemas.microsoft.com/office/word/2006/wordml" xmlns:wps="http://schemas.microsoft.com/office/word/2010/wordprocessingShape" mc:Ignorable="w14 w15 w16se w16cid w16 w16cex wp14">
+<w:document xmlns:wpc="http://schemas.microsoft.com/office/word/2010/wordprocessingCanvas" xmlns:mc="http://schemas.openxmlformats.org/markup-compatibility/2006" xmlns:o="urn:schemas-microsoft-com:office:office" xmlns:r="http://schemas.openxmlformats.org/officeDocument/2006/relationships" xmlns:m="http://schemas.openxmlformats.org/officeDocument/2006/math" xmlns:v="urn:schemas-microsoft-com:vml" xmlns:wp14="http://schemas.microsoft.com/office/word/2010/wordprocessingDrawing" xmlns:wp="http://schemas.openxmlformats.org/drawingml/2006/wordprocessingDrawing" xmlns:w10="urn:schemas-microsoft-com:office:word" xmlns:w="http://schemas.openxmlformats.org/wordprocessingml/2006/main" xmlns:w14="http://schemas.microsoft.com/office/word/2010/wordml" xmlns:w15="http://schemas.microsoft.com/office/word/2012/wordml" xmlns:wpg="http://schemas.microsoft.com/office/word/2010/wordprocessingGroup" xmlns:wpi="http://schemas.microsoft.com/office/word/2010/wordprocessingInk" xmlns:wne="http://schemas.microsoft.com/office/word/2006/wordml" xmlns:wps="http://schemas.microsoft.com/office/word/2010/wordprocessingShape" mc:Ignorable="w14 w15 wp14">
   <w:body>
     <w:p>
       <w:pPr>
@@ -118,6 +118,29 @@
     <w:p>
       <w:pPr>
         <w:bidi/>
+        <w:rPr>
+          <w:rFonts w:cstheme="minorHAnsi"/>
+          <w:sz w:val="28"/>
+          <w:szCs w:val="28"/>
+          <w:u w:val="single"/>
+          <w:rtl/>
+        </w:rPr>
+      </w:pPr>
+      <w:r>
+        <w:rPr>
+          <w:rFonts w:cstheme="minorHAnsi" w:hint="cs"/>
+          <w:sz w:val="24"/>
+          <w:szCs w:val="24"/>
+          <w:highlight w:val="lightGray"/>
+          <w:u w:val="single"/>
+          <w:rtl/>
+        </w:rPr>
+        <w:t>תשובה:</w:t>
+      </w:r>
+    </w:p>
+    <w:p>
+      <w:pPr>
+        <w:bidi/>
         <w:ind w:left="360" w:firstLine="360"/>
         <w:rPr>
           <w:rFonts w:cstheme="minorHAnsi"/>
@@ -200,7 +223,7 @@
     </w:p>
     <w:p>
       <w:pPr>
-        <w:pStyle w:val="ListParagraph"/>
+        <w:pStyle w:val="a4"/>
         <w:numPr>
           <w:ilvl w:val="0"/>
           <w:numId w:val="4"/>
@@ -429,7 +452,7 @@
     </w:p>
     <w:p>
       <w:pPr>
-        <w:pStyle w:val="ListParagraph"/>
+        <w:pStyle w:val="a4"/>
         <w:numPr>
           <w:ilvl w:val="0"/>
           <w:numId w:val="4"/>
@@ -568,7 +591,7 @@
                   <w:sz w:val="24"/>
                   <w:szCs w:val="24"/>
                 </w:rPr>
-                <m:t>k-1</m:t>
+                <m:t>k</m:t>
               </m:r>
             </m:sup>
           </m:sSup>
@@ -1891,17 +1914,6 @@
         <w:bidi/>
         <w:rPr>
           <w:rFonts w:cstheme="minorHAnsi"/>
-          <w:sz w:val="24"/>
-          <w:szCs w:val="24"/>
-          <w:rtl/>
-        </w:rPr>
-      </w:pPr>
-    </w:p>
-    <w:p>
-      <w:pPr>
-        <w:bidi/>
-        <w:rPr>
-          <w:rFonts w:cstheme="minorHAnsi"/>
           <w:b/>
           <w:bCs/>
           <w:sz w:val="28"/>
@@ -2013,6 +2025,7 @@
           <w:rFonts w:cstheme="minorHAnsi" w:hint="cs"/>
           <w:sz w:val="24"/>
           <w:szCs w:val="24"/>
+          <w:highlight w:val="lightGray"/>
           <w:u w:val="single"/>
           <w:rtl/>
         </w:rPr>
@@ -2159,20 +2172,11 @@
           <w:rFonts w:cstheme="minorHAnsi" w:hint="cs"/>
           <w:sz w:val="24"/>
           <w:szCs w:val="24"/>
+          <w:highlight w:val="lightGray"/>
           <w:u w:val="single"/>
           <w:rtl/>
         </w:rPr>
         <w:t>תשובה:</w:t>
-      </w:r>
-      <w:r>
-        <w:rPr>
-          <w:rFonts w:cstheme="minorHAnsi" w:hint="cs"/>
-          <w:sz w:val="24"/>
-          <w:szCs w:val="24"/>
-          <w:u w:val="single"/>
-          <w:rtl/>
-        </w:rPr>
-        <w:t xml:space="preserve"> </w:t>
       </w:r>
       <w:r>
         <w:rPr>
@@ -2343,18 +2347,20 @@
     <w:p>
       <w:pPr>
         <w:bidi/>
-        <w:rPr>
-          <w:rFonts w:cstheme="minorHAnsi"/>
-          <w:sz w:val="24"/>
-          <w:szCs w:val="24"/>
-          <w:rtl/>
-        </w:rPr>
-      </w:pPr>
-      <w:r>
-        <w:rPr>
-          <w:rFonts w:cstheme="minorHAnsi" w:hint="cs"/>
-          <w:sz w:val="24"/>
-          <w:szCs w:val="24"/>
+        <w:spacing w:after="0"/>
+        <w:rPr>
+          <w:rFonts w:cstheme="minorHAnsi"/>
+          <w:sz w:val="24"/>
+          <w:szCs w:val="24"/>
+          <w:rtl/>
+        </w:rPr>
+      </w:pPr>
+      <w:r>
+        <w:rPr>
+          <w:rFonts w:cstheme="minorHAnsi" w:hint="cs"/>
+          <w:sz w:val="24"/>
+          <w:szCs w:val="24"/>
+          <w:highlight w:val="lightGray"/>
           <w:u w:val="single"/>
           <w:rtl/>
         </w:rPr>
@@ -2367,19 +2373,37 @@
           <w:szCs w:val="24"/>
           <w:rtl/>
         </w:rPr>
-        <w:t xml:space="preserve"> במרחב החיפוש ישנם אינסוף מצבים ולא כולם ישיגים, מכיוון שישנם אינסוף מצבים במרחב המצבים ולא כולם ישיגים.</w:t>
-      </w:r>
-    </w:p>
-    <w:p>
-      <w:pPr>
-        <w:bidi/>
-        <w:rPr>
-          <w:rFonts w:cstheme="minorHAnsi"/>
-          <w:sz w:val="24"/>
-          <w:szCs w:val="24"/>
-          <w:rtl/>
-        </w:rPr>
-      </w:pPr>
+        <w:t xml:space="preserve"> במרחב החיפוש ישנם אינסוף מצבים ולא כולם ישיגים, מכיוון שישנם אינסוף מצבים במרחב המצבים ולא כולם </w:t>
+      </w:r>
+      <w:proofErr w:type="spellStart"/>
+      <w:r>
+        <w:rPr>
+          <w:rFonts w:cstheme="minorHAnsi" w:hint="cs"/>
+          <w:sz w:val="24"/>
+          <w:szCs w:val="24"/>
+          <w:rtl/>
+        </w:rPr>
+        <w:t>ישיגים</w:t>
+      </w:r>
+      <w:proofErr w:type="spellEnd"/>
+      <w:r>
+        <w:rPr>
+          <w:rFonts w:cstheme="minorHAnsi" w:hint="cs"/>
+          <w:sz w:val="24"/>
+          <w:szCs w:val="24"/>
+          <w:rtl/>
+        </w:rPr>
+        <w:t>.</w:t>
+      </w:r>
+      <w:r>
+        <w:rPr>
+          <w:rFonts w:cstheme="minorHAnsi" w:hint="cs"/>
+          <w:sz w:val="24"/>
+          <w:szCs w:val="24"/>
+          <w:rtl/>
+        </w:rPr>
+        <w:t xml:space="preserve"> </w:t>
+      </w:r>
       <w:r>
         <w:rPr>
           <w:rFonts w:cstheme="minorHAnsi" w:hint="cs"/>
@@ -2393,6 +2417,7 @@
     <w:p>
       <w:pPr>
         <w:bidi/>
+        <w:spacing w:after="0"/>
         <w:rPr>
           <w:rFonts w:eastAsiaTheme="minorEastAsia" w:cstheme="minorHAnsi"/>
           <w:sz w:val="24"/>
@@ -2443,6 +2468,7 @@
     <w:p>
       <w:pPr>
         <w:bidi/>
+        <w:spacing w:after="0"/>
         <w:rPr>
           <w:rFonts w:cstheme="minorHAnsi"/>
           <w:sz w:val="24"/>
@@ -2463,6 +2489,7 @@
     <w:p>
       <w:pPr>
         <w:bidi/>
+        <w:spacing w:after="0"/>
         <w:rPr>
           <w:rFonts w:cstheme="minorHAnsi"/>
           <w:sz w:val="24"/>
@@ -2583,18 +2610,20 @@
     <w:p>
       <w:pPr>
         <w:bidi/>
-        <w:rPr>
-          <w:rFonts w:cstheme="minorHAnsi"/>
-          <w:sz w:val="24"/>
-          <w:szCs w:val="24"/>
-          <w:rtl/>
-        </w:rPr>
-      </w:pPr>
-      <w:r>
-        <w:rPr>
-          <w:rFonts w:cstheme="minorHAnsi" w:hint="cs"/>
-          <w:sz w:val="24"/>
-          <w:szCs w:val="24"/>
+        <w:spacing w:after="0"/>
+        <w:rPr>
+          <w:rFonts w:cstheme="minorHAnsi"/>
+          <w:sz w:val="24"/>
+          <w:szCs w:val="24"/>
+          <w:rtl/>
+        </w:rPr>
+      </w:pPr>
+      <w:r>
+        <w:rPr>
+          <w:rFonts w:cstheme="minorHAnsi" w:hint="cs"/>
+          <w:sz w:val="24"/>
+          <w:szCs w:val="24"/>
+          <w:highlight w:val="lightGray"/>
           <w:u w:val="single"/>
           <w:rtl/>
         </w:rPr>
@@ -2607,7 +2636,27 @@
           <w:szCs w:val="24"/>
           <w:rtl/>
         </w:rPr>
-        <w:t xml:space="preserve"> ייתכנו בורות ישיגים מהמצב ההתחלתי שאינם מצבי מטרה במידה ומתקיים</w:t>
+        <w:t xml:space="preserve"> ייתכנו בורות </w:t>
+      </w:r>
+      <w:proofErr w:type="spellStart"/>
+      <w:r>
+        <w:rPr>
+          <w:rFonts w:cstheme="minorHAnsi" w:hint="cs"/>
+          <w:sz w:val="24"/>
+          <w:szCs w:val="24"/>
+          <w:rtl/>
+        </w:rPr>
+        <w:t>ישיגים</w:t>
+      </w:r>
+      <w:proofErr w:type="spellEnd"/>
+      <w:r>
+        <w:rPr>
+          <w:rFonts w:cstheme="minorHAnsi" w:hint="cs"/>
+          <w:sz w:val="24"/>
+          <w:szCs w:val="24"/>
+          <w:rtl/>
+        </w:rPr>
+        <w:t xml:space="preserve"> מהמצב ההתחלתי שאינם מצבי מטרה במידה ומתקיים</w:t>
       </w:r>
       <w:r>
         <w:rPr>
@@ -2631,6 +2680,7 @@
     <w:p>
       <w:pPr>
         <w:bidi/>
+        <w:spacing w:after="0"/>
         <w:rPr>
           <w:rFonts w:cstheme="minorHAnsi"/>
           <w:sz w:val="24"/>
@@ -2803,17 +2853,13 @@
           <w:sz w:val="24"/>
           <w:szCs w:val="24"/>
           <w:u w:val="single"/>
-        </w:rPr>
-      </w:pPr>
-    </w:p>
-    <w:p>
-      <w:pPr>
-        <w:bidi/>
-        <w:rPr>
-          <w:rFonts w:cstheme="minorHAnsi"/>
-        </w:rPr>
-      </w:pPr>
-      <w:r>
+          <w:rtl/>
+        </w:rPr>
+      </w:pPr>
+    </w:p>
+    <w:p>
+      <w:pPr>
+        <w:bidi/>
         <w:rPr>
           <w:rFonts w:cstheme="minorHAnsi"/>
           <w:sz w:val="24"/>
@@ -2821,6 +2867,36 @@
           <w:u w:val="single"/>
           <w:rtl/>
         </w:rPr>
+      </w:pPr>
+    </w:p>
+    <w:p>
+      <w:pPr>
+        <w:bidi/>
+        <w:rPr>
+          <w:rFonts w:cstheme="minorHAnsi"/>
+          <w:sz w:val="24"/>
+          <w:szCs w:val="24"/>
+          <w:u w:val="single"/>
+          <w:rtl/>
+        </w:rPr>
+      </w:pPr>
+    </w:p>
+    <w:p>
+      <w:pPr>
+        <w:bidi/>
+        <w:rPr>
+          <w:rFonts w:cstheme="minorHAnsi"/>
+        </w:rPr>
+      </w:pPr>
+      <w:r>
+        <w:rPr>
+          <w:rFonts w:cstheme="minorHAnsi"/>
+          <w:sz w:val="24"/>
+          <w:szCs w:val="24"/>
+          <w:u w:val="single"/>
+          <w:rtl/>
+        </w:rPr>
+        <w:lastRenderedPageBreak/>
         <w:t>שאלה 8:</w:t>
       </w:r>
       <w:r>
@@ -2836,31 +2912,44 @@
         <w:bidi/>
         <w:rPr>
           <w:rFonts w:cstheme="minorHAnsi"/>
+          <w:sz w:val="24"/>
+          <w:szCs w:val="24"/>
+          <w:rtl/>
+        </w:rPr>
+      </w:pPr>
+      <w:r>
+        <w:rPr>
+          <w:rFonts w:cstheme="minorHAnsi" w:hint="cs"/>
+          <w:sz w:val="24"/>
+          <w:szCs w:val="24"/>
+          <w:highlight w:val="lightGray"/>
+          <w:u w:val="single"/>
+          <w:rtl/>
+        </w:rPr>
+        <w:t>תשובה:</w:t>
+      </w:r>
+      <w:r>
+        <w:rPr>
+          <w:rFonts w:cstheme="minorHAnsi" w:hint="cs"/>
+          <w:sz w:val="24"/>
+          <w:szCs w:val="24"/>
+          <w:rtl/>
+        </w:rPr>
+        <w:t xml:space="preserve"> </w:t>
+      </w:r>
+    </w:p>
+    <w:p>
+      <w:pPr>
+        <w:bidi/>
+        <w:spacing w:after="0"/>
+        <w:rPr>
+          <w:rFonts w:cstheme="minorHAnsi"/>
           <w:i/>
           <w:sz w:val="24"/>
           <w:szCs w:val="24"/>
           <w:rtl/>
         </w:rPr>
       </w:pPr>
-      <w:r>
-        <w:rPr>
-          <w:rFonts w:cstheme="minorHAnsi" w:hint="cs"/>
-          <w:sz w:val="24"/>
-          <w:szCs w:val="24"/>
-          <w:u w:val="single"/>
-          <w:rtl/>
-        </w:rPr>
-        <w:t>תשובה:</w:t>
-      </w:r>
-      <w:r>
-        <w:rPr>
-          <w:rFonts w:cstheme="minorHAnsi" w:hint="cs"/>
-          <w:sz w:val="24"/>
-          <w:szCs w:val="24"/>
-          <w:rtl/>
-        </w:rPr>
-        <w:t xml:space="preserve"> </w:t>
-      </w:r>
       <w:r>
         <w:rPr>
           <w:rFonts w:cstheme="minorHAnsi" w:hint="cs"/>
@@ -2929,6 +3018,7 @@
     <w:p>
       <w:pPr>
         <w:bidi/>
+        <w:spacing w:after="0"/>
         <w:rPr>
           <w:rFonts w:cstheme="minorHAnsi"/>
           <w:sz w:val="24"/>
@@ -3336,6 +3426,7 @@
           <w:rFonts w:cstheme="minorHAnsi" w:hint="cs"/>
           <w:sz w:val="24"/>
           <w:szCs w:val="24"/>
+          <w:highlight w:val="lightGray"/>
           <w:u w:val="single"/>
           <w:rtl/>
         </w:rPr>
@@ -3949,23 +4040,38 @@
           <w:rtl/>
         </w:rPr>
       </w:pPr>
-      <w:r>
-        <w:rPr>
-          <w:rFonts w:cstheme="minorHAnsi"/>
-          <w:sz w:val="24"/>
-          <w:szCs w:val="24"/>
-          <w:rtl/>
-        </w:rPr>
-        <w:t>חלק ה.</w:t>
-      </w:r>
-    </w:p>
-    <w:p>
-      <w:pPr>
-        <w:bidi/>
-        <w:rPr>
-          <w:rFonts w:cstheme="minorHAnsi"/>
-          <w:sz w:val="24"/>
-          <w:szCs w:val="24"/>
+    </w:p>
+    <w:p>
+      <w:pPr>
+        <w:bidi/>
+        <w:rPr>
+          <w:rFonts w:cstheme="minorHAnsi"/>
+          <w:sz w:val="24"/>
+          <w:szCs w:val="24"/>
+          <w:rtl/>
+        </w:rPr>
+      </w:pPr>
+    </w:p>
+    <w:p>
+      <w:pPr>
+        <w:bidi/>
+        <w:rPr>
+          <w:rFonts w:cstheme="minorHAnsi"/>
+          <w:sz w:val="24"/>
+          <w:szCs w:val="24"/>
+          <w:rtl/>
+        </w:rPr>
+      </w:pPr>
+    </w:p>
+    <w:p>
+      <w:pPr>
+        <w:bidi/>
+        <w:rPr>
+          <w:rFonts w:cstheme="minorHAnsi"/>
+          <w:b/>
+          <w:bCs/>
+          <w:sz w:val="32"/>
+          <w:szCs w:val="32"/>
           <w:u w:val="single"/>
           <w:rtl/>
         </w:rPr>
@@ -3973,11 +4079,36 @@
       <w:r>
         <w:rPr>
           <w:rFonts w:cstheme="minorHAnsi" w:hint="cs"/>
-          <w:sz w:val="24"/>
-          <w:szCs w:val="24"/>
+          <w:b/>
+          <w:bCs/>
+          <w:sz w:val="32"/>
+          <w:szCs w:val="32"/>
           <w:u w:val="single"/>
           <w:rtl/>
         </w:rPr>
+        <w:lastRenderedPageBreak/>
+        <w:t>חלק ה:</w:t>
+      </w:r>
+    </w:p>
+    <w:p>
+      <w:pPr>
+        <w:bidi/>
+        <w:rPr>
+          <w:rFonts w:cstheme="minorHAnsi"/>
+          <w:sz w:val="24"/>
+          <w:szCs w:val="24"/>
+          <w:u w:val="single"/>
+          <w:rtl/>
+        </w:rPr>
+      </w:pPr>
+      <w:r>
+        <w:rPr>
+          <w:rFonts w:cstheme="minorHAnsi" w:hint="cs"/>
+          <w:sz w:val="24"/>
+          <w:szCs w:val="24"/>
+          <w:u w:val="single"/>
+          <w:rtl/>
+        </w:rPr>
         <w:t>שאלה 14:</w:t>
       </w:r>
     </w:p>
@@ -3985,31 +4116,72 @@
       <w:pPr>
         <w:bidi/>
         <w:rPr>
-          <w:rFonts w:cstheme="minorHAnsi"/>
-          <w:sz w:val="24"/>
-          <w:szCs w:val="24"/>
-          <w:rtl/>
-        </w:rPr>
-      </w:pPr>
-    </w:p>
-    <w:p>
-      <w:pPr>
-        <w:bidi/>
-        <w:rPr>
-          <w:rFonts w:cstheme="minorHAnsi"/>
-          <w:sz w:val="24"/>
-          <w:szCs w:val="24"/>
-          <w:rtl/>
-        </w:rPr>
-      </w:pPr>
-      <w:r>
-        <w:rPr>
-          <w:rFonts w:cstheme="minorHAnsi"/>
-          <w:sz w:val="24"/>
-          <w:szCs w:val="24"/>
-          <w:rtl/>
-        </w:rPr>
-        <w:t xml:space="preserve"> בסעיף 12 היו לנו 17354  פיתוחים וכעת לאחר שימוש </w:t>
+          <w:rFonts w:eastAsiaTheme="minorEastAsia" w:cstheme="minorHAnsi" w:hint="cs"/>
+          <w:sz w:val="24"/>
+          <w:szCs w:val="24"/>
+          <w:rtl/>
+        </w:rPr>
+      </w:pPr>
+      <w:r>
+        <w:rPr>
+          <w:rFonts w:cstheme="minorHAnsi" w:hint="cs"/>
+          <w:sz w:val="24"/>
+          <w:szCs w:val="24"/>
+          <w:highlight w:val="lightGray"/>
+          <w:u w:val="single"/>
+          <w:rtl/>
+        </w:rPr>
+        <w:t>תשובה:</w:t>
+      </w:r>
+      <w:r>
+        <w:rPr>
+          <w:rFonts w:cstheme="minorHAnsi" w:hint="cs"/>
+          <w:sz w:val="24"/>
+          <w:szCs w:val="24"/>
+          <w:rtl/>
+        </w:rPr>
+        <w:t xml:space="preserve"> </w:t>
+      </w:r>
+      <w:r>
+        <w:rPr>
+          <w:rFonts w:cstheme="minorHAnsi"/>
+          <w:sz w:val="24"/>
+          <w:szCs w:val="24"/>
+          <w:rtl/>
+        </w:rPr>
+        <w:t xml:space="preserve">בסעיף 12 היו לנו </w:t>
+      </w:r>
+      <m:oMath>
+        <m:r>
+          <m:rPr>
+            <m:sty m:val="p"/>
+          </m:rPr>
+          <w:rPr>
+            <w:rFonts w:ascii="Cambria Math" w:hAnsi="Cambria Math" w:cstheme="minorHAnsi" w:hint="cs"/>
+            <w:sz w:val="24"/>
+            <w:szCs w:val="24"/>
+            <w:rtl/>
+          </w:rPr>
+          <m:t>17,354</m:t>
+        </m:r>
+      </m:oMath>
+      <w:r>
+        <w:rPr>
+          <w:rFonts w:cstheme="minorHAnsi"/>
+          <w:sz w:val="24"/>
+          <w:szCs w:val="24"/>
+          <w:rtl/>
+        </w:rPr>
+        <w:t xml:space="preserve"> </w:t>
+      </w:r>
+      <w:r>
+        <w:rPr>
+          <w:rFonts w:cstheme="minorHAnsi"/>
+          <w:sz w:val="24"/>
+          <w:szCs w:val="24"/>
+          <w:rtl/>
+        </w:rPr>
+        <w:t xml:space="preserve">פיתוחים וכעת לאחר שימוש </w:t>
       </w:r>
       <w:r>
         <w:rPr>
@@ -4036,22 +4208,85 @@
           <w:szCs w:val="24"/>
           <w:rtl/>
         </w:rPr>
-        <w:t xml:space="preserve"> בסעיף 13 יש לנו 2015 פיתוחים כלומר חסכנו </w:t>
-      </w:r>
-      <w:r>
-        <w:rPr>
-          <w:rFonts w:cstheme="minorHAnsi"/>
-          <w:sz w:val="24"/>
-          <w:szCs w:val="24"/>
-        </w:rPr>
-        <w:t>17354-2015</w:t>
-      </w:r>
-    </w:p>
-    <w:p>
-      <w:pPr>
-        <w:bidi/>
-        <w:rPr>
-          <w:rFonts w:cstheme="minorHAnsi"/>
+        <w:t xml:space="preserve"> בסעיף 13 יש לנו </w:t>
+      </w:r>
+      <m:oMath>
+        <m:r>
+          <w:rPr>
+            <w:rFonts w:ascii="Cambria Math" w:hAnsi="Cambria Math" w:cstheme="minorHAnsi"/>
+            <w:sz w:val="24"/>
+            <w:szCs w:val="24"/>
+            <w:rtl/>
+          </w:rPr>
+          <m:t>2015</m:t>
+        </m:r>
+      </m:oMath>
+      <w:r>
+        <w:rPr>
+          <w:rFonts w:cstheme="minorHAnsi"/>
+          <w:sz w:val="24"/>
+          <w:szCs w:val="24"/>
+          <w:rtl/>
+        </w:rPr>
+        <w:t xml:space="preserve"> פיתוחים כלומר חסכנו </w:t>
+      </w:r>
+      <m:oMath>
+        <m:f>
+          <m:fPr>
+            <m:ctrlPr>
+              <w:rPr>
+                <w:rFonts w:ascii="Cambria Math" w:hAnsi="Cambria Math" w:cstheme="minorHAnsi"/>
+                <w:i/>
+                <w:sz w:val="24"/>
+                <w:szCs w:val="24"/>
+              </w:rPr>
+            </m:ctrlPr>
+          </m:fPr>
+          <m:num>
+            <m:r>
+              <w:rPr>
+                <w:rFonts w:ascii="Cambria Math" w:hAnsi="Cambria Math" w:cstheme="minorHAnsi"/>
+                <w:sz w:val="24"/>
+                <w:szCs w:val="24"/>
+              </w:rPr>
+              <m:t>17,354-2015</m:t>
+            </m:r>
+          </m:num>
+          <m:den>
+            <m:r>
+              <w:rPr>
+                <w:rFonts w:ascii="Cambria Math" w:hAnsi="Cambria Math" w:cstheme="minorHAnsi"/>
+                <w:sz w:val="24"/>
+                <w:szCs w:val="24"/>
+              </w:rPr>
+              <m:t>17,354</m:t>
+            </m:r>
+          </m:den>
+        </m:f>
+        <m:r>
+          <w:rPr>
+            <w:rFonts w:ascii="Cambria Math" w:hAnsi="Cambria Math" w:cstheme="minorHAnsi"/>
+            <w:sz w:val="24"/>
+            <w:szCs w:val="24"/>
+          </w:rPr>
+          <m:t>=0.88</m:t>
+        </m:r>
+      </m:oMath>
+      <w:r>
+        <w:rPr>
+          <w:rFonts w:cstheme="minorHAnsi" w:hint="cs"/>
+          <w:sz w:val="24"/>
+          <w:szCs w:val="24"/>
+          <w:rtl/>
+        </w:rPr>
+        <w:t>, כלומר ההפרש היחסי הוא 0.88.</w:t>
+      </w:r>
+    </w:p>
+    <w:p>
+      <w:pPr>
+        <w:bidi/>
+        <w:rPr>
+          <w:rFonts w:cstheme="minorHAnsi" w:hint="cs"/>
           <w:sz w:val="24"/>
           <w:szCs w:val="24"/>
           <w:rtl/>
@@ -4066,8 +4301,8 @@
           <w:rtl/>
         </w:rPr>
         <w:drawing>
-          <wp:inline distT="0" distB="0" distL="0" distR="0" wp14:anchorId="35666AB5" wp14:editId="35186B7C">
-            <wp:extent cx="5943600" cy="268605"/>
+          <wp:inline distT="0" distB="0" distL="0" distR="0" wp14:anchorId="35666AB5" wp14:editId="364A7B01">
+            <wp:extent cx="6744511" cy="304800"/>
             <wp:effectExtent l="0" t="0" r="0" b="0"/>
             <wp:docPr id="1" name="תמונה 1"/>
             <wp:cNvGraphicFramePr>
@@ -4089,7 +4324,7 @@
                   <pic:spPr>
                     <a:xfrm>
                       <a:off x="0" y="0"/>
-                      <a:ext cx="5943600" cy="268605"/>
+                      <a:ext cx="6796497" cy="307149"/>
                     </a:xfrm>
                     <a:prstGeom prst="rect">
                       <a:avLst/>
@@ -4109,28 +4344,30 @@
           <w:rFonts w:cstheme="minorHAnsi"/>
           <w:sz w:val="24"/>
           <w:szCs w:val="24"/>
-          <w:rtl/>
-        </w:rPr>
-      </w:pPr>
-    </w:p>
-    <w:p>
-      <w:pPr>
-        <w:bidi/>
-        <w:rPr>
-          <w:rFonts w:cstheme="minorHAnsi"/>
-          <w:sz w:val="24"/>
-          <w:szCs w:val="24"/>
           <w:u w:val="single"/>
-        </w:rPr>
-      </w:pPr>
-      <w:r>
-        <w:rPr>
-          <w:rFonts w:cstheme="minorHAnsi" w:hint="cs"/>
+          <w:rtl/>
+        </w:rPr>
+      </w:pPr>
+    </w:p>
+    <w:p>
+      <w:pPr>
+        <w:bidi/>
+        <w:rPr>
+          <w:rFonts w:cstheme="minorHAnsi"/>
           <w:sz w:val="24"/>
           <w:szCs w:val="24"/>
           <w:u w:val="single"/>
           <w:rtl/>
         </w:rPr>
+      </w:pPr>
+      <w:r>
+        <w:rPr>
+          <w:rFonts w:cstheme="minorHAnsi" w:hint="cs"/>
+          <w:sz w:val="24"/>
+          <w:szCs w:val="24"/>
+          <w:u w:val="single"/>
+          <w:rtl/>
+        </w:rPr>
         <w:t>שאלה 16:</w:t>
       </w:r>
     </w:p>
@@ -4144,26 +4381,525 @@
           <w:rtl/>
         </w:rPr>
       </w:pPr>
-    </w:p>
-    <w:p>
-      <w:pPr>
-        <w:bidi/>
-        <w:rPr>
-          <w:rFonts w:cstheme="minorHAnsi"/>
-          <w:sz w:val="24"/>
-          <w:szCs w:val="24"/>
-        </w:rPr>
-      </w:pPr>
-    </w:p>
-    <w:p>
-      <w:pPr>
-        <w:bidi/>
-        <w:rPr>
-          <w:rFonts w:cstheme="minorHAnsi"/>
-          <w:sz w:val="24"/>
-          <w:szCs w:val="24"/>
-        </w:rPr>
-      </w:pPr>
+      <w:r>
+        <w:rPr>
+          <w:rFonts w:cstheme="minorHAnsi" w:hint="cs"/>
+          <w:sz w:val="24"/>
+          <w:szCs w:val="24"/>
+          <w:highlight w:val="lightGray"/>
+          <w:u w:val="single"/>
+          <w:rtl/>
+        </w:rPr>
+        <w:t>תשובה:</w:t>
+      </w:r>
+      <w:r>
+        <w:rPr>
+          <w:rFonts w:cstheme="minorHAnsi" w:hint="cs"/>
+          <w:sz w:val="24"/>
+          <w:szCs w:val="24"/>
+          <w:rtl/>
+        </w:rPr>
+        <w:t xml:space="preserve"> בציור מטה ניתן לראות שככל שנותנים משקל גבוה יותר ליוריסטיקה, מספר המצבים שנפתח יהיה נמוך יותר וכך גם זמן הריצה. אולם, איכות הפתרון שהיא האורך בין מצב ההתחלה למצב סופי, יהיה גרוע יותר.</w:t>
+      </w:r>
+    </w:p>
+    <w:p>
+      <w:pPr>
+        <w:bidi/>
+        <w:rPr>
+          <w:rFonts w:cstheme="minorHAnsi" w:hint="cs"/>
+          <w:sz w:val="24"/>
+          <w:szCs w:val="24"/>
+          <w:rtl/>
+        </w:rPr>
+      </w:pPr>
+      <w:r>
+        <w:rPr>
+          <w:rFonts w:cs="Calibri"/>
+          <w:noProof/>
+          <w:sz w:val="24"/>
+          <w:szCs w:val="24"/>
+          <w:rtl/>
+        </w:rPr>
+        <mc:AlternateContent>
+          <mc:Choice Requires="wps">
+            <w:drawing>
+              <wp:anchor distT="0" distB="0" distL="114300" distR="114300" simplePos="0" relativeHeight="251691008" behindDoc="0" locked="0" layoutInCell="1" allowOverlap="1" wp14:anchorId="3727F447" wp14:editId="3E452A52">
+                <wp:simplePos x="0" y="0"/>
+                <wp:positionH relativeFrom="column">
+                  <wp:posOffset>4373880</wp:posOffset>
+                </wp:positionH>
+                <wp:positionV relativeFrom="paragraph">
+                  <wp:posOffset>640080</wp:posOffset>
+                </wp:positionV>
+                <wp:extent cx="83820" cy="99060"/>
+                <wp:effectExtent l="19050" t="38100" r="30480" b="53340"/>
+                <wp:wrapNone/>
+                <wp:docPr id="28" name="כוכב עם 5 פינות 28"/>
+                <wp:cNvGraphicFramePr/>
+                <a:graphic xmlns:a="http://schemas.openxmlformats.org/drawingml/2006/main">
+                  <a:graphicData uri="http://schemas.microsoft.com/office/word/2010/wordprocessingShape">
+                    <wps:wsp>
+                      <wps:cNvSpPr/>
+                      <wps:spPr>
+                        <a:xfrm>
+                          <a:off x="0" y="0"/>
+                          <a:ext cx="83820" cy="99060"/>
+                        </a:xfrm>
+                        <a:prstGeom prst="star5">
+                          <a:avLst/>
+                        </a:prstGeom>
+                      </wps:spPr>
+                      <wps:style>
+                        <a:lnRef idx="2">
+                          <a:schemeClr val="accent1">
+                            <a:shade val="50000"/>
+                          </a:schemeClr>
+                        </a:lnRef>
+                        <a:fillRef idx="1">
+                          <a:schemeClr val="accent1"/>
+                        </a:fillRef>
+                        <a:effectRef idx="0">
+                          <a:schemeClr val="accent1"/>
+                        </a:effectRef>
+                        <a:fontRef idx="minor">
+                          <a:schemeClr val="lt1"/>
+                        </a:fontRef>
+                      </wps:style>
+                      <wps:bodyPr rot="0" spcFirstLastPara="0" vertOverflow="overflow" horzOverflow="overflow" vert="horz" wrap="square" lIns="91440" tIns="45720" rIns="91440" bIns="45720" numCol="1" spcCol="0" rtlCol="1" fromWordArt="0" anchor="ctr" anchorCtr="0" forceAA="0" compatLnSpc="1">
+                        <a:prstTxWarp prst="textNoShape">
+                          <a:avLst/>
+                        </a:prstTxWarp>
+                        <a:noAutofit/>
+                      </wps:bodyPr>
+                    </wps:wsp>
+                  </a:graphicData>
+                </a:graphic>
+              </wp:anchor>
+            </w:drawing>
+          </mc:Choice>
+          <mc:Fallback>
+            <w:pict>
+              <v:shape w14:anchorId="089C7C94" id="כוכב עם 5 פינות 28" o:spid="_x0000_s1026" style="position:absolute;left:0;text-align:left;margin-left:344.4pt;margin-top:50.4pt;width:6.6pt;height:7.8pt;z-index:251691008;visibility:visible;mso-wrap-style:square;mso-wrap-distance-left:9pt;mso-wrap-distance-top:0;mso-wrap-distance-right:9pt;mso-wrap-distance-bottom:0;mso-position-horizontal:absolute;mso-position-horizontal-relative:text;mso-position-vertical:absolute;mso-position-vertical-relative:text;v-text-anchor:middle" coordsize="83820,99060" o:gfxdata="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" path="m,37837r32017,1l41910,r9893,37838l83820,37837,57918,61222r9894,37838l41910,75675,16008,99060,25902,61222,,37837xe" fillcolor="#5b9bd5 [3204]" strokecolor="#1f4d78 [1604]" strokeweight="1pt">
+                <v:stroke joinstyle="miter"/>
+                <v:path arrowok="t" o:connecttype="custom" o:connectlocs="0,37837;32017,37838;41910,0;51803,37838;83820,37837;57918,61222;67812,99060;41910,75675;16008,99060;25902,61222;0,37837" o:connectangles="0,0,0,0,0,0,0,0,0,0,0"/>
+              </v:shape>
+            </w:pict>
+          </mc:Fallback>
+        </mc:AlternateContent>
+      </w:r>
+      <w:r>
+        <w:rPr>
+          <w:rFonts w:cs="Calibri"/>
+          <w:noProof/>
+          <w:sz w:val="24"/>
+          <w:szCs w:val="24"/>
+          <w:rtl/>
+        </w:rPr>
+        <mc:AlternateContent>
+          <mc:Choice Requires="wps">
+            <w:drawing>
+              <wp:anchor distT="0" distB="0" distL="114300" distR="114300" simplePos="0" relativeHeight="251687936" behindDoc="0" locked="0" layoutInCell="1" allowOverlap="1" wp14:anchorId="7E8E3F6F" wp14:editId="708A70CA">
+                <wp:simplePos x="0" y="0"/>
+                <wp:positionH relativeFrom="column">
+                  <wp:posOffset>868680</wp:posOffset>
+                </wp:positionH>
+                <wp:positionV relativeFrom="paragraph">
+                  <wp:posOffset>264795</wp:posOffset>
+                </wp:positionV>
+                <wp:extent cx="83820" cy="76200"/>
+                <wp:effectExtent l="0" t="0" r="11430" b="19050"/>
+                <wp:wrapNone/>
+                <wp:docPr id="25" name="אליפסה 25"/>
+                <wp:cNvGraphicFramePr/>
+                <a:graphic xmlns:a="http://schemas.openxmlformats.org/drawingml/2006/main">
+                  <a:graphicData uri="http://schemas.microsoft.com/office/word/2010/wordprocessingShape">
+                    <wps:wsp>
+                      <wps:cNvSpPr/>
+                      <wps:spPr>
+                        <a:xfrm>
+                          <a:off x="0" y="0"/>
+                          <a:ext cx="83820" cy="76200"/>
+                        </a:xfrm>
+                        <a:prstGeom prst="ellipse">
+                          <a:avLst/>
+                        </a:prstGeom>
+                      </wps:spPr>
+                      <wps:style>
+                        <a:lnRef idx="2">
+                          <a:schemeClr val="accent6"/>
+                        </a:lnRef>
+                        <a:fillRef idx="1">
+                          <a:schemeClr val="lt1"/>
+                        </a:fillRef>
+                        <a:effectRef idx="0">
+                          <a:schemeClr val="accent6"/>
+                        </a:effectRef>
+                        <a:fontRef idx="minor">
+                          <a:schemeClr val="dk1"/>
+                        </a:fontRef>
+                      </wps:style>
+                      <wps:txbx>
+                        <w:txbxContent>
+                          <w:p>
+                            <w:pPr>
+                              <w:jc w:val="center"/>
+                            </w:pPr>
+                            <w:r>
+                              <w:rPr>
+                                <w:rFonts w:hint="cs"/>
+                                <w:rtl/>
+                              </w:rPr>
+                              <w:t>ה</w:t>
+                            </w:r>
+                          </w:p>
+                        </w:txbxContent>
+                      </wps:txbx>
+                      <wps:bodyPr rot="0" spcFirstLastPara="0" vertOverflow="overflow" horzOverflow="overflow" vert="horz" wrap="square" lIns="91440" tIns="45720" rIns="91440" bIns="45720" numCol="1" spcCol="0" rtlCol="1" fromWordArt="0" anchor="ctr" anchorCtr="0" forceAA="0" compatLnSpc="1">
+                        <a:prstTxWarp prst="textNoShape">
+                          <a:avLst/>
+                        </a:prstTxWarp>
+                        <a:noAutofit/>
+                      </wps:bodyPr>
+                    </wps:wsp>
+                  </a:graphicData>
+                </a:graphic>
+                <wp14:sizeRelH relativeFrom="margin">
+                  <wp14:pctWidth>0</wp14:pctWidth>
+                </wp14:sizeRelH>
+                <wp14:sizeRelV relativeFrom="margin">
+                  <wp14:pctHeight>0</wp14:pctHeight>
+                </wp14:sizeRelV>
+              </wp:anchor>
+            </w:drawing>
+          </mc:Choice>
+          <mc:Fallback>
+            <w:pict>
+              <v:oval w14:anchorId="7E8E3F6F" id="אליפסה 25" o:spid="_x0000_s1026" style="position:absolute;left:0;text-align:left;margin-left:68.4pt;margin-top:20.85pt;width:6.6pt;height:6pt;z-index:251687936;visibility:visible;mso-wrap-style:square;mso-width-percent:0;mso-height-percent:0;mso-wrap-distance-left:9pt;mso-wrap-distance-top:0;mso-wrap-distance-right:9pt;mso-wrap-distance-bottom:0;mso-position-horizontal:absolute;mso-position-horizontal-relative:text;mso-position-vertical:absolute;mso-position-vertical-relative:text;mso-width-percent:0;mso-height-percent:0;mso-width-relative:margin;mso-height-relative:margin;v-text-anchor:middle" o:gfxdata="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" fillcolor="white [3201]" strokecolor="#70ad47 [3209]" strokeweight="1pt">
+                <v:stroke joinstyle="miter"/>
+                <v:textbox>
+                  <w:txbxContent>
+                    <w:p>
+                      <w:pPr>
+                        <w:jc w:val="center"/>
+                      </w:pPr>
+                      <w:r>
+                        <w:rPr>
+                          <w:rFonts w:hint="cs"/>
+                          <w:rtl/>
+                        </w:rPr>
+                        <w:t>ה</w:t>
+                      </w:r>
+                    </w:p>
+                  </w:txbxContent>
+                </v:textbox>
+              </v:oval>
+            </w:pict>
+          </mc:Fallback>
+        </mc:AlternateContent>
+      </w:r>
+      <w:r>
+        <w:rPr>
+          <w:rFonts w:cstheme="minorHAnsi" w:hint="cs"/>
+          <w:sz w:val="24"/>
+          <w:szCs w:val="24"/>
+          <w:rtl/>
+        </w:rPr>
+        <w:t xml:space="preserve">כמו כן, ניתן לראות כי המגמה הכללית של הגרף מזכירה את כלל האצבע הנלמד בכיתה, אך נשים לב כי קיימות נקודות מסוימות המתנהגות אחרת. לדוגמא, עבור הקטע בין המשקלים 0.7 ו-0.67, מסומן ב-    בגרף, ניתן לראות שמחיר הפתרון יורד אפילו כאשר המשקל עולה. היינו בוחרים בערך המשקל </w:t>
+      </w:r>
+      <m:oMath>
+        <m:r>
+          <w:rPr>
+            <w:rFonts w:ascii="Cambria Math" w:hAnsi="Cambria Math" w:cstheme="minorHAnsi"/>
+            <w:sz w:val="24"/>
+            <w:szCs w:val="24"/>
+          </w:rPr>
+          <m:t>w=0.57</m:t>
+        </m:r>
+      </m:oMath>
+      <w:r>
+        <w:rPr>
+          <w:rFonts w:cstheme="minorHAnsi" w:hint="cs"/>
+          <w:sz w:val="24"/>
+          <w:szCs w:val="24"/>
+          <w:rtl/>
+        </w:rPr>
+        <w:t xml:space="preserve">, </w:t>
+      </w:r>
+      <w:r>
+        <w:rPr>
+          <w:rFonts w:cstheme="minorHAnsi" w:hint="cs"/>
+          <w:sz w:val="24"/>
+          <w:szCs w:val="24"/>
+          <w:rtl/>
+        </w:rPr>
+        <w:t xml:space="preserve">כלומר נקודת החיתוך בגרף המסומנת ב-    </w:t>
+      </w:r>
+      <w:r>
+        <w:rPr>
+          <w:rFonts w:cstheme="minorHAnsi" w:hint="cs"/>
+          <w:sz w:val="24"/>
+          <w:szCs w:val="24"/>
+          <w:rtl/>
+        </w:rPr>
+        <w:t xml:space="preserve">, או בכל משקל הנמצא בתחום </w:t>
+      </w:r>
+      <m:oMath>
+        <m:r>
+          <w:rPr>
+            <w:rFonts w:ascii="Cambria Math" w:hAnsi="Cambria Math" w:cstheme="minorHAnsi"/>
+            <w:sz w:val="24"/>
+            <w:szCs w:val="24"/>
+          </w:rPr>
+          <m:t>[0.55,0.6]</m:t>
+        </m:r>
+      </m:oMath>
+      <w:r>
+        <w:rPr>
+          <w:rFonts w:cstheme="minorHAnsi" w:hint="cs"/>
+          <w:sz w:val="24"/>
+          <w:szCs w:val="24"/>
+          <w:rtl/>
+        </w:rPr>
+        <w:t xml:space="preserve">, </w:t>
+      </w:r>
+      <w:r>
+        <w:rPr>
+          <w:rFonts w:cstheme="minorHAnsi" w:hint="cs"/>
+          <w:sz w:val="24"/>
+          <w:szCs w:val="24"/>
+          <w:rtl/>
+        </w:rPr>
+        <w:t>מאחר ובתחום הזה הפתרון מספיק טוב הן מבחינת המחיר שלו והן מבחינת מספר הפיתוחים אשר נמוך מאד יחסית לערכי המשקלים האחרים.</w:t>
+      </w:r>
+    </w:p>
+    <w:p>
+      <w:pPr>
+        <w:bidi/>
+        <w:rPr>
+          <w:rFonts w:cstheme="minorHAnsi"/>
+          <w:sz w:val="24"/>
+          <w:szCs w:val="24"/>
+        </w:rPr>
+      </w:pPr>
+      <w:r>
+        <w:rPr>
+          <w:rFonts w:cs="Calibri"/>
+          <w:noProof/>
+          <w:sz w:val="24"/>
+          <w:szCs w:val="24"/>
+          <w:rtl/>
+        </w:rPr>
+        <mc:AlternateContent>
+          <mc:Choice Requires="wps">
+            <w:drawing>
+              <wp:anchor distT="0" distB="0" distL="114300" distR="114300" simplePos="0" relativeHeight="251688960" behindDoc="0" locked="0" layoutInCell="1" allowOverlap="1" wp14:anchorId="6032AB01" wp14:editId="06FFF93E">
+                <wp:simplePos x="0" y="0"/>
+                <wp:positionH relativeFrom="column">
+                  <wp:posOffset>2331720</wp:posOffset>
+                </wp:positionH>
+                <wp:positionV relativeFrom="paragraph">
+                  <wp:posOffset>2725420</wp:posOffset>
+                </wp:positionV>
+                <wp:extent cx="83820" cy="99060"/>
+                <wp:effectExtent l="19050" t="38100" r="30480" b="53340"/>
+                <wp:wrapNone/>
+                <wp:docPr id="26" name="כוכב עם 5 פינות 26"/>
+                <wp:cNvGraphicFramePr/>
+                <a:graphic xmlns:a="http://schemas.openxmlformats.org/drawingml/2006/main">
+                  <a:graphicData uri="http://schemas.microsoft.com/office/word/2010/wordprocessingShape">
+                    <wps:wsp>
+                      <wps:cNvSpPr/>
+                      <wps:spPr>
+                        <a:xfrm>
+                          <a:off x="0" y="0"/>
+                          <a:ext cx="83820" cy="99060"/>
+                        </a:xfrm>
+                        <a:prstGeom prst="star5">
+                          <a:avLst/>
+                        </a:prstGeom>
+                      </wps:spPr>
+                      <wps:style>
+                        <a:lnRef idx="2">
+                          <a:schemeClr val="accent1">
+                            <a:shade val="50000"/>
+                          </a:schemeClr>
+                        </a:lnRef>
+                        <a:fillRef idx="1">
+                          <a:schemeClr val="accent1"/>
+                        </a:fillRef>
+                        <a:effectRef idx="0">
+                          <a:schemeClr val="accent1"/>
+                        </a:effectRef>
+                        <a:fontRef idx="minor">
+                          <a:schemeClr val="lt1"/>
+                        </a:fontRef>
+                      </wps:style>
+                      <wps:bodyPr rot="0" spcFirstLastPara="0" vertOverflow="overflow" horzOverflow="overflow" vert="horz" wrap="square" lIns="91440" tIns="45720" rIns="91440" bIns="45720" numCol="1" spcCol="0" rtlCol="1" fromWordArt="0" anchor="ctr" anchorCtr="0" forceAA="0" compatLnSpc="1">
+                        <a:prstTxWarp prst="textNoShape">
+                          <a:avLst/>
+                        </a:prstTxWarp>
+                        <a:noAutofit/>
+                      </wps:bodyPr>
+                    </wps:wsp>
+                  </a:graphicData>
+                </a:graphic>
+              </wp:anchor>
+            </w:drawing>
+          </mc:Choice>
+          <mc:Fallback>
+            <w:pict>
+              <v:shape w14:anchorId="7A16B87A" id="כוכב עם 5 פינות 26" o:spid="_x0000_s1026" style="position:absolute;left:0;text-align:left;margin-left:183.6pt;margin-top:214.6pt;width:6.6pt;height:7.8pt;z-index:251688960;visibility:visible;mso-wrap-style:square;mso-wrap-distance-left:9pt;mso-wrap-distance-top:0;mso-wrap-distance-right:9pt;mso-wrap-distance-bottom:0;mso-position-horizontal:absolute;mso-position-horizontal-relative:text;mso-position-vertical:absolute;mso-position-vertical-relative:text;v-text-anchor:middle" coordsize="83820,99060" o:gfxdata="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" path="m,37837r32017,1l41910,r9893,37838l83820,37837,57918,61222r9894,37838l41910,75675,16008,99060,25902,61222,,37837xe" fillcolor="#5b9bd5 [3204]" strokecolor="#1f4d78 [1604]" strokeweight="1pt">
+                <v:stroke joinstyle="miter"/>
+                <v:path arrowok="t" o:connecttype="custom" o:connectlocs="0,37837;32017,37838;41910,0;51803,37838;83820,37837;57918,61222;67812,99060;41910,75675;16008,99060;25902,61222;0,37837" o:connectangles="0,0,0,0,0,0,0,0,0,0,0"/>
+              </v:shape>
+            </w:pict>
+          </mc:Fallback>
+        </mc:AlternateContent>
+      </w:r>
+      <w:r>
+        <w:rPr>
+          <w:rFonts w:cs="Calibri"/>
+          <w:noProof/>
+          <w:sz w:val="24"/>
+          <w:szCs w:val="24"/>
+          <w:rtl/>
+        </w:rPr>
+        <mc:AlternateContent>
+          <mc:Choice Requires="wps">
+            <w:drawing>
+              <wp:anchor distT="0" distB="0" distL="114300" distR="114300" simplePos="0" relativeHeight="251685888" behindDoc="0" locked="0" layoutInCell="1" allowOverlap="1" wp14:anchorId="07013E20" wp14:editId="147C164C">
+                <wp:simplePos x="0" y="0"/>
+                <wp:positionH relativeFrom="column">
+                  <wp:posOffset>3314700</wp:posOffset>
+                </wp:positionH>
+                <wp:positionV relativeFrom="paragraph">
+                  <wp:posOffset>2354580</wp:posOffset>
+                </wp:positionV>
+                <wp:extent cx="91440" cy="91440"/>
+                <wp:effectExtent l="0" t="0" r="22860" b="22860"/>
+                <wp:wrapNone/>
+                <wp:docPr id="24" name="אליפסה 24"/>
+                <wp:cNvGraphicFramePr/>
+                <a:graphic xmlns:a="http://schemas.openxmlformats.org/drawingml/2006/main">
+                  <a:graphicData uri="http://schemas.microsoft.com/office/word/2010/wordprocessingShape">
+                    <wps:wsp>
+                      <wps:cNvSpPr/>
+                      <wps:spPr>
+                        <a:xfrm>
+                          <a:off x="0" y="0"/>
+                          <a:ext cx="91440" cy="91440"/>
+                        </a:xfrm>
+                        <a:prstGeom prst="ellipse">
+                          <a:avLst/>
+                        </a:prstGeom>
+                      </wps:spPr>
+                      <wps:style>
+                        <a:lnRef idx="2">
+                          <a:schemeClr val="accent6"/>
+                        </a:lnRef>
+                        <a:fillRef idx="1">
+                          <a:schemeClr val="lt1"/>
+                        </a:fillRef>
+                        <a:effectRef idx="0">
+                          <a:schemeClr val="accent6"/>
+                        </a:effectRef>
+                        <a:fontRef idx="minor">
+                          <a:schemeClr val="dk1"/>
+                        </a:fontRef>
+                      </wps:style>
+                      <wps:bodyPr rot="0" spcFirstLastPara="0" vertOverflow="overflow" horzOverflow="overflow" vert="horz" wrap="square" lIns="91440" tIns="45720" rIns="91440" bIns="45720" numCol="1" spcCol="0" rtlCol="1" fromWordArt="0" anchor="ctr" anchorCtr="0" forceAA="0" compatLnSpc="1">
+                        <a:prstTxWarp prst="textNoShape">
+                          <a:avLst/>
+                        </a:prstTxWarp>
+                        <a:noAutofit/>
+                      </wps:bodyPr>
+                    </wps:wsp>
+                  </a:graphicData>
+                </a:graphic>
+              </wp:anchor>
+            </w:drawing>
+          </mc:Choice>
+          <mc:Fallback>
+            <w:pict>
+              <v:oval w14:anchorId="3918E46D" id="אליפסה 24" o:spid="_x0000_s1026" style="position:absolute;left:0;text-align:left;margin-left:261pt;margin-top:185.4pt;width:7.2pt;height:7.2pt;z-index:251685888;visibility:visible;mso-wrap-style:square;mso-wrap-distance-left:9pt;mso-wrap-distance-top:0;mso-wrap-distance-right:9pt;mso-wrap-distance-bottom:0;mso-position-horizontal:absolute;mso-position-horizontal-relative:text;mso-position-vertical:absolute;mso-position-vertical-relative:text;v-text-anchor:middle" o:gfxdata="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" fillcolor="white [3201]" strokecolor="#70ad47 [3209]" strokeweight="1pt">
+                <v:stroke joinstyle="miter"/>
+              </v:oval>
+            </w:pict>
+          </mc:Fallback>
+        </mc:AlternateContent>
+      </w:r>
+      <w:r>
+        <w:rPr>
+          <w:rFonts w:cs="Calibri"/>
+          <w:noProof/>
+          <w:sz w:val="24"/>
+          <w:szCs w:val="24"/>
+          <w:rtl/>
+        </w:rPr>
+        <mc:AlternateContent>
+          <mc:Choice Requires="wps">
+            <w:drawing>
+              <wp:anchor distT="0" distB="0" distL="114300" distR="114300" simplePos="0" relativeHeight="251683840" behindDoc="0" locked="0" layoutInCell="1" allowOverlap="1" wp14:anchorId="3361F458" wp14:editId="202FD8EF">
+                <wp:simplePos x="0" y="0"/>
+                <wp:positionH relativeFrom="column">
+                  <wp:posOffset>3238500</wp:posOffset>
+                </wp:positionH>
+                <wp:positionV relativeFrom="paragraph">
+                  <wp:posOffset>2011680</wp:posOffset>
+                </wp:positionV>
+                <wp:extent cx="91440" cy="91440"/>
+                <wp:effectExtent l="0" t="0" r="22860" b="22860"/>
+                <wp:wrapNone/>
+                <wp:docPr id="23" name="אליפסה 23"/>
+                <wp:cNvGraphicFramePr/>
+                <a:graphic xmlns:a="http://schemas.openxmlformats.org/drawingml/2006/main">
+                  <a:graphicData uri="http://schemas.microsoft.com/office/word/2010/wordprocessingShape">
+                    <wps:wsp>
+                      <wps:cNvSpPr/>
+                      <wps:spPr>
+                        <a:xfrm>
+                          <a:off x="0" y="0"/>
+                          <a:ext cx="91440" cy="91440"/>
+                        </a:xfrm>
+                        <a:prstGeom prst="ellipse">
+                          <a:avLst/>
+                        </a:prstGeom>
+                      </wps:spPr>
+                      <wps:style>
+                        <a:lnRef idx="2">
+                          <a:schemeClr val="accent6"/>
+                        </a:lnRef>
+                        <a:fillRef idx="1">
+                          <a:schemeClr val="lt1"/>
+                        </a:fillRef>
+                        <a:effectRef idx="0">
+                          <a:schemeClr val="accent6"/>
+                        </a:effectRef>
+                        <a:fontRef idx="minor">
+                          <a:schemeClr val="dk1"/>
+                        </a:fontRef>
+                      </wps:style>
+                      <wps:bodyPr rot="0" spcFirstLastPara="0" vertOverflow="overflow" horzOverflow="overflow" vert="horz" wrap="square" lIns="91440" tIns="45720" rIns="91440" bIns="45720" numCol="1" spcCol="0" rtlCol="1" fromWordArt="0" anchor="ctr" anchorCtr="0" forceAA="0" compatLnSpc="1">
+                        <a:prstTxWarp prst="textNoShape">
+                          <a:avLst/>
+                        </a:prstTxWarp>
+                        <a:noAutofit/>
+                      </wps:bodyPr>
+                    </wps:wsp>
+                  </a:graphicData>
+                </a:graphic>
+              </wp:anchor>
+            </w:drawing>
+          </mc:Choice>
+          <mc:Fallback>
+            <w:pict>
+              <v:oval w14:anchorId="75D74A09" id="אליפסה 23" o:spid="_x0000_s1026" style="position:absolute;left:0;text-align:left;margin-left:255pt;margin-top:158.4pt;width:7.2pt;height:7.2pt;z-index:251683840;visibility:visible;mso-wrap-style:square;mso-wrap-distance-left:9pt;mso-wrap-distance-top:0;mso-wrap-distance-right:9pt;mso-wrap-distance-bottom:0;mso-position-horizontal:absolute;mso-position-horizontal-relative:text;mso-position-vertical:absolute;mso-position-vertical-relative:text;v-text-anchor:middle" o:gfxdata="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" fillcolor="white [3201]" strokecolor="#70ad47 [3209]" strokeweight="1pt">
+                <v:stroke joinstyle="miter"/>
+              </v:oval>
+            </w:pict>
+          </mc:Fallback>
+        </mc:AlternateContent>
+      </w:r>
       <w:r>
         <w:rPr>
           <w:rFonts w:cs="Calibri"/>
@@ -4214,180 +4950,202 @@
         <w:bidi/>
         <w:rPr>
           <w:rFonts w:cstheme="minorHAnsi"/>
-          <w:sz w:val="24"/>
-          <w:szCs w:val="24"/>
-        </w:rPr>
-      </w:pPr>
-    </w:p>
-    <w:p>
-      <w:pPr>
-        <w:bidi/>
-        <w:rPr>
-          <w:rFonts w:eastAsiaTheme="minorEastAsia"/>
-          <w:i/>
-          <w:sz w:val="24"/>
-          <w:szCs w:val="24"/>
-        </w:rPr>
-      </w:pPr>
-      <w:r>
-        <w:rPr>
-          <w:rFonts w:eastAsiaTheme="minorEastAsia"/>
-          <w:i/>
-          <w:sz w:val="24"/>
-          <w:szCs w:val="24"/>
-          <w:rtl/>
-        </w:rPr>
-        <w:t>ע"פ העקומה האדומה, ניתן לראות שככל שניתן משקל גבוה יותר לפונקציה ההיורסטית, נפתח פחות מצבים. זאת מכיוון שהפונקציה ההיורסטית מתווה "כיוון" מסוים לחיפוש. (ספציפית באלג' שלנו הפונקציה מוגדרת כמרחק אווירי). ניתן להסביר זאת ע"י כך שבעת שימוש עדיף בפונקציה ההיוריסטית, אלגוריתם החיפוש יפתח פחות מצבים ו"יחזור" אחורה, אלא ילך עם ההיורסיטקה לכיוון הפתרון.</w:t>
-      </w:r>
-    </w:p>
-    <w:p>
-      <w:pPr>
-        <w:bidi/>
-        <w:rPr>
-          <w:rFonts w:eastAsiaTheme="minorEastAsia"/>
-          <w:i/>
-          <w:sz w:val="24"/>
-          <w:szCs w:val="24"/>
-          <w:rtl/>
-        </w:rPr>
-      </w:pPr>
-      <w:r>
-        <w:rPr>
-          <w:rFonts w:eastAsiaTheme="minorEastAsia"/>
-          <w:i/>
-          <w:sz w:val="24"/>
-          <w:szCs w:val="24"/>
-          <w:rtl/>
-        </w:rPr>
-        <w:t>ע"פ העקומה הכחולה, ניתן לראות שככל שניתן משקל גבוה יותר לפונקציה ההיורסטית, איכות הפתרון תקטן (כלומר העלות תעלה). ניתן להסביר זאת מכיוון שכאשר המשקל מאוזן בין הפונקציה ההיורסטית ל</w:t>
-      </w:r>
-      <w:r>
-        <w:rPr>
-          <w:rFonts w:eastAsiaTheme="minorEastAsia"/>
-          <w:i/>
-          <w:sz w:val="24"/>
-          <w:szCs w:val="24"/>
-        </w:rPr>
-        <w:t>UC</w:t>
-      </w:r>
-      <w:r>
-        <w:rPr>
-          <w:rFonts w:eastAsiaTheme="minorEastAsia"/>
-          <w:i/>
-          <w:sz w:val="24"/>
-          <w:szCs w:val="24"/>
-          <w:rtl/>
-        </w:rPr>
-        <w:t>, אז החישוב יותר מדויק ואלגוריתם החיפוש יבחר במצבים שיובילו לפתרון טוב יותר. מצד שני, כשניתן יחס עדיף לפונקציה היורסטית נקבל אי דיוקים ולכן גם נקבל פתרונות פחות איכותיים.</w:t>
-      </w:r>
-    </w:p>
-    <w:p>
-      <w:pPr>
-        <w:bidi/>
-        <w:rPr>
-          <w:rFonts w:eastAsiaTheme="minorEastAsia"/>
-          <w:i/>
-          <w:sz w:val="24"/>
-          <w:szCs w:val="24"/>
-          <w:rtl/>
-        </w:rPr>
-      </w:pPr>
-      <w:r>
-        <w:rPr>
-          <w:rFonts w:eastAsiaTheme="minorEastAsia"/>
-          <w:i/>
-          <w:sz w:val="24"/>
-          <w:szCs w:val="24"/>
-          <w:rtl/>
-        </w:rPr>
-        <w:t xml:space="preserve">ע"פ הגרף המתואר, נרצה למצוא את הנקודה בה נפתח כמה שפחות צמתים, ומצד שני גם נקבל פתרון איכותי. ניתן לראות בגרף שבנק' החיתוך נקבל את המשקל בו מתקבל איזון בין 2 הדרישות. לכן נבחר את </w:t>
-      </w:r>
-      <w:r>
-        <w:rPr>
-          <w:rFonts w:eastAsiaTheme="minorEastAsia"/>
-          <w:i/>
-          <w:sz w:val="24"/>
-          <w:szCs w:val="24"/>
-        </w:rPr>
-        <w:t>w</w:t>
-      </w:r>
-      <w:r>
-        <w:rPr>
-          <w:rFonts w:eastAsiaTheme="minorEastAsia"/>
-          <w:i/>
-          <w:sz w:val="24"/>
-          <w:szCs w:val="24"/>
-          <w:rtl/>
-        </w:rPr>
-        <w:t xml:space="preserve"> שיהיה קצת לפני 0.6.</w:t>
-      </w:r>
-    </w:p>
-    <w:p>
-      <w:pPr>
-        <w:bidi/>
-        <w:rPr>
-          <w:rFonts w:eastAsiaTheme="minorEastAsia"/>
-          <w:i/>
-          <w:sz w:val="24"/>
-          <w:szCs w:val="24"/>
-          <w:rtl/>
-        </w:rPr>
-      </w:pPr>
-      <w:r>
-        <w:rPr>
-          <w:rFonts w:eastAsiaTheme="minorEastAsia"/>
-          <w:i/>
-          <w:sz w:val="24"/>
-          <w:szCs w:val="24"/>
-          <w:rtl/>
-        </w:rPr>
-        <w:t>כלל האצבע שהוצג בכיתה מוסבר ב2 הפסקאות הראשונות של ההסבר, ככל ש</w:t>
-      </w:r>
-      <w:r>
-        <w:rPr>
-          <w:rFonts w:eastAsiaTheme="minorEastAsia"/>
-          <w:i/>
-          <w:sz w:val="24"/>
-          <w:szCs w:val="24"/>
-        </w:rPr>
-        <w:t>W</w:t>
-      </w:r>
-      <w:r>
-        <w:rPr>
-          <w:rFonts w:eastAsiaTheme="minorEastAsia"/>
-          <w:i/>
-          <w:sz w:val="24"/>
-          <w:szCs w:val="24"/>
-          <w:rtl/>
-        </w:rPr>
-        <w:t xml:space="preserve"> קטן יותר, נקבל פתרון איכותי יותר (הגרף הכחול) ונפתח יותר מצבים (הגרף האדום).</w:t>
-      </w:r>
-    </w:p>
-    <w:p>
-      <w:pPr>
-        <w:bidi/>
-        <w:rPr>
-          <w:rFonts w:eastAsiaTheme="minorEastAsia"/>
-          <w:i/>
-          <w:sz w:val="24"/>
-          <w:szCs w:val="24"/>
-          <w:rtl/>
-        </w:rPr>
-      </w:pPr>
-      <w:r>
-        <w:rPr>
-          <w:rFonts w:eastAsiaTheme="minorEastAsia"/>
-          <w:i/>
-          <w:sz w:val="24"/>
-          <w:szCs w:val="24"/>
-          <w:rtl/>
-        </w:rPr>
-        <w:t>את הדגש המוצע בשאלה ניתן לראות בגרף באזור של משקל 0.7: ניתן לראות ירידה חדה בגרף, על אף שהמשקל השמאלי קטן יותר מהמשקל הימני בסוף הירידה, עדיין איכות הפתרון בסוף הירידה בצד ימין טובה יותר מהמשקל השמאלי.</w:t>
-      </w:r>
-    </w:p>
-    <w:p>
-      <w:pPr>
-        <w:bidi/>
+          <w:b/>
+          <w:bCs/>
+          <w:sz w:val="28"/>
+          <w:szCs w:val="28"/>
+          <w:u w:val="single"/>
+          <w:rtl/>
+        </w:rPr>
+      </w:pPr>
+    </w:p>
+    <w:p>
+      <w:pPr>
+        <w:bidi/>
+        <w:rPr>
+          <w:rFonts w:cstheme="minorHAnsi"/>
+          <w:b/>
+          <w:bCs/>
+          <w:sz w:val="28"/>
+          <w:szCs w:val="28"/>
+          <w:u w:val="single"/>
+          <w:rtl/>
+        </w:rPr>
+      </w:pPr>
+      <w:r>
+        <w:rPr>
+          <w:rFonts w:cstheme="minorHAnsi" w:hint="cs"/>
+          <w:b/>
+          <w:bCs/>
+          <w:sz w:val="28"/>
+          <w:szCs w:val="28"/>
+          <w:u w:val="single"/>
+          <w:rtl/>
+        </w:rPr>
+        <w:lastRenderedPageBreak/>
+        <w:t xml:space="preserve">חלק </w:t>
+      </w:r>
+      <w:r>
+        <w:rPr>
+          <w:rFonts w:cstheme="minorHAnsi" w:hint="cs"/>
+          <w:b/>
+          <w:bCs/>
+          <w:sz w:val="28"/>
+          <w:szCs w:val="28"/>
+          <w:u w:val="single"/>
+          <w:rtl/>
+        </w:rPr>
+        <w:t>ו</w:t>
+      </w:r>
+      <w:r>
+        <w:rPr>
+          <w:rFonts w:cstheme="minorHAnsi" w:hint="cs"/>
+          <w:b/>
+          <w:bCs/>
+          <w:sz w:val="28"/>
+          <w:szCs w:val="28"/>
+          <w:u w:val="single"/>
+          <w:rtl/>
+        </w:rPr>
+        <w:t>:</w:t>
+      </w:r>
+    </w:p>
+    <w:p>
+      <w:pPr>
+        <w:bidi/>
+        <w:rPr>
+          <w:rFonts w:cstheme="minorHAnsi"/>
+          <w:sz w:val="24"/>
+          <w:szCs w:val="24"/>
+          <w:u w:val="single"/>
+          <w:rtl/>
+        </w:rPr>
+      </w:pPr>
+      <w:r>
+        <w:rPr>
+          <w:rFonts w:cstheme="minorHAnsi" w:hint="cs"/>
+          <w:sz w:val="24"/>
+          <w:szCs w:val="24"/>
+          <w:highlight w:val="yellow"/>
+          <w:u w:val="single"/>
+          <w:rtl/>
+        </w:rPr>
+        <w:t>שאלה 19</w:t>
+      </w:r>
+      <w:r>
+        <w:rPr>
+          <w:rFonts w:cstheme="minorHAnsi" w:hint="cs"/>
+          <w:sz w:val="24"/>
+          <w:szCs w:val="24"/>
+          <w:highlight w:val="lightGray"/>
+          <w:u w:val="single"/>
+          <w:rtl/>
+        </w:rPr>
+        <w:t>:</w:t>
+      </w:r>
+    </w:p>
+    <w:p>
+      <w:pPr>
+        <w:bidi/>
+        <w:rPr>
+          <w:rFonts w:cstheme="minorHAnsi"/>
+          <w:sz w:val="24"/>
+          <w:szCs w:val="24"/>
+          <w:rtl/>
+        </w:rPr>
+      </w:pPr>
+    </w:p>
+    <w:p>
+      <w:pPr>
+        <w:bidi/>
+        <w:rPr>
+          <w:rFonts w:cstheme="minorHAnsi"/>
+          <w:sz w:val="24"/>
+          <w:szCs w:val="24"/>
+          <w:u w:val="single"/>
+          <w:rtl/>
+        </w:rPr>
+      </w:pPr>
+      <w:r>
+        <w:rPr>
+          <w:rFonts w:cstheme="minorHAnsi" w:hint="cs"/>
+          <w:sz w:val="24"/>
+          <w:szCs w:val="24"/>
+          <w:u w:val="single"/>
+          <w:rtl/>
+        </w:rPr>
+        <w:t>שאלה 20:</w:t>
+      </w:r>
+    </w:p>
+    <w:p>
+      <w:pPr>
+        <w:bidi/>
+        <w:rPr>
+          <w:rFonts w:cstheme="minorHAnsi"/>
+          <w:sz w:val="24"/>
+          <w:szCs w:val="24"/>
+          <w:u w:val="single"/>
+          <w:rtl/>
+        </w:rPr>
+      </w:pPr>
+      <w:r>
+        <w:rPr>
+          <w:rFonts w:cstheme="minorHAnsi" w:hint="cs"/>
+          <w:sz w:val="24"/>
+          <w:szCs w:val="24"/>
+          <w:highlight w:val="lightGray"/>
+          <w:u w:val="single"/>
+          <w:rtl/>
+        </w:rPr>
+        <w:t>תשובה:</w:t>
+      </w:r>
+    </w:p>
+    <w:p>
+      <w:pPr>
+        <w:pStyle w:val="a4"/>
+        <w:numPr>
+          <w:ilvl w:val="0"/>
+          <w:numId w:val="2"/>
+        </w:numPr>
+        <w:rPr>
+          <w:rFonts w:cstheme="minorHAnsi"/>
+          <w:sz w:val="24"/>
+          <w:szCs w:val="24"/>
+        </w:rPr>
+      </w:pPr>
+      <w:r>
+        <w:rPr>
+          <w:rFonts w:cstheme="minorHAnsi" w:hint="cs"/>
+          <w:sz w:val="24"/>
+          <w:szCs w:val="24"/>
+          <w:rtl/>
+        </w:rPr>
+        <w:t xml:space="preserve">מעל הגדרת המחלקה </w:t>
+      </w:r>
+      <w:proofErr w:type="spellStart"/>
+      <w:r>
+        <w:rPr>
+          <w:rFonts w:cstheme="minorHAnsi"/>
+          <w:sz w:val="24"/>
+          <w:szCs w:val="24"/>
+        </w:rPr>
+        <w:t>MDAState</w:t>
+      </w:r>
+      <w:proofErr w:type="spellEnd"/>
+      <w:r>
+        <w:rPr>
+          <w:rFonts w:cstheme="minorHAnsi" w:hint="cs"/>
+          <w:sz w:val="24"/>
+          <w:szCs w:val="24"/>
+          <w:rtl/>
+        </w:rPr>
+        <w:t xml:space="preserve"> מופיעה שורת הקוד הבאה(השורה המבוקשת היא העליונה):</w:t>
+      </w:r>
+    </w:p>
+    <w:p>
+      <w:pPr>
+        <w:pStyle w:val="a4"/>
+        <w:ind w:left="1080"/>
         <w:rPr>
           <w:rFonts w:cstheme="minorHAnsi"/>
           <w:sz w:val="24"/>
@@ -4403,10 +5161,10 @@
           <w:rtl/>
         </w:rPr>
         <w:drawing>
-          <wp:inline distT="0" distB="0" distL="0" distR="0" wp14:anchorId="396709FA" wp14:editId="40F67D75">
-            <wp:extent cx="4054191" cy="1028789"/>
-            <wp:effectExtent l="0" t="0" r="3810" b="0"/>
-            <wp:docPr id="4" name="תמונה 4"/>
+          <wp:inline distT="0" distB="0" distL="0" distR="0" wp14:anchorId="4B37CFD7" wp14:editId="372D38E2">
+            <wp:extent cx="5380186" cy="830652"/>
+            <wp:effectExtent l="0" t="0" r="0" b="7620"/>
+            <wp:docPr id="6" name="תמונה 6"/>
             <wp:cNvGraphicFramePr>
               <a:graphicFrameLocks xmlns:a="http://schemas.openxmlformats.org/drawingml/2006/main" noChangeAspect="1"/>
             </wp:cNvGraphicFramePr>
@@ -4426,7 +5184,7 @@
                   <pic:spPr>
                     <a:xfrm>
                       <a:off x="0" y="0"/>
-                      <a:ext cx="4054191" cy="1028789"/>
+                      <a:ext cx="5380186" cy="830652"/>
                     </a:xfrm>
                     <a:prstGeom prst="rect">
                       <a:avLst/>
@@ -4441,103 +5199,45 @@
     </w:p>
     <w:p>
       <w:pPr>
-        <w:bidi/>
-        <w:rPr>
-          <w:rFonts w:cstheme="minorHAnsi"/>
-          <w:sz w:val="24"/>
-          <w:szCs w:val="24"/>
-        </w:rPr>
-      </w:pPr>
-    </w:p>
-    <w:p>
-      <w:pPr>
-        <w:bidi/>
-        <w:rPr>
-          <w:rFonts w:cstheme="minorHAnsi"/>
-          <w:b/>
-          <w:bCs/>
-          <w:sz w:val="28"/>
-          <w:szCs w:val="28"/>
-          <w:u w:val="single"/>
-          <w:rtl/>
-        </w:rPr>
-      </w:pPr>
-    </w:p>
-    <w:p>
-      <w:pPr>
-        <w:bidi/>
-        <w:rPr>
-          <w:rFonts w:cstheme="minorHAnsi"/>
-          <w:b/>
-          <w:bCs/>
-          <w:sz w:val="28"/>
-          <w:szCs w:val="28"/>
-          <w:u w:val="single"/>
-          <w:rtl/>
-        </w:rPr>
-      </w:pPr>
-      <w:r>
-        <w:rPr>
-          <w:rFonts w:cstheme="minorHAnsi" w:hint="cs"/>
-          <w:b/>
-          <w:bCs/>
-          <w:sz w:val="28"/>
-          <w:szCs w:val="28"/>
-          <w:u w:val="single"/>
-          <w:rtl/>
-        </w:rPr>
-        <w:t xml:space="preserve">חלק </w:t>
-      </w:r>
-      <w:r>
-        <w:rPr>
-          <w:rFonts w:cstheme="minorHAnsi" w:hint="cs"/>
-          <w:b/>
-          <w:bCs/>
-          <w:sz w:val="28"/>
-          <w:szCs w:val="28"/>
-          <w:u w:val="single"/>
-          <w:rtl/>
-        </w:rPr>
-        <w:t>ו</w:t>
-      </w:r>
-      <w:r>
-        <w:rPr>
-          <w:rFonts w:cstheme="minorHAnsi" w:hint="cs"/>
-          <w:b/>
-          <w:bCs/>
-          <w:sz w:val="28"/>
-          <w:szCs w:val="28"/>
-          <w:u w:val="single"/>
-          <w:rtl/>
-        </w:rPr>
-        <w:t>':</w:t>
-      </w:r>
-    </w:p>
-    <w:p>
-      <w:pPr>
-        <w:bidi/>
-        <w:rPr>
-          <w:rFonts w:cstheme="minorHAnsi"/>
-          <w:sz w:val="24"/>
-          <w:szCs w:val="24"/>
-          <w:u w:val="single"/>
-          <w:rtl/>
-        </w:rPr>
-      </w:pPr>
-      <w:r>
-        <w:rPr>
-          <w:rFonts w:cstheme="minorHAnsi" w:hint="cs"/>
-          <w:sz w:val="24"/>
-          <w:szCs w:val="24"/>
-          <w:u w:val="single"/>
-          <w:rtl/>
-        </w:rPr>
-        <w:t>שאלה 20:</w:t>
-      </w:r>
-    </w:p>
-    <w:p>
-      <w:pPr>
-        <w:pStyle w:val="ListParagraph"/>
+        <w:pStyle w:val="a4"/>
+        <w:ind w:left="1080"/>
+        <w:rPr>
+          <w:rFonts w:cstheme="minorHAnsi"/>
+          <w:sz w:val="24"/>
+          <w:szCs w:val="24"/>
+          <w:rtl/>
+        </w:rPr>
+      </w:pPr>
+      <w:r>
+        <w:rPr>
+          <w:rFonts w:cstheme="minorHAnsi" w:hint="cs"/>
+          <w:sz w:val="24"/>
+          <w:szCs w:val="24"/>
+          <w:rtl/>
+        </w:rPr>
+        <w:t>כלומר, המחלקה מוגדרת כ-</w:t>
+      </w:r>
+      <w:r>
+        <w:rPr>
+          <w:rFonts w:cstheme="minorHAnsi"/>
+          <w:sz w:val="24"/>
+          <w:szCs w:val="24"/>
+        </w:rPr>
+        <w:t>frozen</w:t>
+      </w:r>
+      <w:r>
+        <w:rPr>
+          <w:rFonts w:cstheme="minorHAnsi" w:hint="cs"/>
+          <w:sz w:val="24"/>
+          <w:szCs w:val="24"/>
+          <w:rtl/>
+        </w:rPr>
+        <w:t xml:space="preserve"> וכל ניסיון לבצע השמה לשדות של המחלקה יזרוק חריגה.</w:t>
+      </w:r>
+    </w:p>
+    <w:p>
+      <w:pPr>
+        <w:pStyle w:val="a4"/>
         <w:numPr>
           <w:ilvl w:val="0"/>
           <w:numId w:val="2"/>
@@ -4555,8 +5255,56 @@
           <w:szCs w:val="24"/>
           <w:rtl/>
         </w:rPr>
-        <w:t xml:space="preserve">מעל הגדרת המחלקה </w:t>
-      </w:r>
+        <w:t>שורה זו אינה מספיקה מאחר ובפייתון עוב</w:t>
+      </w:r>
+      <w:r>
+        <w:rPr>
+          <w:rFonts w:cstheme="minorHAnsi" w:hint="cs"/>
+          <w:sz w:val="24"/>
+          <w:szCs w:val="24"/>
+          <w:rtl/>
+        </w:rPr>
+        <w:t xml:space="preserve">דים עם מצביעים לאובייקטים עצמם וחלק מהשדות במחלקה הם מצביעים לאובייקטים שאנו לא רוצים לשנות. </w:t>
+      </w:r>
+      <w:r>
+        <w:rPr>
+          <w:rFonts w:cstheme="minorHAnsi" w:hint="cs"/>
+          <w:sz w:val="24"/>
+          <w:szCs w:val="24"/>
+          <w:rtl/>
+        </w:rPr>
+        <w:t>כ</w:t>
+      </w:r>
+      <w:r>
+        <w:rPr>
+          <w:rFonts w:cstheme="minorHAnsi" w:hint="cs"/>
+          <w:sz w:val="24"/>
+          <w:szCs w:val="24"/>
+          <w:rtl/>
+        </w:rPr>
+        <w:t>ך למשל,</w:t>
+      </w:r>
+      <w:r>
+        <w:rPr>
+          <w:rFonts w:cstheme="minorHAnsi" w:hint="cs"/>
+          <w:sz w:val="24"/>
+          <w:szCs w:val="24"/>
+          <w:rtl/>
+        </w:rPr>
+        <w:t xml:space="preserve"> בפונקציה </w:t>
+      </w:r>
+    </w:p>
+    <w:p>
+      <w:pPr>
+        <w:pStyle w:val="a4"/>
+        <w:ind w:left="1080"/>
+        <w:rPr>
+          <w:rFonts w:cstheme="minorHAnsi"/>
+          <w:sz w:val="24"/>
+          <w:szCs w:val="24"/>
+          <w:rtl/>
+        </w:rPr>
+      </w:pPr>
       <w:proofErr w:type="spellStart"/>
       <w:r>
         <w:rPr>
@@ -4564,7 +5312,7 @@
           <w:sz w:val="24"/>
           <w:szCs w:val="24"/>
         </w:rPr>
-        <w:t>MDAState</w:t>
+        <w:t>expand_state_with_costs</w:t>
       </w:r>
       <w:proofErr w:type="spellEnd"/>
       <w:r>
@@ -4574,32 +5322,391 @@
           <w:szCs w:val="24"/>
           <w:rtl/>
         </w:rPr>
-        <w:t xml:space="preserve"> מופיעה שורת הקוד הבאה(השורה המבוקשת היא העליונה):</w:t>
-      </w:r>
-    </w:p>
-    <w:p>
-      <w:pPr>
-        <w:pStyle w:val="ListParagraph"/>
+        <w:t xml:space="preserve"> אנו לוקחים מצב קיים ויוצרים ממנו מצבים אחרים, </w:t>
+      </w:r>
+      <w:r>
+        <w:rPr>
+          <w:rFonts w:cstheme="minorHAnsi" w:hint="cs"/>
+          <w:sz w:val="24"/>
+          <w:szCs w:val="24"/>
+          <w:rtl/>
+        </w:rPr>
+        <w:t>והרי כי חשוב לנו לא לשנות את אחד הערכים של</w:t>
+      </w:r>
+      <w:r>
+        <w:rPr>
+          <w:rFonts w:cstheme="minorHAnsi" w:hint="cs"/>
+          <w:sz w:val="24"/>
+          <w:szCs w:val="24"/>
+          <w:rtl/>
+        </w:rPr>
+        <w:t xml:space="preserve"> ה- </w:t>
+      </w:r>
+      <w:r>
+        <w:rPr>
+          <w:rFonts w:cstheme="minorHAnsi"/>
+          <w:sz w:val="24"/>
+          <w:szCs w:val="24"/>
+        </w:rPr>
+        <w:t>sets</w:t>
+      </w:r>
+      <w:r>
+        <w:rPr>
+          <w:rFonts w:cstheme="minorHAnsi" w:hint="cs"/>
+          <w:sz w:val="24"/>
+          <w:szCs w:val="24"/>
+          <w:rtl/>
+        </w:rPr>
+        <w:t xml:space="preserve"> ב-</w:t>
+      </w:r>
+      <w:r>
+        <w:rPr>
+          <w:rFonts w:cstheme="minorHAnsi"/>
+          <w:sz w:val="24"/>
+          <w:szCs w:val="24"/>
+        </w:rPr>
+        <w:t>state</w:t>
+      </w:r>
+      <w:r>
+        <w:rPr>
+          <w:rFonts w:cstheme="minorHAnsi" w:hint="cs"/>
+          <w:sz w:val="24"/>
+          <w:szCs w:val="24"/>
+          <w:rtl/>
+        </w:rPr>
+        <w:t xml:space="preserve"> הנוכחי כאשר אנו רוצים</w:t>
+      </w:r>
+      <w:r>
+        <w:rPr>
+          <w:rFonts w:cstheme="minorHAnsi" w:hint="cs"/>
+          <w:sz w:val="24"/>
+          <w:szCs w:val="24"/>
+          <w:rtl/>
+        </w:rPr>
+        <w:t xml:space="preserve"> לפתח את השכנים שלו.</w:t>
+      </w:r>
+      <w:r>
+        <w:rPr>
+          <w:rFonts w:cstheme="minorHAnsi" w:hint="cs"/>
+          <w:sz w:val="24"/>
+          <w:szCs w:val="24"/>
+          <w:rtl/>
+        </w:rPr>
+        <w:t xml:space="preserve"> </w:t>
+      </w:r>
+      <w:r>
+        <w:rPr>
+          <w:rFonts w:cstheme="minorHAnsi" w:hint="cs"/>
+          <w:sz w:val="24"/>
+          <w:szCs w:val="24"/>
+          <w:rtl/>
+        </w:rPr>
+        <w:t>לכן</w:t>
+      </w:r>
+      <w:r>
+        <w:rPr>
+          <w:rFonts w:cstheme="minorHAnsi" w:hint="cs"/>
+          <w:sz w:val="24"/>
+          <w:szCs w:val="24"/>
+          <w:rtl/>
+        </w:rPr>
+        <w:t>,</w:t>
+      </w:r>
+      <w:r>
+        <w:rPr>
+          <w:rFonts w:cstheme="minorHAnsi" w:hint="cs"/>
+          <w:sz w:val="24"/>
+          <w:szCs w:val="24"/>
+          <w:rtl/>
+        </w:rPr>
+        <w:t xml:space="preserve"> נוסיף את הערכים שבתוך המחלקה ל- </w:t>
+      </w:r>
+      <w:proofErr w:type="spellStart"/>
+      <w:r>
+        <w:rPr>
+          <w:rFonts w:cstheme="minorHAnsi"/>
+          <w:sz w:val="24"/>
+          <w:szCs w:val="24"/>
+        </w:rPr>
+        <w:t>frozenSet</w:t>
+      </w:r>
+      <w:proofErr w:type="spellEnd"/>
+      <w:r>
+        <w:rPr>
+          <w:rFonts w:cstheme="minorHAnsi" w:hint="cs"/>
+          <w:sz w:val="24"/>
+          <w:szCs w:val="24"/>
+          <w:rtl/>
+        </w:rPr>
+        <w:t xml:space="preserve">. </w:t>
+      </w:r>
+      <w:r>
+        <w:rPr>
+          <w:rFonts w:cstheme="minorHAnsi" w:hint="cs"/>
+          <w:sz w:val="24"/>
+          <w:szCs w:val="24"/>
+          <w:rtl/>
+        </w:rPr>
+        <w:t>נניח ולא היינו מגדירים אותם כ-</w:t>
+      </w:r>
+      <w:proofErr w:type="spellStart"/>
+      <w:r>
+        <w:rPr>
+          <w:rFonts w:cstheme="minorHAnsi"/>
+          <w:sz w:val="24"/>
+          <w:szCs w:val="24"/>
+        </w:rPr>
+        <w:t>frozenSet</w:t>
+      </w:r>
+      <w:proofErr w:type="spellEnd"/>
+      <w:r>
+        <w:rPr>
+          <w:rFonts w:cstheme="minorHAnsi" w:hint="cs"/>
+          <w:sz w:val="24"/>
+          <w:szCs w:val="24"/>
+          <w:rtl/>
+        </w:rPr>
+        <w:t>, היינו עלולים לשנות ערכים וכך ליצור טעויות שעלולות לפגוע בתקינות הקוד</w:t>
+      </w:r>
+      <w:r>
+        <w:rPr>
+          <w:rFonts w:cstheme="minorHAnsi" w:hint="cs"/>
+          <w:sz w:val="24"/>
+          <w:szCs w:val="24"/>
+          <w:rtl/>
+        </w:rPr>
+        <w:t xml:space="preserve"> או בציפייה שלנו לערכים מסוימים</w:t>
+      </w:r>
+      <w:r>
+        <w:rPr>
+          <w:rFonts w:cstheme="minorHAnsi" w:hint="cs"/>
+          <w:sz w:val="24"/>
+          <w:szCs w:val="24"/>
+          <w:rtl/>
+        </w:rPr>
+        <w:t>.</w:t>
+      </w:r>
+    </w:p>
+    <w:p>
+      <w:pPr>
+        <w:pStyle w:val="a4"/>
+        <w:numPr>
+          <w:ilvl w:val="0"/>
+          <w:numId w:val="2"/>
+        </w:numPr>
+        <w:rPr>
+          <w:rFonts w:cstheme="minorHAnsi"/>
+          <w:sz w:val="24"/>
+          <w:szCs w:val="24"/>
+          <w:highlight w:val="yellow"/>
+        </w:rPr>
+      </w:pPr>
+      <w:r>
+        <w:rPr>
+          <w:rFonts w:cstheme="minorHAnsi" w:hint="cs"/>
+          <w:sz w:val="24"/>
+          <w:szCs w:val="24"/>
+          <w:highlight w:val="yellow"/>
+          <w:rtl/>
+        </w:rPr>
+        <w:t>כן, מצב זה ייתכן כאשר אנו מנסים לשפר מצב כלשהו.</w:t>
+      </w:r>
+      <w:r>
+        <w:rPr>
+          <w:rFonts w:cstheme="minorHAnsi"/>
+          <w:sz w:val="24"/>
+          <w:szCs w:val="24"/>
+          <w:highlight w:val="yellow"/>
+        </w:rPr>
+        <w:t xml:space="preserve"> </w:t>
+      </w:r>
+      <w:r>
+        <w:rPr>
+          <w:highlight w:val="yellow"/>
+        </w:rPr>
+        <w:t>CLOSED ← CLOSED</w:t>
+      </w:r>
+      <w:r>
+        <w:rPr>
+          <w:rFonts w:ascii="Cambria Math" w:hAnsi="Cambria Math" w:cs="Cambria Math"/>
+          <w:highlight w:val="yellow"/>
+        </w:rPr>
+        <w:t>∖</w:t>
+      </w:r>
+      <w:r>
+        <w:rPr>
+          <w:highlight w:val="yellow"/>
+        </w:rPr>
+        <w:t>{</w:t>
+      </w:r>
+      <w:proofErr w:type="spellStart"/>
+      <w:r>
+        <w:rPr>
+          <w:highlight w:val="yellow"/>
+        </w:rPr>
+        <w:t>old_node</w:t>
+      </w:r>
+      <w:proofErr w:type="spellEnd"/>
+      <w:r>
+        <w:rPr>
+          <w:highlight w:val="yellow"/>
+        </w:rPr>
+        <w:t>}</w:t>
+      </w:r>
+    </w:p>
+    <w:p>
+      <w:pPr>
+        <w:pStyle w:val="a4"/>
+        <w:numPr>
+          <w:ilvl w:val="0"/>
+          <w:numId w:val="2"/>
+        </w:numPr>
+        <w:rPr>
+          <w:rFonts w:cstheme="minorHAnsi"/>
+          <w:sz w:val="24"/>
+          <w:szCs w:val="24"/>
+        </w:rPr>
+      </w:pPr>
+      <w:r>
+        <w:rPr>
+          <w:rFonts w:cstheme="minorHAnsi" w:hint="cs"/>
+          <w:sz w:val="24"/>
+          <w:szCs w:val="24"/>
+          <w:u w:val="single"/>
+          <w:rtl/>
+        </w:rPr>
+        <w:t>דוגמא:</w:t>
+      </w:r>
+      <w:r>
+        <w:rPr>
+          <w:rFonts w:cstheme="minorHAnsi" w:hint="cs"/>
+          <w:sz w:val="24"/>
+          <w:szCs w:val="24"/>
+          <w:rtl/>
+        </w:rPr>
+        <w:t xml:space="preserve"> </w:t>
+      </w:r>
+    </w:p>
+    <w:p>
+      <w:pPr>
+        <w:pStyle w:val="a4"/>
+        <w:spacing w:after="0"/>
         <w:ind w:left="1080"/>
         <w:rPr>
           <w:rFonts w:cstheme="minorHAnsi"/>
-          <w:sz w:val="24"/>
-          <w:szCs w:val="24"/>
+          <w:sz w:val="20"/>
+          <w:szCs w:val="20"/>
+          <w:rtl/>
+        </w:rPr>
+      </w:pPr>
+      <w:r>
+        <w:rPr>
+          <w:rFonts w:cstheme="minorHAnsi" w:hint="cs"/>
+          <w:sz w:val="20"/>
+          <w:szCs w:val="20"/>
+          <w:rtl/>
+        </w:rPr>
+        <w:t xml:space="preserve">חשוב לנו להקפיא את </w:t>
+      </w:r>
+      <w:proofErr w:type="spellStart"/>
+      <w:r>
+        <w:rPr>
+          <w:rFonts w:cstheme="minorHAnsi" w:hint="cs"/>
+          <w:sz w:val="20"/>
+          <w:szCs w:val="20"/>
+        </w:rPr>
+        <w:t>MDAS</w:t>
+      </w:r>
+      <w:r>
+        <w:rPr>
+          <w:rFonts w:cstheme="minorHAnsi"/>
+          <w:sz w:val="20"/>
+          <w:szCs w:val="20"/>
+        </w:rPr>
+        <w:t>tate</w:t>
+      </w:r>
+      <w:proofErr w:type="spellEnd"/>
+      <w:r>
+        <w:rPr>
+          <w:rFonts w:cstheme="minorHAnsi" w:hint="cs"/>
+          <w:sz w:val="20"/>
+          <w:szCs w:val="20"/>
+          <w:rtl/>
+        </w:rPr>
+        <w:t xml:space="preserve"> כך שכאשר אנחנו מפתחים את המצב העוקב, לא נזין "בטעות" ערכים שגויים. </w:t>
+      </w:r>
+      <w:r>
+        <w:rPr>
+          <w:rFonts w:cstheme="minorHAnsi" w:hint="cs"/>
+          <w:sz w:val="20"/>
+          <w:szCs w:val="20"/>
+          <w:rtl/>
+        </w:rPr>
+        <w:t>ביצוע ה-</w:t>
+      </w:r>
+      <w:proofErr w:type="spellStart"/>
+      <w:r>
+        <w:rPr>
+          <w:rFonts w:cstheme="minorHAnsi"/>
+          <w:sz w:val="20"/>
+          <w:szCs w:val="20"/>
+        </w:rPr>
+        <w:t>frozenset</w:t>
+      </w:r>
+      <w:proofErr w:type="spellEnd"/>
+      <w:r>
+        <w:rPr>
+          <w:rFonts w:cstheme="minorHAnsi" w:hint="cs"/>
+          <w:sz w:val="20"/>
+          <w:szCs w:val="20"/>
+          <w:rtl/>
+        </w:rPr>
+        <w:t xml:space="preserve"> על המחלקה מגן על השדות הפנימיים, אך חלק מהשדות הם מצביעים לאובייקטים אחרים כאשר גם אותם אנו לא רוצים לשנות, כדוגמת </w:t>
+      </w:r>
+      <w:proofErr w:type="spellStart"/>
+      <w:r>
+        <w:rPr>
+          <w:rFonts w:cstheme="minorHAnsi"/>
+          <w:sz w:val="20"/>
+          <w:szCs w:val="20"/>
+        </w:rPr>
+        <w:t>state_to_expand.test_on_ambulance</w:t>
+      </w:r>
+      <w:proofErr w:type="spellEnd"/>
+      <w:r>
+        <w:rPr>
+          <w:rFonts w:cstheme="minorHAnsi" w:hint="cs"/>
+          <w:sz w:val="20"/>
+          <w:szCs w:val="20"/>
+          <w:rtl/>
+        </w:rPr>
+        <w:t xml:space="preserve"> כפי שניתן לראות:</w:t>
+      </w:r>
+    </w:p>
+    <w:p>
+      <w:pPr>
+        <w:pStyle w:val="a4"/>
+        <w:spacing w:after="0"/>
+        <w:ind w:left="1080"/>
+        <w:rPr>
+          <w:rFonts w:cstheme="minorHAnsi"/>
+          <w:sz w:val="20"/>
+          <w:szCs w:val="20"/>
+          <w:rtl/>
         </w:rPr>
       </w:pPr>
       <w:r>
         <w:rPr>
           <w:rFonts w:cs="Calibri"/>
-          <w:noProof/>
-          <w:sz w:val="24"/>
-          <w:szCs w:val="24"/>
+          <w:sz w:val="20"/>
+          <w:szCs w:val="20"/>
           <w:rtl/>
         </w:rPr>
         <w:drawing>
-          <wp:inline distT="0" distB="0" distL="0" distR="0" wp14:anchorId="4B37CFD7" wp14:editId="372D38E2">
-            <wp:extent cx="5380186" cy="830652"/>
-            <wp:effectExtent l="0" t="0" r="0" b="7620"/>
-            <wp:docPr id="6" name="תמונה 6"/>
+          <wp:inline distT="0" distB="0" distL="0" distR="0" wp14:anchorId="1CBEE23A" wp14:editId="5199C4AE">
+            <wp:extent cx="5943600" cy="293370"/>
+            <wp:effectExtent l="0" t="0" r="0" b="0"/>
+            <wp:docPr id="29" name="תמונה 29"/>
             <wp:cNvGraphicFramePr>
               <a:graphicFrameLocks xmlns:a="http://schemas.openxmlformats.org/drawingml/2006/main" noChangeAspect="1"/>
             </wp:cNvGraphicFramePr>
@@ -4619,7 +5726,7 @@
                   <pic:spPr>
                     <a:xfrm>
                       <a:off x="0" y="0"/>
-                      <a:ext cx="5380186" cy="830652"/>
+                      <a:ext cx="5943600" cy="293370"/>
                     </a:xfrm>
                     <a:prstGeom prst="rect">
                       <a:avLst/>
@@ -4634,118 +5741,40 @@
     </w:p>
     <w:p>
       <w:pPr>
-        <w:pStyle w:val="ListParagraph"/>
+        <w:pStyle w:val="a4"/>
+        <w:spacing w:after="0"/>
         <w:ind w:left="1080"/>
         <w:rPr>
           <w:rFonts w:cstheme="minorHAnsi"/>
-          <w:sz w:val="24"/>
-          <w:szCs w:val="24"/>
-          <w:rtl/>
-        </w:rPr>
-      </w:pPr>
-      <w:r>
-        <w:rPr>
-          <w:rFonts w:cstheme="minorHAnsi" w:hint="cs"/>
-          <w:sz w:val="24"/>
-          <w:szCs w:val="24"/>
-          <w:rtl/>
-        </w:rPr>
-        <w:t>כלומר, המחלקה מוגדרת כ-</w:t>
-      </w:r>
-      <w:r>
-        <w:rPr>
-          <w:rFonts w:cstheme="minorHAnsi"/>
-          <w:sz w:val="24"/>
-          <w:szCs w:val="24"/>
-        </w:rPr>
-        <w:t>frozen</w:t>
-      </w:r>
-      <w:r>
-        <w:rPr>
-          <w:rFonts w:cstheme="minorHAnsi" w:hint="cs"/>
-          <w:sz w:val="24"/>
-          <w:szCs w:val="24"/>
-          <w:rtl/>
-        </w:rPr>
-        <w:t xml:space="preserve"> וכל ניסיון לבצע השמה לשדות של המחלקה יזרוק חריגה.</w:t>
-      </w:r>
-    </w:p>
-    <w:p>
-      <w:pPr>
-        <w:pStyle w:val="ListParagraph"/>
-        <w:numPr>
-          <w:ilvl w:val="0"/>
-          <w:numId w:val="2"/>
-        </w:numPr>
-        <w:rPr>
-          <w:rFonts w:cstheme="minorHAnsi"/>
-          <w:sz w:val="24"/>
-          <w:szCs w:val="24"/>
-        </w:rPr>
-      </w:pPr>
-      <w:r>
-        <w:rPr>
-          <w:rFonts w:cstheme="minorHAnsi" w:hint="cs"/>
-          <w:sz w:val="24"/>
-          <w:szCs w:val="24"/>
-          <w:rtl/>
-        </w:rPr>
-        <w:t>שורה זו אינה מספיקה מאחר ובפייתון עוב</w:t>
-      </w:r>
-      <w:r>
-        <w:rPr>
-          <w:rFonts w:cstheme="minorHAnsi" w:hint="cs"/>
-          <w:sz w:val="24"/>
-          <w:szCs w:val="24"/>
-          <w:rtl/>
-        </w:rPr>
-        <w:t xml:space="preserve">דים עם מצביעים לאובייקטים עצמם וחלק מהשדות במחלקה הם מצביעים לאובייקטים שאנו לא רוצים לשנות. </w:t>
-      </w:r>
-      <w:r>
-        <w:rPr>
-          <w:rFonts w:cstheme="minorHAnsi" w:hint="cs"/>
-          <w:sz w:val="24"/>
-          <w:szCs w:val="24"/>
-          <w:rtl/>
-        </w:rPr>
-        <w:t>כ</w:t>
-      </w:r>
-      <w:r>
-        <w:rPr>
-          <w:rFonts w:cstheme="minorHAnsi" w:hint="cs"/>
-          <w:sz w:val="24"/>
-          <w:szCs w:val="24"/>
-          <w:rtl/>
-        </w:rPr>
-        <w:t>ך למשל,</w:t>
-      </w:r>
-      <w:r>
-        <w:rPr>
-          <w:rFonts w:cstheme="minorHAnsi" w:hint="cs"/>
-          <w:sz w:val="24"/>
-          <w:szCs w:val="24"/>
-          <w:rtl/>
-        </w:rPr>
-        <w:t xml:space="preserve"> בפונקציה </w:t>
-      </w:r>
-    </w:p>
-    <w:p>
-      <w:pPr>
-        <w:pStyle w:val="ListParagraph"/>
-        <w:ind w:left="1080"/>
-        <w:rPr>
-          <w:rFonts w:cstheme="minorHAnsi"/>
-          <w:sz w:val="24"/>
-          <w:szCs w:val="24"/>
-          <w:rtl/>
-        </w:rPr>
-      </w:pPr>
+          <w:sz w:val="2"/>
+          <w:szCs w:val="2"/>
+          <w:rtl/>
+        </w:rPr>
+      </w:pPr>
+      <w:r>
+        <w:rPr>
+          <w:rFonts w:cstheme="minorHAnsi" w:hint="cs"/>
+          <w:sz w:val="20"/>
+          <w:szCs w:val="20"/>
+          <w:rtl/>
+        </w:rPr>
+        <w:t xml:space="preserve">כעת, </w:t>
+      </w:r>
+      <w:r>
+        <w:rPr>
+          <w:rFonts w:cstheme="minorHAnsi" w:hint="cs"/>
+          <w:sz w:val="20"/>
+          <w:szCs w:val="20"/>
+          <w:rtl/>
+        </w:rPr>
+        <w:t xml:space="preserve">אם בפונקציה </w:t>
+      </w:r>
       <w:proofErr w:type="spellStart"/>
       <w:r>
         <w:rPr>
           <w:rFonts w:cstheme="minorHAnsi"/>
-          <w:sz w:val="24"/>
-          <w:szCs w:val="24"/>
+          <w:sz w:val="20"/>
+          <w:szCs w:val="20"/>
         </w:rPr>
         <w:t>expand_state_with_costs</w:t>
       </w:r>
@@ -4753,260 +5782,21 @@
       <w:r>
         <w:rPr>
           <w:rFonts w:cstheme="minorHAnsi" w:hint="cs"/>
-          <w:sz w:val="24"/>
-          <w:szCs w:val="24"/>
-          <w:rtl/>
-        </w:rPr>
-        <w:t xml:space="preserve"> אנו לוקחים מצב קיים ויוצרים ממנו מצבים אחרים, </w:t>
-      </w:r>
-      <w:r>
-        <w:rPr>
-          <w:rFonts w:cstheme="minorHAnsi" w:hint="cs"/>
-          <w:sz w:val="24"/>
-          <w:szCs w:val="24"/>
-          <w:rtl/>
-        </w:rPr>
-        <w:t>והרי כי חשוב לנו לא לשנות את אחד הערכים של</w:t>
-      </w:r>
-      <w:r>
-        <w:rPr>
-          <w:rFonts w:cstheme="minorHAnsi" w:hint="cs"/>
-          <w:sz w:val="24"/>
-          <w:szCs w:val="24"/>
-          <w:rtl/>
-        </w:rPr>
-        <w:t xml:space="preserve"> ה- </w:t>
-      </w:r>
-      <w:r>
-        <w:rPr>
-          <w:rFonts w:cstheme="minorHAnsi"/>
-          <w:sz w:val="24"/>
-          <w:szCs w:val="24"/>
-        </w:rPr>
-        <w:t>sets</w:t>
-      </w:r>
-      <w:r>
-        <w:rPr>
-          <w:rFonts w:cstheme="minorHAnsi" w:hint="cs"/>
-          <w:sz w:val="24"/>
-          <w:szCs w:val="24"/>
-          <w:rtl/>
-        </w:rPr>
-        <w:t xml:space="preserve"> ב-</w:t>
-      </w:r>
-      <w:r>
-        <w:rPr>
-          <w:rFonts w:cstheme="minorHAnsi"/>
-          <w:sz w:val="24"/>
-          <w:szCs w:val="24"/>
-        </w:rPr>
-        <w:t>state</w:t>
-      </w:r>
-      <w:r>
-        <w:rPr>
-          <w:rFonts w:cstheme="minorHAnsi" w:hint="cs"/>
-          <w:sz w:val="24"/>
-          <w:szCs w:val="24"/>
-          <w:rtl/>
-        </w:rPr>
-        <w:t xml:space="preserve"> הנוכחי כאשר אנו רוצים</w:t>
-      </w:r>
-      <w:r>
-        <w:rPr>
-          <w:rFonts w:cstheme="minorHAnsi" w:hint="cs"/>
-          <w:sz w:val="24"/>
-          <w:szCs w:val="24"/>
-          <w:rtl/>
-        </w:rPr>
-        <w:t xml:space="preserve"> לפתח את השכנים שלו.</w:t>
-      </w:r>
-      <w:r>
-        <w:rPr>
-          <w:rFonts w:cstheme="minorHAnsi" w:hint="cs"/>
-          <w:sz w:val="24"/>
-          <w:szCs w:val="24"/>
-          <w:rtl/>
-        </w:rPr>
-        <w:t xml:space="preserve"> </w:t>
-      </w:r>
-      <w:r>
-        <w:rPr>
-          <w:rFonts w:cstheme="minorHAnsi" w:hint="cs"/>
-          <w:sz w:val="24"/>
-          <w:szCs w:val="24"/>
-          <w:rtl/>
-        </w:rPr>
-        <w:t>לכן</w:t>
-      </w:r>
-      <w:r>
-        <w:rPr>
-          <w:rFonts w:cstheme="minorHAnsi" w:hint="cs"/>
-          <w:sz w:val="24"/>
-          <w:szCs w:val="24"/>
-          <w:rtl/>
-        </w:rPr>
-        <w:t>,</w:t>
-      </w:r>
-      <w:r>
-        <w:rPr>
-          <w:rFonts w:cstheme="minorHAnsi" w:hint="cs"/>
-          <w:sz w:val="24"/>
-          <w:szCs w:val="24"/>
-          <w:rtl/>
-        </w:rPr>
-        <w:t xml:space="preserve"> נוסיף את הערכים שבתוך המחלקה ל- </w:t>
-      </w:r>
-      <w:proofErr w:type="spellStart"/>
-      <w:r>
-        <w:rPr>
-          <w:rFonts w:cstheme="minorHAnsi"/>
-          <w:sz w:val="24"/>
-          <w:szCs w:val="24"/>
-        </w:rPr>
-        <w:t>frozenSet</w:t>
-      </w:r>
-      <w:proofErr w:type="spellEnd"/>
-      <w:r>
-        <w:rPr>
-          <w:rFonts w:cstheme="minorHAnsi" w:hint="cs"/>
-          <w:sz w:val="24"/>
-          <w:szCs w:val="24"/>
-          <w:rtl/>
-        </w:rPr>
-        <w:t xml:space="preserve">. </w:t>
-      </w:r>
-      <w:r>
-        <w:rPr>
-          <w:rFonts w:cstheme="minorHAnsi" w:hint="cs"/>
-          <w:sz w:val="24"/>
-          <w:szCs w:val="24"/>
-          <w:rtl/>
-        </w:rPr>
-        <w:t>נניח ולא היינו מגדירים אותם כ-</w:t>
-      </w:r>
-      <w:proofErr w:type="spellStart"/>
-      <w:r>
-        <w:rPr>
-          <w:rFonts w:cstheme="minorHAnsi"/>
-          <w:sz w:val="24"/>
-          <w:szCs w:val="24"/>
-        </w:rPr>
-        <w:t>frozenSet</w:t>
-      </w:r>
-      <w:proofErr w:type="spellEnd"/>
-      <w:r>
-        <w:rPr>
-          <w:rFonts w:cstheme="minorHAnsi" w:hint="cs"/>
-          <w:sz w:val="24"/>
-          <w:szCs w:val="24"/>
-          <w:rtl/>
-        </w:rPr>
-        <w:t>, היינו עלולים לשנות ערכים וכך ליצור טעויות שעלולות לפגוע בתקינות הקוד</w:t>
-      </w:r>
-      <w:r>
-        <w:rPr>
-          <w:rFonts w:cstheme="minorHAnsi" w:hint="cs"/>
-          <w:sz w:val="24"/>
-          <w:szCs w:val="24"/>
-          <w:rtl/>
-        </w:rPr>
-        <w:t xml:space="preserve"> או בציפייה שלנו לערכים מסוימים</w:t>
-      </w:r>
-      <w:r>
-        <w:rPr>
-          <w:rFonts w:cstheme="minorHAnsi" w:hint="cs"/>
-          <w:sz w:val="24"/>
-          <w:szCs w:val="24"/>
-          <w:rtl/>
-        </w:rPr>
-        <w:t>.</w:t>
-      </w:r>
-    </w:p>
-    <w:p>
-      <w:pPr>
-        <w:pStyle w:val="ListParagraph"/>
-        <w:ind w:left="1080"/>
-        <w:rPr>
-          <w:rFonts w:cstheme="minorHAnsi"/>
-          <w:sz w:val="24"/>
-          <w:szCs w:val="24"/>
-          <w:rtl/>
-        </w:rPr>
-      </w:pPr>
-      <w:r>
-        <w:rPr>
-          <w:rFonts w:cstheme="minorHAnsi" w:hint="cs"/>
-          <w:sz w:val="24"/>
-          <w:szCs w:val="24"/>
-          <w:u w:val="single"/>
-          <w:rtl/>
-        </w:rPr>
-        <w:t>דוגמא:</w:t>
-      </w:r>
-      <w:r>
-        <w:rPr>
-          <w:rFonts w:cstheme="minorHAnsi" w:hint="cs"/>
-          <w:sz w:val="24"/>
-          <w:szCs w:val="24"/>
-          <w:rtl/>
-        </w:rPr>
-        <w:t xml:space="preserve"> אם בפונקציה </w:t>
-      </w:r>
-      <w:proofErr w:type="spellStart"/>
-      <w:r>
-        <w:rPr>
-          <w:rFonts w:cstheme="minorHAnsi"/>
-          <w:sz w:val="24"/>
-          <w:szCs w:val="24"/>
-        </w:rPr>
-        <w:t>expand_state_with_costs</w:t>
-      </w:r>
-      <w:proofErr w:type="spellEnd"/>
-      <w:r>
-        <w:rPr>
-          <w:rFonts w:cstheme="minorHAnsi" w:hint="cs"/>
-          <w:sz w:val="24"/>
-          <w:szCs w:val="24"/>
+          <w:sz w:val="20"/>
+          <w:szCs w:val="20"/>
           <w:rtl/>
         </w:rPr>
         <w:t xml:space="preserve"> נבצע את השורה הבאה:</w:t>
-      </w:r>
-    </w:p>
-    <w:p>
-      <w:pPr>
-        <w:pStyle w:val="ListParagraph"/>
-        <w:tabs>
-          <w:tab w:val="center" w:pos="5220"/>
-          <w:tab w:val="right" w:pos="9360"/>
-        </w:tabs>
-        <w:ind w:left="1080"/>
-        <w:rPr>
-          <w:rFonts w:cstheme="minorHAnsi"/>
-          <w:sz w:val="24"/>
-          <w:szCs w:val="24"/>
-          <w:rtl/>
-        </w:rPr>
-      </w:pPr>
-      <w:r>
-        <w:rPr>
-          <w:rFonts w:cstheme="minorHAnsi"/>
-          <w:sz w:val="24"/>
-          <w:szCs w:val="24"/>
-          <w:rtl/>
-        </w:rPr>
-        <w:tab/>
       </w:r>
       <w:r>
         <w:rPr>
           <w:rFonts w:cs="Calibri"/>
           <w:noProof/>
-          <w:sz w:val="24"/>
-          <w:szCs w:val="24"/>
           <w:rtl/>
         </w:rPr>
         <w:drawing>
-          <wp:inline distT="0" distB="0" distL="0" distR="0" wp14:anchorId="5CEBFE68" wp14:editId="648BC07C">
-            <wp:extent cx="5943600" cy="215900"/>
+          <wp:inline distT="0" distB="0" distL="0" distR="0" wp14:anchorId="5CEBFE68" wp14:editId="3577FD96">
+            <wp:extent cx="5798820" cy="210641"/>
             <wp:effectExtent l="0" t="0" r="0" b="0"/>
             <wp:docPr id="10" name="תמונה 10"/>
             <wp:cNvGraphicFramePr>
@@ -5028,7 +5818,7 @@
                   <pic:spPr>
                     <a:xfrm>
                       <a:off x="0" y="0"/>
-                      <a:ext cx="5943600" cy="215900"/>
+                      <a:ext cx="5816394" cy="211279"/>
                     </a:xfrm>
                     <a:prstGeom prst="rect">
                       <a:avLst/>
@@ -5043,8 +5833,8 @@
       <w:r>
         <w:rPr>
           <w:rFonts w:cstheme="minorHAnsi"/>
-          <w:sz w:val="24"/>
-          <w:szCs w:val="24"/>
+          <w:sz w:val="20"/>
+          <w:szCs w:val="20"/>
           <w:rtl/>
         </w:rPr>
         <w:tab/>
@@ -5052,20 +5842,21 @@
     </w:p>
     <w:p>
       <w:pPr>
-        <w:pStyle w:val="ListParagraph"/>
+        <w:pStyle w:val="a4"/>
+        <w:spacing w:after="0"/>
         <w:ind w:left="1080"/>
         <w:rPr>
           <w:rFonts w:cstheme="minorHAnsi"/>
-          <w:sz w:val="24"/>
-          <w:szCs w:val="24"/>
-          <w:rtl/>
-        </w:rPr>
-      </w:pPr>
-      <w:r>
-        <w:rPr>
-          <w:rFonts w:cstheme="minorHAnsi" w:hint="cs"/>
-          <w:sz w:val="24"/>
-          <w:szCs w:val="24"/>
+          <w:sz w:val="20"/>
+          <w:szCs w:val="20"/>
+          <w:rtl/>
+        </w:rPr>
+      </w:pPr>
+      <w:r>
+        <w:rPr>
+          <w:rFonts w:cstheme="minorHAnsi" w:hint="cs"/>
+          <w:sz w:val="20"/>
+          <w:szCs w:val="20"/>
           <w:rtl/>
         </w:rPr>
         <w:t xml:space="preserve">במצב זה היינו עלולים לעדכן את ערכו של </w:t>
@@ -5074,8 +5865,8 @@
       <w:r>
         <w:rPr>
           <w:rFonts w:cstheme="minorHAnsi"/>
-          <w:sz w:val="24"/>
-          <w:szCs w:val="24"/>
+          <w:sz w:val="20"/>
+          <w:szCs w:val="20"/>
         </w:rPr>
         <w:t>state_to_expand.test_on_ambulance</w:t>
       </w:r>
@@ -5083,18 +5874,54 @@
       <w:r>
         <w:rPr>
           <w:rFonts w:cstheme="minorHAnsi" w:hint="cs"/>
-          <w:sz w:val="24"/>
-          <w:szCs w:val="24"/>
-          <w:rtl/>
-        </w:rPr>
-        <w:t xml:space="preserve"> מאחר והוא לא מוגדר כ-</w:t>
+          <w:sz w:val="20"/>
+          <w:szCs w:val="20"/>
+          <w:rtl/>
+        </w:rPr>
+        <w:t xml:space="preserve"> </w:t>
+      </w:r>
+      <w:r>
+        <w:rPr>
+          <w:rFonts w:cstheme="minorHAnsi" w:hint="cs"/>
+          <w:sz w:val="20"/>
+          <w:szCs w:val="20"/>
+          <w:rtl/>
+        </w:rPr>
+        <w:t>במידה</w:t>
+      </w:r>
+      <w:r>
+        <w:rPr>
+          <w:rFonts w:cstheme="minorHAnsi" w:hint="cs"/>
+          <w:sz w:val="20"/>
+          <w:szCs w:val="20"/>
+          <w:rtl/>
+        </w:rPr>
+        <w:t xml:space="preserve"> והוא לא</w:t>
+      </w:r>
+      <w:r>
+        <w:rPr>
+          <w:rFonts w:cstheme="minorHAnsi" w:hint="cs"/>
+          <w:sz w:val="20"/>
+          <w:szCs w:val="20"/>
+          <w:rtl/>
+        </w:rPr>
+        <w:t xml:space="preserve"> היה</w:t>
+      </w:r>
+      <w:r>
+        <w:rPr>
+          <w:rFonts w:cstheme="minorHAnsi" w:hint="cs"/>
+          <w:sz w:val="20"/>
+          <w:szCs w:val="20"/>
+          <w:rtl/>
+        </w:rPr>
+        <w:t xml:space="preserve"> מוגדר כ-</w:t>
       </w:r>
       <w:proofErr w:type="spellStart"/>
       <w:r>
         <w:rPr>
           <w:rFonts w:cstheme="minorHAnsi"/>
-          <w:sz w:val="24"/>
-          <w:szCs w:val="24"/>
+          <w:sz w:val="20"/>
+          <w:szCs w:val="20"/>
         </w:rPr>
         <w:t>frozenSet</w:t>
       </w:r>
@@ -5102,18 +5929,54 @@
       <w:r>
         <w:rPr>
           <w:rFonts w:cstheme="minorHAnsi" w:hint="cs"/>
-          <w:sz w:val="24"/>
-          <w:szCs w:val="24"/>
-          <w:rtl/>
-        </w:rPr>
-        <w:t xml:space="preserve"> ולכן הוא ישתנה, לכן כאשר הוא יוגדר כ-</w:t>
+          <w:sz w:val="20"/>
+          <w:szCs w:val="20"/>
+          <w:rtl/>
+        </w:rPr>
+        <w:t xml:space="preserve"> ולכן הוא</w:t>
+      </w:r>
+      <w:r>
+        <w:rPr>
+          <w:rFonts w:cstheme="minorHAnsi" w:hint="cs"/>
+          <w:sz w:val="20"/>
+          <w:szCs w:val="20"/>
+          <w:rtl/>
+        </w:rPr>
+        <w:t xml:space="preserve"> היה מ</w:t>
+      </w:r>
+      <w:r>
+        <w:rPr>
+          <w:rFonts w:cstheme="minorHAnsi" w:hint="cs"/>
+          <w:sz w:val="20"/>
+          <w:szCs w:val="20"/>
+          <w:rtl/>
+        </w:rPr>
+        <w:t>שתנה</w:t>
+      </w:r>
+      <w:r>
+        <w:rPr>
+          <w:rFonts w:cstheme="minorHAnsi" w:hint="cs"/>
+          <w:sz w:val="20"/>
+          <w:szCs w:val="20"/>
+          <w:rtl/>
+        </w:rPr>
+        <w:t xml:space="preserve"> למרות שלא רצינו לשנותו</w:t>
+      </w:r>
+      <w:r>
+        <w:rPr>
+          <w:rFonts w:cstheme="minorHAnsi" w:hint="cs"/>
+          <w:sz w:val="20"/>
+          <w:szCs w:val="20"/>
+          <w:rtl/>
+        </w:rPr>
+        <w:t>, לכן כאשר הוא יוגדר כ-</w:t>
       </w:r>
       <w:proofErr w:type="spellStart"/>
       <w:r>
         <w:rPr>
           <w:rFonts w:cstheme="minorHAnsi"/>
-          <w:sz w:val="24"/>
-          <w:szCs w:val="24"/>
+          <w:sz w:val="20"/>
+          <w:szCs w:val="20"/>
         </w:rPr>
         <w:t>frozenSet</w:t>
       </w:r>
@@ -5121,12 +5984,36 @@
       <w:r>
         <w:rPr>
           <w:rFonts w:cstheme="minorHAnsi" w:hint="cs"/>
-          <w:sz w:val="24"/>
-          <w:szCs w:val="24"/>
+          <w:sz w:val="20"/>
+          <w:szCs w:val="20"/>
           <w:rtl/>
         </w:rPr>
         <w:t xml:space="preserve"> נוכל להימנע משגיאה זו.</w:t>
       </w:r>
+    </w:p>
+    <w:p>
+      <w:pPr>
+        <w:pStyle w:val="a4"/>
+        <w:ind w:left="1080"/>
+        <w:rPr>
+          <w:rFonts w:cstheme="minorHAnsi"/>
+          <w:sz w:val="24"/>
+          <w:szCs w:val="24"/>
+          <w:rtl/>
+        </w:rPr>
+      </w:pPr>
+    </w:p>
+    <w:p>
+      <w:pPr>
+        <w:pStyle w:val="a4"/>
+        <w:ind w:left="1080"/>
+        <w:rPr>
+          <w:rFonts w:cstheme="minorHAnsi"/>
+          <w:sz w:val="24"/>
+          <w:szCs w:val="24"/>
+          <w:rtl/>
+        </w:rPr>
+      </w:pPr>
     </w:p>
     <w:p>
       <w:pPr>
@@ -5286,6 +6173,27 @@
           <w:rtl/>
         </w:rPr>
       </w:pPr>
+      <w:r>
+        <w:rPr>
+          <w:rFonts w:cstheme="minorHAnsi" w:hint="cs"/>
+          <w:sz w:val="24"/>
+          <w:szCs w:val="24"/>
+          <w:highlight w:val="lightGray"/>
+          <w:u w:val="single"/>
+          <w:rtl/>
+        </w:rPr>
+        <w:t>תשובה</w:t>
+      </w:r>
+      <w:r>
+        <w:rPr>
+          <w:rFonts w:cstheme="minorHAnsi" w:hint="cs"/>
+          <w:sz w:val="24"/>
+          <w:szCs w:val="24"/>
+          <w:u w:val="single"/>
+          <w:rtl/>
+        </w:rPr>
+        <w:t xml:space="preserve"> -</w:t>
+      </w:r>
       <w:r>
         <w:rPr>
           <w:rFonts w:cstheme="minorHAnsi" w:hint="cs"/>
@@ -5656,18 +6564,6 @@
           <w:rtl/>
         </w:rPr>
       </w:pPr>
-    </w:p>
-    <w:p>
-      <w:pPr>
-        <w:bidi/>
-        <w:rPr>
-          <w:rFonts w:cstheme="minorHAnsi"/>
-          <w:sz w:val="24"/>
-          <w:szCs w:val="24"/>
-          <w:u w:val="single"/>
-          <w:rtl/>
-        </w:rPr>
-      </w:pPr>
       <w:r>
         <w:rPr>
           <w:rFonts w:cstheme="minorHAnsi"/>
@@ -5778,6 +6674,27 @@
           <w:rtl/>
         </w:rPr>
       </w:pPr>
+      <w:r>
+        <w:rPr>
+          <w:rFonts w:cstheme="minorHAnsi" w:hint="cs"/>
+          <w:sz w:val="24"/>
+          <w:szCs w:val="24"/>
+          <w:highlight w:val="lightGray"/>
+          <w:u w:val="single"/>
+          <w:rtl/>
+        </w:rPr>
+        <w:t>תשובה:</w:t>
+      </w:r>
+      <w:r>
+        <w:rPr>
+          <w:rFonts w:cstheme="minorHAnsi" w:hint="cs"/>
+          <w:sz w:val="24"/>
+          <w:szCs w:val="24"/>
+          <w:u w:val="single"/>
+          <w:rtl/>
+        </w:rPr>
+        <w:t xml:space="preserve"> </w:t>
+      </w:r>
       <w:r>
         <w:rPr>
           <w:rFonts w:cstheme="minorHAnsi" w:hint="cs"/>
@@ -5890,7 +6807,7 @@
           </mc:Choice>
           <mc:Fallback>
             <w:pict>
-              <v:oval w14:anchorId="606433AE" id="אליפסה 8" o:spid="_x0000_s1026" style="position:absolute;left:0;text-align:left;margin-left:251.4pt;margin-top:9.4pt;width:46.8pt;height:48pt;z-index:251659264;visibility:visible;mso-wrap-style:square;mso-wrap-distance-left:9pt;mso-wrap-distance-top:0;mso-wrap-distance-right:9pt;mso-wrap-distance-bottom:0;mso-position-horizontal:absolute;mso-position-horizontal-relative:text;mso-position-vertical:absolute;mso-position-vertical-relative:text;v-text-anchor:middle" o:gfxdata="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" fillcolor="#ffc000 [3207]" strokecolor="#7f5f00 [1607]" strokeweight="1pt">
+              <v:oval w14:anchorId="606433AE" id="אליפסה 8" o:spid="_x0000_s1027" style="position:absolute;left:0;text-align:left;margin-left:251.4pt;margin-top:9.4pt;width:46.8pt;height:48pt;z-index:251659264;visibility:visible;mso-wrap-style:square;mso-wrap-distance-left:9pt;mso-wrap-distance-top:0;mso-wrap-distance-right:9pt;mso-wrap-distance-bottom:0;mso-position-horizontal:absolute;mso-position-horizontal-relative:text;mso-position-vertical:absolute;mso-position-vertical-relative:text;v-text-anchor:middle" o:gfxdata="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" fillcolor="#ffc000 [3207]" strokecolor="#7f5f00 [1607]" strokeweight="1pt">
                 <v:stroke joinstyle="miter"/>
                 <v:textbox>
                   <w:txbxContent>
@@ -5996,7 +6913,7 @@
               </wp:anchor>
             </w:drawing>
           </mc:Choice>
-          <mc:Fallback>
+          <mc:Fallback xmlns:w16se="http://schemas.microsoft.com/office/word/2015/wordml/symex" xmlns:w16="http://schemas.microsoft.com/office/word/2018/wordml" xmlns:w16cid="http://schemas.microsoft.com/office/word/2016/wordml/cid" xmlns:w16cex="http://schemas.microsoft.com/office/word/2018/wordml/cex" xmlns:am3d="http://schemas.microsoft.com/office/drawing/2017/model3d" xmlns:aink="http://schemas.microsoft.com/office/drawing/2016/ink" xmlns:cx8="http://schemas.microsoft.com/office/drawing/2016/5/14/chartex" xmlns:cx7="http://schemas.microsoft.com/office/drawing/2016/5/13/chartex" xmlns:cx6="http://schemas.microsoft.com/office/drawing/2016/5/12/chartex" xmlns:cx5="http://schemas.microsoft.com/office/drawing/2016/5/11/chartex" xmlns:cx4="http://schemas.microsoft.com/office/drawing/2016/5/10/chartex" xmlns:cx3="http://schemas.microsoft.com/office/drawing/2016/5/9/chartex" xmlns:cx2="http://schemas.microsoft.com/office/drawing/2015/10/21/chartex" xmlns:cx1="http://schemas.microsoft.com/office/drawing/2015/9/8/chartex" xmlns:cx="http://schemas.microsoft.com/office/drawing/2014/chartex">
             <w:pict>
               <v:line w14:anchorId="6D3DA5F2" id="מחבר ישר 13" o:spid="_x0000_s1026" style="position:absolute;z-index:251665408;visibility:visible;mso-wrap-style:square;mso-width-percent:0;mso-height-percent:0;mso-wrap-distance-left:9pt;mso-wrap-distance-top:0;mso-wrap-distance-right:9pt;mso-wrap-distance-bottom:0;mso-position-horizontal:absolute;mso-position-horizontal-relative:text;mso-position-vertical:absolute;mso-position-vertical-relative:text;mso-width-percent:0;mso-height-percent:0;mso-width-relative:margin;mso-height-relative:margin" from="298.2pt,15.6pt" to="376.8pt,101.4pt" o:gfxdata="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" strokecolor="#5b9bd5 [3204]" strokeweight=".5pt">
                 <v:stroke joinstyle="miter"/>
@@ -6070,7 +6987,7 @@
               </wp:anchor>
             </w:drawing>
           </mc:Choice>
-          <mc:Fallback>
+          <mc:Fallback xmlns:w16se="http://schemas.microsoft.com/office/word/2015/wordml/symex" xmlns:w16="http://schemas.microsoft.com/office/word/2018/wordml" xmlns:w16cid="http://schemas.microsoft.com/office/word/2016/wordml/cid" xmlns:w16cex="http://schemas.microsoft.com/office/word/2018/wordml/cex" xmlns:am3d="http://schemas.microsoft.com/office/drawing/2017/model3d" xmlns:aink="http://schemas.microsoft.com/office/drawing/2016/ink" xmlns:cx8="http://schemas.microsoft.com/office/drawing/2016/5/14/chartex" xmlns:cx7="http://schemas.microsoft.com/office/drawing/2016/5/13/chartex" xmlns:cx6="http://schemas.microsoft.com/office/drawing/2016/5/12/chartex" xmlns:cx5="http://schemas.microsoft.com/office/drawing/2016/5/11/chartex" xmlns:cx4="http://schemas.microsoft.com/office/drawing/2016/5/10/chartex" xmlns:cx3="http://schemas.microsoft.com/office/drawing/2016/5/9/chartex" xmlns:cx2="http://schemas.microsoft.com/office/drawing/2015/10/21/chartex" xmlns:cx1="http://schemas.microsoft.com/office/drawing/2015/9/8/chartex" xmlns:cx="http://schemas.microsoft.com/office/drawing/2014/chartex">
             <w:pict>
               <v:line w14:anchorId="73BDC516" id="מחבר ישר 14" o:spid="_x0000_s1026" style="position:absolute;flip:x;z-index:251666432;visibility:visible;mso-wrap-style:square;mso-width-percent:0;mso-height-percent:0;mso-wrap-distance-left:9pt;mso-wrap-distance-top:0;mso-wrap-distance-right:9pt;mso-wrap-distance-bottom:0;mso-position-horizontal:absolute;mso-position-horizontal-relative:text;mso-position-vertical:absolute;mso-position-vertical-relative:text;mso-width-percent:0;mso-height-percent:0;mso-width-relative:margin;mso-height-relative:margin" from="178.8pt,18.6pt" to="252pt,102.6pt" o:gfxdata="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" strokecolor="#5b9bd5 [3204]" strokeweight=".5pt">
                 <v:stroke joinstyle="miter"/>
@@ -6156,7 +7073,7 @@
               </wp:anchor>
             </w:drawing>
           </mc:Choice>
-          <mc:Fallback>
+          <mc:Fallback xmlns:w16se="http://schemas.microsoft.com/office/word/2015/wordml/symex" xmlns:w16="http://schemas.microsoft.com/office/word/2018/wordml" xmlns:w16cid="http://schemas.microsoft.com/office/word/2016/wordml/cid" xmlns:w16cex="http://schemas.microsoft.com/office/word/2018/wordml/cex" xmlns:am3d="http://schemas.microsoft.com/office/drawing/2017/model3d" xmlns:aink="http://schemas.microsoft.com/office/drawing/2016/ink" xmlns:cx8="http://schemas.microsoft.com/office/drawing/2016/5/14/chartex" xmlns:cx7="http://schemas.microsoft.com/office/drawing/2016/5/13/chartex" xmlns:cx6="http://schemas.microsoft.com/office/drawing/2016/5/12/chartex" xmlns:cx5="http://schemas.microsoft.com/office/drawing/2016/5/11/chartex" xmlns:cx4="http://schemas.microsoft.com/office/drawing/2016/5/10/chartex" xmlns:cx3="http://schemas.microsoft.com/office/drawing/2016/5/9/chartex" xmlns:cx2="http://schemas.microsoft.com/office/drawing/2015/10/21/chartex" xmlns:cx1="http://schemas.microsoft.com/office/drawing/2015/9/8/chartex" xmlns:cx="http://schemas.microsoft.com/office/drawing/2014/chartex">
             <w:pict>
               <v:line w14:anchorId="21EBEFC7" id="מחבר ישר 17" o:spid="_x0000_s1026" style="position:absolute;z-index:251670528;visibility:visible;mso-wrap-style:square;mso-width-percent:0;mso-height-percent:0;mso-wrap-distance-left:9pt;mso-wrap-distance-top:0;mso-wrap-distance-right:9pt;mso-wrap-distance-bottom:0;mso-position-horizontal:absolute;mso-position-horizontal-relative:text;mso-position-vertical:absolute;mso-position-vertical-relative:text;mso-width-percent:0;mso-height-percent:0;mso-width-relative:margin;mso-height-relative:margin" from="276pt,8.6pt" to="277.8pt,78.8pt" o:gfxdata="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" strokecolor="#5b9bd5 [3204]" strokeweight=".5pt">
                 <v:stroke joinstyle="miter"/>
@@ -6236,6 +7153,7 @@
                             <w:pPr>
                               <w:jc w:val="center"/>
                               <w:rPr>
+                                <w:rtl/>
                                 <w:cs/>
                               </w:rPr>
                             </w:pPr>
@@ -6266,13 +7184,14 @@
                 <v:stroke joinstyle="miter"/>
                 <v:path gradientshapeok="t" o:connecttype="rect"/>
               </v:shapetype>
-              <v:shape id="תיבת טקסט 2" o:spid="_x0000_s1027" type="#_x0000_t202" style="position:absolute;left:0;text-align:left;margin-left:342pt;margin-top:.55pt;width:37.8pt;height:19.95pt;flip:x;z-index:251682816;visibility:visible;mso-wrap-style:square;mso-width-percent:0;mso-height-percent:0;mso-wrap-distance-left:9pt;mso-wrap-distance-top:3.6pt;mso-wrap-distance-right:9pt;mso-wrap-distance-bottom:3.6pt;mso-position-horizontal:absolute;mso-position-horizontal-relative:text;mso-position-vertical:absolute;mso-position-vertical-relative:text;mso-width-percent:0;mso-height-percent:0;mso-width-relative:margin;mso-height-relative:margin;v-text-anchor:top" o:gfxdata="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">
+              <v:shape id="תיבת טקסט 2" o:spid="_x0000_s1028" type="#_x0000_t202" style="position:absolute;left:0;text-align:left;margin-left:342pt;margin-top:.55pt;width:37.8pt;height:19.95pt;flip:x;z-index:251682816;visibility:visible;mso-wrap-style:square;mso-width-percent:0;mso-height-percent:0;mso-wrap-distance-left:9pt;mso-wrap-distance-top:3.6pt;mso-wrap-distance-right:9pt;mso-wrap-distance-bottom:3.6pt;mso-position-horizontal:absolute;mso-position-horizontal-relative:text;mso-position-vertical:absolute;mso-position-vertical-relative:text;mso-width-percent:0;mso-height-percent:0;mso-width-relative:margin;mso-height-relative:margin;v-text-anchor:top" o:gfxdata="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">
                 <v:textbox>
                   <w:txbxContent>
                     <w:p>
                       <w:pPr>
                         <w:jc w:val="center"/>
                         <w:rPr>
+                          <w:rtl/>
                           <w:cs/>
                         </w:rPr>
                       </w:pPr>
@@ -6347,6 +7266,7 @@
                             <w:pPr>
                               <w:jc w:val="center"/>
                               <w:rPr>
+                                <w:rtl/>
                                 <w:cs/>
                               </w:rPr>
                             </w:pPr>
@@ -6373,13 +7293,14 @@
           </mc:Choice>
           <mc:Fallback>
             <w:pict>
-              <v:shape w14:anchorId="098B8033" id="_x0000_s1028" type="#_x0000_t202" style="position:absolute;left:0;text-align:left;margin-left:170.4pt;margin-top:.4pt;width:37.8pt;height:19.95pt;flip:x;z-index:251674624;visibility:visible;mso-wrap-style:square;mso-width-percent:0;mso-height-percent:0;mso-wrap-distance-left:9pt;mso-wrap-distance-top:3.6pt;mso-wrap-distance-right:9pt;mso-wrap-distance-bottom:3.6pt;mso-position-horizontal:absolute;mso-position-horizontal-relative:text;mso-position-vertical:absolute;mso-position-vertical-relative:text;mso-width-percent:0;mso-height-percent:0;mso-width-relative:margin;mso-height-relative:margin;v-text-anchor:top" o:gfxdata="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">
+              <v:shape w14:anchorId="098B8033" id="_x0000_s1029" type="#_x0000_t202" style="position:absolute;left:0;text-align:left;margin-left:170.4pt;margin-top:.4pt;width:37.8pt;height:19.95pt;flip:x;z-index:251674624;visibility:visible;mso-wrap-style:square;mso-width-percent:0;mso-height-percent:0;mso-wrap-distance-left:9pt;mso-wrap-distance-top:3.6pt;mso-wrap-distance-right:9pt;mso-wrap-distance-bottom:3.6pt;mso-position-horizontal:absolute;mso-position-horizontal-relative:text;mso-position-vertical:absolute;mso-position-vertical-relative:text;mso-width-percent:0;mso-height-percent:0;mso-width-relative:margin;mso-height-relative:margin;v-text-anchor:top" o:gfxdata="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">
                 <v:textbox>
                   <w:txbxContent>
                     <w:p>
                       <w:pPr>
                         <w:jc w:val="center"/>
                         <w:rPr>
+                          <w:rtl/>
                           <w:cs/>
                         </w:rPr>
                       </w:pPr>
@@ -6454,6 +7375,7 @@
                             <w:pPr>
                               <w:jc w:val="center"/>
                               <w:rPr>
+                                <w:rtl/>
                                 <w:cs/>
                               </w:rPr>
                             </w:pPr>
@@ -6484,13 +7406,14 @@
           </mc:Choice>
           <mc:Fallback>
             <w:pict>
-              <v:shape w14:anchorId="7085E72F" id="_x0000_s1029" type="#_x0000_t202" style="position:absolute;left:0;text-align:left;margin-left:280.8pt;margin-top:.4pt;width:37.8pt;height:19.95pt;flip:x;z-index:251676672;visibility:visible;mso-wrap-style:square;mso-width-percent:0;mso-height-percent:0;mso-wrap-distance-left:9pt;mso-wrap-distance-top:3.6pt;mso-wrap-distance-right:9pt;mso-wrap-distance-bottom:3.6pt;mso-position-horizontal:absolute;mso-position-horizontal-relative:text;mso-position-vertical:absolute;mso-position-vertical-relative:text;mso-width-percent:0;mso-height-percent:0;mso-width-relative:margin;mso-height-relative:margin;v-text-anchor:top" o:gfxdata="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">
+              <v:shape w14:anchorId="7085E72F" id="_x0000_s1030" type="#_x0000_t202" style="position:absolute;left:0;text-align:left;margin-left:280.8pt;margin-top:.4pt;width:37.8pt;height:19.95pt;flip:x;z-index:251676672;visibility:visible;mso-wrap-style:square;mso-width-percent:0;mso-height-percent:0;mso-wrap-distance-left:9pt;mso-wrap-distance-top:3.6pt;mso-wrap-distance-right:9pt;mso-wrap-distance-bottom:3.6pt;mso-position-horizontal:absolute;mso-position-horizontal-relative:text;mso-position-vertical:absolute;mso-position-vertical-relative:text;mso-width-percent:0;mso-height-percent:0;mso-width-relative:margin;mso-height-relative:margin;v-text-anchor:top" o:gfxdata="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">
                 <v:textbox>
                   <w:txbxContent>
                     <w:p>
                       <w:pPr>
                         <w:jc w:val="center"/>
                         <w:rPr>
+                          <w:rtl/>
                           <w:cs/>
                         </w:rPr>
                       </w:pPr>
@@ -6599,7 +7522,7 @@
               </wp:anchor>
             </w:drawing>
           </mc:Choice>
-          <mc:Fallback>
+          <mc:Fallback xmlns:w16se="http://schemas.microsoft.com/office/word/2015/wordml/symex" xmlns:w16="http://schemas.microsoft.com/office/word/2018/wordml" xmlns:w16cid="http://schemas.microsoft.com/office/word/2016/wordml/cid" xmlns:w16cex="http://schemas.microsoft.com/office/word/2018/wordml/cex" xmlns:am3d="http://schemas.microsoft.com/office/drawing/2017/model3d" xmlns:aink="http://schemas.microsoft.com/office/drawing/2016/ink" xmlns:cx8="http://schemas.microsoft.com/office/drawing/2016/5/14/chartex" xmlns:cx7="http://schemas.microsoft.com/office/drawing/2016/5/13/chartex" xmlns:cx6="http://schemas.microsoft.com/office/drawing/2016/5/12/chartex" xmlns:cx5="http://schemas.microsoft.com/office/drawing/2016/5/11/chartex" xmlns:cx4="http://schemas.microsoft.com/office/drawing/2016/5/10/chartex" xmlns:cx3="http://schemas.microsoft.com/office/drawing/2016/5/9/chartex" xmlns:cx2="http://schemas.microsoft.com/office/drawing/2015/10/21/chartex" xmlns:cx1="http://schemas.microsoft.com/office/drawing/2015/9/8/chartex" xmlns:cx="http://schemas.microsoft.com/office/drawing/2014/chartex">
             <w:pict>
               <v:line w14:anchorId="498A03BA" id="מחבר ישר 16" o:spid="_x0000_s1026" style="position:absolute;flip:y;z-index:251669504;visibility:visible;mso-wrap-style:square;mso-width-percent:0;mso-height-percent:0;mso-wrap-distance-left:9pt;mso-wrap-distance-top:0;mso-wrap-distance-right:9pt;mso-wrap-distance-bottom:0;mso-position-horizontal:absolute;mso-position-horizontal-relative:text;mso-position-vertical:absolute;mso-position-vertical-relative:text;mso-width-percent:0;mso-height-percent:0;mso-width-relative:margin;mso-height-relative:margin" from="302.4pt,23.6pt" to="358.2pt,24.2pt" o:gfxdata="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" strokecolor="#5b9bd5 [3204]" strokeweight=".5pt">
                 <v:stroke joinstyle="miter"/>
@@ -6696,7 +7619,7 @@
           </mc:Choice>
           <mc:Fallback>
             <w:pict>
-              <v:rect w14:anchorId="752BB59B" id="מלבן 11" o:spid="_x0000_s1030" style="position:absolute;left:0;text-align:left;margin-left:354.6pt;margin-top:6.35pt;width:49.8pt;height:29.4pt;z-index:251662336;visibility:visible;mso-wrap-style:square;mso-wrap-distance-left:9pt;mso-wrap-distance-top:0;mso-wrap-distance-right:9pt;mso-wrap-distance-bottom:0;mso-position-horizontal:absolute;mso-position-horizontal-relative:text;mso-position-vertical:absolute;mso-position-vertical-relative:text;v-text-anchor:middle" o:gfxdata="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" fillcolor="#5b9bd5 [3204]" strokecolor="#1f4d78 [1604]" strokeweight="1pt">
+              <v:rect w14:anchorId="752BB59B" id="מלבן 11" o:spid="_x0000_s1031" style="position:absolute;left:0;text-align:left;margin-left:354.6pt;margin-top:6.35pt;width:49.8pt;height:29.4pt;z-index:251662336;visibility:visible;mso-wrap-style:square;mso-wrap-distance-left:9pt;mso-wrap-distance-top:0;mso-wrap-distance-right:9pt;mso-wrap-distance-bottom:0;mso-position-horizontal:absolute;mso-position-horizontal-relative:text;mso-position-vertical:absolute;mso-position-vertical-relative:text;v-text-anchor:middle" o:gfxdata="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" fillcolor="#5b9bd5 [3204]" strokecolor="#1f4d78 [1604]" strokeweight="1pt">
                 <v:textbox>
                   <w:txbxContent>
                     <w:p>
@@ -6781,7 +7704,7 @@
               </wp:anchor>
             </w:drawing>
           </mc:Choice>
-          <mc:Fallback>
+          <mc:Fallback xmlns:w16se="http://schemas.microsoft.com/office/word/2015/wordml/symex" xmlns:w16="http://schemas.microsoft.com/office/word/2018/wordml" xmlns:w16cid="http://schemas.microsoft.com/office/word/2016/wordml/cid" xmlns:w16cex="http://schemas.microsoft.com/office/word/2018/wordml/cex" xmlns:am3d="http://schemas.microsoft.com/office/drawing/2017/model3d" xmlns:aink="http://schemas.microsoft.com/office/drawing/2016/ink" xmlns:cx8="http://schemas.microsoft.com/office/drawing/2016/5/14/chartex" xmlns:cx7="http://schemas.microsoft.com/office/drawing/2016/5/13/chartex" xmlns:cx6="http://schemas.microsoft.com/office/drawing/2016/5/12/chartex" xmlns:cx5="http://schemas.microsoft.com/office/drawing/2016/5/11/chartex" xmlns:cx4="http://schemas.microsoft.com/office/drawing/2016/5/10/chartex" xmlns:cx3="http://schemas.microsoft.com/office/drawing/2016/5/9/chartex" xmlns:cx2="http://schemas.microsoft.com/office/drawing/2015/10/21/chartex" xmlns:cx1="http://schemas.microsoft.com/office/drawing/2015/9/8/chartex" xmlns:cx="http://schemas.microsoft.com/office/drawing/2014/chartex">
             <w:pict>
               <v:line w14:anchorId="0FA864C6" id="מחבר ישר 15" o:spid="_x0000_s1026" style="position:absolute;z-index:251667456;visibility:visible;mso-wrap-style:square;mso-wrap-distance-left:9pt;mso-wrap-distance-top:0;mso-wrap-distance-right:9pt;mso-wrap-distance-bottom:0;mso-position-horizontal:absolute;mso-position-horizontal-relative:text;mso-position-vertical:absolute;mso-position-vertical-relative:text" from="204.6pt,23.6pt" to="252pt,23.6pt" o:gfxdata="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" strokecolor="#5b9bd5 [3204]" strokeweight=".5pt">
                 <v:stroke joinstyle="miter"/>
@@ -6878,7 +7801,7 @@
           </mc:Choice>
           <mc:Fallback>
             <w:pict>
-              <v:rect w14:anchorId="1F186EE5" id="מלבן 12" o:spid="_x0000_s1031" style="position:absolute;left:0;text-align:left;margin-left:153.6pt;margin-top:7.95pt;width:49.8pt;height:29.4pt;z-index:251664384;visibility:visible;mso-wrap-style:square;mso-wrap-distance-left:9pt;mso-wrap-distance-top:0;mso-wrap-distance-right:9pt;mso-wrap-distance-bottom:0;mso-position-horizontal:absolute;mso-position-horizontal-relative:text;mso-position-vertical:absolute;mso-position-vertical-relative:text;v-text-anchor:middle" o:gfxdata="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" fillcolor="#5b9bd5 [3204]" strokecolor="#1f4d78 [1604]" strokeweight="1pt">
+              <v:rect w14:anchorId="1F186EE5" id="מלבן 12" o:spid="_x0000_s1032" style="position:absolute;left:0;text-align:left;margin-left:153.6pt;margin-top:7.95pt;width:49.8pt;height:29.4pt;z-index:251664384;visibility:visible;mso-wrap-style:square;mso-wrap-distance-left:9pt;mso-wrap-distance-top:0;mso-wrap-distance-right:9pt;mso-wrap-distance-bottom:0;mso-position-horizontal:absolute;mso-position-horizontal-relative:text;mso-position-vertical:absolute;mso-position-vertical-relative:text;v-text-anchor:middle" o:gfxdata="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" fillcolor="#5b9bd5 [3204]" strokecolor="#1f4d78 [1604]" strokeweight="1pt">
                 <v:textbox>
                   <w:txbxContent>
                     <w:p>
@@ -6992,7 +7915,7 @@
           </mc:Choice>
           <mc:Fallback>
             <w:pict>
-              <v:rect w14:anchorId="7FF16D58" id="מלבן 9" o:spid="_x0000_s1032" style="position:absolute;left:0;text-align:left;margin-left:252.6pt;margin-top:6.8pt;width:49.8pt;height:29.4pt;z-index:251660288;visibility:visible;mso-wrap-style:square;mso-wrap-distance-left:9pt;mso-wrap-distance-top:0;mso-wrap-distance-right:9pt;mso-wrap-distance-bottom:0;mso-position-horizontal:absolute;mso-position-horizontal-relative:text;mso-position-vertical:absolute;mso-position-vertical-relative:text;v-text-anchor:middle" o:gfxdata="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" fillcolor="#5b9bd5 [3204]" strokecolor="#1f4d78 [1604]" strokeweight="1pt">
+              <v:rect w14:anchorId="7FF16D58" id="מלבן 9" o:spid="_x0000_s1033" style="position:absolute;left:0;text-align:left;margin-left:252.6pt;margin-top:6.8pt;width:49.8pt;height:29.4pt;z-index:251660288;visibility:visible;mso-wrap-style:square;mso-wrap-distance-left:9pt;mso-wrap-distance-top:0;mso-wrap-distance-right:9pt;mso-wrap-distance-bottom:0;mso-position-horizontal:absolute;mso-position-horizontal-relative:text;mso-position-vertical:absolute;mso-position-vertical-relative:text;v-text-anchor:middle" o:gfxdata="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" fillcolor="#5b9bd5 [3204]" strokecolor="#1f4d78 [1604]" strokeweight="1pt">
                 <v:textbox>
                   <w:txbxContent>
                     <w:p>
@@ -7089,6 +8012,7 @@
                             <w:pPr>
                               <w:jc w:val="center"/>
                               <w:rPr>
+                                <w:rtl/>
                                 <w:cs/>
                               </w:rPr>
                             </w:pPr>
@@ -7115,13 +8039,14 @@
           </mc:Choice>
           <mc:Fallback>
             <w:pict>
-              <v:shape w14:anchorId="5A629E74" id="_x0000_s1033" type="#_x0000_t202" style="position:absolute;left:0;text-align:left;margin-left:208.2pt;margin-top:6.35pt;width:37.8pt;height:19.95pt;flip:x;z-index:251678720;visibility:visible;mso-wrap-style:square;mso-width-percent:0;mso-height-percent:0;mso-wrap-distance-left:9pt;mso-wrap-distance-top:3.6pt;mso-wrap-distance-right:9pt;mso-wrap-distance-bottom:3.6pt;mso-position-horizontal:absolute;mso-position-horizontal-relative:text;mso-position-vertical:absolute;mso-position-vertical-relative:text;mso-width-percent:0;mso-height-percent:0;mso-width-relative:margin;mso-height-relative:margin;v-text-anchor:top" o:gfxdata="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">
+              <v:shape w14:anchorId="5A629E74" id="_x0000_s1034" type="#_x0000_t202" style="position:absolute;left:0;text-align:left;margin-left:208.2pt;margin-top:6.35pt;width:37.8pt;height:19.95pt;flip:x;z-index:251678720;visibility:visible;mso-wrap-style:square;mso-width-percent:0;mso-height-percent:0;mso-wrap-distance-left:9pt;mso-wrap-distance-top:3.6pt;mso-wrap-distance-right:9pt;mso-wrap-distance-bottom:3.6pt;mso-position-horizontal:absolute;mso-position-horizontal-relative:text;mso-position-vertical:absolute;mso-position-vertical-relative:text;mso-width-percent:0;mso-height-percent:0;mso-width-relative:margin;mso-height-relative:margin;v-text-anchor:top" o:gfxdata="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">
                 <v:textbox>
                   <w:txbxContent>
                     <w:p>
                       <w:pPr>
                         <w:jc w:val="center"/>
                         <w:rPr>
+                          <w:rtl/>
                           <w:cs/>
                         </w:rPr>
                       </w:pPr>
@@ -7196,6 +8121,7 @@
                             <w:pPr>
                               <w:jc w:val="center"/>
                               <w:rPr>
+                                <w:rtl/>
                                 <w:cs/>
                               </w:rPr>
                             </w:pPr>
@@ -7222,13 +8148,14 @@
           </mc:Choice>
           <mc:Fallback>
             <w:pict>
-              <v:shape w14:anchorId="1C095494" id="_x0000_s1034" type="#_x0000_t202" style="position:absolute;left:0;text-align:left;margin-left:310.8pt;margin-top:5.75pt;width:37.8pt;height:19.95pt;flip:x;z-index:251680768;visibility:visible;mso-wrap-style:square;mso-width-percent:0;mso-height-percent:0;mso-wrap-distance-left:9pt;mso-wrap-distance-top:3.6pt;mso-wrap-distance-right:9pt;mso-wrap-distance-bottom:3.6pt;mso-position-horizontal:absolute;mso-position-horizontal-relative:text;mso-position-vertical:absolute;mso-position-vertical-relative:text;mso-width-percent:0;mso-height-percent:0;mso-width-relative:margin;mso-height-relative:margin;v-text-anchor:top" o:gfxdata="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">
+              <v:shape w14:anchorId="1C095494" id="_x0000_s1035" type="#_x0000_t202" style="position:absolute;left:0;text-align:left;margin-left:310.8pt;margin-top:5.75pt;width:37.8pt;height:19.95pt;flip:x;z-index:251680768;visibility:visible;mso-wrap-style:square;mso-width-percent:0;mso-height-percent:0;mso-wrap-distance-left:9pt;mso-wrap-distance-top:3.6pt;mso-wrap-distance-right:9pt;mso-wrap-distance-bottom:3.6pt;mso-position-horizontal:absolute;mso-position-horizontal-relative:text;mso-position-vertical:absolute;mso-position-vertical-relative:text;mso-width-percent:0;mso-height-percent:0;mso-width-relative:margin;mso-height-relative:margin;v-text-anchor:top" o:gfxdata="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">
                 <v:textbox>
                   <w:txbxContent>
                     <w:p>
                       <w:pPr>
                         <w:jc w:val="center"/>
                         <w:rPr>
+                          <w:rtl/>
                           <w:cs/>
                         </w:rPr>
                       </w:pPr>
@@ -7256,32 +8183,20 @@
           <w:rtl/>
         </w:rPr>
       </w:pPr>
-    </w:p>
-    <w:p>
-      <w:pPr>
-        <w:bidi/>
-        <w:rPr>
-          <w:rFonts w:cstheme="minorHAnsi"/>
+      <w:r>
+        <w:rPr>
+          <w:rFonts w:cstheme="minorHAnsi" w:hint="cs"/>
           <w:sz w:val="24"/>
           <w:szCs w:val="24"/>
           <w:u w:val="single"/>
           <w:rtl/>
         </w:rPr>
-      </w:pPr>
-      <w:r>
-        <w:rPr>
-          <w:rFonts w:cstheme="minorHAnsi" w:hint="cs"/>
-          <w:sz w:val="24"/>
-          <w:szCs w:val="24"/>
-          <w:u w:val="single"/>
-          <w:rtl/>
-        </w:rPr>
         <w:t>הסבר לגרף המתואר:</w:t>
       </w:r>
     </w:p>
     <w:p>
       <w:pPr>
-        <w:pStyle w:val="ListParagraph"/>
+        <w:pStyle w:val="a4"/>
         <w:numPr>
           <w:ilvl w:val="0"/>
           <w:numId w:val="8"/>
@@ -7331,7 +8246,7 @@
     </w:p>
     <w:p>
       <w:pPr>
-        <w:pStyle w:val="ListParagraph"/>
+        <w:pStyle w:val="a4"/>
         <w:numPr>
           <w:ilvl w:val="0"/>
           <w:numId w:val="8"/>
@@ -7343,23 +8258,13 @@
           <w:u w:val="single"/>
         </w:rPr>
       </w:pPr>
-      <w:proofErr w:type="gramStart"/>
-      <w:r>
-        <w:rPr>
-          <w:rFonts w:cstheme="minorHAnsi"/>
-          <w:sz w:val="24"/>
-          <w:szCs w:val="24"/>
-        </w:rPr>
-        <w:t>A,B</w:t>
-      </w:r>
-      <w:proofErr w:type="gramEnd"/>
-      <w:r>
-        <w:rPr>
-          <w:rFonts w:cstheme="minorHAnsi"/>
-          <w:sz w:val="24"/>
-          <w:szCs w:val="24"/>
-        </w:rPr>
-        <w:t>,C</w:t>
+      <w:r>
+        <w:rPr>
+          <w:rFonts w:cstheme="minorHAnsi"/>
+          <w:sz w:val="24"/>
+          <w:szCs w:val="24"/>
+        </w:rPr>
+        <w:t>A,B,C</w:t>
       </w:r>
       <w:r>
         <w:rPr>
@@ -7599,6 +8504,7 @@
           <w:szCs w:val="24"/>
           <w:rtl/>
         </w:rPr>
+        <w:lastRenderedPageBreak/>
         <w:t xml:space="preserve">עבור מסלול זה נקבל כי המשקל הוא: </w:t>
       </w:r>
       <m:oMath>
@@ -7987,7 +8893,7 @@
           <w:rFonts w:cstheme="minorHAnsi" w:hint="cs"/>
           <w:sz w:val="24"/>
           <w:szCs w:val="24"/>
-          <w:highlight w:val="magenta"/>
+          <w:highlight w:val="lightGray"/>
           <w:u w:val="single"/>
           <w:rtl/>
         </w:rPr>
@@ -9123,7 +10029,6 @@
     <w:p>
       <w:pPr>
         <w:bidi/>
-        <w:ind w:firstLine="720"/>
         <w:rPr>
           <w:rFonts w:cstheme="minorHAnsi"/>
           <w:sz w:val="24"/>
@@ -9140,27 +10045,51 @@
           <w:rFonts w:cstheme="minorHAnsi"/>
           <w:sz w:val="24"/>
           <w:szCs w:val="24"/>
-          <w:rtl/>
-        </w:rPr>
-      </w:pPr>
-    </w:p>
-    <w:p>
-      <w:pPr>
-        <w:bidi/>
-        <w:rPr>
-          <w:rFonts w:cstheme="minorHAnsi"/>
-          <w:sz w:val="24"/>
-          <w:szCs w:val="24"/>
-        </w:rPr>
-      </w:pPr>
-      <w:r>
-        <w:rPr>
-          <w:rFonts w:cstheme="minorHAnsi" w:hint="cs"/>
-          <w:sz w:val="24"/>
-          <w:szCs w:val="24"/>
+          <w:u w:val="single"/>
+          <w:rtl/>
+        </w:rPr>
+      </w:pPr>
+      <w:r>
+        <w:rPr>
+          <w:rFonts w:cstheme="minorHAnsi" w:hint="cs"/>
+          <w:sz w:val="24"/>
+          <w:szCs w:val="24"/>
+          <w:u w:val="single"/>
           <w:rtl/>
         </w:rPr>
         <w:t>שאלה 30</w:t>
+      </w:r>
+      <w:r>
+        <w:rPr>
+          <w:rFonts w:cstheme="minorHAnsi" w:hint="cs"/>
+          <w:sz w:val="24"/>
+          <w:szCs w:val="24"/>
+          <w:u w:val="single"/>
+          <w:rtl/>
+        </w:rPr>
+        <w:t>:</w:t>
+      </w:r>
+    </w:p>
+    <w:p>
+      <w:pPr>
+        <w:bidi/>
+        <w:rPr>
+          <w:rFonts w:cstheme="minorHAnsi"/>
+          <w:sz w:val="24"/>
+          <w:szCs w:val="24"/>
+          <w:u w:val="single"/>
+        </w:rPr>
+      </w:pPr>
+      <w:r>
+        <w:rPr>
+          <w:rFonts w:cstheme="minorHAnsi" w:hint="cs"/>
+          <w:sz w:val="24"/>
+          <w:szCs w:val="24"/>
+          <w:highlight w:val="lightGray"/>
+          <w:u w:val="single"/>
+          <w:rtl/>
+        </w:rPr>
+        <w:t>תשובה:</w:t>
       </w:r>
     </w:p>
     <w:p>
@@ -9200,6 +10129,7 @@
           <w:szCs w:val="24"/>
           <w:rtl/>
         </w:rPr>
+        <w:lastRenderedPageBreak/>
         <w:drawing>
           <wp:inline distT="0" distB="0" distL="0" distR="0" wp14:anchorId="3A3EE200" wp14:editId="1970F80A">
             <wp:extent cx="4778154" cy="3551228"/>
@@ -10463,6 +11393,7 @@
           <w:szCs w:val="24"/>
           <w:rtl/>
         </w:rPr>
+        <w:lastRenderedPageBreak/>
         <w:t xml:space="preserve">הוכח/הפרך: ההיוריסטיקה </w:t>
       </w:r>
       <w:proofErr w:type="spellStart"/>
@@ -10564,9 +11495,30 @@
           <w:rFonts w:cstheme="minorHAnsi" w:hint="cs"/>
           <w:sz w:val="24"/>
           <w:szCs w:val="24"/>
+          <w:highlight w:val="lightGray"/>
           <w:u w:val="single"/>
           <w:rtl/>
         </w:rPr>
+        <w:t>תשובה</w:t>
+      </w:r>
+      <w:r>
+        <w:rPr>
+          <w:rFonts w:cstheme="minorHAnsi" w:hint="cs"/>
+          <w:sz w:val="24"/>
+          <w:szCs w:val="24"/>
+          <w:u w:val="single"/>
+          <w:rtl/>
+        </w:rPr>
+        <w:t xml:space="preserve"> - </w:t>
+      </w:r>
+      <w:r>
+        <w:rPr>
+          <w:rFonts w:cstheme="minorHAnsi" w:hint="cs"/>
+          <w:sz w:val="24"/>
+          <w:szCs w:val="24"/>
+          <w:u w:val="single"/>
+          <w:rtl/>
+        </w:rPr>
         <w:t>הוכחה:</w:t>
       </w:r>
       <w:r>
@@ -10652,7 +11604,16 @@
           <w:rFonts w:cstheme="minorHAnsi" w:hint="cs"/>
           <w:rtl/>
         </w:rPr>
-        <w:t>מעבדה כלשהי</w:t>
+        <w:t>מ</w:t>
+      </w:r>
+      <w:bookmarkStart w:id="0" w:name="_GoBack"/>
+      <w:bookmarkEnd w:id="0"/>
+      <w:r>
+        <w:rPr>
+          <w:rFonts w:cstheme="minorHAnsi" w:hint="cs"/>
+          <w:rtl/>
+        </w:rPr>
+        <w:t>עבדה כלשהי</w:t>
       </w:r>
       <w:r>
         <w:rPr>
@@ -11401,6 +12362,7 @@
           <w:rFonts w:cstheme="minorHAnsi"/>
           <w:sz w:val="24"/>
           <w:szCs w:val="24"/>
+          <w:rtl/>
         </w:rPr>
       </w:pPr>
       <w:r>
@@ -11416,22 +12378,44 @@
     <w:p>
       <w:pPr>
         <w:bidi/>
-        <w:rPr>
-          <w:rFonts w:cstheme="minorHAnsi"/>
-          <w:sz w:val="24"/>
-          <w:szCs w:val="24"/>
+        <w:spacing w:line="256" w:lineRule="auto"/>
+        <w:rPr>
+          <w:rFonts w:cstheme="minorHAnsi"/>
+          <w:sz w:val="24"/>
+          <w:szCs w:val="24"/>
+        </w:rPr>
+      </w:pPr>
+      <w:r>
+        <w:rPr>
+          <w:rFonts w:cstheme="minorHAnsi" w:hint="cs"/>
+          <w:sz w:val="24"/>
+          <w:szCs w:val="24"/>
+          <w:highlight w:val="lightGray"/>
           <w:u w:val="single"/>
           <w:rtl/>
         </w:rPr>
-      </w:pPr>
-      <w:r>
-        <w:rPr>
-          <w:rFonts w:cstheme="minorHAnsi" w:hint="cs"/>
+        <w:t>תשובה:</w:t>
+      </w:r>
+    </w:p>
+    <w:p>
+      <w:pPr>
+        <w:bidi/>
+        <w:rPr>
+          <w:rFonts w:cstheme="minorHAnsi"/>
           <w:sz w:val="24"/>
           <w:szCs w:val="24"/>
           <w:u w:val="single"/>
           <w:rtl/>
         </w:rPr>
+      </w:pPr>
+      <w:r>
+        <w:rPr>
+          <w:rFonts w:cstheme="minorHAnsi" w:hint="cs"/>
+          <w:sz w:val="24"/>
+          <w:szCs w:val="24"/>
+          <w:u w:val="single"/>
+          <w:rtl/>
+        </w:rPr>
         <w:t>שאלה 44:</w:t>
       </w:r>
     </w:p>
@@ -11445,6 +12429,17 @@
           <w:rtl/>
         </w:rPr>
       </w:pPr>
+      <w:r>
+        <w:rPr>
+          <w:rFonts w:cstheme="minorHAnsi" w:hint="cs"/>
+          <w:sz w:val="24"/>
+          <w:szCs w:val="24"/>
+          <w:highlight w:val="lightGray"/>
+          <w:u w:val="single"/>
+          <w:rtl/>
+        </w:rPr>
+        <w:t>תשובה:</w:t>
+      </w:r>
     </w:p>
     <w:sectPr>
       <w:pgSz w:w="12240" w:h="15840"/>
@@ -11457,8 +12452,8 @@
 </file>
 
 <file path=word/numbering.xml><?xml version="1.0" encoding="utf-8"?>
-<w:numbering xmlns:wpc="http://schemas.microsoft.com/office/word/2010/wordprocessingCanvas" xmlns:cx="http://schemas.microsoft.com/office/drawing/2014/chartex" xmlns:cx1="http://schemas.microsoft.com/office/drawing/2015/9/8/chartex" xmlns:cx2="http://schemas.microsoft.com/office/drawing/2015/10/21/chartex" xmlns:cx3="http://schemas.microsoft.com/office/drawing/2016/5/9/chartex" xmlns:cx4="http://schemas.microsoft.com/office/drawing/2016/5/10/chartex" xmlns:cx5="http://schemas.microsoft.com/office/drawing/2016/5/11/chartex" xmlns:cx6="http://schemas.microsoft.com/office/drawing/2016/5/12/chartex" xmlns:cx7="http://schemas.microsoft.com/office/drawing/2016/5/13/chartex" xmlns:cx8="http://schemas.microsoft.com/office/drawing/2016/5/14/chartex" xmlns:mc="http://schemas.openxmlformats.org/markup-compatibility/2006" xmlns:aink="http://schemas.microsoft.com/office/drawing/2016/ink" xmlns:am3d="http://schemas.microsoft.com/office/drawing/2017/model3d" xmlns:o="urn:schemas-microsoft-com:office:office" xmlns:r="http://schemas.openxmlformats.org/officeDocument/2006/relationships" xmlns:m="http://schemas.openxmlformats.org/officeDocument/2006/math" xmlns:v="urn:schemas-microsoft-com:vml" xmlns:wp14="http://schemas.microsoft.com/office/word/2010/wordprocessingDrawing" xmlns:wp="http://schemas.openxmlformats.org/drawingml/2006/wordprocessingDrawing" xmlns:w10="urn:schemas-microsoft-com:office:word" xmlns:w="http://schemas.openxmlformats.org/wordprocessingml/2006/main" xmlns:w14="http://schemas.microsoft.com/office/word/2010/wordml" xmlns:w15="http://schemas.microsoft.com/office/word/2012/wordml" xmlns:w16cex="http://schemas.microsoft.com/office/word/2018/wordml/cex" xmlns:w16cid="http://schemas.microsoft.com/office/word/2016/wordml/cid" xmlns:w16="http://schemas.microsoft.com/office/word/2018/wordml" xmlns:w16se="http://schemas.microsoft.com/office/word/2015/wordml/symex" xmlns:wpg="http://schemas.microsoft.com/office/word/2010/wordprocessingGroup" xmlns:wpi="http://schemas.microsoft.com/office/word/2010/wordprocessingInk" xmlns:wne="http://schemas.microsoft.com/office/word/2006/wordml" xmlns:wps="http://schemas.microsoft.com/office/word/2010/wordprocessingShape" mc:Ignorable="w14 w15 w16se w16cid w16 w16cex wp14">
-  <w:abstractNum w:abstractNumId="0" w15:restartNumberingAfterBreak="0">
+<w:numbering xmlns:wpc="http://schemas.microsoft.com/office/word/2010/wordprocessingCanvas" xmlns:mc="http://schemas.openxmlformats.org/markup-compatibility/2006" xmlns:o="urn:schemas-microsoft-com:office:office" xmlns:r="http://schemas.openxmlformats.org/officeDocument/2006/relationships" xmlns:m="http://schemas.openxmlformats.org/officeDocument/2006/math" xmlns:v="urn:schemas-microsoft-com:vml" xmlns:wp14="http://schemas.microsoft.com/office/word/2010/wordprocessingDrawing" xmlns:wp="http://schemas.openxmlformats.org/drawingml/2006/wordprocessingDrawing" xmlns:w10="urn:schemas-microsoft-com:office:word" xmlns:w="http://schemas.openxmlformats.org/wordprocessingml/2006/main" xmlns:w14="http://schemas.microsoft.com/office/word/2010/wordml" xmlns:w15="http://schemas.microsoft.com/office/word/2012/wordml" xmlns:wpg="http://schemas.microsoft.com/office/word/2010/wordprocessingGroup" xmlns:wpi="http://schemas.microsoft.com/office/word/2010/wordprocessingInk" xmlns:wne="http://schemas.microsoft.com/office/word/2006/wordml" xmlns:wps="http://schemas.microsoft.com/office/word/2010/wordprocessingShape" mc:Ignorable="w14 w15 wp14">
+  <w:abstractNum w:abstractNumId="0">
     <w:nsid w:val="128C284F"/>
     <w:multiLevelType w:val="hybridMultilevel"/>
     <w:tmpl w:val="3E662B74"/>
@@ -11547,7 +12542,7 @@
       </w:pPr>
     </w:lvl>
   </w:abstractNum>
-  <w:abstractNum w:abstractNumId="1" w15:restartNumberingAfterBreak="0">
+  <w:abstractNum w:abstractNumId="1">
     <w:nsid w:val="189419EF"/>
     <w:multiLevelType w:val="hybridMultilevel"/>
     <w:tmpl w:val="5B9847BA"/>
@@ -11636,7 +12631,7 @@
       </w:pPr>
     </w:lvl>
   </w:abstractNum>
-  <w:abstractNum w:abstractNumId="2" w15:restartNumberingAfterBreak="0">
+  <w:abstractNum w:abstractNumId="2">
     <w:nsid w:val="28601933"/>
     <w:multiLevelType w:val="hybridMultilevel"/>
     <w:tmpl w:val="58D692C2"/>
@@ -11749,7 +12744,7 @@
       </w:rPr>
     </w:lvl>
   </w:abstractNum>
-  <w:abstractNum w:abstractNumId="3" w15:restartNumberingAfterBreak="0">
+  <w:abstractNum w:abstractNumId="3">
     <w:nsid w:val="2E8A11C1"/>
     <w:multiLevelType w:val="hybridMultilevel"/>
     <w:tmpl w:val="3142FC5A"/>
@@ -11862,7 +12857,7 @@
       </w:rPr>
     </w:lvl>
   </w:abstractNum>
-  <w:abstractNum w:abstractNumId="4" w15:restartNumberingAfterBreak="0">
+  <w:abstractNum w:abstractNumId="4">
     <w:nsid w:val="41FD5A7E"/>
     <w:multiLevelType w:val="hybridMultilevel"/>
     <w:tmpl w:val="5B9847BA"/>
@@ -11951,7 +12946,7 @@
       </w:pPr>
     </w:lvl>
   </w:abstractNum>
-  <w:abstractNum w:abstractNumId="5" w15:restartNumberingAfterBreak="0">
+  <w:abstractNum w:abstractNumId="5">
     <w:nsid w:val="46137964"/>
     <w:multiLevelType w:val="hybridMultilevel"/>
     <w:tmpl w:val="70247266"/>
@@ -12040,7 +13035,7 @@
       </w:pPr>
     </w:lvl>
   </w:abstractNum>
-  <w:abstractNum w:abstractNumId="6" w15:restartNumberingAfterBreak="0">
+  <w:abstractNum w:abstractNumId="6">
     <w:nsid w:val="6F6C5E27"/>
     <w:multiLevelType w:val="hybridMultilevel"/>
     <w:tmpl w:val="5B9847BA"/>
@@ -12184,7 +13179,7 @@
 </file>
 
 <file path=word/styles.xml><?xml version="1.0" encoding="utf-8"?>
-<w:styles xmlns:mc="http://schemas.openxmlformats.org/markup-compatibility/2006" xmlns:r="http://schemas.openxmlformats.org/officeDocument/2006/relationships" xmlns:w="http://schemas.openxmlformats.org/wordprocessingml/2006/main" xmlns:w14="http://schemas.microsoft.com/office/word/2010/wordml" xmlns:w15="http://schemas.microsoft.com/office/word/2012/wordml" xmlns:w16cex="http://schemas.microsoft.com/office/word/2018/wordml/cex" xmlns:w16cid="http://schemas.microsoft.com/office/word/2016/wordml/cid" xmlns:w16="http://schemas.microsoft.com/office/word/2018/wordml" xmlns:w16se="http://schemas.microsoft.com/office/word/2015/wordml/symex" mc:Ignorable="w14 w15 w16se w16cid w16 w16cex">
+<w:styles xmlns:mc="http://schemas.openxmlformats.org/markup-compatibility/2006" xmlns:r="http://schemas.openxmlformats.org/officeDocument/2006/relationships" xmlns:w="http://schemas.openxmlformats.org/wordprocessingml/2006/main" xmlns:w14="http://schemas.microsoft.com/office/word/2010/wordml" xmlns:w15="http://schemas.microsoft.com/office/word/2012/wordml" mc:Ignorable="w14 w15">
   <w:docDefaults>
     <w:rPrDefault>
       <w:rPr>
@@ -12200,7 +13195,7 @@
       </w:pPr>
     </w:pPrDefault>
   </w:docDefaults>
-  <w:latentStyles w:defLockedState="0" w:defUIPriority="99" w:defSemiHidden="0" w:defUnhideWhenUsed="0" w:defQFormat="0" w:count="376">
+  <w:latentStyles w:defLockedState="0" w:defUIPriority="99" w:defSemiHidden="0" w:defUnhideWhenUsed="0" w:defQFormat="0" w:count="371">
     <w:lsdException w:name="Normal" w:uiPriority="0" w:qFormat="1"/>
     <w:lsdException w:name="heading 1" w:uiPriority="9" w:qFormat="1"/>
     <w:lsdException w:name="heading 2" w:semiHidden="1" w:uiPriority="9" w:unhideWhenUsed="1" w:qFormat="1"/>
@@ -12572,23 +13567,18 @@
     <w:lsdException w:name="List Table 5 Dark Accent 6" w:uiPriority="50"/>
     <w:lsdException w:name="List Table 6 Colorful Accent 6" w:uiPriority="51"/>
     <w:lsdException w:name="List Table 7 Colorful Accent 6" w:uiPriority="52"/>
-    <w:lsdException w:name="Mention" w:semiHidden="1" w:unhideWhenUsed="1"/>
-    <w:lsdException w:name="Smart Hyperlink" w:semiHidden="1" w:unhideWhenUsed="1"/>
-    <w:lsdException w:name="Hashtag" w:semiHidden="1" w:unhideWhenUsed="1"/>
-    <w:lsdException w:name="Unresolved Mention" w:semiHidden="1" w:unhideWhenUsed="1"/>
-    <w:lsdException w:name="Smart Link" w:semiHidden="1" w:unhideWhenUsed="1"/>
   </w:latentStyles>
-  <w:style w:type="paragraph" w:default="1" w:styleId="Normal">
+  <w:style w:type="paragraph" w:default="1" w:styleId="a">
     <w:name w:val="Normal"/>
     <w:qFormat/>
   </w:style>
-  <w:style w:type="character" w:default="1" w:styleId="DefaultParagraphFont">
+  <w:style w:type="character" w:default="1" w:styleId="a0">
     <w:name w:val="Default Paragraph Font"/>
     <w:uiPriority w:val="1"/>
     <w:semiHidden/>
     <w:unhideWhenUsed/>
   </w:style>
-  <w:style w:type="table" w:default="1" w:styleId="TableNormal">
+  <w:style w:type="table" w:default="1" w:styleId="a1">
     <w:name w:val="Normal Table"/>
     <w:uiPriority w:val="99"/>
     <w:semiHidden/>
@@ -12603,21 +13593,22 @@
       </w:tblCellMar>
     </w:tblPr>
   </w:style>
-  <w:style w:type="numbering" w:default="1" w:styleId="NoList">
+  <w:style w:type="numbering" w:default="1" w:styleId="a2">
     <w:name w:val="No List"/>
     <w:uiPriority w:val="99"/>
     <w:semiHidden/>
     <w:unhideWhenUsed/>
   </w:style>
-  <w:style w:type="table" w:styleId="TableGrid">
+  <w:style w:type="table" w:styleId="a3">
     <w:name w:val="Table Grid"/>
-    <w:basedOn w:val="TableNormal"/>
+    <w:basedOn w:val="a1"/>
     <w:uiPriority w:val="39"/>
     <w:rsid w:val="00DA585A"/>
     <w:pPr>
       <w:spacing w:after="0" w:line="240" w:lineRule="auto"/>
     </w:pPr>
     <w:tblPr>
+      <w:tblInd w:w="0" w:type="dxa"/>
       <w:tblBorders>
         <w:top w:val="single" w:sz="4" w:space="0" w:color="auto"/>
         <w:left w:val="single" w:sz="4" w:space="0" w:color="auto"/>
@@ -12626,17 +13617,24 @@
         <w:insideH w:val="single" w:sz="4" w:space="0" w:color="auto"/>
         <w:insideV w:val="single" w:sz="4" w:space="0" w:color="auto"/>
       </w:tblBorders>
+      <w:tblCellMar>
+        <w:top w:w="0" w:type="dxa"/>
+        <w:left w:w="108" w:type="dxa"/>
+        <w:bottom w:w="0" w:type="dxa"/>
+        <w:right w:w="108" w:type="dxa"/>
+      </w:tblCellMar>
     </w:tblPr>
   </w:style>
   <w:style w:type="table" w:customStyle="1" w:styleId="1">
     <w:name w:val="רשת טבלה1"/>
-    <w:basedOn w:val="TableNormal"/>
+    <w:basedOn w:val="a1"/>
     <w:uiPriority w:val="39"/>
     <w:rsid w:val="00DA585A"/>
     <w:pPr>
       <w:spacing w:after="0" w:line="240" w:lineRule="auto"/>
     </w:pPr>
     <w:tblPr>
+      <w:tblInd w:w="0" w:type="dxa"/>
       <w:tblBorders>
         <w:top w:val="single" w:sz="4" w:space="0" w:color="auto"/>
         <w:left w:val="single" w:sz="4" w:space="0" w:color="auto"/>
@@ -12645,11 +13643,17 @@
         <w:insideH w:val="single" w:sz="4" w:space="0" w:color="auto"/>
         <w:insideV w:val="single" w:sz="4" w:space="0" w:color="auto"/>
       </w:tblBorders>
+      <w:tblCellMar>
+        <w:top w:w="0" w:type="dxa"/>
+        <w:left w:w="108" w:type="dxa"/>
+        <w:bottom w:w="0" w:type="dxa"/>
+        <w:right w:w="108" w:type="dxa"/>
+      </w:tblCellMar>
     </w:tblPr>
   </w:style>
-  <w:style w:type="paragraph" w:styleId="ListParagraph">
+  <w:style w:type="paragraph" w:styleId="a4">
     <w:name w:val="List Paragraph"/>
-    <w:basedOn w:val="Normal"/>
+    <w:basedOn w:val="a"/>
     <w:uiPriority w:val="34"/>
     <w:qFormat/>
     <w:rsid w:val="0030533F"/>
@@ -12665,9 +13669,9 @@
       <w:szCs w:val="18"/>
     </w:rPr>
   </w:style>
-  <w:style w:type="character" w:styleId="PlaceholderText">
+  <w:style w:type="character" w:styleId="a5">
     <w:name w:val="Placeholder Text"/>
-    <w:basedOn w:val="DefaultParagraphFont"/>
+    <w:basedOn w:val="a0"/>
     <w:uiPriority w:val="99"/>
     <w:semiHidden/>
     <w:rsid w:val="007D1C59"/>

</xml_diff>

<commit_message>
Fix ex 20 in dry
</commit_message>
<xml_diff>
--- a/HW1_dry/hw1-dryBina.docx
+++ b/HW1_dry/hw1-dryBina.docx
@@ -1,6 +1,6 @@
 
 <file path=word/document.xml><?xml version="1.0" encoding="utf-8"?>
-<w:document xmlns:wpc="http://schemas.microsoft.com/office/word/2010/wordprocessingCanvas" xmlns:mc="http://schemas.openxmlformats.org/markup-compatibility/2006" xmlns:o="urn:schemas-microsoft-com:office:office" xmlns:r="http://schemas.openxmlformats.org/officeDocument/2006/relationships" xmlns:m="http://schemas.openxmlformats.org/officeDocument/2006/math" xmlns:v="urn:schemas-microsoft-com:vml" xmlns:wp14="http://schemas.microsoft.com/office/word/2010/wordprocessingDrawing" xmlns:wp="http://schemas.openxmlformats.org/drawingml/2006/wordprocessingDrawing" xmlns:w10="urn:schemas-microsoft-com:office:word" xmlns:w="http://schemas.openxmlformats.org/wordprocessingml/2006/main" xmlns:w14="http://schemas.microsoft.com/office/word/2010/wordml" xmlns:w15="http://schemas.microsoft.com/office/word/2012/wordml" xmlns:wpg="http://schemas.microsoft.com/office/word/2010/wordprocessingGroup" xmlns:wpi="http://schemas.microsoft.com/office/word/2010/wordprocessingInk" xmlns:wne="http://schemas.microsoft.com/office/word/2006/wordml" xmlns:wps="http://schemas.microsoft.com/office/word/2010/wordprocessingShape" mc:Ignorable="w14 w15 wp14">
+<w:document xmlns:wpc="http://schemas.microsoft.com/office/word/2010/wordprocessingCanvas" xmlns:cx="http://schemas.microsoft.com/office/drawing/2014/chartex" xmlns:cx1="http://schemas.microsoft.com/office/drawing/2015/9/8/chartex" xmlns:cx2="http://schemas.microsoft.com/office/drawing/2015/10/21/chartex" xmlns:cx3="http://schemas.microsoft.com/office/drawing/2016/5/9/chartex" xmlns:cx4="http://schemas.microsoft.com/office/drawing/2016/5/10/chartex" xmlns:cx5="http://schemas.microsoft.com/office/drawing/2016/5/11/chartex" xmlns:cx6="http://schemas.microsoft.com/office/drawing/2016/5/12/chartex" xmlns:cx7="http://schemas.microsoft.com/office/drawing/2016/5/13/chartex" xmlns:cx8="http://schemas.microsoft.com/office/drawing/2016/5/14/chartex" xmlns:mc="http://schemas.openxmlformats.org/markup-compatibility/2006" xmlns:aink="http://schemas.microsoft.com/office/drawing/2016/ink" xmlns:am3d="http://schemas.microsoft.com/office/drawing/2017/model3d" xmlns:o="urn:schemas-microsoft-com:office:office" xmlns:r="http://schemas.openxmlformats.org/officeDocument/2006/relationships" xmlns:m="http://schemas.openxmlformats.org/officeDocument/2006/math" xmlns:v="urn:schemas-microsoft-com:vml" xmlns:wp14="http://schemas.microsoft.com/office/word/2010/wordprocessingDrawing" xmlns:wp="http://schemas.openxmlformats.org/drawingml/2006/wordprocessingDrawing" xmlns:w10="urn:schemas-microsoft-com:office:word" xmlns:w="http://schemas.openxmlformats.org/wordprocessingml/2006/main" xmlns:w14="http://schemas.microsoft.com/office/word/2010/wordml" xmlns:w15="http://schemas.microsoft.com/office/word/2012/wordml" xmlns:w16cex="http://schemas.microsoft.com/office/word/2018/wordml/cex" xmlns:w16cid="http://schemas.microsoft.com/office/word/2016/wordml/cid" xmlns:w16="http://schemas.microsoft.com/office/word/2018/wordml" xmlns:w16se="http://schemas.microsoft.com/office/word/2015/wordml/symex" xmlns:wpg="http://schemas.microsoft.com/office/word/2010/wordprocessingGroup" xmlns:wpi="http://schemas.microsoft.com/office/word/2010/wordprocessingInk" xmlns:wne="http://schemas.microsoft.com/office/word/2006/wordml" xmlns:wps="http://schemas.microsoft.com/office/word/2010/wordprocessingShape" mc:Ignorable="w14 w15 w16se w16cid w16 w16cex wp14">
   <w:body>
     <w:p>
       <w:pPr>
@@ -4435,7 +4435,7 @@
               </wp:anchor>
             </w:drawing>
           </mc:Choice>
-          <mc:Fallback xmlns:w16se="http://schemas.microsoft.com/office/word/2015/wordml/symex" xmlns:w16="http://schemas.microsoft.com/office/word/2018/wordml" xmlns:w16cid="http://schemas.microsoft.com/office/word/2016/wordml/cid" xmlns:w16cex="http://schemas.microsoft.com/office/word/2018/wordml/cex" xmlns:am3d="http://schemas.microsoft.com/office/drawing/2017/model3d" xmlns:aink="http://schemas.microsoft.com/office/drawing/2016/ink" xmlns:cx8="http://schemas.microsoft.com/office/drawing/2016/5/14/chartex" xmlns:cx7="http://schemas.microsoft.com/office/drawing/2016/5/13/chartex" xmlns:cx6="http://schemas.microsoft.com/office/drawing/2016/5/12/chartex" xmlns:cx5="http://schemas.microsoft.com/office/drawing/2016/5/11/chartex" xmlns:cx4="http://schemas.microsoft.com/office/drawing/2016/5/10/chartex" xmlns:cx3="http://schemas.microsoft.com/office/drawing/2016/5/9/chartex" xmlns:cx2="http://schemas.microsoft.com/office/drawing/2015/10/21/chartex" xmlns:cx1="http://schemas.microsoft.com/office/drawing/2015/9/8/chartex" xmlns:cx="http://schemas.microsoft.com/office/drawing/2014/chartex">
+          <mc:Fallback>
             <w:pict>
               <v:shape w14:anchorId="089C7C94" id="כוכב עם 5 פינות 28" o:spid="_x0000_s1026" style="position:absolute;left:0;text-align:left;margin-left:344.4pt;margin-top:50.4pt;width:6.6pt;height:7.8pt;z-index:251691008;visibility:visible;mso-wrap-style:square;mso-wrap-distance-left:9pt;mso-wrap-distance-top:0;mso-wrap-distance-right:9pt;mso-wrap-distance-bottom:0;mso-position-horizontal:absolute;mso-position-horizontal-relative:text;mso-position-vertical:absolute;mso-position-vertical-relative:text;v-text-anchor:middle" coordsize="83820,99060" o:gfxdata="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" path="m,37837r32017,1l41910,r9893,37838l83820,37837,57918,61222r9894,37838l41910,75675,16008,99060,25902,61222,,37837xe" fillcolor="#5b9bd5 [3204]" strokecolor="#1f4d78 [1604]" strokeweight="1pt">
                 <v:stroke joinstyle="miter"/>
@@ -4530,7 +4530,7 @@
               </wp:anchor>
             </w:drawing>
           </mc:Choice>
-          <mc:Fallback xmlns:w16se="http://schemas.microsoft.com/office/word/2015/wordml/symex" xmlns:w16="http://schemas.microsoft.com/office/word/2018/wordml" xmlns:w16cid="http://schemas.microsoft.com/office/word/2016/wordml/cid" xmlns:w16cex="http://schemas.microsoft.com/office/word/2018/wordml/cex" xmlns:am3d="http://schemas.microsoft.com/office/drawing/2017/model3d" xmlns:aink="http://schemas.microsoft.com/office/drawing/2016/ink" xmlns:cx8="http://schemas.microsoft.com/office/drawing/2016/5/14/chartex" xmlns:cx7="http://schemas.microsoft.com/office/drawing/2016/5/13/chartex" xmlns:cx6="http://schemas.microsoft.com/office/drawing/2016/5/12/chartex" xmlns:cx5="http://schemas.microsoft.com/office/drawing/2016/5/11/chartex" xmlns:cx4="http://schemas.microsoft.com/office/drawing/2016/5/10/chartex" xmlns:cx3="http://schemas.microsoft.com/office/drawing/2016/5/9/chartex" xmlns:cx2="http://schemas.microsoft.com/office/drawing/2015/10/21/chartex" xmlns:cx1="http://schemas.microsoft.com/office/drawing/2015/9/8/chartex" xmlns:cx="http://schemas.microsoft.com/office/drawing/2014/chartex">
+          <mc:Fallback>
             <w:pict>
               <v:oval w14:anchorId="7E8E3F6F" id="אליפסה 25" o:spid="_x0000_s1026" style="position:absolute;left:0;text-align:left;margin-left:68.4pt;margin-top:20.85pt;width:6.6pt;height:6pt;z-index:251687936;visibility:visible;mso-wrap-style:square;mso-width-percent:0;mso-height-percent:0;mso-wrap-distance-left:9pt;mso-wrap-distance-top:0;mso-wrap-distance-right:9pt;mso-wrap-distance-bottom:0;mso-position-horizontal:absolute;mso-position-horizontal-relative:text;mso-position-vertical:absolute;mso-position-vertical-relative:text;mso-width-percent:0;mso-height-percent:0;mso-width-relative:margin;mso-height-relative:margin;v-text-anchor:middle" o:gfxdata="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" fillcolor="white [3201]" strokecolor="#70ad47 [3209]" strokeweight="1pt">
                 <v:stroke joinstyle="miter"/>
@@ -4686,7 +4686,7 @@
               </wp:anchor>
             </w:drawing>
           </mc:Choice>
-          <mc:Fallback xmlns:w16se="http://schemas.microsoft.com/office/word/2015/wordml/symex" xmlns:w16="http://schemas.microsoft.com/office/word/2018/wordml" xmlns:w16cid="http://schemas.microsoft.com/office/word/2016/wordml/cid" xmlns:w16cex="http://schemas.microsoft.com/office/word/2018/wordml/cex" xmlns:am3d="http://schemas.microsoft.com/office/drawing/2017/model3d" xmlns:aink="http://schemas.microsoft.com/office/drawing/2016/ink" xmlns:cx8="http://schemas.microsoft.com/office/drawing/2016/5/14/chartex" xmlns:cx7="http://schemas.microsoft.com/office/drawing/2016/5/13/chartex" xmlns:cx6="http://schemas.microsoft.com/office/drawing/2016/5/12/chartex" xmlns:cx5="http://schemas.microsoft.com/office/drawing/2016/5/11/chartex" xmlns:cx4="http://schemas.microsoft.com/office/drawing/2016/5/10/chartex" xmlns:cx3="http://schemas.microsoft.com/office/drawing/2016/5/9/chartex" xmlns:cx2="http://schemas.microsoft.com/office/drawing/2015/10/21/chartex" xmlns:cx1="http://schemas.microsoft.com/office/drawing/2015/9/8/chartex" xmlns:cx="http://schemas.microsoft.com/office/drawing/2014/chartex">
+          <mc:Fallback>
             <w:pict>
               <v:shape w14:anchorId="7A16B87A" id="כוכב עם 5 פינות 26" o:spid="_x0000_s1026" style="position:absolute;left:0;text-align:left;margin-left:183.6pt;margin-top:214.6pt;width:6.6pt;height:7.8pt;z-index:251688960;visibility:visible;mso-wrap-style:square;mso-wrap-distance-left:9pt;mso-wrap-distance-top:0;mso-wrap-distance-right:9pt;mso-wrap-distance-bottom:0;mso-position-horizontal:absolute;mso-position-horizontal-relative:text;mso-position-vertical:absolute;mso-position-vertical-relative:text;v-text-anchor:middle" coordsize="83820,99060" o:gfxdata="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" path="m,37837r32017,1l41910,r9893,37838l83820,37837,57918,61222r9894,37838l41910,75675,16008,99060,25902,61222,,37837xe" fillcolor="#5b9bd5 [3204]" strokecolor="#1f4d78 [1604]" strokeweight="1pt">
                 <v:stroke joinstyle="miter"/>
@@ -4759,7 +4759,7 @@
               </wp:anchor>
             </w:drawing>
           </mc:Choice>
-          <mc:Fallback xmlns:w16se="http://schemas.microsoft.com/office/word/2015/wordml/symex" xmlns:w16="http://schemas.microsoft.com/office/word/2018/wordml" xmlns:w16cid="http://schemas.microsoft.com/office/word/2016/wordml/cid" xmlns:w16cex="http://schemas.microsoft.com/office/word/2018/wordml/cex" xmlns:am3d="http://schemas.microsoft.com/office/drawing/2017/model3d" xmlns:aink="http://schemas.microsoft.com/office/drawing/2016/ink" xmlns:cx8="http://schemas.microsoft.com/office/drawing/2016/5/14/chartex" xmlns:cx7="http://schemas.microsoft.com/office/drawing/2016/5/13/chartex" xmlns:cx6="http://schemas.microsoft.com/office/drawing/2016/5/12/chartex" xmlns:cx5="http://schemas.microsoft.com/office/drawing/2016/5/11/chartex" xmlns:cx4="http://schemas.microsoft.com/office/drawing/2016/5/10/chartex" xmlns:cx3="http://schemas.microsoft.com/office/drawing/2016/5/9/chartex" xmlns:cx2="http://schemas.microsoft.com/office/drawing/2015/10/21/chartex" xmlns:cx1="http://schemas.microsoft.com/office/drawing/2015/9/8/chartex" xmlns:cx="http://schemas.microsoft.com/office/drawing/2014/chartex">
+          <mc:Fallback>
             <w:pict>
               <v:oval w14:anchorId="3918E46D" id="אליפסה 24" o:spid="_x0000_s1026" style="position:absolute;left:0;text-align:left;margin-left:261pt;margin-top:185.4pt;width:7.2pt;height:7.2pt;z-index:251685888;visibility:visible;mso-wrap-style:square;mso-wrap-distance-left:9pt;mso-wrap-distance-top:0;mso-wrap-distance-right:9pt;mso-wrap-distance-bottom:0;mso-position-horizontal:absolute;mso-position-horizontal-relative:text;mso-position-vertical:absolute;mso-position-vertical-relative:text;v-text-anchor:middle" o:gfxdata="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" fillcolor="white [3201]" strokecolor="#70ad47 [3209]" strokeweight="1pt">
                 <v:stroke joinstyle="miter"/>
@@ -4831,7 +4831,7 @@
               </wp:anchor>
             </w:drawing>
           </mc:Choice>
-          <mc:Fallback xmlns:w16se="http://schemas.microsoft.com/office/word/2015/wordml/symex" xmlns:w16="http://schemas.microsoft.com/office/word/2018/wordml" xmlns:w16cid="http://schemas.microsoft.com/office/word/2016/wordml/cid" xmlns:w16cex="http://schemas.microsoft.com/office/word/2018/wordml/cex" xmlns:am3d="http://schemas.microsoft.com/office/drawing/2017/model3d" xmlns:aink="http://schemas.microsoft.com/office/drawing/2016/ink" xmlns:cx8="http://schemas.microsoft.com/office/drawing/2016/5/14/chartex" xmlns:cx7="http://schemas.microsoft.com/office/drawing/2016/5/13/chartex" xmlns:cx6="http://schemas.microsoft.com/office/drawing/2016/5/12/chartex" xmlns:cx5="http://schemas.microsoft.com/office/drawing/2016/5/11/chartex" xmlns:cx4="http://schemas.microsoft.com/office/drawing/2016/5/10/chartex" xmlns:cx3="http://schemas.microsoft.com/office/drawing/2016/5/9/chartex" xmlns:cx2="http://schemas.microsoft.com/office/drawing/2015/10/21/chartex" xmlns:cx1="http://schemas.microsoft.com/office/drawing/2015/9/8/chartex" xmlns:cx="http://schemas.microsoft.com/office/drawing/2014/chartex">
+          <mc:Fallback>
             <w:pict>
               <v:oval w14:anchorId="75D74A09" id="אליפסה 23" o:spid="_x0000_s1026" style="position:absolute;left:0;text-align:left;margin-left:255pt;margin-top:158.4pt;width:7.2pt;height:7.2pt;z-index:251683840;visibility:visible;mso-wrap-style:square;mso-wrap-distance-left:9pt;mso-wrap-distance-top:0;mso-wrap-distance-right:9pt;mso-wrap-distance-bottom:0;mso-position-horizontal:absolute;mso-position-horizontal-relative:text;mso-position-vertical:absolute;mso-position-vertical-relative:text;v-text-anchor:middle" o:gfxdata="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" fillcolor="white [3201]" strokecolor="#70ad47 [3209]" strokeweight="1pt">
                 <v:stroke joinstyle="miter"/>
@@ -5667,11 +5667,79 @@
       <w:r>
         <w:rPr>
           <w:rFonts w:cstheme="minorHAnsi" w:hint="cs"/>
+          <w:noProof/>
           <w:sz w:val="20"/>
           <w:szCs w:val="20"/>
           <w:rtl/>
-        </w:rPr>
-        <w:t xml:space="preserve">כעת, </w:t>
+          <w:lang w:val="he-IL"/>
+        </w:rPr>
+        <mc:AlternateContent>
+          <mc:Choice Requires="wps">
+            <w:drawing>
+              <wp:anchor distT="0" distB="0" distL="114300" distR="114300" simplePos="0" relativeHeight="251692032" behindDoc="0" locked="0" layoutInCell="1" allowOverlap="1" wp14:anchorId="7C0994EE" wp14:editId="21B7D31A">
+                <wp:simplePos x="0" y="0"/>
+                <wp:positionH relativeFrom="column">
+                  <wp:posOffset>1107939</wp:posOffset>
+                </wp:positionH>
+                <wp:positionV relativeFrom="paragraph">
+                  <wp:posOffset>44715</wp:posOffset>
+                </wp:positionV>
+                <wp:extent cx="140245" cy="210368"/>
+                <wp:effectExtent l="19050" t="19050" r="50800" b="56515"/>
+                <wp:wrapNone/>
+                <wp:docPr id="27" name="ברק 27"/>
+                <wp:cNvGraphicFramePr/>
+                <a:graphic xmlns:a="http://schemas.openxmlformats.org/drawingml/2006/main">
+                  <a:graphicData uri="http://schemas.microsoft.com/office/word/2010/wordprocessingShape">
+                    <wps:wsp>
+                      <wps:cNvSpPr/>
+                      <wps:spPr>
+                        <a:xfrm>
+                          <a:off x="0" y="0"/>
+                          <a:ext cx="140245" cy="210368"/>
+                        </a:xfrm>
+                        <a:prstGeom prst="lightningBolt">
+                          <a:avLst/>
+                        </a:prstGeom>
+                      </wps:spPr>
+                      <wps:style>
+                        <a:lnRef idx="2">
+                          <a:schemeClr val="accent2">
+                            <a:shade val="50000"/>
+                          </a:schemeClr>
+                        </a:lnRef>
+                        <a:fillRef idx="1">
+                          <a:schemeClr val="accent2"/>
+                        </a:fillRef>
+                        <a:effectRef idx="0">
+                          <a:schemeClr val="accent2"/>
+                        </a:effectRef>
+                        <a:fontRef idx="minor">
+                          <a:schemeClr val="lt1"/>
+                        </a:fontRef>
+                      </wps:style>
+                      <wps:bodyPr rot="0" spcFirstLastPara="0" vertOverflow="overflow" horzOverflow="overflow" vert="horz" wrap="square" lIns="91440" tIns="45720" rIns="91440" bIns="45720" numCol="1" spcCol="0" rtlCol="1" fromWordArt="0" anchor="ctr" anchorCtr="0" forceAA="0" compatLnSpc="1">
+                        <a:prstTxWarp prst="textNoShape">
+                          <a:avLst/>
+                        </a:prstTxWarp>
+                        <a:noAutofit/>
+                      </wps:bodyPr>
+                    </wps:wsp>
+                  </a:graphicData>
+                </a:graphic>
+              </wp:anchor>
+            </w:drawing>
+          </mc:Choice>
+          <mc:Fallback>
+            <w:pict>
+              <v:shapetype w14:anchorId="6FD3E39D" id="_x0000_t73" coordsize="21600,21600" o:spt="73" path="m8472,l,3890,7602,8382,5022,9705r7200,4192l10012,14915r11588,6685l14767,12877r1810,-870l11050,6797r1810,-717xe">
+                <v:stroke joinstyle="miter"/>
+                <v:path o:connecttype="custom" o:connectlocs="8472,0;0,3890;5022,9705;10012,14915;21600,21600;16577,12007;12860,6080" o:connectangles="270,270,180,180,90,0,0" textboxrect="8757,7437,13917,14277"/>
+              </v:shapetype>
+              <v:shape id="ברק 27" o:spid="_x0000_s1026" type="#_x0000_t73" style="position:absolute;left:0;text-align:left;margin-left:87.25pt;margin-top:3.5pt;width:11.05pt;height:16.55pt;z-index:251692032;visibility:visible;mso-wrap-style:square;mso-wrap-distance-left:9pt;mso-wrap-distance-top:0;mso-wrap-distance-right:9pt;mso-wrap-distance-bottom:0;mso-position-horizontal:absolute;mso-position-horizontal-relative:text;mso-position-vertical:absolute;mso-position-vertical-relative:text;v-text-anchor:middle" o:gfxdata="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" fillcolor="#ed7d31 [3205]" strokecolor="#823b0b [1605]" strokeweight="1pt"/>
+            </w:pict>
+          </mc:Fallback>
+        </mc:AlternateContent>
       </w:r>
       <w:r>
         <w:rPr>
@@ -5680,36 +5748,101 @@
           <w:szCs w:val="20"/>
           <w:rtl/>
         </w:rPr>
-        <w:t xml:space="preserve">אם בפונקציה </w:t>
-      </w:r>
-      <w:r>
-        <w:rPr>
-          <w:rFonts w:cstheme="minorHAnsi"/>
+        <w:t xml:space="preserve">כעת, </w:t>
+      </w:r>
+      <w:r>
+        <w:rPr>
+          <w:rFonts w:cstheme="minorHAnsi" w:hint="cs"/>
           <w:sz w:val="20"/>
           <w:szCs w:val="20"/>
-        </w:rPr>
-        <w:t>expand_state_with_costs</w:t>
-      </w:r>
-      <w:r>
-        <w:rPr>
-          <w:rFonts w:cstheme="minorHAnsi" w:hint="cs"/>
+          <w:rtl/>
+        </w:rPr>
+        <w:t xml:space="preserve">אם בפונקציה </w:t>
+      </w:r>
+      <w:r>
+        <w:rPr>
+          <w:rFonts w:cstheme="minorHAnsi"/>
           <w:sz w:val="20"/>
           <w:szCs w:val="20"/>
-          <w:rtl/>
-        </w:rPr>
-        <w:t xml:space="preserve"> נבצע את השורה הבאה:</w:t>
-      </w:r>
-      <w:r>
-        <w:rPr>
-          <w:rFonts w:cs="Calibri"/>
+        </w:rPr>
+        <w:t>expand_state_with_costs</w:t>
+      </w:r>
+      <w:r>
+        <w:rPr>
+          <w:rFonts w:cstheme="minorHAnsi" w:hint="cs"/>
+          <w:sz w:val="20"/>
+          <w:szCs w:val="20"/>
+          <w:rtl/>
+        </w:rPr>
+        <w:t xml:space="preserve"> נבצע את השור</w:t>
+      </w:r>
+      <w:r>
+        <w:rPr>
+          <w:rFonts w:cstheme="minorHAnsi" w:hint="cs"/>
+          <w:sz w:val="20"/>
+          <w:szCs w:val="20"/>
+          <w:rtl/>
+        </w:rPr>
+        <w:t>ות</w:t>
+      </w:r>
+      <w:r>
+        <w:rPr>
+          <w:rFonts w:cstheme="minorHAnsi" w:hint="cs"/>
+          <w:sz w:val="20"/>
+          <w:szCs w:val="20"/>
+          <w:rtl/>
+        </w:rPr>
+        <w:t xml:space="preserve"> הבא</w:t>
+      </w:r>
+      <w:r>
+        <w:rPr>
+          <w:rFonts w:cstheme="minorHAnsi" w:hint="cs"/>
+          <w:sz w:val="20"/>
+          <w:szCs w:val="20"/>
+          <w:rtl/>
+        </w:rPr>
+        <w:t>ות</w:t>
+      </w:r>
+      <w:r>
+        <w:rPr>
+          <w:rFonts w:cstheme="minorHAnsi" w:hint="cs"/>
+          <w:sz w:val="20"/>
+          <w:szCs w:val="20"/>
+          <w:rtl/>
+        </w:rPr>
+        <w:t>:</w:t>
+      </w:r>
+      <w:r>
+        <w:rPr>
+          <w:rFonts w:cstheme="minorHAnsi"/>
+          <w:sz w:val="20"/>
+          <w:szCs w:val="20"/>
+          <w:rtl/>
+        </w:rPr>
+        <w:tab/>
+      </w:r>
+    </w:p>
+    <w:p>
+      <w:pPr>
+        <w:pStyle w:val="a4"/>
+        <w:spacing w:after="0"/>
+        <w:ind w:left="1080"/>
+        <w:rPr>
+          <w:rFonts w:cstheme="minorHAnsi"/>
+          <w:sz w:val="2"/>
+          <w:szCs w:val="2"/>
+          <w:rtl/>
+        </w:rPr>
+      </w:pPr>
+      <w:r>
+        <w:rPr>
           <w:noProof/>
-          <w:rtl/>
         </w:rPr>
         <w:drawing>
-          <wp:inline distT="0" distB="0" distL="0" distR="0" wp14:anchorId="5CEBFE68" wp14:editId="3577FD96">
-            <wp:extent cx="5798820" cy="210641"/>
-            <wp:effectExtent l="0" t="0" r="0" b="0"/>
-            <wp:docPr id="10" name="תמונה 10"/>
+          <wp:inline distT="0" distB="0" distL="0" distR="0" wp14:anchorId="1E1C7D79" wp14:editId="2E103664">
+            <wp:extent cx="5943600" cy="799465"/>
+            <wp:effectExtent l="0" t="0" r="0" b="635"/>
+            <wp:docPr id="4" name="תמונה 4"/>
             <wp:cNvGraphicFramePr>
               <a:graphicFrameLocks xmlns:a="http://schemas.openxmlformats.org/drawingml/2006/main" noChangeAspect="1"/>
             </wp:cNvGraphicFramePr>
@@ -5729,7 +5862,7 @@
                   <pic:spPr>
                     <a:xfrm>
                       <a:off x="0" y="0"/>
-                      <a:ext cx="5816394" cy="211279"/>
+                      <a:ext cx="5943600" cy="799465"/>
                     </a:xfrm>
                     <a:prstGeom prst="rect">
                       <a:avLst/>
@@ -5741,15 +5874,6 @@
           </wp:inline>
         </w:drawing>
       </w:r>
-      <w:r>
-        <w:rPr>
-          <w:rFonts w:cstheme="minorHAnsi"/>
-          <w:sz w:val="20"/>
-          <w:szCs w:val="20"/>
-          <w:rtl/>
-        </w:rPr>
-        <w:tab/>
-      </w:r>
     </w:p>
     <w:p>
       <w:pPr>
@@ -5766,20 +5890,95 @@
       <w:r>
         <w:rPr>
           <w:rFonts w:cstheme="minorHAnsi" w:hint="cs"/>
+          <w:noProof/>
           <w:sz w:val="20"/>
           <w:szCs w:val="20"/>
           <w:rtl/>
-        </w:rPr>
-        <w:t xml:space="preserve">במצב זה היינו עלולים לעדכן את ערכו של </w:t>
-      </w:r>
-      <w:r>
-        <w:rPr>
-          <w:rFonts w:cstheme="minorHAnsi"/>
+          <w:lang w:val="he-IL"/>
+        </w:rPr>
+        <mc:AlternateContent>
+          <mc:Choice Requires="wps">
+            <w:drawing>
+              <wp:anchor distT="0" distB="0" distL="114300" distR="114300" simplePos="0" relativeHeight="251694080" behindDoc="0" locked="0" layoutInCell="1" allowOverlap="1" wp14:anchorId="7BB7CB4C" wp14:editId="012A2C59">
+                <wp:simplePos x="0" y="0"/>
+                <wp:positionH relativeFrom="column">
+                  <wp:posOffset>4789813</wp:posOffset>
+                </wp:positionH>
+                <wp:positionV relativeFrom="paragraph">
+                  <wp:posOffset>182245</wp:posOffset>
+                </wp:positionV>
+                <wp:extent cx="104366" cy="182904"/>
+                <wp:effectExtent l="19050" t="19050" r="48260" b="64770"/>
+                <wp:wrapNone/>
+                <wp:docPr id="30" name="ברק 30"/>
+                <wp:cNvGraphicFramePr/>
+                <a:graphic xmlns:a="http://schemas.openxmlformats.org/drawingml/2006/main">
+                  <a:graphicData uri="http://schemas.microsoft.com/office/word/2010/wordprocessingShape">
+                    <wps:wsp>
+                      <wps:cNvSpPr/>
+                      <wps:spPr>
+                        <a:xfrm>
+                          <a:off x="0" y="0"/>
+                          <a:ext cx="104366" cy="182904"/>
+                        </a:xfrm>
+                        <a:prstGeom prst="lightningBolt">
+                          <a:avLst/>
+                        </a:prstGeom>
+                      </wps:spPr>
+                      <wps:style>
+                        <a:lnRef idx="2">
+                          <a:schemeClr val="accent2">
+                            <a:shade val="50000"/>
+                          </a:schemeClr>
+                        </a:lnRef>
+                        <a:fillRef idx="1">
+                          <a:schemeClr val="accent2"/>
+                        </a:fillRef>
+                        <a:effectRef idx="0">
+                          <a:schemeClr val="accent2"/>
+                        </a:effectRef>
+                        <a:fontRef idx="minor">
+                          <a:schemeClr val="lt1"/>
+                        </a:fontRef>
+                      </wps:style>
+                      <wps:bodyPr rot="0" spcFirstLastPara="0" vertOverflow="overflow" horzOverflow="overflow" vert="horz" wrap="square" lIns="91440" tIns="45720" rIns="91440" bIns="45720" numCol="1" spcCol="0" rtlCol="1" fromWordArt="0" anchor="ctr" anchorCtr="0" forceAA="0" compatLnSpc="1">
+                        <a:prstTxWarp prst="textNoShape">
+                          <a:avLst/>
+                        </a:prstTxWarp>
+                        <a:noAutofit/>
+                      </wps:bodyPr>
+                    </wps:wsp>
+                  </a:graphicData>
+                </a:graphic>
+                <wp14:sizeRelH relativeFrom="margin">
+                  <wp14:pctWidth>0</wp14:pctWidth>
+                </wp14:sizeRelH>
+                <wp14:sizeRelV relativeFrom="margin">
+                  <wp14:pctHeight>0</wp14:pctHeight>
+                </wp14:sizeRelV>
+              </wp:anchor>
+            </w:drawing>
+          </mc:Choice>
+          <mc:Fallback>
+            <w:pict>
+              <v:shape w14:anchorId="71DEA093" id="ברק 30" o:spid="_x0000_s1026" type="#_x0000_t73" style="position:absolute;left:0;text-align:left;margin-left:377.15pt;margin-top:14.35pt;width:8.2pt;height:14.4pt;z-index:251694080;visibility:visible;mso-wrap-style:square;mso-width-percent:0;mso-height-percent:0;mso-wrap-distance-left:9pt;mso-wrap-distance-top:0;mso-wrap-distance-right:9pt;mso-wrap-distance-bottom:0;mso-position-horizontal:absolute;mso-position-horizontal-relative:text;mso-position-vertical:absolute;mso-position-vertical-relative:text;mso-width-percent:0;mso-height-percent:0;mso-width-relative:margin;mso-height-relative:margin;v-text-anchor:middle" o:gfxdata="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" fillcolor="#ed7d31 [3205]" strokecolor="#823b0b [1605]" strokeweight="1pt"/>
+            </w:pict>
+          </mc:Fallback>
+        </mc:AlternateContent>
+      </w:r>
+    </w:p>
+    <w:p>
+      <w:pPr>
+        <w:pStyle w:val="a4"/>
+        <w:spacing w:after="0"/>
+        <w:ind w:left="1080"/>
+        <w:rPr>
+          <w:rFonts w:cstheme="minorHAnsi" w:hint="cs"/>
           <w:sz w:val="20"/>
           <w:szCs w:val="20"/>
-        </w:rPr>
-        <w:t>state_to_expand.test_on_ambulance</w:t>
-      </w:r>
+          <w:rtl/>
+        </w:rPr>
+      </w:pPr>
       <w:r>
         <w:rPr>
           <w:rFonts w:cstheme="minorHAnsi" w:hint="cs"/>
@@ -5787,16 +5986,18 @@
           <w:szCs w:val="20"/>
           <w:rtl/>
         </w:rPr>
-        <w:t xml:space="preserve"> </w:t>
-      </w:r>
-      <w:r>
-        <w:rPr>
-          <w:rFonts w:cstheme="minorHAnsi" w:hint="cs"/>
+        <w:t xml:space="preserve">הסימון        מציג השמה </w:t>
+      </w:r>
+      <w:r>
+        <w:rPr>
+          <w:rFonts w:cstheme="minorHAnsi" w:hint="cs"/>
+          <w:b/>
+          <w:bCs/>
           <w:sz w:val="20"/>
           <w:szCs w:val="20"/>
           <w:rtl/>
         </w:rPr>
-        <w:t>במידה</w:t>
+        <w:t>מסוכנת</w:t>
       </w:r>
       <w:r>
         <w:rPr>
@@ -5805,16 +6006,15 @@
           <w:szCs w:val="20"/>
           <w:rtl/>
         </w:rPr>
-        <w:t xml:space="preserve"> והוא לא</w:t>
-      </w:r>
-      <w:r>
-        <w:rPr>
-          <w:rFonts w:cstheme="minorHAnsi" w:hint="cs"/>
+        <w:t xml:space="preserve"> למי שאינו בקיע בשפה ועלול ליפול בגלל </w:t>
+      </w:r>
+      <w:r>
+        <w:rPr>
+          <w:rFonts w:cstheme="minorHAnsi"/>
           <w:sz w:val="20"/>
           <w:szCs w:val="20"/>
-          <w:rtl/>
-        </w:rPr>
-        <w:t xml:space="preserve"> היה</w:t>
+        </w:rPr>
+        <w:t>copy by reference</w:t>
       </w:r>
       <w:r>
         <w:rPr>
@@ -5823,16 +6023,20 @@
           <w:szCs w:val="20"/>
           <w:rtl/>
         </w:rPr>
-        <w:t xml:space="preserve"> מוגדר כ-</w:t>
-      </w:r>
-      <w:r>
+        <w:t>.</w:t>
+      </w:r>
+    </w:p>
+    <w:p>
+      <w:pPr>
+        <w:pStyle w:val="a4"/>
+        <w:spacing w:after="0"/>
+        <w:ind w:left="1080"/>
         <w:rPr>
           <w:rFonts w:cstheme="minorHAnsi"/>
           <w:sz w:val="20"/>
           <w:szCs w:val="20"/>
         </w:rPr>
-        <w:t>frozenSet</w:t>
-      </w:r>
+      </w:pPr>
       <w:r>
         <w:rPr>
           <w:rFonts w:cstheme="minorHAnsi" w:hint="cs"/>
@@ -5840,7 +6044,7 @@
           <w:szCs w:val="20"/>
           <w:rtl/>
         </w:rPr>
-        <w:t xml:space="preserve"> ולכן הוא</w:t>
+        <w:t xml:space="preserve">במצב זה </w:t>
       </w:r>
       <w:r>
         <w:rPr>
@@ -5849,16 +6053,15 @@
           <w:szCs w:val="20"/>
           <w:rtl/>
         </w:rPr>
-        <w:t xml:space="preserve"> היה מ</w:t>
-      </w:r>
-      <w:r>
-        <w:rPr>
-          <w:rFonts w:cstheme="minorHAnsi" w:hint="cs"/>
+        <w:t xml:space="preserve">משתמש לא זהיר, חושב שבמשתנה </w:t>
+      </w:r>
+      <w:r>
+        <w:rPr>
+          <w:rFonts w:cstheme="minorHAnsi"/>
           <w:sz w:val="20"/>
           <w:szCs w:val="20"/>
-          <w:rtl/>
-        </w:rPr>
-        <w:t>שתנה</w:t>
+        </w:rPr>
+        <w:t>new_tests_trasfered</w:t>
       </w:r>
       <w:r>
         <w:rPr>
@@ -5867,7 +6070,145 @@
           <w:szCs w:val="20"/>
           <w:rtl/>
         </w:rPr>
-        <w:t xml:space="preserve"> למרות שלא רצינו לשנותו</w:t>
+        <w:t xml:space="preserve"> יש העתק של האובייקט אך עבור האובייקט </w:t>
+      </w:r>
+      <w:r>
+        <w:rPr>
+          <w:rFonts w:cstheme="minorHAnsi"/>
+          <w:sz w:val="20"/>
+          <w:szCs w:val="20"/>
+        </w:rPr>
+        <w:t>set</w:t>
+      </w:r>
+      <w:r>
+        <w:rPr>
+          <w:rFonts w:cstheme="minorHAnsi" w:hint="cs"/>
+          <w:sz w:val="20"/>
+          <w:szCs w:val="20"/>
+          <w:rtl/>
+        </w:rPr>
+        <w:t xml:space="preserve"> ב-</w:t>
+      </w:r>
+      <w:r>
+        <w:rPr>
+          <w:rFonts w:cstheme="minorHAnsi"/>
+          <w:sz w:val="20"/>
+          <w:szCs w:val="20"/>
+        </w:rPr>
+        <w:t>python</w:t>
+      </w:r>
+      <w:r>
+        <w:rPr>
+          <w:rFonts w:cstheme="minorHAnsi" w:hint="cs"/>
+          <w:sz w:val="20"/>
+          <w:szCs w:val="20"/>
+          <w:rtl/>
+        </w:rPr>
+        <w:t xml:space="preserve"> יש </w:t>
+      </w:r>
+      <w:r>
+        <w:rPr>
+          <w:rFonts w:cstheme="minorHAnsi"/>
+          <w:sz w:val="20"/>
+          <w:szCs w:val="20"/>
+        </w:rPr>
+        <w:t>copy by reference</w:t>
+      </w:r>
+      <w:r>
+        <w:rPr>
+          <w:rFonts w:cstheme="minorHAnsi" w:hint="cs"/>
+          <w:sz w:val="20"/>
+          <w:szCs w:val="20"/>
+          <w:rtl/>
+        </w:rPr>
+        <w:t>. לכן במידה וה-</w:t>
+      </w:r>
+      <w:r>
+        <w:rPr>
+          <w:rFonts w:cstheme="minorHAnsi"/>
+          <w:sz w:val="20"/>
+          <w:szCs w:val="20"/>
+        </w:rPr>
+        <w:t>set</w:t>
+      </w:r>
+      <w:r>
+        <w:rPr>
+          <w:rFonts w:cstheme="minorHAnsi" w:hint="cs"/>
+          <w:sz w:val="20"/>
+          <w:szCs w:val="20"/>
+          <w:rtl/>
+        </w:rPr>
+        <w:t xml:space="preserve"> לא היה מוגן כ-</w:t>
+      </w:r>
+      <w:r>
+        <w:rPr>
+          <w:rFonts w:cstheme="minorHAnsi"/>
+          <w:sz w:val="20"/>
+          <w:szCs w:val="20"/>
+        </w:rPr>
+        <w:t>frozen</w:t>
+      </w:r>
+      <w:r>
+        <w:rPr>
+          <w:rFonts w:cstheme="minorHAnsi" w:hint="cs"/>
+          <w:sz w:val="20"/>
+          <w:szCs w:val="20"/>
+          <w:rtl/>
+        </w:rPr>
+        <w:t xml:space="preserve"> </w:t>
+      </w:r>
+      <w:r>
+        <w:rPr>
+          <w:rFonts w:cstheme="minorHAnsi" w:hint="cs"/>
+          <w:sz w:val="20"/>
+          <w:szCs w:val="20"/>
+          <w:rtl/>
+        </w:rPr>
+        <w:t xml:space="preserve">היינו </w:t>
+      </w:r>
+      <w:r>
+        <w:rPr>
+          <w:rFonts w:cstheme="minorHAnsi" w:hint="cs"/>
+          <w:sz w:val="20"/>
+          <w:szCs w:val="20"/>
+          <w:rtl/>
+        </w:rPr>
+        <w:t>מעדכנים</w:t>
+      </w:r>
+      <w:r>
+        <w:rPr>
+          <w:rFonts w:cstheme="minorHAnsi" w:hint="cs"/>
+          <w:sz w:val="20"/>
+          <w:szCs w:val="20"/>
+          <w:rtl/>
+        </w:rPr>
+        <w:t xml:space="preserve"> את ערכו של </w:t>
+      </w:r>
+      <w:r>
+        <w:rPr>
+          <w:rFonts w:cstheme="minorHAnsi"/>
+          <w:sz w:val="20"/>
+          <w:szCs w:val="20"/>
+        </w:rPr>
+        <w:t>state_to_expand.test_on_ambulance</w:t>
+      </w:r>
+      <w:r>
+        <w:rPr>
+          <w:rFonts w:cstheme="minorHAnsi" w:hint="cs"/>
+          <w:sz w:val="20"/>
+          <w:szCs w:val="20"/>
+          <w:rtl/>
+        </w:rPr>
+        <w:t xml:space="preserve"> </w:t>
+      </w:r>
+      <w:r>
+        <w:rPr>
+          <w:rFonts w:cstheme="minorHAnsi" w:hint="cs"/>
+          <w:sz w:val="20"/>
+          <w:szCs w:val="20"/>
+          <w:rtl/>
+        </w:rPr>
+        <w:t>למרות שלא רצינו לשנותו</w:t>
       </w:r>
       <w:r>
         <w:rPr>
@@ -6704,7 +7045,7 @@
               </wp:anchor>
             </w:drawing>
           </mc:Choice>
-          <mc:Fallback xmlns:w16se="http://schemas.microsoft.com/office/word/2015/wordml/symex" xmlns:w16="http://schemas.microsoft.com/office/word/2018/wordml" xmlns:w16cid="http://schemas.microsoft.com/office/word/2016/wordml/cid" xmlns:w16cex="http://schemas.microsoft.com/office/word/2018/wordml/cex" xmlns:am3d="http://schemas.microsoft.com/office/drawing/2017/model3d" xmlns:aink="http://schemas.microsoft.com/office/drawing/2016/ink" xmlns:cx8="http://schemas.microsoft.com/office/drawing/2016/5/14/chartex" xmlns:cx7="http://schemas.microsoft.com/office/drawing/2016/5/13/chartex" xmlns:cx6="http://schemas.microsoft.com/office/drawing/2016/5/12/chartex" xmlns:cx5="http://schemas.microsoft.com/office/drawing/2016/5/11/chartex" xmlns:cx4="http://schemas.microsoft.com/office/drawing/2016/5/10/chartex" xmlns:cx3="http://schemas.microsoft.com/office/drawing/2016/5/9/chartex" xmlns:cx2="http://schemas.microsoft.com/office/drawing/2015/10/21/chartex" xmlns:cx1="http://schemas.microsoft.com/office/drawing/2015/9/8/chartex" xmlns:cx="http://schemas.microsoft.com/office/drawing/2014/chartex">
+          <mc:Fallback>
             <w:pict>
               <v:oval w14:anchorId="606433AE" id="אליפסה 8" o:spid="_x0000_s1027" style="position:absolute;left:0;text-align:left;margin-left:251.4pt;margin-top:9.4pt;width:46.8pt;height:48pt;z-index:251659264;visibility:visible;mso-wrap-style:square;mso-wrap-distance-left:9pt;mso-wrap-distance-top:0;mso-wrap-distance-right:9pt;mso-wrap-distance-bottom:0;mso-position-horizontal:absolute;mso-position-horizontal-relative:text;mso-position-vertical:absolute;mso-position-vertical-relative:text;v-text-anchor:middle" o:gfxdata="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" fillcolor="#ffc000 [3207]" strokecolor="#7f5f00 [1607]" strokeweight="1pt">
                 <v:stroke joinstyle="miter"/>
@@ -6812,7 +7153,7 @@
               </wp:anchor>
             </w:drawing>
           </mc:Choice>
-          <mc:Fallback xmlns:w16se="http://schemas.microsoft.com/office/word/2015/wordml/symex" xmlns:w16="http://schemas.microsoft.com/office/word/2018/wordml" xmlns:w16cid="http://schemas.microsoft.com/office/word/2016/wordml/cid" xmlns:w16cex="http://schemas.microsoft.com/office/word/2018/wordml/cex" xmlns:am3d="http://schemas.microsoft.com/office/drawing/2017/model3d" xmlns:aink="http://schemas.microsoft.com/office/drawing/2016/ink" xmlns:cx8="http://schemas.microsoft.com/office/drawing/2016/5/14/chartex" xmlns:cx7="http://schemas.microsoft.com/office/drawing/2016/5/13/chartex" xmlns:cx6="http://schemas.microsoft.com/office/drawing/2016/5/12/chartex" xmlns:cx5="http://schemas.microsoft.com/office/drawing/2016/5/11/chartex" xmlns:cx4="http://schemas.microsoft.com/office/drawing/2016/5/10/chartex" xmlns:cx3="http://schemas.microsoft.com/office/drawing/2016/5/9/chartex" xmlns:cx2="http://schemas.microsoft.com/office/drawing/2015/10/21/chartex" xmlns:cx1="http://schemas.microsoft.com/office/drawing/2015/9/8/chartex" xmlns:cx="http://schemas.microsoft.com/office/drawing/2014/chartex">
+          <mc:Fallback>
             <w:pict>
               <v:line w14:anchorId="6D3DA5F2" id="מחבר ישר 13" o:spid="_x0000_s1026" style="position:absolute;z-index:251665408;visibility:visible;mso-wrap-style:square;mso-width-percent:0;mso-height-percent:0;mso-wrap-distance-left:9pt;mso-wrap-distance-top:0;mso-wrap-distance-right:9pt;mso-wrap-distance-bottom:0;mso-position-horizontal:absolute;mso-position-horizontal-relative:text;mso-position-vertical:absolute;mso-position-vertical-relative:text;mso-width-percent:0;mso-height-percent:0;mso-width-relative:margin;mso-height-relative:margin" from="298.2pt,15.6pt" to="376.8pt,101.4pt" o:gfxdata="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" strokecolor="#5b9bd5 [3204]" strokeweight=".5pt">
                 <v:stroke joinstyle="miter"/>
@@ -6886,7 +7227,7 @@
               </wp:anchor>
             </w:drawing>
           </mc:Choice>
-          <mc:Fallback xmlns:w16se="http://schemas.microsoft.com/office/word/2015/wordml/symex" xmlns:w16="http://schemas.microsoft.com/office/word/2018/wordml" xmlns:w16cid="http://schemas.microsoft.com/office/word/2016/wordml/cid" xmlns:w16cex="http://schemas.microsoft.com/office/word/2018/wordml/cex" xmlns:am3d="http://schemas.microsoft.com/office/drawing/2017/model3d" xmlns:aink="http://schemas.microsoft.com/office/drawing/2016/ink" xmlns:cx8="http://schemas.microsoft.com/office/drawing/2016/5/14/chartex" xmlns:cx7="http://schemas.microsoft.com/office/drawing/2016/5/13/chartex" xmlns:cx6="http://schemas.microsoft.com/office/drawing/2016/5/12/chartex" xmlns:cx5="http://schemas.microsoft.com/office/drawing/2016/5/11/chartex" xmlns:cx4="http://schemas.microsoft.com/office/drawing/2016/5/10/chartex" xmlns:cx3="http://schemas.microsoft.com/office/drawing/2016/5/9/chartex" xmlns:cx2="http://schemas.microsoft.com/office/drawing/2015/10/21/chartex" xmlns:cx1="http://schemas.microsoft.com/office/drawing/2015/9/8/chartex" xmlns:cx="http://schemas.microsoft.com/office/drawing/2014/chartex">
+          <mc:Fallback>
             <w:pict>
               <v:line w14:anchorId="73BDC516" id="מחבר ישר 14" o:spid="_x0000_s1026" style="position:absolute;flip:x;z-index:251666432;visibility:visible;mso-wrap-style:square;mso-width-percent:0;mso-height-percent:0;mso-wrap-distance-left:9pt;mso-wrap-distance-top:0;mso-wrap-distance-right:9pt;mso-wrap-distance-bottom:0;mso-position-horizontal:absolute;mso-position-horizontal-relative:text;mso-position-vertical:absolute;mso-position-vertical-relative:text;mso-width-percent:0;mso-height-percent:0;mso-width-relative:margin;mso-height-relative:margin" from="178.8pt,18.6pt" to="252pt,102.6pt" o:gfxdata="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" strokecolor="#5b9bd5 [3204]" strokeweight=".5pt">
                 <v:stroke joinstyle="miter"/>
@@ -6972,7 +7313,7 @@
               </wp:anchor>
             </w:drawing>
           </mc:Choice>
-          <mc:Fallback xmlns:w16se="http://schemas.microsoft.com/office/word/2015/wordml/symex" xmlns:w16="http://schemas.microsoft.com/office/word/2018/wordml" xmlns:w16cid="http://schemas.microsoft.com/office/word/2016/wordml/cid" xmlns:w16cex="http://schemas.microsoft.com/office/word/2018/wordml/cex" xmlns:am3d="http://schemas.microsoft.com/office/drawing/2017/model3d" xmlns:aink="http://schemas.microsoft.com/office/drawing/2016/ink" xmlns:cx8="http://schemas.microsoft.com/office/drawing/2016/5/14/chartex" xmlns:cx7="http://schemas.microsoft.com/office/drawing/2016/5/13/chartex" xmlns:cx6="http://schemas.microsoft.com/office/drawing/2016/5/12/chartex" xmlns:cx5="http://schemas.microsoft.com/office/drawing/2016/5/11/chartex" xmlns:cx4="http://schemas.microsoft.com/office/drawing/2016/5/10/chartex" xmlns:cx3="http://schemas.microsoft.com/office/drawing/2016/5/9/chartex" xmlns:cx2="http://schemas.microsoft.com/office/drawing/2015/10/21/chartex" xmlns:cx1="http://schemas.microsoft.com/office/drawing/2015/9/8/chartex" xmlns:cx="http://schemas.microsoft.com/office/drawing/2014/chartex">
+          <mc:Fallback>
             <w:pict>
               <v:line w14:anchorId="21EBEFC7" id="מחבר ישר 17" o:spid="_x0000_s1026" style="position:absolute;z-index:251670528;visibility:visible;mso-wrap-style:square;mso-width-percent:0;mso-height-percent:0;mso-wrap-distance-left:9pt;mso-wrap-distance-top:0;mso-wrap-distance-right:9pt;mso-wrap-distance-bottom:0;mso-position-horizontal:absolute;mso-position-horizontal-relative:text;mso-position-vertical:absolute;mso-position-vertical-relative:text;mso-width-percent:0;mso-height-percent:0;mso-width-relative:margin;mso-height-relative:margin" from="276pt,8.6pt" to="277.8pt,78.8pt" o:gfxdata="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" strokecolor="#5b9bd5 [3204]" strokeweight=".5pt">
                 <v:stroke joinstyle="miter"/>
@@ -7077,7 +7418,7 @@
               </wp:anchor>
             </w:drawing>
           </mc:Choice>
-          <mc:Fallback xmlns:w16se="http://schemas.microsoft.com/office/word/2015/wordml/symex" xmlns:w16="http://schemas.microsoft.com/office/word/2018/wordml" xmlns:w16cid="http://schemas.microsoft.com/office/word/2016/wordml/cid" xmlns:w16cex="http://schemas.microsoft.com/office/word/2018/wordml/cex" xmlns:am3d="http://schemas.microsoft.com/office/drawing/2017/model3d" xmlns:aink="http://schemas.microsoft.com/office/drawing/2016/ink" xmlns:cx8="http://schemas.microsoft.com/office/drawing/2016/5/14/chartex" xmlns:cx7="http://schemas.microsoft.com/office/drawing/2016/5/13/chartex" xmlns:cx6="http://schemas.microsoft.com/office/drawing/2016/5/12/chartex" xmlns:cx5="http://schemas.microsoft.com/office/drawing/2016/5/11/chartex" xmlns:cx4="http://schemas.microsoft.com/office/drawing/2016/5/10/chartex" xmlns:cx3="http://schemas.microsoft.com/office/drawing/2016/5/9/chartex" xmlns:cx2="http://schemas.microsoft.com/office/drawing/2015/10/21/chartex" xmlns:cx1="http://schemas.microsoft.com/office/drawing/2015/9/8/chartex" xmlns:cx="http://schemas.microsoft.com/office/drawing/2014/chartex">
+          <mc:Fallback>
             <w:pict>
               <v:shapetype w14:anchorId="44C756AC" id="_x0000_t202" coordsize="21600,21600" o:spt="202" path="m,l,21600r21600,l21600,xe">
                 <v:stroke joinstyle="miter"/>
@@ -7190,7 +7531,7 @@
               </wp:anchor>
             </w:drawing>
           </mc:Choice>
-          <mc:Fallback xmlns:w16se="http://schemas.microsoft.com/office/word/2015/wordml/symex" xmlns:w16="http://schemas.microsoft.com/office/word/2018/wordml" xmlns:w16cid="http://schemas.microsoft.com/office/word/2016/wordml/cid" xmlns:w16cex="http://schemas.microsoft.com/office/word/2018/wordml/cex" xmlns:am3d="http://schemas.microsoft.com/office/drawing/2017/model3d" xmlns:aink="http://schemas.microsoft.com/office/drawing/2016/ink" xmlns:cx8="http://schemas.microsoft.com/office/drawing/2016/5/14/chartex" xmlns:cx7="http://schemas.microsoft.com/office/drawing/2016/5/13/chartex" xmlns:cx6="http://schemas.microsoft.com/office/drawing/2016/5/12/chartex" xmlns:cx5="http://schemas.microsoft.com/office/drawing/2016/5/11/chartex" xmlns:cx4="http://schemas.microsoft.com/office/drawing/2016/5/10/chartex" xmlns:cx3="http://schemas.microsoft.com/office/drawing/2016/5/9/chartex" xmlns:cx2="http://schemas.microsoft.com/office/drawing/2015/10/21/chartex" xmlns:cx1="http://schemas.microsoft.com/office/drawing/2015/9/8/chartex" xmlns:cx="http://schemas.microsoft.com/office/drawing/2014/chartex">
+          <mc:Fallback>
             <w:pict>
               <v:shape w14:anchorId="098B8033" id="_x0000_s1029" type="#_x0000_t202" style="position:absolute;left:0;text-align:left;margin-left:170.4pt;margin-top:.4pt;width:37.8pt;height:19.95pt;flip:x;z-index:251674624;visibility:visible;mso-wrap-style:square;mso-width-percent:0;mso-height-percent:0;mso-wrap-distance-left:9pt;mso-wrap-distance-top:3.6pt;mso-wrap-distance-right:9pt;mso-wrap-distance-bottom:3.6pt;mso-position-horizontal:absolute;mso-position-horizontal-relative:text;mso-position-vertical:absolute;mso-position-vertical-relative:text;mso-width-percent:0;mso-height-percent:0;mso-width-relative:margin;mso-height-relative:margin;v-text-anchor:top" o:gfxdata="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">
                 <v:textbox>
@@ -7303,7 +7644,7 @@
               </wp:anchor>
             </w:drawing>
           </mc:Choice>
-          <mc:Fallback xmlns:w16se="http://schemas.microsoft.com/office/word/2015/wordml/symex" xmlns:w16="http://schemas.microsoft.com/office/word/2018/wordml" xmlns:w16cid="http://schemas.microsoft.com/office/word/2016/wordml/cid" xmlns:w16cex="http://schemas.microsoft.com/office/word/2018/wordml/cex" xmlns:am3d="http://schemas.microsoft.com/office/drawing/2017/model3d" xmlns:aink="http://schemas.microsoft.com/office/drawing/2016/ink" xmlns:cx8="http://schemas.microsoft.com/office/drawing/2016/5/14/chartex" xmlns:cx7="http://schemas.microsoft.com/office/drawing/2016/5/13/chartex" xmlns:cx6="http://schemas.microsoft.com/office/drawing/2016/5/12/chartex" xmlns:cx5="http://schemas.microsoft.com/office/drawing/2016/5/11/chartex" xmlns:cx4="http://schemas.microsoft.com/office/drawing/2016/5/10/chartex" xmlns:cx3="http://schemas.microsoft.com/office/drawing/2016/5/9/chartex" xmlns:cx2="http://schemas.microsoft.com/office/drawing/2015/10/21/chartex" xmlns:cx1="http://schemas.microsoft.com/office/drawing/2015/9/8/chartex" xmlns:cx="http://schemas.microsoft.com/office/drawing/2014/chartex">
+          <mc:Fallback>
             <w:pict>
               <v:shape w14:anchorId="7085E72F" id="_x0000_s1030" type="#_x0000_t202" style="position:absolute;left:0;text-align:left;margin-left:280.8pt;margin-top:.4pt;width:37.8pt;height:19.95pt;flip:x;z-index:251676672;visibility:visible;mso-wrap-style:square;mso-width-percent:0;mso-height-percent:0;mso-wrap-distance-left:9pt;mso-wrap-distance-top:3.6pt;mso-wrap-distance-right:9pt;mso-wrap-distance-bottom:3.6pt;mso-position-horizontal:absolute;mso-position-horizontal-relative:text;mso-position-vertical:absolute;mso-position-vertical-relative:text;mso-width-percent:0;mso-height-percent:0;mso-width-relative:margin;mso-height-relative:margin;v-text-anchor:top" o:gfxdata="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">
                 <v:textbox>
@@ -7421,7 +7762,7 @@
               </wp:anchor>
             </w:drawing>
           </mc:Choice>
-          <mc:Fallback xmlns:w16se="http://schemas.microsoft.com/office/word/2015/wordml/symex" xmlns:w16="http://schemas.microsoft.com/office/word/2018/wordml" xmlns:w16cid="http://schemas.microsoft.com/office/word/2016/wordml/cid" xmlns:w16cex="http://schemas.microsoft.com/office/word/2018/wordml/cex" xmlns:am3d="http://schemas.microsoft.com/office/drawing/2017/model3d" xmlns:aink="http://schemas.microsoft.com/office/drawing/2016/ink" xmlns:cx8="http://schemas.microsoft.com/office/drawing/2016/5/14/chartex" xmlns:cx7="http://schemas.microsoft.com/office/drawing/2016/5/13/chartex" xmlns:cx6="http://schemas.microsoft.com/office/drawing/2016/5/12/chartex" xmlns:cx5="http://schemas.microsoft.com/office/drawing/2016/5/11/chartex" xmlns:cx4="http://schemas.microsoft.com/office/drawing/2016/5/10/chartex" xmlns:cx3="http://schemas.microsoft.com/office/drawing/2016/5/9/chartex" xmlns:cx2="http://schemas.microsoft.com/office/drawing/2015/10/21/chartex" xmlns:cx1="http://schemas.microsoft.com/office/drawing/2015/9/8/chartex" xmlns:cx="http://schemas.microsoft.com/office/drawing/2014/chartex">
+          <mc:Fallback>
             <w:pict>
               <v:line w14:anchorId="498A03BA" id="מחבר ישר 16" o:spid="_x0000_s1026" style="position:absolute;flip:y;z-index:251669504;visibility:visible;mso-wrap-style:square;mso-width-percent:0;mso-height-percent:0;mso-wrap-distance-left:9pt;mso-wrap-distance-top:0;mso-wrap-distance-right:9pt;mso-wrap-distance-bottom:0;mso-position-horizontal:absolute;mso-position-horizontal-relative:text;mso-position-vertical:absolute;mso-position-vertical-relative:text;mso-width-percent:0;mso-height-percent:0;mso-width-relative:margin;mso-height-relative:margin" from="302.4pt,23.6pt" to="358.2pt,24.2pt" o:gfxdata="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" strokecolor="#5b9bd5 [3204]" strokeweight=".5pt">
                 <v:stroke joinstyle="miter"/>
@@ -7516,7 +7857,7 @@
               </wp:anchor>
             </w:drawing>
           </mc:Choice>
-          <mc:Fallback xmlns:w16se="http://schemas.microsoft.com/office/word/2015/wordml/symex" xmlns:w16="http://schemas.microsoft.com/office/word/2018/wordml" xmlns:w16cid="http://schemas.microsoft.com/office/word/2016/wordml/cid" xmlns:w16cex="http://schemas.microsoft.com/office/word/2018/wordml/cex" xmlns:am3d="http://schemas.microsoft.com/office/drawing/2017/model3d" xmlns:aink="http://schemas.microsoft.com/office/drawing/2016/ink" xmlns:cx8="http://schemas.microsoft.com/office/drawing/2016/5/14/chartex" xmlns:cx7="http://schemas.microsoft.com/office/drawing/2016/5/13/chartex" xmlns:cx6="http://schemas.microsoft.com/office/drawing/2016/5/12/chartex" xmlns:cx5="http://schemas.microsoft.com/office/drawing/2016/5/11/chartex" xmlns:cx4="http://schemas.microsoft.com/office/drawing/2016/5/10/chartex" xmlns:cx3="http://schemas.microsoft.com/office/drawing/2016/5/9/chartex" xmlns:cx2="http://schemas.microsoft.com/office/drawing/2015/10/21/chartex" xmlns:cx1="http://schemas.microsoft.com/office/drawing/2015/9/8/chartex" xmlns:cx="http://schemas.microsoft.com/office/drawing/2014/chartex">
+          <mc:Fallback>
             <w:pict>
               <v:rect w14:anchorId="752BB59B" id="מלבן 11" o:spid="_x0000_s1031" style="position:absolute;left:0;text-align:left;margin-left:354.6pt;margin-top:6.35pt;width:49.8pt;height:29.4pt;z-index:251662336;visibility:visible;mso-wrap-style:square;mso-wrap-distance-left:9pt;mso-wrap-distance-top:0;mso-wrap-distance-right:9pt;mso-wrap-distance-bottom:0;mso-position-horizontal:absolute;mso-position-horizontal-relative:text;mso-position-vertical:absolute;mso-position-vertical-relative:text;v-text-anchor:middle" o:gfxdata="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" fillcolor="#5b9bd5 [3204]" strokecolor="#1f4d78 [1604]" strokeweight="1pt">
                 <v:textbox>
@@ -7603,7 +7944,7 @@
               </wp:anchor>
             </w:drawing>
           </mc:Choice>
-          <mc:Fallback xmlns:w16se="http://schemas.microsoft.com/office/word/2015/wordml/symex" xmlns:w16="http://schemas.microsoft.com/office/word/2018/wordml" xmlns:w16cid="http://schemas.microsoft.com/office/word/2016/wordml/cid" xmlns:w16cex="http://schemas.microsoft.com/office/word/2018/wordml/cex" xmlns:am3d="http://schemas.microsoft.com/office/drawing/2017/model3d" xmlns:aink="http://schemas.microsoft.com/office/drawing/2016/ink" xmlns:cx8="http://schemas.microsoft.com/office/drawing/2016/5/14/chartex" xmlns:cx7="http://schemas.microsoft.com/office/drawing/2016/5/13/chartex" xmlns:cx6="http://schemas.microsoft.com/office/drawing/2016/5/12/chartex" xmlns:cx5="http://schemas.microsoft.com/office/drawing/2016/5/11/chartex" xmlns:cx4="http://schemas.microsoft.com/office/drawing/2016/5/10/chartex" xmlns:cx3="http://schemas.microsoft.com/office/drawing/2016/5/9/chartex" xmlns:cx2="http://schemas.microsoft.com/office/drawing/2015/10/21/chartex" xmlns:cx1="http://schemas.microsoft.com/office/drawing/2015/9/8/chartex" xmlns:cx="http://schemas.microsoft.com/office/drawing/2014/chartex">
+          <mc:Fallback>
             <w:pict>
               <v:line w14:anchorId="0FA864C6" id="מחבר ישר 15" o:spid="_x0000_s1026" style="position:absolute;z-index:251667456;visibility:visible;mso-wrap-style:square;mso-wrap-distance-left:9pt;mso-wrap-distance-top:0;mso-wrap-distance-right:9pt;mso-wrap-distance-bottom:0;mso-position-horizontal:absolute;mso-position-horizontal-relative:text;mso-position-vertical:absolute;mso-position-vertical-relative:text" from="204.6pt,23.6pt" to="252pt,23.6pt" o:gfxdata="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" strokecolor="#5b9bd5 [3204]" strokeweight=".5pt">
                 <v:stroke joinstyle="miter"/>
@@ -7698,7 +8039,7 @@
               </wp:anchor>
             </w:drawing>
           </mc:Choice>
-          <mc:Fallback xmlns:w16se="http://schemas.microsoft.com/office/word/2015/wordml/symex" xmlns:w16="http://schemas.microsoft.com/office/word/2018/wordml" xmlns:w16cid="http://schemas.microsoft.com/office/word/2016/wordml/cid" xmlns:w16cex="http://schemas.microsoft.com/office/word/2018/wordml/cex" xmlns:am3d="http://schemas.microsoft.com/office/drawing/2017/model3d" xmlns:aink="http://schemas.microsoft.com/office/drawing/2016/ink" xmlns:cx8="http://schemas.microsoft.com/office/drawing/2016/5/14/chartex" xmlns:cx7="http://schemas.microsoft.com/office/drawing/2016/5/13/chartex" xmlns:cx6="http://schemas.microsoft.com/office/drawing/2016/5/12/chartex" xmlns:cx5="http://schemas.microsoft.com/office/drawing/2016/5/11/chartex" xmlns:cx4="http://schemas.microsoft.com/office/drawing/2016/5/10/chartex" xmlns:cx3="http://schemas.microsoft.com/office/drawing/2016/5/9/chartex" xmlns:cx2="http://schemas.microsoft.com/office/drawing/2015/10/21/chartex" xmlns:cx1="http://schemas.microsoft.com/office/drawing/2015/9/8/chartex" xmlns:cx="http://schemas.microsoft.com/office/drawing/2014/chartex">
+          <mc:Fallback>
             <w:pict>
               <v:rect w14:anchorId="1F186EE5" id="מלבן 12" o:spid="_x0000_s1032" style="position:absolute;left:0;text-align:left;margin-left:153.6pt;margin-top:7.95pt;width:49.8pt;height:29.4pt;z-index:251664384;visibility:visible;mso-wrap-style:square;mso-wrap-distance-left:9pt;mso-wrap-distance-top:0;mso-wrap-distance-right:9pt;mso-wrap-distance-bottom:0;mso-position-horizontal:absolute;mso-position-horizontal-relative:text;mso-position-vertical:absolute;mso-position-vertical-relative:text;v-text-anchor:middle" o:gfxdata="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" fillcolor="#5b9bd5 [3204]" strokecolor="#1f4d78 [1604]" strokeweight="1pt">
                 <v:textbox>
@@ -7812,7 +8153,7 @@
               </wp:anchor>
             </w:drawing>
           </mc:Choice>
-          <mc:Fallback xmlns:w16se="http://schemas.microsoft.com/office/word/2015/wordml/symex" xmlns:w16="http://schemas.microsoft.com/office/word/2018/wordml" xmlns:w16cid="http://schemas.microsoft.com/office/word/2016/wordml/cid" xmlns:w16cex="http://schemas.microsoft.com/office/word/2018/wordml/cex" xmlns:am3d="http://schemas.microsoft.com/office/drawing/2017/model3d" xmlns:aink="http://schemas.microsoft.com/office/drawing/2016/ink" xmlns:cx8="http://schemas.microsoft.com/office/drawing/2016/5/14/chartex" xmlns:cx7="http://schemas.microsoft.com/office/drawing/2016/5/13/chartex" xmlns:cx6="http://schemas.microsoft.com/office/drawing/2016/5/12/chartex" xmlns:cx5="http://schemas.microsoft.com/office/drawing/2016/5/11/chartex" xmlns:cx4="http://schemas.microsoft.com/office/drawing/2016/5/10/chartex" xmlns:cx3="http://schemas.microsoft.com/office/drawing/2016/5/9/chartex" xmlns:cx2="http://schemas.microsoft.com/office/drawing/2015/10/21/chartex" xmlns:cx1="http://schemas.microsoft.com/office/drawing/2015/9/8/chartex" xmlns:cx="http://schemas.microsoft.com/office/drawing/2014/chartex">
+          <mc:Fallback>
             <w:pict>
               <v:rect w14:anchorId="7FF16D58" id="מלבן 9" o:spid="_x0000_s1033" style="position:absolute;left:0;text-align:left;margin-left:252.6pt;margin-top:6.8pt;width:49.8pt;height:29.4pt;z-index:251660288;visibility:visible;mso-wrap-style:square;mso-wrap-distance-left:9pt;mso-wrap-distance-top:0;mso-wrap-distance-right:9pt;mso-wrap-distance-bottom:0;mso-position-horizontal:absolute;mso-position-horizontal-relative:text;mso-position-vertical:absolute;mso-position-vertical-relative:text;v-text-anchor:middle" o:gfxdata="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" fillcolor="#5b9bd5 [3204]" strokecolor="#1f4d78 [1604]" strokeweight="1pt">
                 <v:textbox>
@@ -7936,7 +8277,7 @@
               </wp:anchor>
             </w:drawing>
           </mc:Choice>
-          <mc:Fallback xmlns:w16se="http://schemas.microsoft.com/office/word/2015/wordml/symex" xmlns:w16="http://schemas.microsoft.com/office/word/2018/wordml" xmlns:w16cid="http://schemas.microsoft.com/office/word/2016/wordml/cid" xmlns:w16cex="http://schemas.microsoft.com/office/word/2018/wordml/cex" xmlns:am3d="http://schemas.microsoft.com/office/drawing/2017/model3d" xmlns:aink="http://schemas.microsoft.com/office/drawing/2016/ink" xmlns:cx8="http://schemas.microsoft.com/office/drawing/2016/5/14/chartex" xmlns:cx7="http://schemas.microsoft.com/office/drawing/2016/5/13/chartex" xmlns:cx6="http://schemas.microsoft.com/office/drawing/2016/5/12/chartex" xmlns:cx5="http://schemas.microsoft.com/office/drawing/2016/5/11/chartex" xmlns:cx4="http://schemas.microsoft.com/office/drawing/2016/5/10/chartex" xmlns:cx3="http://schemas.microsoft.com/office/drawing/2016/5/9/chartex" xmlns:cx2="http://schemas.microsoft.com/office/drawing/2015/10/21/chartex" xmlns:cx1="http://schemas.microsoft.com/office/drawing/2015/9/8/chartex" xmlns:cx="http://schemas.microsoft.com/office/drawing/2014/chartex">
+          <mc:Fallback>
             <w:pict>
               <v:shape w14:anchorId="5A629E74" id="_x0000_s1034" type="#_x0000_t202" style="position:absolute;left:0;text-align:left;margin-left:208.2pt;margin-top:6.35pt;width:37.8pt;height:19.95pt;flip:x;z-index:251678720;visibility:visible;mso-wrap-style:square;mso-width-percent:0;mso-height-percent:0;mso-wrap-distance-left:9pt;mso-wrap-distance-top:3.6pt;mso-wrap-distance-right:9pt;mso-wrap-distance-bottom:3.6pt;mso-position-horizontal:absolute;mso-position-horizontal-relative:text;mso-position-vertical:absolute;mso-position-vertical-relative:text;mso-width-percent:0;mso-height-percent:0;mso-width-relative:margin;mso-height-relative:margin;v-text-anchor:top" o:gfxdata="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">
                 <v:textbox>
@@ -8045,7 +8386,7 @@
               </wp:anchor>
             </w:drawing>
           </mc:Choice>
-          <mc:Fallback xmlns:w16se="http://schemas.microsoft.com/office/word/2015/wordml/symex" xmlns:w16="http://schemas.microsoft.com/office/word/2018/wordml" xmlns:w16cid="http://schemas.microsoft.com/office/word/2016/wordml/cid" xmlns:w16cex="http://schemas.microsoft.com/office/word/2018/wordml/cex" xmlns:am3d="http://schemas.microsoft.com/office/drawing/2017/model3d" xmlns:aink="http://schemas.microsoft.com/office/drawing/2016/ink" xmlns:cx8="http://schemas.microsoft.com/office/drawing/2016/5/14/chartex" xmlns:cx7="http://schemas.microsoft.com/office/drawing/2016/5/13/chartex" xmlns:cx6="http://schemas.microsoft.com/office/drawing/2016/5/12/chartex" xmlns:cx5="http://schemas.microsoft.com/office/drawing/2016/5/11/chartex" xmlns:cx4="http://schemas.microsoft.com/office/drawing/2016/5/10/chartex" xmlns:cx3="http://schemas.microsoft.com/office/drawing/2016/5/9/chartex" xmlns:cx2="http://schemas.microsoft.com/office/drawing/2015/10/21/chartex" xmlns:cx1="http://schemas.microsoft.com/office/drawing/2015/9/8/chartex" xmlns:cx="http://schemas.microsoft.com/office/drawing/2014/chartex">
+          <mc:Fallback>
             <w:pict>
               <v:shape w14:anchorId="1C095494" id="_x0000_s1035" type="#_x0000_t202" style="position:absolute;left:0;text-align:left;margin-left:310.8pt;margin-top:5.75pt;width:37.8pt;height:19.95pt;flip:x;z-index:251680768;visibility:visible;mso-wrap-style:square;mso-width-percent:0;mso-height-percent:0;mso-wrap-distance-left:9pt;mso-wrap-distance-top:3.6pt;mso-wrap-distance-right:9pt;mso-wrap-distance-bottom:3.6pt;mso-position-horizontal:absolute;mso-position-horizontal-relative:text;mso-position-vertical:absolute;mso-position-vertical-relative:text;mso-width-percent:0;mso-height-percent:0;mso-width-relative:margin;mso-height-relative:margin;v-text-anchor:top" o:gfxdata="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">
                 <v:textbox>
@@ -8210,6 +8551,7 @@
           <w:szCs w:val="24"/>
           <w:rtl/>
         </w:rPr>
+        <w:lastRenderedPageBreak/>
         <w:t xml:space="preserve">נניח כי בכל דירה יש דייר אחד וכי האמבולנס אסף מספיק מטושים במעבדה כאשר יש מספיק מקום לכולם באמבולנס. לפי היוריסטיקה </w:t>
       </w:r>
       <w:r>
@@ -8401,7 +8743,6 @@
           <w:szCs w:val="24"/>
           <w:rtl/>
         </w:rPr>
-        <w:lastRenderedPageBreak/>
         <w:t xml:space="preserve">עבור מסלול זה נקבל כי המשקל הוא: </w:t>
       </w:r>
       <m:oMath>
@@ -10433,8 +10774,6 @@
               </w:rPr>
               <w:t>א</w:t>
             </w:r>
-            <w:bookmarkStart w:id="0" w:name="_GoBack"/>
-            <w:bookmarkEnd w:id="0"/>
           </w:p>
         </w:tc>
         <w:tc>
@@ -14194,8 +14533,8 @@
 </file>
 
 <file path=word/numbering.xml><?xml version="1.0" encoding="utf-8"?>
-<w:numbering xmlns:wpc="http://schemas.microsoft.com/office/word/2010/wordprocessingCanvas" xmlns:mc="http://schemas.openxmlformats.org/markup-compatibility/2006" xmlns:o="urn:schemas-microsoft-com:office:office" xmlns:r="http://schemas.openxmlformats.org/officeDocument/2006/relationships" xmlns:m="http://schemas.openxmlformats.org/officeDocument/2006/math" xmlns:v="urn:schemas-microsoft-com:vml" xmlns:wp14="http://schemas.microsoft.com/office/word/2010/wordprocessingDrawing" xmlns:wp="http://schemas.openxmlformats.org/drawingml/2006/wordprocessingDrawing" xmlns:w10="urn:schemas-microsoft-com:office:word" xmlns:w="http://schemas.openxmlformats.org/wordprocessingml/2006/main" xmlns:w14="http://schemas.microsoft.com/office/word/2010/wordml" xmlns:w15="http://schemas.microsoft.com/office/word/2012/wordml" xmlns:wpg="http://schemas.microsoft.com/office/word/2010/wordprocessingGroup" xmlns:wpi="http://schemas.microsoft.com/office/word/2010/wordprocessingInk" xmlns:wne="http://schemas.microsoft.com/office/word/2006/wordml" xmlns:wps="http://schemas.microsoft.com/office/word/2010/wordprocessingShape" mc:Ignorable="w14 w15 wp14">
-  <w:abstractNum w:abstractNumId="0">
+<w:numbering xmlns:wpc="http://schemas.microsoft.com/office/word/2010/wordprocessingCanvas" xmlns:cx="http://schemas.microsoft.com/office/drawing/2014/chartex" xmlns:cx1="http://schemas.microsoft.com/office/drawing/2015/9/8/chartex" xmlns:cx2="http://schemas.microsoft.com/office/drawing/2015/10/21/chartex" xmlns:cx3="http://schemas.microsoft.com/office/drawing/2016/5/9/chartex" xmlns:cx4="http://schemas.microsoft.com/office/drawing/2016/5/10/chartex" xmlns:cx5="http://schemas.microsoft.com/office/drawing/2016/5/11/chartex" xmlns:cx6="http://schemas.microsoft.com/office/drawing/2016/5/12/chartex" xmlns:cx7="http://schemas.microsoft.com/office/drawing/2016/5/13/chartex" xmlns:cx8="http://schemas.microsoft.com/office/drawing/2016/5/14/chartex" xmlns:mc="http://schemas.openxmlformats.org/markup-compatibility/2006" xmlns:aink="http://schemas.microsoft.com/office/drawing/2016/ink" xmlns:am3d="http://schemas.microsoft.com/office/drawing/2017/model3d" xmlns:o="urn:schemas-microsoft-com:office:office" xmlns:r="http://schemas.openxmlformats.org/officeDocument/2006/relationships" xmlns:m="http://schemas.openxmlformats.org/officeDocument/2006/math" xmlns:v="urn:schemas-microsoft-com:vml" xmlns:wp14="http://schemas.microsoft.com/office/word/2010/wordprocessingDrawing" xmlns:wp="http://schemas.openxmlformats.org/drawingml/2006/wordprocessingDrawing" xmlns:w10="urn:schemas-microsoft-com:office:word" xmlns:w="http://schemas.openxmlformats.org/wordprocessingml/2006/main" xmlns:w14="http://schemas.microsoft.com/office/word/2010/wordml" xmlns:w15="http://schemas.microsoft.com/office/word/2012/wordml" xmlns:w16cex="http://schemas.microsoft.com/office/word/2018/wordml/cex" xmlns:w16cid="http://schemas.microsoft.com/office/word/2016/wordml/cid" xmlns:w16="http://schemas.microsoft.com/office/word/2018/wordml" xmlns:w16se="http://schemas.microsoft.com/office/word/2015/wordml/symex" xmlns:wpg="http://schemas.microsoft.com/office/word/2010/wordprocessingGroup" xmlns:wpi="http://schemas.microsoft.com/office/word/2010/wordprocessingInk" xmlns:wne="http://schemas.microsoft.com/office/word/2006/wordml" xmlns:wps="http://schemas.microsoft.com/office/word/2010/wordprocessingShape" mc:Ignorable="w14 w15 w16se w16cid w16 w16cex wp14">
+  <w:abstractNum w:abstractNumId="0" w15:restartNumberingAfterBreak="0">
     <w:nsid w:val="0807139F"/>
     <w:multiLevelType w:val="hybridMultilevel"/>
     <w:tmpl w:val="E14A7514"/>
@@ -14284,7 +14623,7 @@
       </w:pPr>
     </w:lvl>
   </w:abstractNum>
-  <w:abstractNum w:abstractNumId="1">
+  <w:abstractNum w:abstractNumId="1" w15:restartNumberingAfterBreak="0">
     <w:nsid w:val="128C284F"/>
     <w:multiLevelType w:val="hybridMultilevel"/>
     <w:tmpl w:val="3E662B74"/>
@@ -14373,7 +14712,7 @@
       </w:pPr>
     </w:lvl>
   </w:abstractNum>
-  <w:abstractNum w:abstractNumId="2">
+  <w:abstractNum w:abstractNumId="2" w15:restartNumberingAfterBreak="0">
     <w:nsid w:val="189419EF"/>
     <w:multiLevelType w:val="hybridMultilevel"/>
     <w:tmpl w:val="5B9847BA"/>
@@ -14462,7 +14801,7 @@
       </w:pPr>
     </w:lvl>
   </w:abstractNum>
-  <w:abstractNum w:abstractNumId="3">
+  <w:abstractNum w:abstractNumId="3" w15:restartNumberingAfterBreak="0">
     <w:nsid w:val="28601933"/>
     <w:multiLevelType w:val="hybridMultilevel"/>
     <w:tmpl w:val="58D692C2"/>
@@ -14575,7 +14914,7 @@
       </w:rPr>
     </w:lvl>
   </w:abstractNum>
-  <w:abstractNum w:abstractNumId="4">
+  <w:abstractNum w:abstractNumId="4" w15:restartNumberingAfterBreak="0">
     <w:nsid w:val="2E8A11C1"/>
     <w:multiLevelType w:val="hybridMultilevel"/>
     <w:tmpl w:val="3142FC5A"/>
@@ -14688,7 +15027,7 @@
       </w:rPr>
     </w:lvl>
   </w:abstractNum>
-  <w:abstractNum w:abstractNumId="5">
+  <w:abstractNum w:abstractNumId="5" w15:restartNumberingAfterBreak="0">
     <w:nsid w:val="41FD5A7E"/>
     <w:multiLevelType w:val="hybridMultilevel"/>
     <w:tmpl w:val="5B9847BA"/>
@@ -14777,7 +15116,7 @@
       </w:pPr>
     </w:lvl>
   </w:abstractNum>
-  <w:abstractNum w:abstractNumId="6">
+  <w:abstractNum w:abstractNumId="6" w15:restartNumberingAfterBreak="0">
     <w:nsid w:val="46137964"/>
     <w:multiLevelType w:val="hybridMultilevel"/>
     <w:tmpl w:val="70247266"/>
@@ -14866,7 +15205,7 @@
       </w:pPr>
     </w:lvl>
   </w:abstractNum>
-  <w:abstractNum w:abstractNumId="7">
+  <w:abstractNum w:abstractNumId="7" w15:restartNumberingAfterBreak="0">
     <w:nsid w:val="62743B88"/>
     <w:multiLevelType w:val="hybridMultilevel"/>
     <w:tmpl w:val="09B8343C"/>
@@ -14955,7 +15294,7 @@
       </w:pPr>
     </w:lvl>
   </w:abstractNum>
-  <w:abstractNum w:abstractNumId="8">
+  <w:abstractNum w:abstractNumId="8" w15:restartNumberingAfterBreak="0">
     <w:nsid w:val="6F6C5E27"/>
     <w:multiLevelType w:val="hybridMultilevel"/>
     <w:tmpl w:val="5B9847BA"/>
@@ -15105,7 +15444,7 @@
 </file>
 
 <file path=word/styles.xml><?xml version="1.0" encoding="utf-8"?>
-<w:styles xmlns:mc="http://schemas.openxmlformats.org/markup-compatibility/2006" xmlns:r="http://schemas.openxmlformats.org/officeDocument/2006/relationships" xmlns:w="http://schemas.openxmlformats.org/wordprocessingml/2006/main" xmlns:w14="http://schemas.microsoft.com/office/word/2010/wordml" xmlns:w15="http://schemas.microsoft.com/office/word/2012/wordml" mc:Ignorable="w14 w15">
+<w:styles xmlns:mc="http://schemas.openxmlformats.org/markup-compatibility/2006" xmlns:r="http://schemas.openxmlformats.org/officeDocument/2006/relationships" xmlns:w="http://schemas.openxmlformats.org/wordprocessingml/2006/main" xmlns:w14="http://schemas.microsoft.com/office/word/2010/wordml" xmlns:w15="http://schemas.microsoft.com/office/word/2012/wordml" xmlns:w16cex="http://schemas.microsoft.com/office/word/2018/wordml/cex" xmlns:w16cid="http://schemas.microsoft.com/office/word/2016/wordml/cid" xmlns:w16="http://schemas.microsoft.com/office/word/2018/wordml" xmlns:w16se="http://schemas.microsoft.com/office/word/2015/wordml/symex" mc:Ignorable="w14 w15 w16se w16cid w16 w16cex">
   <w:docDefaults>
     <w:rPrDefault>
       <w:rPr>
@@ -15121,7 +15460,7 @@
       </w:pPr>
     </w:pPrDefault>
   </w:docDefaults>
-  <w:latentStyles w:defLockedState="0" w:defUIPriority="99" w:defSemiHidden="0" w:defUnhideWhenUsed="0" w:defQFormat="0" w:count="371">
+  <w:latentStyles w:defLockedState="0" w:defUIPriority="99" w:defSemiHidden="0" w:defUnhideWhenUsed="0" w:defQFormat="0" w:count="376">
     <w:lsdException w:name="Normal" w:uiPriority="0" w:qFormat="1"/>
     <w:lsdException w:name="heading 1" w:uiPriority="9" w:qFormat="1"/>
     <w:lsdException w:name="heading 2" w:semiHidden="1" w:uiPriority="9" w:unhideWhenUsed="1" w:qFormat="1"/>
@@ -15227,7 +15566,6 @@
     <w:lsdException w:name="HTML Sample" w:semiHidden="1" w:unhideWhenUsed="1"/>
     <w:lsdException w:name="HTML Typewriter" w:semiHidden="1" w:unhideWhenUsed="1"/>
     <w:lsdException w:name="HTML Variable" w:semiHidden="1" w:unhideWhenUsed="1"/>
-    <w:lsdException w:name="Normal Table" w:semiHidden="1" w:unhideWhenUsed="1"/>
     <w:lsdException w:name="annotation subject" w:semiHidden="1" w:unhideWhenUsed="1"/>
     <w:lsdException w:name="No List" w:semiHidden="1" w:unhideWhenUsed="1"/>
     <w:lsdException w:name="Outline List 1" w:semiHidden="1" w:unhideWhenUsed="1"/>
@@ -15270,11 +15608,8 @@
     <w:lsdException w:name="Table Contemporary" w:semiHidden="1" w:unhideWhenUsed="1"/>
     <w:lsdException w:name="Table Elegant" w:semiHidden="1" w:unhideWhenUsed="1"/>
     <w:lsdException w:name="Table Professional" w:semiHidden="1" w:unhideWhenUsed="1"/>
-    <w:lsdException w:name="Table Subtle 1" w:semiHidden="1" w:unhideWhenUsed="1"/>
     <w:lsdException w:name="Table Subtle 2" w:semiHidden="1" w:unhideWhenUsed="1"/>
     <w:lsdException w:name="Table Web 1" w:semiHidden="1" w:unhideWhenUsed="1"/>
-    <w:lsdException w:name="Table Web 2" w:semiHidden="1" w:unhideWhenUsed="1"/>
-    <w:lsdException w:name="Table Web 3" w:semiHidden="1" w:unhideWhenUsed="1"/>
     <w:lsdException w:name="Balloon Text" w:semiHidden="1" w:unhideWhenUsed="1"/>
     <w:lsdException w:name="Table Grid" w:uiPriority="39"/>
     <w:lsdException w:name="Table Theme" w:semiHidden="1" w:unhideWhenUsed="1"/>
@@ -15493,6 +15828,11 @@
     <w:lsdException w:name="List Table 5 Dark Accent 6" w:uiPriority="50"/>
     <w:lsdException w:name="List Table 6 Colorful Accent 6" w:uiPriority="51"/>
     <w:lsdException w:name="List Table 7 Colorful Accent 6" w:uiPriority="52"/>
+    <w:lsdException w:name="Mention" w:semiHidden="1" w:unhideWhenUsed="1"/>
+    <w:lsdException w:name="Smart Hyperlink" w:semiHidden="1" w:unhideWhenUsed="1"/>
+    <w:lsdException w:name="Hashtag" w:semiHidden="1" w:unhideWhenUsed="1"/>
+    <w:lsdException w:name="Unresolved Mention" w:semiHidden="1" w:unhideWhenUsed="1"/>
+    <w:lsdException w:name="Smart Link" w:semiHidden="1" w:unhideWhenUsed="1"/>
   </w:latentStyles>
   <w:style w:type="paragraph" w:default="1" w:styleId="a">
     <w:name w:val="Normal"/>
@@ -15534,7 +15874,6 @@
       <w:spacing w:after="0" w:line="240" w:lineRule="auto"/>
     </w:pPr>
     <w:tblPr>
-      <w:tblInd w:w="0" w:type="dxa"/>
       <w:tblBorders>
         <w:top w:val="single" w:sz="4" w:space="0" w:color="auto"/>
         <w:left w:val="single" w:sz="4" w:space="0" w:color="auto"/>
@@ -15543,12 +15882,6 @@
         <w:insideH w:val="single" w:sz="4" w:space="0" w:color="auto"/>
         <w:insideV w:val="single" w:sz="4" w:space="0" w:color="auto"/>
       </w:tblBorders>
-      <w:tblCellMar>
-        <w:top w:w="0" w:type="dxa"/>
-        <w:left w:w="108" w:type="dxa"/>
-        <w:bottom w:w="0" w:type="dxa"/>
-        <w:right w:w="108" w:type="dxa"/>
-      </w:tblCellMar>
     </w:tblPr>
   </w:style>
   <w:style w:type="table" w:customStyle="1" w:styleId="1">
@@ -15560,7 +15893,6 @@
       <w:spacing w:after="0" w:line="240" w:lineRule="auto"/>
     </w:pPr>
     <w:tblPr>
-      <w:tblInd w:w="0" w:type="dxa"/>
       <w:tblBorders>
         <w:top w:val="single" w:sz="4" w:space="0" w:color="auto"/>
         <w:left w:val="single" w:sz="4" w:space="0" w:color="auto"/>
@@ -15569,12 +15901,6 @@
         <w:insideH w:val="single" w:sz="4" w:space="0" w:color="auto"/>
         <w:insideV w:val="single" w:sz="4" w:space="0" w:color="auto"/>
       </w:tblBorders>
-      <w:tblCellMar>
-        <w:top w:w="0" w:type="dxa"/>
-        <w:left w:w="108" w:type="dxa"/>
-        <w:bottom w:w="0" w:type="dxa"/>
-        <w:right w:w="108" w:type="dxa"/>
-      </w:tblCellMar>
     </w:tblPr>
   </w:style>
   <w:style w:type="paragraph" w:styleId="a4">

</xml_diff>

<commit_message>
fix for ex 20 in dry
</commit_message>
<xml_diff>
--- a/HW1_dry/hw1-dryBina.docx
+++ b/HW1_dry/hw1-dryBina.docx
@@ -1985,7 +1985,23 @@
           <w:rFonts w:cstheme="minorHAnsi"/>
           <w:rtl/>
         </w:rPr>
-        <w:t xml:space="preserve">יבש (1 נק׳): מהם ערכי הקיצון (המקסימלי והמינימלי) האפשריים של דרגת היציאה במרחב החיפוש? ספקו ביטוי מתמטי כפונק' של הפרמטרים </w:t>
+        <w:t xml:space="preserve">יבש (1 נק׳): מהם ערכי הקיצון (המקסימלי והמינימלי) האפשריים של דרגת היציאה במרחב החיפוש? ספקו ביטוי מתמטי </w:t>
+      </w:r>
+      <w:proofErr w:type="spellStart"/>
+      <w:r>
+        <w:rPr>
+          <w:rFonts w:cstheme="minorHAnsi"/>
+          <w:rtl/>
+        </w:rPr>
+        <w:t>כפונק</w:t>
+      </w:r>
+      <w:proofErr w:type="spellEnd"/>
+      <w:r>
+        <w:rPr>
+          <w:rFonts w:cstheme="minorHAnsi"/>
+          <w:rtl/>
+        </w:rPr>
+        <w:t xml:space="preserve">' של הפרמטרים </w:t>
       </w:r>
       <m:oMath>
         <m:r>
@@ -2079,6 +2095,7 @@
         </w:rPr>
         <w:t xml:space="preserve"> במצב ההתחלתי, ישנם </w:t>
       </w:r>
+      <w:proofErr w:type="spellStart"/>
       <w:r>
         <w:rPr>
           <w:rFonts w:cstheme="minorHAnsi"/>
@@ -2087,6 +2104,7 @@
         </w:rPr>
         <w:t>k+m</w:t>
       </w:r>
+      <w:proofErr w:type="spellEnd"/>
       <w:r>
         <w:rPr>
           <w:rFonts w:cstheme="minorHAnsi" w:hint="cs"/>
@@ -2339,7 +2357,23 @@
           <w:rFonts w:cstheme="minorHAnsi"/>
           <w:rtl/>
         </w:rPr>
-        <w:t xml:space="preserve"> יבש (1 נק׳): כמה מצבים יש במרחב זה (כפי שהוגדר)? האם כולם ישיגים (ציינו כן/לא)? נמקו (עד 3 שורות).</w:t>
+        <w:t xml:space="preserve"> יבש (1 נק׳): כמה מצבים יש במרחב זה (כפי שהוגדר)? האם כולם </w:t>
+      </w:r>
+      <w:proofErr w:type="spellStart"/>
+      <w:r>
+        <w:rPr>
+          <w:rFonts w:cstheme="minorHAnsi"/>
+          <w:rtl/>
+        </w:rPr>
+        <w:t>ישיגים</w:t>
+      </w:r>
+      <w:proofErr w:type="spellEnd"/>
+      <w:r>
+        <w:rPr>
+          <w:rFonts w:cstheme="minorHAnsi"/>
+          <w:rtl/>
+        </w:rPr>
+        <w:t xml:space="preserve"> (ציינו כן/לא)? נמקו (עד 3 שורות).</w:t>
       </w:r>
     </w:p>
     <w:p>
@@ -2371,7 +2405,47 @@
           <w:szCs w:val="24"/>
           <w:rtl/>
         </w:rPr>
-        <w:t xml:space="preserve"> במרחב החיפוש ישנם אינסוף מצבים ולא כולם ישיגים, מכיוון שישנם אינסוף מצבים במרחב המצבים ולא כולם ישיגים.</w:t>
+        <w:t xml:space="preserve"> במרחב החיפוש ישנם אינסוף מצבים ולא כולם </w:t>
+      </w:r>
+      <w:proofErr w:type="spellStart"/>
+      <w:r>
+        <w:rPr>
+          <w:rFonts w:cstheme="minorHAnsi" w:hint="cs"/>
+          <w:sz w:val="24"/>
+          <w:szCs w:val="24"/>
+          <w:rtl/>
+        </w:rPr>
+        <w:t>ישיגים</w:t>
+      </w:r>
+      <w:proofErr w:type="spellEnd"/>
+      <w:r>
+        <w:rPr>
+          <w:rFonts w:cstheme="minorHAnsi" w:hint="cs"/>
+          <w:sz w:val="24"/>
+          <w:szCs w:val="24"/>
+          <w:rtl/>
+        </w:rPr>
+        <w:t xml:space="preserve">, מכיוון שישנם אינסוף מצבים במרחב המצבים ולא כולם </w:t>
+      </w:r>
+      <w:proofErr w:type="spellStart"/>
+      <w:r>
+        <w:rPr>
+          <w:rFonts w:cstheme="minorHAnsi" w:hint="cs"/>
+          <w:sz w:val="24"/>
+          <w:szCs w:val="24"/>
+          <w:rtl/>
+        </w:rPr>
+        <w:t>ישיגים</w:t>
+      </w:r>
+      <w:proofErr w:type="spellEnd"/>
+      <w:r>
+        <w:rPr>
+          <w:rFonts w:cstheme="minorHAnsi" w:hint="cs"/>
+          <w:sz w:val="24"/>
+          <w:szCs w:val="24"/>
+          <w:rtl/>
+        </w:rPr>
+        <w:t>.</w:t>
       </w:r>
       <w:r>
         <w:rPr>
@@ -2410,7 +2484,27 @@
           <w:szCs w:val="24"/>
           <w:rtl/>
         </w:rPr>
-        <w:t xml:space="preserve">מספר המטושים </w:t>
+        <w:t xml:space="preserve">מספר </w:t>
+      </w:r>
+      <w:proofErr w:type="spellStart"/>
+      <w:r>
+        <w:rPr>
+          <w:rFonts w:cstheme="minorHAnsi" w:hint="cs"/>
+          <w:sz w:val="24"/>
+          <w:szCs w:val="24"/>
+          <w:rtl/>
+        </w:rPr>
+        <w:t>המטושים</w:t>
+      </w:r>
+      <w:proofErr w:type="spellEnd"/>
+      <w:r>
+        <w:rPr>
+          <w:rFonts w:cstheme="minorHAnsi" w:hint="cs"/>
+          <w:sz w:val="24"/>
+          <w:szCs w:val="24"/>
+          <w:rtl/>
+        </w:rPr>
+        <w:t xml:space="preserve"> </w:t>
       </w:r>
       <m:oMath>
         <m:r>
@@ -2461,7 +2555,27 @@
           <w:szCs w:val="24"/>
           <w:rtl/>
         </w:rPr>
-        <w:t>נסביר מדוע לא כל המצבים ישיגים:</w:t>
+        <w:t xml:space="preserve">נסביר מדוע לא כל המצבים </w:t>
+      </w:r>
+      <w:proofErr w:type="spellStart"/>
+      <w:r>
+        <w:rPr>
+          <w:rFonts w:cstheme="minorHAnsi" w:hint="cs"/>
+          <w:sz w:val="24"/>
+          <w:szCs w:val="24"/>
+          <w:rtl/>
+        </w:rPr>
+        <w:t>ישיגים</w:t>
+      </w:r>
+      <w:proofErr w:type="spellEnd"/>
+      <w:r>
+        <w:rPr>
+          <w:rFonts w:cstheme="minorHAnsi" w:hint="cs"/>
+          <w:sz w:val="24"/>
+          <w:szCs w:val="24"/>
+          <w:rtl/>
+        </w:rPr>
+        <w:t>:</w:t>
       </w:r>
     </w:p>
     <w:p>
@@ -2482,7 +2596,47 @@
           <w:szCs w:val="24"/>
           <w:rtl/>
         </w:rPr>
-        <w:t xml:space="preserve">מספר המטושים ההתחלתי + סכום המטושים במעבדות הוא </w:t>
+        <w:t xml:space="preserve">מספר </w:t>
+      </w:r>
+      <w:proofErr w:type="spellStart"/>
+      <w:r>
+        <w:rPr>
+          <w:rFonts w:cstheme="minorHAnsi" w:hint="cs"/>
+          <w:sz w:val="24"/>
+          <w:szCs w:val="24"/>
+          <w:rtl/>
+        </w:rPr>
+        <w:t>המטושים</w:t>
+      </w:r>
+      <w:proofErr w:type="spellEnd"/>
+      <w:r>
+        <w:rPr>
+          <w:rFonts w:cstheme="minorHAnsi" w:hint="cs"/>
+          <w:sz w:val="24"/>
+          <w:szCs w:val="24"/>
+          <w:rtl/>
+        </w:rPr>
+        <w:t xml:space="preserve"> ההתחלתי + סכום </w:t>
+      </w:r>
+      <w:proofErr w:type="spellStart"/>
+      <w:r>
+        <w:rPr>
+          <w:rFonts w:cstheme="minorHAnsi" w:hint="cs"/>
+          <w:sz w:val="24"/>
+          <w:szCs w:val="24"/>
+          <w:rtl/>
+        </w:rPr>
+        <w:t>המטושים</w:t>
+      </w:r>
+      <w:proofErr w:type="spellEnd"/>
+      <w:r>
+        <w:rPr>
+          <w:rFonts w:cstheme="minorHAnsi" w:hint="cs"/>
+          <w:sz w:val="24"/>
+          <w:szCs w:val="24"/>
+          <w:rtl/>
+        </w:rPr>
+        <w:t xml:space="preserve"> במעבדות הוא </w:t>
       </w:r>
       <w:r>
         <w:rPr>
@@ -2569,7 +2723,23 @@
           <w:rFonts w:cstheme="minorHAnsi"/>
           <w:rtl/>
         </w:rPr>
-        <w:t xml:space="preserve"> יבש (1 נק׳): האם ייתכנו בורות ישיגים מהמצב ההתחלתי שאינם מצבי מטרה במרחב החיפוש</w:t>
+        <w:t xml:space="preserve"> יבש (1 נק׳): האם ייתכנו בורות </w:t>
+      </w:r>
+      <w:proofErr w:type="spellStart"/>
+      <w:r>
+        <w:rPr>
+          <w:rFonts w:cstheme="minorHAnsi"/>
+          <w:rtl/>
+        </w:rPr>
+        <w:t>ישיגים</w:t>
+      </w:r>
+      <w:proofErr w:type="spellEnd"/>
+      <w:r>
+        <w:rPr>
+          <w:rFonts w:cstheme="minorHAnsi"/>
+          <w:rtl/>
+        </w:rPr>
+        <w:t xml:space="preserve"> מהמצב ההתחלתי שאינם מצבי מטרה במרחב החיפוש</w:t>
       </w:r>
       <w:r>
         <w:rPr>
@@ -2614,7 +2784,27 @@
           <w:szCs w:val="24"/>
           <w:rtl/>
         </w:rPr>
-        <w:t xml:space="preserve"> ייתכנו בורות ישיגים מהמצב ההתחלתי שאינם מצבי מטרה במידה ומתקיים</w:t>
+        <w:t xml:space="preserve"> ייתכנו בורות </w:t>
+      </w:r>
+      <w:proofErr w:type="spellStart"/>
+      <w:r>
+        <w:rPr>
+          <w:rFonts w:cstheme="minorHAnsi" w:hint="cs"/>
+          <w:sz w:val="24"/>
+          <w:szCs w:val="24"/>
+          <w:rtl/>
+        </w:rPr>
+        <w:t>ישיגים</w:t>
+      </w:r>
+      <w:proofErr w:type="spellEnd"/>
+      <w:r>
+        <w:rPr>
+          <w:rFonts w:cstheme="minorHAnsi" w:hint="cs"/>
+          <w:sz w:val="24"/>
+          <w:szCs w:val="24"/>
+          <w:rtl/>
+        </w:rPr>
+        <w:t xml:space="preserve"> מהמצב ההתחלתי שאינם מצבי מטרה במידה ומתקיים</w:t>
       </w:r>
       <w:r>
         <w:rPr>
@@ -2854,6 +3044,7 @@
           <w:u w:val="single"/>
           <w:rtl/>
         </w:rPr>
+        <w:lastRenderedPageBreak/>
         <w:t>שאלה 8:</w:t>
       </w:r>
       <w:r>
@@ -4043,6 +4234,7 @@
           <w:u w:val="single"/>
           <w:rtl/>
         </w:rPr>
+        <w:lastRenderedPageBreak/>
         <w:t>חלק ה:</w:t>
       </w:r>
     </w:p>
@@ -4920,6 +5112,7 @@
           <w:u w:val="single"/>
           <w:rtl/>
         </w:rPr>
+        <w:lastRenderedPageBreak/>
         <w:t xml:space="preserve">חלק </w:t>
       </w:r>
       <w:r>
@@ -5059,6 +5252,7 @@
         </w:rPr>
         <w:t xml:space="preserve">מעל הגדרת המחלקה </w:t>
       </w:r>
+      <w:proofErr w:type="spellStart"/>
       <w:r>
         <w:rPr>
           <w:rFonts w:cstheme="minorHAnsi"/>
@@ -5067,6 +5261,7 @@
         </w:rPr>
         <w:t>MDAState</w:t>
       </w:r>
+      <w:proofErr w:type="spellEnd"/>
       <w:r>
         <w:rPr>
           <w:rFonts w:cstheme="minorHAnsi" w:hint="cs"/>
@@ -5190,7 +5385,27 @@
           <w:szCs w:val="24"/>
           <w:rtl/>
         </w:rPr>
-        <w:t>שורה זו אינה מספיקה מאחר ובפייתון עוב</w:t>
+        <w:t xml:space="preserve">שורה זו אינה מספיקה מאחר </w:t>
+      </w:r>
+      <w:proofErr w:type="spellStart"/>
+      <w:r>
+        <w:rPr>
+          <w:rFonts w:cstheme="minorHAnsi" w:hint="cs"/>
+          <w:sz w:val="24"/>
+          <w:szCs w:val="24"/>
+          <w:rtl/>
+        </w:rPr>
+        <w:t>ובפייתון</w:t>
+      </w:r>
+      <w:proofErr w:type="spellEnd"/>
+      <w:r>
+        <w:rPr>
+          <w:rFonts w:cstheme="minorHAnsi" w:hint="cs"/>
+          <w:sz w:val="24"/>
+          <w:szCs w:val="24"/>
+          <w:rtl/>
+        </w:rPr>
+        <w:t xml:space="preserve"> עוב</w:t>
       </w:r>
       <w:r>
         <w:rPr>
@@ -5240,6 +5455,7 @@
           <w:rtl/>
         </w:rPr>
       </w:pPr>
+      <w:proofErr w:type="spellStart"/>
       <w:r>
         <w:rPr>
           <w:rFonts w:cstheme="minorHAnsi"/>
@@ -5248,6 +5464,7 @@
         </w:rPr>
         <w:t>expand_state_with_costs</w:t>
       </w:r>
+      <w:proofErr w:type="spellEnd"/>
       <w:r>
         <w:rPr>
           <w:rFonts w:cstheme="minorHAnsi" w:hint="cs"/>
@@ -5354,6 +5571,7 @@
         </w:rPr>
         <w:t xml:space="preserve"> נוסיף את הערכים שבתוך המחלקה ל- </w:t>
       </w:r>
+      <w:proofErr w:type="spellStart"/>
       <w:r>
         <w:rPr>
           <w:rFonts w:cstheme="minorHAnsi"/>
@@ -5362,6 +5580,7 @@
         </w:rPr>
         <w:t>frozenSet</w:t>
       </w:r>
+      <w:proofErr w:type="spellEnd"/>
       <w:r>
         <w:rPr>
           <w:rFonts w:cstheme="minorHAnsi" w:hint="cs"/>
@@ -5380,6 +5599,7 @@
         </w:rPr>
         <w:t>נניח ולא היינו מגדירים אותם כ-</w:t>
       </w:r>
+      <w:proofErr w:type="spellStart"/>
       <w:r>
         <w:rPr>
           <w:rFonts w:cstheme="minorHAnsi"/>
@@ -5388,6 +5608,7 @@
         </w:rPr>
         <w:t>frozenSet</w:t>
       </w:r>
+      <w:proofErr w:type="spellEnd"/>
       <w:r>
         <w:rPr>
           <w:rFonts w:cstheme="minorHAnsi" w:hint="cs"/>
@@ -5466,7 +5687,21 @@
         <w:rPr>
           <w:highlight w:val="yellow"/>
         </w:rPr>
-        <w:t>{old_node}</w:t>
+        <w:t>{</w:t>
+      </w:r>
+      <w:proofErr w:type="spellStart"/>
+      <w:r>
+        <w:rPr>
+          <w:highlight w:val="yellow"/>
+        </w:rPr>
+        <w:t>old_node</w:t>
+      </w:r>
+      <w:proofErr w:type="spellEnd"/>
+      <w:r>
+        <w:rPr>
+          <w:highlight w:val="yellow"/>
+        </w:rPr>
+        <w:t>}</w:t>
       </w:r>
     </w:p>
     <w:p>
@@ -5526,6 +5761,7 @@
         </w:rPr>
         <w:t xml:space="preserve">חשוב לנו להקפיא את </w:t>
       </w:r>
+      <w:proofErr w:type="spellStart"/>
       <w:r>
         <w:rPr>
           <w:rFonts w:cstheme="minorHAnsi" w:hint="cs"/>
@@ -5542,6 +5778,7 @@
         </w:rPr>
         <w:t>tate</w:t>
       </w:r>
+      <w:proofErr w:type="spellEnd"/>
       <w:r>
         <w:rPr>
           <w:rFonts w:cstheme="minorHAnsi" w:hint="cs"/>
@@ -5560,6 +5797,7 @@
         </w:rPr>
         <w:t>ביצוע ה-</w:t>
       </w:r>
+      <w:proofErr w:type="spellStart"/>
       <w:r>
         <w:rPr>
           <w:rFonts w:cstheme="minorHAnsi"/>
@@ -5568,6 +5806,7 @@
         </w:rPr>
         <w:t>frozenset</w:t>
       </w:r>
+      <w:proofErr w:type="spellEnd"/>
       <w:r>
         <w:rPr>
           <w:rFonts w:cstheme="minorHAnsi" w:hint="cs"/>
@@ -5577,6 +5816,7 @@
         </w:rPr>
         <w:t xml:space="preserve"> על המחלקה מגן על השדות הפנימיים, אך חלק מהשדות הם מצביעים לאובייקטים אחרים כאשר גם אותם אנו לא רוצים לשנות, כדוגמת </w:t>
       </w:r>
+      <w:proofErr w:type="spellStart"/>
       <w:r>
         <w:rPr>
           <w:rFonts w:cstheme="minorHAnsi"/>
@@ -5585,6 +5825,7 @@
         </w:rPr>
         <w:t>state_to_expand.test_on_ambulance</w:t>
       </w:r>
+      <w:proofErr w:type="spellEnd"/>
       <w:r>
         <w:rPr>
           <w:rFonts w:cstheme="minorHAnsi" w:hint="cs"/>
@@ -5659,20 +5900,11 @@
         <w:ind w:left="1080"/>
         <w:rPr>
           <w:rFonts w:cstheme="minorHAnsi"/>
-          <w:sz w:val="2"/>
-          <w:szCs w:val="2"/>
-          <w:rtl/>
-        </w:rPr>
-      </w:pPr>
-      <w:r>
-        <w:rPr>
-          <w:rFonts w:cstheme="minorHAnsi" w:hint="cs"/>
           <w:sz w:val="20"/>
           <w:szCs w:val="20"/>
           <w:rtl/>
         </w:rPr>
-        <w:t xml:space="preserve">כעת, </w:t>
-      </w:r>
+      </w:pPr>
       <w:r>
         <w:rPr>
           <w:rFonts w:cstheme="minorHAnsi" w:hint="cs"/>
@@ -5680,36 +5912,67 @@
           <w:szCs w:val="20"/>
           <w:rtl/>
         </w:rPr>
-        <w:t xml:space="preserve">אם בפונקציה </w:t>
-      </w:r>
-      <w:r>
-        <w:rPr>
-          <w:rFonts w:cstheme="minorHAnsi"/>
+        <w:t xml:space="preserve">כעת, </w:t>
+      </w:r>
+      <w:r>
+        <w:rPr>
+          <w:rFonts w:cstheme="minorHAnsi" w:hint="cs"/>
           <w:sz w:val="20"/>
           <w:szCs w:val="20"/>
-        </w:rPr>
-        <w:t>expand_state_with_costs</w:t>
-      </w:r>
-      <w:r>
-        <w:rPr>
-          <w:rFonts w:cstheme="minorHAnsi" w:hint="cs"/>
+          <w:rtl/>
+        </w:rPr>
+        <w:t xml:space="preserve">אם בפונקציה </w:t>
+      </w:r>
+      <w:proofErr w:type="spellStart"/>
+      <w:r>
+        <w:rPr>
+          <w:rFonts w:cstheme="minorHAnsi"/>
           <w:sz w:val="20"/>
           <w:szCs w:val="20"/>
-          <w:rtl/>
-        </w:rPr>
-        <w:t xml:space="preserve"> נבצע את השורה הבאה:</w:t>
-      </w:r>
-      <w:r>
-        <w:rPr>
-          <w:rFonts w:cs="Calibri"/>
+        </w:rPr>
+        <w:t>expand_state_with_costs</w:t>
+      </w:r>
+      <w:proofErr w:type="spellEnd"/>
+      <w:r>
+        <w:rPr>
+          <w:rFonts w:cstheme="minorHAnsi" w:hint="cs"/>
+          <w:sz w:val="20"/>
+          <w:szCs w:val="20"/>
+          <w:rtl/>
+        </w:rPr>
+        <w:t xml:space="preserve"> נבצע את השור</w:t>
+      </w:r>
+      <w:r>
+        <w:rPr>
+          <w:rFonts w:cstheme="minorHAnsi" w:hint="cs"/>
+          <w:sz w:val="20"/>
+          <w:szCs w:val="20"/>
+          <w:rtl/>
+        </w:rPr>
+        <w:t>ות הבאות:</w:t>
+      </w:r>
+    </w:p>
+    <w:p>
+      <w:pPr>
+        <w:pStyle w:val="a4"/>
+        <w:spacing w:after="0"/>
+        <w:ind w:left="1080"/>
+        <w:rPr>
+          <w:rFonts w:cstheme="minorHAnsi"/>
+          <w:sz w:val="20"/>
+          <w:szCs w:val="20"/>
+          <w:rtl/>
+        </w:rPr>
+      </w:pPr>
+      <w:r>
+        <w:rPr>
           <w:noProof/>
-          <w:rtl/>
         </w:rPr>
         <w:drawing>
-          <wp:inline distT="0" distB="0" distL="0" distR="0" wp14:anchorId="5CEBFE68" wp14:editId="3577FD96">
-            <wp:extent cx="5798820" cy="210641"/>
-            <wp:effectExtent l="0" t="0" r="0" b="0"/>
-            <wp:docPr id="10" name="תמונה 10"/>
+          <wp:inline distT="0" distB="0" distL="0" distR="0" wp14:anchorId="3B25E32A" wp14:editId="6E75FF17">
+            <wp:extent cx="5943600" cy="799465"/>
+            <wp:effectExtent l="0" t="0" r="0" b="635"/>
+            <wp:docPr id="31" name="תמונה 31"/>
             <wp:cNvGraphicFramePr>
               <a:graphicFrameLocks xmlns:a="http://schemas.openxmlformats.org/drawingml/2006/main" noChangeAspect="1"/>
             </wp:cNvGraphicFramePr>
@@ -5729,7 +5992,7 @@
                   <pic:spPr>
                     <a:xfrm>
                       <a:off x="0" y="0"/>
-                      <a:ext cx="5816394" cy="211279"/>
+                      <a:ext cx="5943600" cy="799465"/>
                     </a:xfrm>
                     <a:prstGeom prst="rect">
                       <a:avLst/>
@@ -5741,15 +6004,6 @@
           </wp:inline>
         </w:drawing>
       </w:r>
-      <w:r>
-        <w:rPr>
-          <w:rFonts w:cstheme="minorHAnsi"/>
-          <w:sz w:val="20"/>
-          <w:szCs w:val="20"/>
-          <w:rtl/>
-        </w:rPr>
-        <w:tab/>
-      </w:r>
     </w:p>
     <w:p>
       <w:pPr>
@@ -5758,37 +6012,52 @@
         <w:ind w:left="1080"/>
         <w:rPr>
           <w:rFonts w:cstheme="minorHAnsi"/>
+          <w:sz w:val="2"/>
+          <w:szCs w:val="2"/>
+          <w:rtl/>
+        </w:rPr>
+      </w:pPr>
+      <w:r>
+        <w:rPr>
+          <w:rFonts w:cstheme="minorHAnsi"/>
           <w:sz w:val="20"/>
           <w:szCs w:val="20"/>
           <w:rtl/>
         </w:rPr>
-      </w:pPr>
-      <w:r>
-        <w:rPr>
-          <w:rFonts w:cstheme="minorHAnsi" w:hint="cs"/>
+        <w:tab/>
+      </w:r>
+    </w:p>
+    <w:p>
+      <w:pPr>
+        <w:pStyle w:val="a4"/>
+        <w:spacing w:after="0"/>
+        <w:ind w:left="1080"/>
+        <w:rPr>
+          <w:rFonts w:cstheme="minorHAnsi"/>
           <w:sz w:val="20"/>
           <w:szCs w:val="20"/>
           <w:rtl/>
         </w:rPr>
-        <w:t xml:space="preserve">במצב זה היינו עלולים לעדכן את ערכו של </w:t>
-      </w:r>
-      <w:r>
-        <w:rPr>
-          <w:rFonts w:cstheme="minorHAnsi"/>
+      </w:pPr>
+      <w:r>
+        <w:rPr>
+          <w:rFonts w:cstheme="minorHAnsi" w:hint="cs"/>
           <w:sz w:val="20"/>
           <w:szCs w:val="20"/>
-        </w:rPr>
-        <w:t>state_to_expand.test_on_ambulance</w:t>
-      </w:r>
-      <w:r>
-        <w:rPr>
-          <w:rFonts w:cstheme="minorHAnsi" w:hint="cs"/>
+          <w:rtl/>
+        </w:rPr>
+        <w:t xml:space="preserve">בהשמה של </w:t>
+      </w:r>
+      <w:proofErr w:type="spellStart"/>
+      <w:r>
+        <w:rPr>
+          <w:rFonts w:cstheme="minorHAnsi"/>
           <w:sz w:val="20"/>
           <w:szCs w:val="20"/>
-          <w:rtl/>
-        </w:rPr>
-        <w:t xml:space="preserve"> </w:t>
-      </w:r>
+        </w:rPr>
+        <w:t>state_to_expand.tests_transferred_to_lab</w:t>
+      </w:r>
+      <w:proofErr w:type="spellEnd"/>
       <w:r>
         <w:rPr>
           <w:rFonts w:cstheme="minorHAnsi" w:hint="cs"/>
@@ -5796,17 +6065,18 @@
           <w:szCs w:val="20"/>
           <w:rtl/>
         </w:rPr>
-        <w:t>במידה</w:t>
-      </w:r>
-      <w:r>
-        <w:rPr>
-          <w:rFonts w:cstheme="minorHAnsi" w:hint="cs"/>
+        <w:t xml:space="preserve"> לתוך </w:t>
+      </w:r>
+      <w:proofErr w:type="spellStart"/>
+      <w:r>
+        <w:rPr>
+          <w:rFonts w:cstheme="minorHAnsi"/>
           <w:sz w:val="20"/>
           <w:szCs w:val="20"/>
-          <w:rtl/>
-        </w:rPr>
-        <w:t xml:space="preserve"> והוא לא</w:t>
-      </w:r>
+        </w:rPr>
+        <w:t>new_test_trasfered</w:t>
+      </w:r>
+      <w:proofErr w:type="spellEnd"/>
       <w:r>
         <w:rPr>
           <w:rFonts w:cstheme="minorHAnsi" w:hint="cs"/>
@@ -5814,34 +6084,38 @@
           <w:szCs w:val="20"/>
           <w:rtl/>
         </w:rPr>
-        <w:t xml:space="preserve"> היה</w:t>
-      </w:r>
-      <w:r>
-        <w:rPr>
-          <w:rFonts w:cstheme="minorHAnsi" w:hint="cs"/>
+        <w:t xml:space="preserve"> מתבצעת השמה של </w:t>
+      </w:r>
+      <w:r>
+        <w:rPr>
+          <w:rFonts w:cstheme="minorHAnsi"/>
           <w:sz w:val="20"/>
           <w:szCs w:val="20"/>
-          <w:rtl/>
-        </w:rPr>
-        <w:t xml:space="preserve"> מוגדר כ-</w:t>
-      </w:r>
-      <w:r>
-        <w:rPr>
-          <w:rFonts w:cstheme="minorHAnsi"/>
+        </w:rPr>
+        <w:t>copy by reference</w:t>
+      </w:r>
+      <w:r>
+        <w:rPr>
+          <w:rFonts w:cstheme="minorHAnsi" w:hint="cs"/>
           <w:sz w:val="20"/>
           <w:szCs w:val="20"/>
-        </w:rPr>
-        <w:t>frozenSet</w:t>
-      </w:r>
-      <w:r>
-        <w:rPr>
-          <w:rFonts w:cstheme="minorHAnsi" w:hint="cs"/>
+          <w:rtl/>
+        </w:rPr>
+        <w:t xml:space="preserve"> ומשתמש לא משופשף בשפה יכול ליפול בשגיאה ובעצם לשנות את אובייקט המקור לדוגמא ע"י הוספת איברים כמו בדוגמא למעלה.</w:t>
+      </w:r>
+    </w:p>
+    <w:p>
+      <w:pPr>
+        <w:pStyle w:val="a4"/>
+        <w:spacing w:after="0"/>
+        <w:ind w:left="1080"/>
+        <w:rPr>
+          <w:rFonts w:cstheme="minorHAnsi"/>
           <w:sz w:val="20"/>
           <w:szCs w:val="20"/>
           <w:rtl/>
         </w:rPr>
-        <w:t xml:space="preserve"> ולכן הוא</w:t>
-      </w:r>
+      </w:pPr>
       <w:r>
         <w:rPr>
           <w:rFonts w:cstheme="minorHAnsi" w:hint="cs"/>
@@ -5849,17 +6123,18 @@
           <w:szCs w:val="20"/>
           <w:rtl/>
         </w:rPr>
-        <w:t xml:space="preserve"> היה מ</w:t>
-      </w:r>
-      <w:r>
-        <w:rPr>
-          <w:rFonts w:cstheme="minorHAnsi" w:hint="cs"/>
+        <w:t xml:space="preserve">אם אובייקט המקור מוגן באמצעות </w:t>
+      </w:r>
+      <w:proofErr w:type="spellStart"/>
+      <w:r>
+        <w:rPr>
+          <w:rFonts w:cstheme="minorHAnsi"/>
           <w:sz w:val="20"/>
           <w:szCs w:val="20"/>
-          <w:rtl/>
-        </w:rPr>
-        <w:t>שתנה</w:t>
-      </w:r>
+        </w:rPr>
+        <w:t>frozenset</w:t>
+      </w:r>
+      <w:proofErr w:type="spellEnd"/>
       <w:r>
         <w:rPr>
           <w:rFonts w:cstheme="minorHAnsi" w:hint="cs"/>
@@ -5867,57 +6142,20 @@
           <w:szCs w:val="20"/>
           <w:rtl/>
         </w:rPr>
-        <w:t xml:space="preserve"> למרות שלא רצינו לשנותו</w:t>
-      </w:r>
-      <w:r>
-        <w:rPr>
-          <w:rFonts w:cstheme="minorHAnsi" w:hint="cs"/>
+        <w:t>, אנחנו מגנים על האובייקט מטעויות אלו.</w:t>
+      </w:r>
+    </w:p>
+    <w:p>
+      <w:pPr>
+        <w:pStyle w:val="a4"/>
+        <w:spacing w:after="0"/>
+        <w:ind w:left="1080"/>
+        <w:rPr>
+          <w:rFonts w:cstheme="minorHAnsi"/>
           <w:sz w:val="20"/>
           <w:szCs w:val="20"/>
           <w:rtl/>
         </w:rPr>
-        <w:t>, לכן כאשר הוא יוגדר כ-</w:t>
-      </w:r>
-      <w:r>
-        <w:rPr>
-          <w:rFonts w:cstheme="minorHAnsi"/>
-          <w:sz w:val="20"/>
-          <w:szCs w:val="20"/>
-        </w:rPr>
-        <w:t>frozenSet</w:t>
-      </w:r>
-      <w:r>
-        <w:rPr>
-          <w:rFonts w:cstheme="minorHAnsi" w:hint="cs"/>
-          <w:sz w:val="20"/>
-          <w:szCs w:val="20"/>
-          <w:rtl/>
-        </w:rPr>
-        <w:t xml:space="preserve"> נוכל להימנע משגיאה זו.</w:t>
-      </w:r>
-    </w:p>
-    <w:p>
-      <w:pPr>
-        <w:pStyle w:val="a4"/>
-        <w:ind w:left="1080"/>
-        <w:rPr>
-          <w:rFonts w:cstheme="minorHAnsi"/>
-          <w:sz w:val="24"/>
-          <w:szCs w:val="24"/>
-          <w:rtl/>
-        </w:rPr>
-      </w:pPr>
-    </w:p>
-    <w:p>
-      <w:pPr>
-        <w:pStyle w:val="a4"/>
-        <w:ind w:left="1080"/>
-        <w:rPr>
-          <w:rFonts w:cstheme="minorHAnsi"/>
-          <w:sz w:val="24"/>
-          <w:szCs w:val="24"/>
-          <w:rtl/>
-        </w:rPr>
       </w:pPr>
     </w:p>
     <w:p>
@@ -5943,46 +6181,23 @@
           <w:rtl/>
         </w:rPr>
       </w:pPr>
+      <w:r>
+        <w:rPr>
+          <w:rFonts w:cstheme="minorHAnsi" w:hint="cs"/>
+          <w:sz w:val="24"/>
+          <w:szCs w:val="24"/>
+          <w:u w:val="single"/>
+          <w:rtl/>
+        </w:rPr>
+        <w:lastRenderedPageBreak/>
+        <w:t>שאלה 23:</w:t>
+      </w:r>
     </w:p>
     <w:p>
       <w:pPr>
         <w:bidi/>
         <w:rPr>
           <w:rFonts w:cstheme="minorHAnsi"/>
-          <w:sz w:val="24"/>
-          <w:szCs w:val="24"/>
-          <w:u w:val="single"/>
-          <w:rtl/>
-        </w:rPr>
-      </w:pPr>
-    </w:p>
-    <w:p>
-      <w:pPr>
-        <w:bidi/>
-        <w:rPr>
-          <w:rFonts w:cstheme="minorHAnsi"/>
-          <w:sz w:val="24"/>
-          <w:szCs w:val="24"/>
-          <w:u w:val="single"/>
-          <w:rtl/>
-        </w:rPr>
-      </w:pPr>
-      <w:r>
-        <w:rPr>
-          <w:rFonts w:cstheme="minorHAnsi" w:hint="cs"/>
-          <w:sz w:val="24"/>
-          <w:szCs w:val="24"/>
-          <w:u w:val="single"/>
-          <w:rtl/>
-        </w:rPr>
-        <w:t>שאלה 23:</w:t>
-      </w:r>
-    </w:p>
-    <w:p>
-      <w:pPr>
-        <w:bidi/>
-        <w:rPr>
-          <w:rFonts w:cstheme="minorHAnsi"/>
           <w:color w:val="C00000"/>
         </w:rPr>
       </w:pPr>
@@ -5993,12 +6208,14 @@
         </w:rPr>
         <w:t xml:space="preserve">הוכח/הפרך: ההיוריסטיקה </w:t>
       </w:r>
+      <w:proofErr w:type="spellStart"/>
       <w:r>
         <w:rPr>
           <w:rFonts w:cstheme="minorHAnsi"/>
         </w:rPr>
         <w:t>MDAMaxAirDistHeuristic</w:t>
       </w:r>
+      <w:proofErr w:type="spellEnd"/>
       <w:r>
         <w:rPr>
           <w:rFonts w:cstheme="minorHAnsi"/>
@@ -6203,12 +6420,14 @@
         </w:rPr>
         <w:t xml:space="preserve"> הוא אי שלילי לפי </w:t>
       </w:r>
+      <w:proofErr w:type="spellStart"/>
       <w:r>
         <w:rPr>
           <w:rFonts w:cstheme="minorHAnsi"/>
         </w:rPr>
         <w:t>MDAMaxAirDistHeuristic</w:t>
       </w:r>
+      <w:proofErr w:type="spellEnd"/>
       <w:r>
         <w:rPr>
           <w:rFonts w:cstheme="minorHAnsi" w:hint="cs"/>
@@ -6502,12 +6721,14 @@
         </w:rPr>
         <w:t xml:space="preserve">הוכח/הפרך: ההיוריסטיקה </w:t>
       </w:r>
+      <w:proofErr w:type="spellStart"/>
       <w:r>
         <w:rPr>
           <w:rFonts w:cstheme="minorHAnsi"/>
         </w:rPr>
         <w:t>MDASumAirDistHeuristic</w:t>
       </w:r>
+      <w:proofErr w:type="spellEnd"/>
       <w:r>
         <w:rPr>
           <w:rFonts w:cstheme="minorHAnsi"/>
@@ -8169,13 +8390,23 @@
           <w:u w:val="single"/>
         </w:rPr>
       </w:pPr>
-      <w:r>
-        <w:rPr>
-          <w:rFonts w:cstheme="minorHAnsi"/>
-          <w:sz w:val="24"/>
-          <w:szCs w:val="24"/>
-        </w:rPr>
-        <w:t>A,B,C</w:t>
+      <w:proofErr w:type="gramStart"/>
+      <w:r>
+        <w:rPr>
+          <w:rFonts w:cstheme="minorHAnsi"/>
+          <w:sz w:val="24"/>
+          <w:szCs w:val="24"/>
+        </w:rPr>
+        <w:t>A,B</w:t>
+      </w:r>
+      <w:proofErr w:type="gramEnd"/>
+      <w:r>
+        <w:rPr>
+          <w:rFonts w:cstheme="minorHAnsi"/>
+          <w:sz w:val="24"/>
+          <w:szCs w:val="24"/>
+        </w:rPr>
+        <w:t>,C</w:t>
       </w:r>
       <w:r>
         <w:rPr>
@@ -8224,12 +8455,14 @@
         </w:rPr>
         <w:t xml:space="preserve">נניח כי בכל דירה יש דייר אחד וכי האמבולנס אסף מספיק מטושים במעבדה כאשר יש מספיק מקום לכולם באמבולנס. לפי היוריסטיקה </w:t>
       </w:r>
+      <w:proofErr w:type="spellStart"/>
       <w:r>
         <w:rPr>
           <w:rFonts w:cstheme="minorHAnsi"/>
         </w:rPr>
         <w:t>MDASumAirDistHeuristic</w:t>
       </w:r>
+      <w:proofErr w:type="spellEnd"/>
       <w:r>
         <w:rPr>
           <w:rFonts w:cstheme="minorHAnsi" w:hint="cs"/>
@@ -8413,6 +8646,7 @@
           <w:szCs w:val="24"/>
           <w:rtl/>
         </w:rPr>
+        <w:lastRenderedPageBreak/>
         <w:t xml:space="preserve">עבור מסלול זה נקבל כי המשקל הוא: </w:t>
       </w:r>
       <m:oMath>
@@ -8716,6 +8950,7 @@
         </w:rPr>
         <w:t xml:space="preserve">הוכח/הפרך: ההיוריסטיקה </w:t>
       </w:r>
+      <w:proofErr w:type="spellStart"/>
       <w:r>
         <w:rPr>
           <w:rFonts w:cstheme="minorHAnsi"/>
@@ -8724,6 +8959,7 @@
         </w:rPr>
         <w:t>MDAMSTAirDistHeuristic</w:t>
       </w:r>
+      <w:proofErr w:type="spellEnd"/>
       <w:r>
         <w:rPr>
           <w:rFonts w:cstheme="minorHAnsi"/>
@@ -9418,13 +9654,33 @@
           <w:szCs w:val="24"/>
           <w:rtl/>
         </w:rPr>
-        <w:t xml:space="preserve"> בהכרח עובר בכל הדירות שבהן אנו צריכים לבקר. יהי עפ"מ </w:t>
-      </w:r>
+        <w:t xml:space="preserve"> בהכרח עובר בכל הדירות שבהן אנו צריכים לבקר. יהי </w:t>
+      </w:r>
+      <w:proofErr w:type="spellStart"/>
       <w:r>
         <w:rPr>
           <w:rFonts w:eastAsiaTheme="minorEastAsia" w:cstheme="minorHAnsi" w:hint="cs"/>
           <w:sz w:val="24"/>
           <w:szCs w:val="24"/>
+          <w:rtl/>
+        </w:rPr>
+        <w:t>עפ"מ</w:t>
+      </w:r>
+      <w:proofErr w:type="spellEnd"/>
+      <w:r>
+        <w:rPr>
+          <w:rFonts w:eastAsiaTheme="minorEastAsia" w:cstheme="minorHAnsi" w:hint="cs"/>
+          <w:sz w:val="24"/>
+          <w:szCs w:val="24"/>
+          <w:rtl/>
+        </w:rPr>
+        <w:t xml:space="preserve"> </w:t>
+      </w:r>
+      <w:r>
+        <w:rPr>
+          <w:rFonts w:eastAsiaTheme="minorEastAsia" w:cstheme="minorHAnsi" w:hint="cs"/>
+          <w:sz w:val="24"/>
+          <w:szCs w:val="24"/>
         </w:rPr>
         <w:t>T</w:t>
       </w:r>
@@ -9469,7 +9725,27 @@
           <w:szCs w:val="24"/>
           <w:rtl/>
         </w:rPr>
-        <w:t xml:space="preserve"> הוא עפ"מ גם עבור הבעיה המקורית ולכן מתקיים </w:t>
+        <w:t xml:space="preserve"> הוא </w:t>
+      </w:r>
+      <w:proofErr w:type="spellStart"/>
+      <w:r>
+        <w:rPr>
+          <w:rFonts w:eastAsiaTheme="minorEastAsia" w:cstheme="minorHAnsi" w:hint="cs"/>
+          <w:sz w:val="24"/>
+          <w:szCs w:val="24"/>
+          <w:rtl/>
+        </w:rPr>
+        <w:t>עפ"מ</w:t>
+      </w:r>
+      <w:proofErr w:type="spellEnd"/>
+      <w:r>
+        <w:rPr>
+          <w:rFonts w:eastAsiaTheme="minorEastAsia" w:cstheme="minorHAnsi" w:hint="cs"/>
+          <w:sz w:val="24"/>
+          <w:szCs w:val="24"/>
+          <w:rtl/>
+        </w:rPr>
+        <w:t xml:space="preserve"> גם עבור הבעיה המקורית ולכן מתקיים </w:t>
       </w:r>
       <m:oMath>
         <m:r>
@@ -10028,7 +10304,7 @@
       <w:pPr>
         <w:bidi/>
         <w:rPr>
-          <w:rFonts w:cstheme="minorHAnsi" w:hint="cs"/>
+          <w:rFonts w:cstheme="minorHAnsi"/>
           <w:i/>
           <w:sz w:val="24"/>
           <w:szCs w:val="24"/>
@@ -10128,7 +10404,27 @@
           <w:szCs w:val="24"/>
           <w:rtl/>
         </w:rPr>
-        <w:t xml:space="preserve">כפי שלמדנו, ככל שהמשקל שאנו נותנים ליוריסטיקה גבוה יותר, כך מספר הפיתוחים גדל ואיכות הפתרון יורדת. בשני היוריסטיקות נקבל כי עבור ערכים הנמצאים קצת פחות מערך הנקודה </w:t>
+        <w:t xml:space="preserve">כפי שלמדנו, ככל שהמשקל שאנו נותנים ליוריסטיקה גבוה יותר, כך מספר הפיתוחים גדל ואיכות הפתרון יורדת. בשני </w:t>
+      </w:r>
+      <w:proofErr w:type="spellStart"/>
+      <w:r>
+        <w:rPr>
+          <w:rFonts w:cstheme="minorHAnsi" w:hint="cs"/>
+          <w:sz w:val="24"/>
+          <w:szCs w:val="24"/>
+          <w:rtl/>
+        </w:rPr>
+        <w:t>היוריסטיקות</w:t>
+      </w:r>
+      <w:proofErr w:type="spellEnd"/>
+      <w:r>
+        <w:rPr>
+          <w:rFonts w:cstheme="minorHAnsi" w:hint="cs"/>
+          <w:sz w:val="24"/>
+          <w:szCs w:val="24"/>
+          <w:rtl/>
+        </w:rPr>
+        <w:t xml:space="preserve"> נקבל כי עבור ערכים הנמצאים קצת פחות מערך הנקודה </w:t>
       </w:r>
       <m:oMath>
         <m:r>
@@ -10256,7 +10552,27 @@
           <w:szCs w:val="24"/>
           <w:rtl/>
         </w:rPr>
-        <w:t xml:space="preserve">הערכים המסומנים החל מ-        ובכיוון החצים, הם פחות כדאיים מכיוון: </w:t>
+        <w:t xml:space="preserve">הערכים המסומנים החל מ-        ובכיוון </w:t>
+      </w:r>
+      <w:proofErr w:type="spellStart"/>
+      <w:r>
+        <w:rPr>
+          <w:rFonts w:cstheme="minorHAnsi" w:hint="cs"/>
+          <w:sz w:val="24"/>
+          <w:szCs w:val="24"/>
+          <w:rtl/>
+        </w:rPr>
+        <w:t>החצים</w:t>
+      </w:r>
+      <w:proofErr w:type="spellEnd"/>
+      <w:r>
+        <w:rPr>
+          <w:rFonts w:cstheme="minorHAnsi" w:hint="cs"/>
+          <w:sz w:val="24"/>
+          <w:szCs w:val="24"/>
+          <w:rtl/>
+        </w:rPr>
+        <w:t xml:space="preserve">, הם פחות כדאיים מכיוון: </w:t>
       </w:r>
     </w:p>
     <w:p>
@@ -10342,7 +10658,7 @@
       <w:pPr>
         <w:bidi/>
         <w:rPr>
-          <w:rFonts w:cstheme="minorHAnsi" w:hint="cs"/>
+          <w:rFonts w:cstheme="minorHAnsi"/>
           <w:sz w:val="24"/>
           <w:szCs w:val="24"/>
           <w:rtl/>
@@ -10368,6 +10684,7 @@
           <w:rtl/>
           <w:lang w:val="he-IL"/>
         </w:rPr>
+        <w:lastRenderedPageBreak/>
         <mc:AlternateContent>
           <mc:Choice Requires="wps">
             <w:drawing>
@@ -11318,6 +11635,7 @@
           <w:u w:val="single"/>
           <w:rtl/>
         </w:rPr>
+        <w:lastRenderedPageBreak/>
         <w:t>חלק ז':</w:t>
       </w:r>
     </w:p>
@@ -11396,9 +11714,11 @@
               <w:spacing w:line="256" w:lineRule="auto"/>
               <w:jc w:val="center"/>
             </w:pPr>
+            <w:proofErr w:type="spellStart"/>
             <w:r>
               <w:t>MDAMaxAirDistHeuristic</w:t>
             </w:r>
+            <w:proofErr w:type="spellEnd"/>
           </w:p>
         </w:tc>
         <w:tc>
@@ -11422,9 +11742,11 @@
                 <w:rtl/>
               </w:rPr>
             </w:pPr>
+            <w:proofErr w:type="spellStart"/>
             <w:r>
               <w:t>MDASumAirDistHeuristic</w:t>
             </w:r>
+            <w:proofErr w:type="spellEnd"/>
           </w:p>
         </w:tc>
         <w:tc>
@@ -11451,9 +11773,11 @@
                 <w:rtl/>
               </w:rPr>
             </w:pPr>
+            <w:proofErr w:type="spellStart"/>
             <w:r>
               <w:t>MDAMSTAirDistHeuristic</w:t>
             </w:r>
+            <w:proofErr w:type="spellEnd"/>
           </w:p>
         </w:tc>
       </w:tr>
@@ -11858,6 +12182,7 @@
       <w:r>
         <w:rPr>
           <w:rFonts w:cs="Calibri"/>
+          <w:noProof/>
           <w:sz w:val="24"/>
           <w:szCs w:val="24"/>
           <w:u w:val="single"/>
@@ -11936,7 +12261,25 @@
           <w:sz w:val="24"/>
           <w:szCs w:val="24"/>
         </w:rPr>
-        <w:t>Solve the MDA problem (small input, only distance objective, UniformCost)</w:t>
+        <w:t xml:space="preserve">Solve the MDA problem (small input, only distance objective, </w:t>
+      </w:r>
+      <w:proofErr w:type="spellStart"/>
+      <w:r>
+        <w:rPr>
+          <w:rFonts w:cstheme="minorHAnsi"/>
+          <w:sz w:val="24"/>
+          <w:szCs w:val="24"/>
+        </w:rPr>
+        <w:t>UniformCost</w:t>
+      </w:r>
+      <w:proofErr w:type="spellEnd"/>
+      <w:r>
+        <w:rPr>
+          <w:rFonts w:cstheme="minorHAnsi"/>
+          <w:sz w:val="24"/>
+          <w:szCs w:val="24"/>
+        </w:rPr>
+        <w:t>)</w:t>
       </w:r>
       <w:r>
         <w:rPr>
@@ -11951,19 +12294,129 @@
     <w:p>
       <w:pPr>
         <w:rPr>
-          <w:rFonts w:cstheme="minorHAnsi" w:hint="cs"/>
-          <w:sz w:val="24"/>
-          <w:szCs w:val="24"/>
-          <w:rtl/>
-        </w:rPr>
-      </w:pPr>
-      <w:r>
-        <w:rPr>
-          <w:rFonts w:cstheme="minorHAnsi"/>
-          <w:sz w:val="24"/>
-          <w:szCs w:val="24"/>
-        </w:rPr>
-        <w:t>MDA(small_MDA(5):Distance)            UniformCost                   time:  32.11   #dev: 1024    |space|: 1714     total_g_cost: 31528.65909   total_cost: MDACost(dist=  31528.659m, money=     29.383NIS, tests-travel=  80489.336m)</w:t>
+          <w:rFonts w:cstheme="minorHAnsi"/>
+          <w:sz w:val="24"/>
+          <w:szCs w:val="24"/>
+          <w:rtl/>
+        </w:rPr>
+      </w:pPr>
+      <w:proofErr w:type="gramStart"/>
+      <w:r>
+        <w:rPr>
+          <w:rFonts w:cstheme="minorHAnsi"/>
+          <w:sz w:val="24"/>
+          <w:szCs w:val="24"/>
+        </w:rPr>
+        <w:t>MDA(</w:t>
+      </w:r>
+      <w:proofErr w:type="spellStart"/>
+      <w:proofErr w:type="gramEnd"/>
+      <w:r>
+        <w:rPr>
+          <w:rFonts w:cstheme="minorHAnsi"/>
+          <w:sz w:val="24"/>
+          <w:szCs w:val="24"/>
+        </w:rPr>
+        <w:t>small_MDA</w:t>
+      </w:r>
+      <w:proofErr w:type="spellEnd"/>
+      <w:r>
+        <w:rPr>
+          <w:rFonts w:cstheme="minorHAnsi"/>
+          <w:sz w:val="24"/>
+          <w:szCs w:val="24"/>
+        </w:rPr>
+        <w:t xml:space="preserve">(5):Distance)            </w:t>
+      </w:r>
+      <w:proofErr w:type="spellStart"/>
+      <w:r>
+        <w:rPr>
+          <w:rFonts w:cstheme="minorHAnsi"/>
+          <w:sz w:val="24"/>
+          <w:szCs w:val="24"/>
+        </w:rPr>
+        <w:t>UniformCost</w:t>
+      </w:r>
+      <w:proofErr w:type="spellEnd"/>
+      <w:r>
+        <w:rPr>
+          <w:rFonts w:cstheme="minorHAnsi"/>
+          <w:sz w:val="24"/>
+          <w:szCs w:val="24"/>
+        </w:rPr>
+        <w:t xml:space="preserve">                   time:  32.11   #dev: 1024    |space|: 1714     </w:t>
+      </w:r>
+      <w:proofErr w:type="spellStart"/>
+      <w:r>
+        <w:rPr>
+          <w:rFonts w:cstheme="minorHAnsi"/>
+          <w:sz w:val="24"/>
+          <w:szCs w:val="24"/>
+        </w:rPr>
+        <w:t>total_g_cost</w:t>
+      </w:r>
+      <w:proofErr w:type="spellEnd"/>
+      <w:r>
+        <w:rPr>
+          <w:rFonts w:cstheme="minorHAnsi"/>
+          <w:sz w:val="24"/>
+          <w:szCs w:val="24"/>
+        </w:rPr>
+        <w:t xml:space="preserve">: 31528.65909   </w:t>
+      </w:r>
+      <w:proofErr w:type="spellStart"/>
+      <w:r>
+        <w:rPr>
+          <w:rFonts w:cstheme="minorHAnsi"/>
+          <w:sz w:val="24"/>
+          <w:szCs w:val="24"/>
+        </w:rPr>
+        <w:t>total_cost</w:t>
+      </w:r>
+      <w:proofErr w:type="spellEnd"/>
+      <w:r>
+        <w:rPr>
+          <w:rFonts w:cstheme="minorHAnsi"/>
+          <w:sz w:val="24"/>
+          <w:szCs w:val="24"/>
+        </w:rPr>
+        <w:t xml:space="preserve">: </w:t>
+      </w:r>
+      <w:proofErr w:type="spellStart"/>
+      <w:r>
+        <w:rPr>
+          <w:rFonts w:cstheme="minorHAnsi"/>
+          <w:sz w:val="24"/>
+          <w:szCs w:val="24"/>
+        </w:rPr>
+        <w:t>MDACost</w:t>
+      </w:r>
+      <w:proofErr w:type="spellEnd"/>
+      <w:r>
+        <w:rPr>
+          <w:rFonts w:cstheme="minorHAnsi"/>
+          <w:sz w:val="24"/>
+          <w:szCs w:val="24"/>
+        </w:rPr>
+        <w:t>(</w:t>
+      </w:r>
+      <w:proofErr w:type="spellStart"/>
+      <w:r>
+        <w:rPr>
+          <w:rFonts w:cstheme="minorHAnsi"/>
+          <w:sz w:val="24"/>
+          <w:szCs w:val="24"/>
+        </w:rPr>
+        <w:t>dist</w:t>
+      </w:r>
+      <w:proofErr w:type="spellEnd"/>
+      <w:r>
+        <w:rPr>
+          <w:rFonts w:cstheme="minorHAnsi"/>
+          <w:sz w:val="24"/>
+          <w:szCs w:val="24"/>
+        </w:rPr>
+        <w:t>=  31528.659m, money=     29.383NIS, tests-travel=  80489.336m)</w:t>
       </w:r>
     </w:p>
     <w:p>
@@ -11979,6 +12432,7 @@
       <w:r>
         <w:rPr>
           <w:rFonts w:cs="Calibri"/>
+          <w:noProof/>
           <w:sz w:val="24"/>
           <w:szCs w:val="24"/>
           <w:rtl/>
@@ -12099,21 +12553,141 @@
           <w:rtl/>
         </w:rPr>
       </w:pPr>
-      <w:r>
-        <w:rPr>
-          <w:rFonts w:cstheme="minorHAnsi"/>
-          <w:sz w:val="24"/>
-          <w:szCs w:val="24"/>
-        </w:rPr>
-        <w:t>MDA(small_MDA(5):Monetar</w:t>
-      </w:r>
-      <w:r>
-        <w:rPr>
-          <w:rFonts w:cstheme="minorHAnsi"/>
-          <w:sz w:val="24"/>
-          <w:szCs w:val="24"/>
-        </w:rPr>
-        <w:t xml:space="preserve">     UniformCost                   time:  25.98   #dev: 928     |space|: 1796     total_g_cost:    21.73235   total_cost: MDACost(dist=  33619.871m, money=     21.732NIS, tests-travel=  45007.432m)</w:t>
+      <w:proofErr w:type="gramStart"/>
+      <w:r>
+        <w:rPr>
+          <w:rFonts w:cstheme="minorHAnsi"/>
+          <w:sz w:val="24"/>
+          <w:szCs w:val="24"/>
+        </w:rPr>
+        <w:t>MDA(</w:t>
+      </w:r>
+      <w:proofErr w:type="spellStart"/>
+      <w:proofErr w:type="gramEnd"/>
+      <w:r>
+        <w:rPr>
+          <w:rFonts w:cstheme="minorHAnsi"/>
+          <w:sz w:val="24"/>
+          <w:szCs w:val="24"/>
+        </w:rPr>
+        <w:t>small_MDA</w:t>
+      </w:r>
+      <w:proofErr w:type="spellEnd"/>
+      <w:r>
+        <w:rPr>
+          <w:rFonts w:cstheme="minorHAnsi"/>
+          <w:sz w:val="24"/>
+          <w:szCs w:val="24"/>
+        </w:rPr>
+        <w:t>(5):</w:t>
+      </w:r>
+      <w:proofErr w:type="spellStart"/>
+      <w:r>
+        <w:rPr>
+          <w:rFonts w:cstheme="minorHAnsi"/>
+          <w:sz w:val="24"/>
+          <w:szCs w:val="24"/>
+        </w:rPr>
+        <w:t>Monetar</w:t>
+      </w:r>
+      <w:proofErr w:type="spellEnd"/>
+      <w:r>
+        <w:rPr>
+          <w:rFonts w:cstheme="minorHAnsi"/>
+          <w:sz w:val="24"/>
+          <w:szCs w:val="24"/>
+        </w:rPr>
+        <w:t xml:space="preserve">     </w:t>
+      </w:r>
+      <w:proofErr w:type="spellStart"/>
+      <w:r>
+        <w:rPr>
+          <w:rFonts w:cstheme="minorHAnsi"/>
+          <w:sz w:val="24"/>
+          <w:szCs w:val="24"/>
+        </w:rPr>
+        <w:t>UniformCost</w:t>
+      </w:r>
+      <w:proofErr w:type="spellEnd"/>
+      <w:r>
+        <w:rPr>
+          <w:rFonts w:cstheme="minorHAnsi"/>
+          <w:sz w:val="24"/>
+          <w:szCs w:val="24"/>
+        </w:rPr>
+        <w:t xml:space="preserve">                   time:  25.98   #dev: 928     |space|: 1796     </w:t>
+      </w:r>
+      <w:proofErr w:type="spellStart"/>
+      <w:r>
+        <w:rPr>
+          <w:rFonts w:cstheme="minorHAnsi"/>
+          <w:sz w:val="24"/>
+          <w:szCs w:val="24"/>
+        </w:rPr>
+        <w:t>total_g_cost</w:t>
+      </w:r>
+      <w:proofErr w:type="spellEnd"/>
+      <w:r>
+        <w:rPr>
+          <w:rFonts w:cstheme="minorHAnsi"/>
+          <w:sz w:val="24"/>
+          <w:szCs w:val="24"/>
+        </w:rPr>
+        <w:t xml:space="preserve">:    21.73235   </w:t>
+      </w:r>
+      <w:proofErr w:type="spellStart"/>
+      <w:r>
+        <w:rPr>
+          <w:rFonts w:cstheme="minorHAnsi"/>
+          <w:sz w:val="24"/>
+          <w:szCs w:val="24"/>
+        </w:rPr>
+        <w:t>total_cost</w:t>
+      </w:r>
+      <w:proofErr w:type="spellEnd"/>
+      <w:r>
+        <w:rPr>
+          <w:rFonts w:cstheme="minorHAnsi"/>
+          <w:sz w:val="24"/>
+          <w:szCs w:val="24"/>
+        </w:rPr>
+        <w:t xml:space="preserve">: </w:t>
+      </w:r>
+      <w:proofErr w:type="spellStart"/>
+      <w:r>
+        <w:rPr>
+          <w:rFonts w:cstheme="minorHAnsi"/>
+          <w:sz w:val="24"/>
+          <w:szCs w:val="24"/>
+        </w:rPr>
+        <w:t>MDACost</w:t>
+      </w:r>
+      <w:proofErr w:type="spellEnd"/>
+      <w:r>
+        <w:rPr>
+          <w:rFonts w:cstheme="minorHAnsi"/>
+          <w:sz w:val="24"/>
+          <w:szCs w:val="24"/>
+        </w:rPr>
+        <w:t>(</w:t>
+      </w:r>
+      <w:proofErr w:type="spellStart"/>
+      <w:r>
+        <w:rPr>
+          <w:rFonts w:cstheme="minorHAnsi"/>
+          <w:sz w:val="24"/>
+          <w:szCs w:val="24"/>
+        </w:rPr>
+        <w:t>dist</w:t>
+      </w:r>
+      <w:proofErr w:type="spellEnd"/>
+      <w:r>
+        <w:rPr>
+          <w:rFonts w:cstheme="minorHAnsi"/>
+          <w:sz w:val="24"/>
+          <w:szCs w:val="24"/>
+        </w:rPr>
+        <w:t>=  33619.871m, money=     21.732NIS, tests-travel=  45007.432m)</w:t>
       </w:r>
       <w:r>
         <w:rPr>
@@ -12129,7 +12703,7 @@
         <w:bidi/>
         <w:spacing w:after="0"/>
         <w:rPr>
-          <w:rFonts w:cstheme="minorHAnsi" w:hint="cs"/>
+          <w:rFonts w:cstheme="minorHAnsi"/>
           <w:sz w:val="24"/>
           <w:szCs w:val="24"/>
           <w:u w:val="single"/>
@@ -12188,6 +12762,7 @@
         </w:rPr>
         <w:t xml:space="preserve">בהרצה הראשונה עם אופטימיזציה לפי מרחק, קיבלנו </w:t>
       </w:r>
+      <w:proofErr w:type="spellStart"/>
       <w:r>
         <w:rPr>
           <w:rFonts w:cstheme="minorHAnsi"/>
@@ -12196,6 +12771,7 @@
         </w:rPr>
         <w:t>MDACost</w:t>
       </w:r>
+      <w:proofErr w:type="spellEnd"/>
       <w:r>
         <w:rPr>
           <w:rFonts w:cstheme="minorHAnsi" w:hint="cs"/>
@@ -12274,44 +12850,9 @@
           <w:szCs w:val="24"/>
           <w:rtl/>
         </w:rPr>
-        <w:t>בהרצה ה</w:t>
-      </w:r>
-      <w:r>
-        <w:rPr>
-          <w:rFonts w:cstheme="minorHAnsi" w:hint="cs"/>
-          <w:sz w:val="24"/>
-          <w:szCs w:val="24"/>
-          <w:rtl/>
-        </w:rPr>
-        <w:t>שנייה</w:t>
-      </w:r>
-      <w:r>
-        <w:rPr>
-          <w:rFonts w:cstheme="minorHAnsi" w:hint="cs"/>
-          <w:sz w:val="24"/>
-          <w:szCs w:val="24"/>
-          <w:rtl/>
-        </w:rPr>
-        <w:t xml:space="preserve"> עם אופטימיזציה לפי </w:t>
-      </w:r>
-      <w:r>
-        <w:rPr>
-          <w:rFonts w:cstheme="minorHAnsi" w:hint="cs"/>
-          <w:sz w:val="24"/>
-          <w:szCs w:val="24"/>
-          <w:rtl/>
-        </w:rPr>
-        <w:t>עלות</w:t>
-      </w:r>
-      <w:r>
-        <w:rPr>
-          <w:rFonts w:cstheme="minorHAnsi" w:hint="cs"/>
-          <w:sz w:val="24"/>
-          <w:szCs w:val="24"/>
-          <w:rtl/>
-        </w:rPr>
-        <w:t xml:space="preserve">, קיבלנו </w:t>
-      </w:r>
+        <w:t xml:space="preserve">בהרצה השנייה עם אופטימיזציה לפי עלות, קיבלנו </w:t>
+      </w:r>
+      <w:proofErr w:type="spellStart"/>
       <w:r>
         <w:rPr>
           <w:rFonts w:cstheme="minorHAnsi"/>
@@ -12320,6 +12861,7 @@
         </w:rPr>
         <w:t>MDACost</w:t>
       </w:r>
+      <w:proofErr w:type="spellEnd"/>
       <w:r>
         <w:rPr>
           <w:rFonts w:cstheme="minorHAnsi" w:hint="cs"/>
@@ -12351,23 +12893,7 @@
             <w:sz w:val="24"/>
             <w:szCs w:val="24"/>
           </w:rPr>
-          <m:t>distance=</m:t>
-        </m:r>
-        <m:r>
-          <w:rPr>
-            <w:rFonts w:ascii="Cambria Math" w:hAnsi="Cambria Math" w:cstheme="minorHAnsi"/>
-            <w:sz w:val="24"/>
-            <w:szCs w:val="24"/>
-          </w:rPr>
-          <m:t>33619.871</m:t>
-        </m:r>
-        <m:r>
-          <w:rPr>
-            <w:rFonts w:ascii="Cambria Math" w:hAnsi="Cambria Math" w:cstheme="minorHAnsi"/>
-            <w:sz w:val="24"/>
-            <w:szCs w:val="24"/>
-          </w:rPr>
-          <m:t>m</m:t>
+          <m:t>distance=33619.871m</m:t>
         </m:r>
       </m:oMath>
     </w:p>
@@ -12392,23 +12918,7 @@
             <w:sz w:val="24"/>
             <w:szCs w:val="24"/>
           </w:rPr>
-          <m:t>money=</m:t>
-        </m:r>
-        <m:r>
-          <w:rPr>
-            <w:rFonts w:ascii="Cambria Math" w:hAnsi="Cambria Math" w:cstheme="minorHAnsi"/>
-            <w:sz w:val="24"/>
-            <w:szCs w:val="24"/>
-          </w:rPr>
-          <m:t>21.732</m:t>
-        </m:r>
-        <m:r>
-          <w:rPr>
-            <w:rFonts w:ascii="Cambria Math" w:hAnsi="Cambria Math" w:cstheme="minorHAnsi"/>
-            <w:sz w:val="24"/>
-            <w:szCs w:val="24"/>
-          </w:rPr>
-          <m:t>NIS</m:t>
+          <m:t>money=21.732NIS</m:t>
         </m:r>
       </m:oMath>
     </w:p>
@@ -12436,7 +12946,7 @@
       <w:pPr>
         <w:bidi/>
         <w:rPr>
-          <w:rFonts w:cstheme="minorHAnsi" w:hint="cs"/>
+          <w:rFonts w:cstheme="minorHAnsi"/>
           <w:sz w:val="24"/>
           <w:szCs w:val="24"/>
           <w:rtl/>
@@ -12482,8 +12992,10 @@
           <w:szCs w:val="24"/>
           <w:rtl/>
         </w:rPr>
+        <w:lastRenderedPageBreak/>
         <w:t xml:space="preserve">הוכח/הפרך: ההיוריסטיקה </w:t>
       </w:r>
+      <w:proofErr w:type="spellStart"/>
       <w:r>
         <w:rPr>
           <w:rFonts w:cstheme="minorHAnsi"/>
@@ -12494,6 +13006,7 @@
         </w:rPr>
         <w:t>MDATestsTravelTimeToNearestLabHeuristic</w:t>
       </w:r>
+      <w:proofErr w:type="spellEnd"/>
       <w:r>
         <w:rPr>
           <w:rFonts w:cstheme="minorHAnsi"/>
@@ -12927,7 +13440,23 @@
           <w:rFonts w:eastAsiaTheme="minorEastAsia" w:cstheme="minorHAnsi" w:hint="cs"/>
           <w:rtl/>
         </w:rPr>
-        <w:t xml:space="preserve"> המסלול האופ' עבור </w:t>
+        <w:t xml:space="preserve"> המסלול </w:t>
+      </w:r>
+      <w:proofErr w:type="spellStart"/>
+      <w:r>
+        <w:rPr>
+          <w:rFonts w:eastAsiaTheme="minorEastAsia" w:cstheme="minorHAnsi" w:hint="cs"/>
+          <w:rtl/>
+        </w:rPr>
+        <w:t>האופ</w:t>
+      </w:r>
+      <w:proofErr w:type="spellEnd"/>
+      <w:r>
+        <w:rPr>
+          <w:rFonts w:eastAsiaTheme="minorEastAsia" w:cstheme="minorHAnsi" w:hint="cs"/>
+          <w:rtl/>
+        </w:rPr>
+        <w:t xml:space="preserve">' עבור </w:t>
       </w:r>
       <w:r>
         <w:rPr>
@@ -12968,12 +13497,14 @@
         </w:rPr>
         <w:t xml:space="preserve"> ולכל בן אדם </w:t>
       </w:r>
+      <w:proofErr w:type="spellStart"/>
       <w:r>
         <w:rPr>
           <w:rFonts w:eastAsiaTheme="minorEastAsia" w:cstheme="minorHAnsi"/>
         </w:rPr>
         <w:t>i</w:t>
       </w:r>
+      <w:proofErr w:type="spellEnd"/>
       <w:r>
         <w:rPr>
           <w:rFonts w:eastAsiaTheme="minorEastAsia" w:cstheme="minorHAnsi" w:hint="cs"/>
@@ -13419,7 +13950,27 @@
           <w:szCs w:val="24"/>
           <w:rtl/>
         </w:rPr>
-        <w:t>הראו בדו"ח איך רואים בתוצאות שהפתרון המתקבל אכן ממזער את המדד הרלוונטי בהתאם לפונק׳ העלות שהופעלה (אין צורך לצרף את כל הפלט עם המסלול, רק את העלויות).</w:t>
+        <w:t xml:space="preserve">הראו בדו"ח איך רואים בתוצאות שהפתרון המתקבל אכן ממזער את המדד הרלוונטי בהתאם </w:t>
+      </w:r>
+      <w:proofErr w:type="spellStart"/>
+      <w:r>
+        <w:rPr>
+          <w:rFonts w:cstheme="minorHAnsi"/>
+          <w:sz w:val="24"/>
+          <w:szCs w:val="24"/>
+          <w:rtl/>
+        </w:rPr>
+        <w:t>לפונק</w:t>
+      </w:r>
+      <w:proofErr w:type="spellEnd"/>
+      <w:r>
+        <w:rPr>
+          <w:rFonts w:cstheme="minorHAnsi"/>
+          <w:sz w:val="24"/>
+          <w:szCs w:val="24"/>
+          <w:rtl/>
+        </w:rPr>
+        <w:t>׳ העלות שהופעלה (אין צורך לצרף את כל הפלט עם המסלול, רק את העלויות).</w:t>
       </w:r>
     </w:p>
     <w:p>
@@ -13450,7 +14001,7 @@
         <w:bidi/>
         <w:spacing w:after="0"/>
         <w:rPr>
-          <w:rFonts w:cstheme="minorHAnsi" w:hint="cs"/>
+          <w:rFonts w:cstheme="minorHAnsi"/>
           <w:sz w:val="24"/>
           <w:szCs w:val="24"/>
           <w:u w:val="single"/>
@@ -13471,19 +14022,129 @@
     <w:p>
       <w:pPr>
         <w:rPr>
-          <w:rFonts w:cstheme="minorHAnsi" w:hint="cs"/>
-          <w:sz w:val="24"/>
-          <w:szCs w:val="24"/>
-          <w:rtl/>
-        </w:rPr>
-      </w:pPr>
-      <w:r>
-        <w:rPr>
-          <w:rFonts w:cstheme="minorHAnsi"/>
-          <w:sz w:val="24"/>
-          <w:szCs w:val="24"/>
-        </w:rPr>
-        <w:t>MDA(moderate_MDA(8):Distance)         A* (h=MDA-MST-AirDist, w=0.500)   time: 137.48   #dev: 46054   |space|: 66167    total_g_cost: 43034.79407   total_cost: MDACost(dist=  43034</w:t>
+          <w:rFonts w:cstheme="minorHAnsi"/>
+          <w:sz w:val="24"/>
+          <w:szCs w:val="24"/>
+          <w:rtl/>
+        </w:rPr>
+      </w:pPr>
+      <w:proofErr w:type="gramStart"/>
+      <w:r>
+        <w:rPr>
+          <w:rFonts w:cstheme="minorHAnsi"/>
+          <w:sz w:val="24"/>
+          <w:szCs w:val="24"/>
+        </w:rPr>
+        <w:t>MDA(</w:t>
+      </w:r>
+      <w:proofErr w:type="spellStart"/>
+      <w:proofErr w:type="gramEnd"/>
+      <w:r>
+        <w:rPr>
+          <w:rFonts w:cstheme="minorHAnsi"/>
+          <w:sz w:val="24"/>
+          <w:szCs w:val="24"/>
+        </w:rPr>
+        <w:t>moderate_MDA</w:t>
+      </w:r>
+      <w:proofErr w:type="spellEnd"/>
+      <w:r>
+        <w:rPr>
+          <w:rFonts w:cstheme="minorHAnsi"/>
+          <w:sz w:val="24"/>
+          <w:szCs w:val="24"/>
+        </w:rPr>
+        <w:t>(8):Distance)         A* (h=MDA-MST-</w:t>
+      </w:r>
+      <w:proofErr w:type="spellStart"/>
+      <w:r>
+        <w:rPr>
+          <w:rFonts w:cstheme="minorHAnsi"/>
+          <w:sz w:val="24"/>
+          <w:szCs w:val="24"/>
+        </w:rPr>
+        <w:t>AirDist</w:t>
+      </w:r>
+      <w:proofErr w:type="spellEnd"/>
+      <w:r>
+        <w:rPr>
+          <w:rFonts w:cstheme="minorHAnsi"/>
+          <w:sz w:val="24"/>
+          <w:szCs w:val="24"/>
+        </w:rPr>
+        <w:t xml:space="preserve">, w=0.500)   time: 137.48   #dev: 46054   |space|: 66167    </w:t>
+      </w:r>
+      <w:proofErr w:type="spellStart"/>
+      <w:r>
+        <w:rPr>
+          <w:rFonts w:cstheme="minorHAnsi"/>
+          <w:sz w:val="24"/>
+          <w:szCs w:val="24"/>
+        </w:rPr>
+        <w:t>total_g_cost</w:t>
+      </w:r>
+      <w:proofErr w:type="spellEnd"/>
+      <w:r>
+        <w:rPr>
+          <w:rFonts w:cstheme="minorHAnsi"/>
+          <w:sz w:val="24"/>
+          <w:szCs w:val="24"/>
+        </w:rPr>
+        <w:t xml:space="preserve">: 43034.79407   </w:t>
+      </w:r>
+      <w:proofErr w:type="spellStart"/>
+      <w:r>
+        <w:rPr>
+          <w:rFonts w:cstheme="minorHAnsi"/>
+          <w:sz w:val="24"/>
+          <w:szCs w:val="24"/>
+        </w:rPr>
+        <w:t>total_cost</w:t>
+      </w:r>
+      <w:proofErr w:type="spellEnd"/>
+      <w:r>
+        <w:rPr>
+          <w:rFonts w:cstheme="minorHAnsi"/>
+          <w:sz w:val="24"/>
+          <w:szCs w:val="24"/>
+        </w:rPr>
+        <w:t xml:space="preserve">: </w:t>
+      </w:r>
+      <w:proofErr w:type="spellStart"/>
+      <w:r>
+        <w:rPr>
+          <w:rFonts w:cstheme="minorHAnsi"/>
+          <w:sz w:val="24"/>
+          <w:szCs w:val="24"/>
+        </w:rPr>
+        <w:t>MDACost</w:t>
+      </w:r>
+      <w:proofErr w:type="spellEnd"/>
+      <w:r>
+        <w:rPr>
+          <w:rFonts w:cstheme="minorHAnsi"/>
+          <w:sz w:val="24"/>
+          <w:szCs w:val="24"/>
+        </w:rPr>
+        <w:t>(</w:t>
+      </w:r>
+      <w:proofErr w:type="spellStart"/>
+      <w:r>
+        <w:rPr>
+          <w:rFonts w:cstheme="minorHAnsi"/>
+          <w:sz w:val="24"/>
+          <w:szCs w:val="24"/>
+        </w:rPr>
+        <w:t>dist</w:t>
+      </w:r>
+      <w:proofErr w:type="spellEnd"/>
+      <w:r>
+        <w:rPr>
+          <w:rFonts w:cstheme="minorHAnsi"/>
+          <w:sz w:val="24"/>
+          <w:szCs w:val="24"/>
+        </w:rPr>
+        <w:t>=  43034</w:t>
       </w:r>
       <w:r>
         <w:rPr>
@@ -13523,7 +14184,7 @@
       <w:pPr>
         <w:bidi/>
         <w:rPr>
-          <w:rFonts w:cstheme="minorHAnsi" w:hint="cs"/>
+          <w:rFonts w:cstheme="minorHAnsi"/>
           <w:sz w:val="24"/>
           <w:szCs w:val="24"/>
           <w:u w:val="single"/>
@@ -13538,45 +14199,153 @@
           <w:u w:val="single"/>
           <w:rtl/>
         </w:rPr>
-        <w:t xml:space="preserve">הרצה </w:t>
-      </w:r>
-      <w:r>
-        <w:rPr>
-          <w:rFonts w:cstheme="minorHAnsi" w:hint="cs"/>
-          <w:sz w:val="24"/>
-          <w:szCs w:val="24"/>
-          <w:u w:val="single"/>
-          <w:rtl/>
-        </w:rPr>
-        <w:t>שנייה</w:t>
-      </w:r>
-      <w:r>
-        <w:rPr>
-          <w:rFonts w:cstheme="minorHAnsi" w:hint="cs"/>
-          <w:sz w:val="24"/>
-          <w:szCs w:val="24"/>
-          <w:u w:val="single"/>
-          <w:rtl/>
-        </w:rPr>
-        <w:t xml:space="preserve"> - פלט:</w:t>
-      </w:r>
-    </w:p>
-    <w:p>
-      <w:pPr>
-        <w:rPr>
-          <w:rFonts w:cstheme="minorHAnsi"/>
-          <w:sz w:val="24"/>
-          <w:szCs w:val="24"/>
-          <w:rtl/>
-        </w:rPr>
-      </w:pPr>
-      <w:r>
-        <w:rPr>
-          <w:rFonts w:cstheme="minorHAnsi"/>
-          <w:sz w:val="24"/>
-          <w:szCs w:val="24"/>
-        </w:rPr>
-        <w:t>MDA(moderate_MDA(8):TestsTravelDistance)   A* (h=MDA-TimeObjectiveSumOfMinAirDistFromLab, w=0.500)   time:  66.74   #dev: 51388   |space|: 88474    total_g_cost: 131265.15303   total_cost: MDACost(dist=  93226.428m, money=    127.199NIS, tests-travel= 131265.153m)   |path|: 18    path: [(loc: initial-location tests on ambulance</w:t>
+        <w:t>הרצה שנייה - פלט:</w:t>
+      </w:r>
+    </w:p>
+    <w:p>
+      <w:pPr>
+        <w:rPr>
+          <w:rFonts w:cstheme="minorHAnsi"/>
+          <w:sz w:val="24"/>
+          <w:szCs w:val="24"/>
+          <w:rtl/>
+        </w:rPr>
+      </w:pPr>
+      <w:proofErr w:type="gramStart"/>
+      <w:r>
+        <w:rPr>
+          <w:rFonts w:cstheme="minorHAnsi"/>
+          <w:sz w:val="24"/>
+          <w:szCs w:val="24"/>
+        </w:rPr>
+        <w:t>MDA(</w:t>
+      </w:r>
+      <w:proofErr w:type="spellStart"/>
+      <w:proofErr w:type="gramEnd"/>
+      <w:r>
+        <w:rPr>
+          <w:rFonts w:cstheme="minorHAnsi"/>
+          <w:sz w:val="24"/>
+          <w:szCs w:val="24"/>
+        </w:rPr>
+        <w:t>moderate_MDA</w:t>
+      </w:r>
+      <w:proofErr w:type="spellEnd"/>
+      <w:r>
+        <w:rPr>
+          <w:rFonts w:cstheme="minorHAnsi"/>
+          <w:sz w:val="24"/>
+          <w:szCs w:val="24"/>
+        </w:rPr>
+        <w:t>(8):</w:t>
+      </w:r>
+      <w:proofErr w:type="spellStart"/>
+      <w:r>
+        <w:rPr>
+          <w:rFonts w:cstheme="minorHAnsi"/>
+          <w:sz w:val="24"/>
+          <w:szCs w:val="24"/>
+        </w:rPr>
+        <w:t>TestsTravelDistance</w:t>
+      </w:r>
+      <w:proofErr w:type="spellEnd"/>
+      <w:r>
+        <w:rPr>
+          <w:rFonts w:cstheme="minorHAnsi"/>
+          <w:sz w:val="24"/>
+          <w:szCs w:val="24"/>
+        </w:rPr>
+        <w:t>)   A* (h=MDA-</w:t>
+      </w:r>
+      <w:proofErr w:type="spellStart"/>
+      <w:r>
+        <w:rPr>
+          <w:rFonts w:cstheme="minorHAnsi"/>
+          <w:sz w:val="24"/>
+          <w:szCs w:val="24"/>
+        </w:rPr>
+        <w:t>TimeObjectiveSumOfMinAirDistFromLab</w:t>
+      </w:r>
+      <w:proofErr w:type="spellEnd"/>
+      <w:r>
+        <w:rPr>
+          <w:rFonts w:cstheme="minorHAnsi"/>
+          <w:sz w:val="24"/>
+          <w:szCs w:val="24"/>
+        </w:rPr>
+        <w:t xml:space="preserve">, w=0.500)   time:  66.74   #dev: 51388   |space|: 88474    </w:t>
+      </w:r>
+      <w:proofErr w:type="spellStart"/>
+      <w:r>
+        <w:rPr>
+          <w:rFonts w:cstheme="minorHAnsi"/>
+          <w:sz w:val="24"/>
+          <w:szCs w:val="24"/>
+        </w:rPr>
+        <w:t>total_g_cost</w:t>
+      </w:r>
+      <w:proofErr w:type="spellEnd"/>
+      <w:r>
+        <w:rPr>
+          <w:rFonts w:cstheme="minorHAnsi"/>
+          <w:sz w:val="24"/>
+          <w:szCs w:val="24"/>
+        </w:rPr>
+        <w:t xml:space="preserve">: 131265.15303   </w:t>
+      </w:r>
+      <w:proofErr w:type="spellStart"/>
+      <w:r>
+        <w:rPr>
+          <w:rFonts w:cstheme="minorHAnsi"/>
+          <w:sz w:val="24"/>
+          <w:szCs w:val="24"/>
+        </w:rPr>
+        <w:t>total_cost</w:t>
+      </w:r>
+      <w:proofErr w:type="spellEnd"/>
+      <w:r>
+        <w:rPr>
+          <w:rFonts w:cstheme="minorHAnsi"/>
+          <w:sz w:val="24"/>
+          <w:szCs w:val="24"/>
+        </w:rPr>
+        <w:t xml:space="preserve">: </w:t>
+      </w:r>
+      <w:proofErr w:type="spellStart"/>
+      <w:r>
+        <w:rPr>
+          <w:rFonts w:cstheme="minorHAnsi"/>
+          <w:sz w:val="24"/>
+          <w:szCs w:val="24"/>
+        </w:rPr>
+        <w:t>MDACost</w:t>
+      </w:r>
+      <w:proofErr w:type="spellEnd"/>
+      <w:r>
+        <w:rPr>
+          <w:rFonts w:cstheme="minorHAnsi"/>
+          <w:sz w:val="24"/>
+          <w:szCs w:val="24"/>
+        </w:rPr>
+        <w:t>(</w:t>
+      </w:r>
+      <w:proofErr w:type="spellStart"/>
+      <w:r>
+        <w:rPr>
+          <w:rFonts w:cstheme="minorHAnsi"/>
+          <w:sz w:val="24"/>
+          <w:szCs w:val="24"/>
+        </w:rPr>
+        <w:t>dist</w:t>
+      </w:r>
+      <w:proofErr w:type="spellEnd"/>
+      <w:r>
+        <w:rPr>
+          <w:rFonts w:cstheme="minorHAnsi"/>
+          <w:sz w:val="24"/>
+          <w:szCs w:val="24"/>
+        </w:rPr>
+        <w:t>=  93226.428m, money=    127.199NIS, tests-travel= 131265.153m)   |path|: 18    path: [(loc: initial-location tests on ambulance</w:t>
       </w:r>
       <w:r>
         <w:rPr>
@@ -13593,7 +14362,7 @@
         <w:bidi/>
         <w:spacing w:after="0"/>
         <w:rPr>
-          <w:rFonts w:cstheme="minorHAnsi" w:hint="cs"/>
+          <w:rFonts w:cstheme="minorHAnsi"/>
           <w:sz w:val="24"/>
           <w:szCs w:val="24"/>
           <w:rtl/>
@@ -13639,6 +14408,7 @@
         </w:rPr>
         <w:t xml:space="preserve">בהרצה הראשונה עם אופטימיזציה לפי מרחק, קיבלנו </w:t>
       </w:r>
+      <w:proofErr w:type="spellStart"/>
       <w:r>
         <w:rPr>
           <w:rFonts w:cstheme="minorHAnsi"/>
@@ -13647,6 +14417,7 @@
         </w:rPr>
         <w:t>MDACost</w:t>
       </w:r>
+      <w:proofErr w:type="spellEnd"/>
       <w:r>
         <w:rPr>
           <w:rFonts w:cstheme="minorHAnsi" w:hint="cs"/>
@@ -13689,18 +14460,7 @@
             <w:sz w:val="24"/>
             <w:szCs w:val="24"/>
           </w:rPr>
-          <m:t>43034</m:t>
-        </m:r>
-        <m:r>
-          <m:rPr>
-            <m:sty m:val="p"/>
-          </m:rPr>
-          <w:rPr>
-            <w:rFonts w:ascii="Cambria Math" w:hAnsi="Cambria Math" w:cstheme="minorHAnsi"/>
-            <w:sz w:val="24"/>
-            <w:szCs w:val="24"/>
-          </w:rPr>
-          <m:t>.794</m:t>
+          <m:t>43034.794</m:t>
         </m:r>
         <m:r>
           <w:rPr>
@@ -13721,7 +14481,7 @@
         </w:numPr>
         <w:spacing w:after="0"/>
         <w:rPr>
-          <w:rFonts w:cstheme="minorHAnsi" w:hint="cs"/>
+          <w:rFonts w:cstheme="minorHAnsi"/>
           <w:sz w:val="24"/>
           <w:szCs w:val="24"/>
         </w:rPr>
@@ -13755,17 +14515,9 @@
           <w:szCs w:val="24"/>
           <w:rtl/>
         </w:rPr>
-        <w:t>בהרצה השנייה עם אופטימיזציה לפי</w:t>
-      </w:r>
-      <w:r>
-        <w:rPr>
-          <w:rFonts w:cstheme="minorHAnsi" w:hint="cs"/>
-          <w:sz w:val="24"/>
-          <w:szCs w:val="24"/>
-          <w:rtl/>
-        </w:rPr>
-        <w:t xml:space="preserve"> </w:t>
-      </w:r>
+        <w:t xml:space="preserve">בהרצה השנייה עם אופטימיזציה לפי </w:t>
+      </w:r>
+      <w:proofErr w:type="spellStart"/>
       <w:r>
         <w:rPr>
           <w:rFonts w:cstheme="minorHAnsi"/>
@@ -13774,6 +14526,7 @@
         </w:rPr>
         <w:t>testTravel</w:t>
       </w:r>
+      <w:proofErr w:type="spellEnd"/>
       <w:r>
         <w:rPr>
           <w:rFonts w:cstheme="minorHAnsi" w:hint="cs"/>
@@ -13783,6 +14536,7 @@
         </w:rPr>
         <w:t xml:space="preserve">, קיבלנו </w:t>
       </w:r>
+      <w:proofErr w:type="spellStart"/>
       <w:r>
         <w:rPr>
           <w:rFonts w:cstheme="minorHAnsi"/>
@@ -13791,6 +14545,7 @@
         </w:rPr>
         <w:t>MDACost</w:t>
       </w:r>
+      <w:proofErr w:type="spellEnd"/>
       <w:r>
         <w:rPr>
           <w:rFonts w:cstheme="minorHAnsi" w:hint="cs"/>
@@ -13955,6 +14710,7 @@
           <w:rFonts w:cstheme="minorHAnsi"/>
           <w:rtl/>
         </w:rPr>
+        <w:lastRenderedPageBreak/>
         <w:t xml:space="preserve">יבש (3 נק׳): הוכח/הפרך: אם קיים פתרון במרחב המקורי </w:t>
       </w:r>
       <m:oMath>
@@ -14531,7 +15287,7 @@
         <w:bidi/>
         <w:spacing w:after="0"/>
         <w:rPr>
-          <w:rFonts w:cstheme="minorHAnsi" w:hint="cs"/>
+          <w:rFonts w:cstheme="minorHAnsi"/>
           <w:i/>
           <w:sz w:val="24"/>
           <w:szCs w:val="24"/>
@@ -14917,7 +15673,7 @@
         <w:bidi/>
         <w:spacing w:after="0"/>
         <w:rPr>
-          <w:rFonts w:cstheme="minorHAnsi" w:hint="cs"/>
+          <w:rFonts w:cstheme="minorHAnsi"/>
           <w:i/>
           <w:sz w:val="24"/>
           <w:szCs w:val="24"/>
@@ -15543,6 +16299,7 @@
           <w:u w:val="single"/>
           <w:rtl/>
         </w:rPr>
+        <w:lastRenderedPageBreak/>
         <w:t>שאלה 40:</w:t>
       </w:r>
     </w:p>
@@ -15792,7 +16549,23 @@
           <w:rFonts w:cstheme="minorHAnsi"/>
           <w:rtl/>
         </w:rPr>
-        <w:t>שני האלג' רצים)</w:t>
+        <w:t xml:space="preserve">שני </w:t>
+      </w:r>
+      <w:proofErr w:type="spellStart"/>
+      <w:r>
+        <w:rPr>
+          <w:rFonts w:cstheme="minorHAnsi"/>
+          <w:rtl/>
+        </w:rPr>
+        <w:t>האלג</w:t>
+      </w:r>
+      <w:proofErr w:type="spellEnd"/>
+      <w:r>
+        <w:rPr>
+          <w:rFonts w:cstheme="minorHAnsi"/>
+          <w:rtl/>
+        </w:rPr>
+        <w:t>' רצים)</w:t>
       </w:r>
       <w:r>
         <w:rPr>
@@ -15977,7 +16750,23 @@
           <w:rFonts w:cstheme="minorHAnsi"/>
           <w:rtl/>
         </w:rPr>
-        <w:t xml:space="preserve"> צומת לפיתוח שיקדם אותנו מהר יותר למטרה. מה בעצם הוספנו לאלג' החיפוש? תשובה עד 2 שורות.</w:t>
+        <w:t xml:space="preserve"> צומת לפיתוח שיקדם אותנו מהר יותר למטרה. מה בעצם הוספנו </w:t>
+      </w:r>
+      <w:proofErr w:type="spellStart"/>
+      <w:r>
+        <w:rPr>
+          <w:rFonts w:cstheme="minorHAnsi"/>
+          <w:rtl/>
+        </w:rPr>
+        <w:t>לאלג</w:t>
+      </w:r>
+      <w:proofErr w:type="spellEnd"/>
+      <w:r>
+        <w:rPr>
+          <w:rFonts w:cstheme="minorHAnsi"/>
+          <w:rtl/>
+        </w:rPr>
+        <w:t>' החיפוש? תשובה עד 2 שורות.</w:t>
       </w:r>
     </w:p>
     <w:p>
@@ -16568,6 +17357,7 @@
           <w:szCs w:val="24"/>
           <w:rtl/>
         </w:rPr>
+        <w:lastRenderedPageBreak/>
         <w:t xml:space="preserve">אלג׳ </w:t>
       </w:r>
       <m:oMath>
@@ -16815,7 +17605,27 @@
           <w:szCs w:val="24"/>
           <w:rtl/>
         </w:rPr>
-        <w:t xml:space="preserve">(3 נק') כמה איטרציות לכל היותר יבצע </w:t>
+        <w:t xml:space="preserve">(3 נק') כמה </w:t>
+      </w:r>
+      <w:proofErr w:type="spellStart"/>
+      <w:r>
+        <w:rPr>
+          <w:rFonts w:eastAsiaTheme="minorEastAsia" w:cstheme="minorHAnsi"/>
+          <w:sz w:val="24"/>
+          <w:szCs w:val="24"/>
+          <w:rtl/>
+        </w:rPr>
+        <w:t>איטרציות</w:t>
+      </w:r>
+      <w:proofErr w:type="spellEnd"/>
+      <w:r>
+        <w:rPr>
+          <w:rFonts w:eastAsiaTheme="minorEastAsia" w:cstheme="minorHAnsi"/>
+          <w:sz w:val="24"/>
+          <w:szCs w:val="24"/>
+          <w:rtl/>
+        </w:rPr>
+        <w:t xml:space="preserve"> לכל היותר יבצע </w:t>
       </w:r>
       <m:oMath>
         <m:sSub>
@@ -18044,6 +18854,7 @@
     <w:lsdException w:name="HTML Sample" w:semiHidden="1" w:unhideWhenUsed="1"/>
     <w:lsdException w:name="HTML Typewriter" w:semiHidden="1" w:unhideWhenUsed="1"/>
     <w:lsdException w:name="HTML Variable" w:semiHidden="1" w:unhideWhenUsed="1"/>
+    <w:lsdException w:name="Normal Table" w:semiHidden="1" w:unhideWhenUsed="1"/>
     <w:lsdException w:name="annotation subject" w:semiHidden="1" w:unhideWhenUsed="1"/>
     <w:lsdException w:name="No List" w:semiHidden="1" w:unhideWhenUsed="1"/>
     <w:lsdException w:name="Outline List 1" w:semiHidden="1" w:unhideWhenUsed="1"/>
@@ -18086,8 +18897,11 @@
     <w:lsdException w:name="Table Contemporary" w:semiHidden="1" w:unhideWhenUsed="1"/>
     <w:lsdException w:name="Table Elegant" w:semiHidden="1" w:unhideWhenUsed="1"/>
     <w:lsdException w:name="Table Professional" w:semiHidden="1" w:unhideWhenUsed="1"/>
+    <w:lsdException w:name="Table Subtle 1" w:semiHidden="1" w:unhideWhenUsed="1"/>
     <w:lsdException w:name="Table Subtle 2" w:semiHidden="1" w:unhideWhenUsed="1"/>
     <w:lsdException w:name="Table Web 1" w:semiHidden="1" w:unhideWhenUsed="1"/>
+    <w:lsdException w:name="Table Web 2" w:semiHidden="1" w:unhideWhenUsed="1"/>
+    <w:lsdException w:name="Table Web 3" w:semiHidden="1" w:unhideWhenUsed="1"/>
     <w:lsdException w:name="Balloon Text" w:semiHidden="1" w:unhideWhenUsed="1"/>
     <w:lsdException w:name="Table Grid" w:uiPriority="39"/>
     <w:lsdException w:name="Table Theme" w:semiHidden="1" w:unhideWhenUsed="1"/>

</xml_diff>